<commit_message>
chg: Edited 388th Welcome letter
</commit_message>
<xml_diff>
--- a/132-388 Welcome letter - training instructions.docx
+++ b/132-388 Welcome letter - training instructions.docx
@@ -4407,6 +4407,7 @@
         <w:rPr>
           <w:lang w:val="en-GB"/>
         </w:rPr>
+        <w:lastRenderedPageBreak/>
         <w:t>Requirements to start training in the 388</w:t>
       </w:r>
       <w:r>
@@ -4594,6 +4595,40 @@
     </w:p>
     <w:p>
       <w:pPr>
+        <w:pStyle w:val="Overskrift2"/>
+        <w:numPr>
+          <w:ilvl w:val="1"/>
+          <w:numId w:val="22"/>
+        </w:numPr>
+        <w:rPr>
+          <w:lang w:val="en-GB"/>
+        </w:rPr>
+      </w:pPr>
+      <w:r>
+        <w:rPr>
+          <w:lang w:val="en-GB"/>
+        </w:rPr>
+        <w:t>Time</w:t>
+      </w:r>
+    </w:p>
+    <w:p>
+      <w:pPr>
+        <w:ind w:left="792"/>
+        <w:rPr>
+          <w:lang w:val="en-GB"/>
+        </w:rPr>
+      </w:pPr>
+      <w:r>
+        <w:rPr>
+          <w:lang w:val="en-GB"/>
+        </w:rPr>
+        <w:t>Are able to fly on Wednesday at 1800Z and Sundays at 1800Z and necessary time prior to 1800Z to prepare and get ready for a flight.</w:t>
+      </w:r>
+      <w:bookmarkStart w:id="12" w:name="_GoBack"/>
+      <w:bookmarkEnd w:id="12"/>
+    </w:p>
+    <w:p>
+      <w:pPr>
         <w:rPr>
           <w:lang w:val="en-GB"/>
         </w:rPr>
@@ -4617,14 +4652,14 @@
           <w:lang w:val="en-GB"/>
         </w:rPr>
       </w:pPr>
-      <w:bookmarkStart w:id="12" w:name="_Toc21884558"/>
+      <w:bookmarkStart w:id="13" w:name="_Toc21884558"/>
       <w:r>
         <w:rPr>
           <w:lang w:val="en-GB"/>
         </w:rPr>
         <w:t>General regulations</w:t>
       </w:r>
-      <w:bookmarkEnd w:id="12"/>
+      <w:bookmarkEnd w:id="13"/>
     </w:p>
     <w:p>
       <w:pPr>
@@ -4637,14 +4672,14 @@
           <w:lang w:val="en-GB"/>
         </w:rPr>
       </w:pPr>
-      <w:bookmarkStart w:id="13" w:name="_Toc21884559"/>
+      <w:bookmarkStart w:id="14" w:name="_Toc21884559"/>
       <w:r>
         <w:rPr>
           <w:lang w:val="en-GB"/>
         </w:rPr>
         <w:t>Self Qualifications.</w:t>
       </w:r>
-      <w:bookmarkEnd w:id="13"/>
+      <w:bookmarkEnd w:id="14"/>
       <w:r>
         <w:rPr>
           <w:lang w:val="en-GB"/>
@@ -4664,7 +4699,7 @@
           <w:lang w:val="en-GB"/>
         </w:rPr>
       </w:pPr>
-      <w:bookmarkStart w:id="14" w:name="_Toc21884560"/>
+      <w:bookmarkStart w:id="15" w:name="_Toc21884560"/>
       <w:r>
         <w:rPr>
           <w:rFonts w:asciiTheme="minorHAnsi" w:eastAsiaTheme="minorHAnsi" w:hAnsiTheme="minorHAnsi" w:cstheme="minorBidi"/>
@@ -4675,7 +4710,7 @@
         </w:rPr>
         <w:t>Any lesson listed as SQ or Self qualification is intended for you as a pilot to do without an IP. For lessons in IQT all SQ lessons are to be done in singleplayer, but once you start MQT you can do all SQ lessons on events and on the 132nd MP server.</w:t>
       </w:r>
-      <w:bookmarkEnd w:id="14"/>
+      <w:bookmarkEnd w:id="15"/>
       <w:r>
         <w:rPr>
           <w:rFonts w:asciiTheme="minorHAnsi" w:eastAsiaTheme="minorHAnsi" w:hAnsiTheme="minorHAnsi" w:cstheme="minorBidi"/>
@@ -4695,7 +4730,7 @@
           <w:lang w:val="en-GB"/>
         </w:rPr>
       </w:pPr>
-      <w:bookmarkStart w:id="15" w:name="_Toc21884561"/>
+      <w:bookmarkStart w:id="16" w:name="_Toc21884561"/>
       <w:r>
         <w:rPr>
           <w:rFonts w:asciiTheme="minorHAnsi" w:eastAsiaTheme="minorHAnsi" w:hAnsiTheme="minorHAnsi" w:cstheme="minorBidi"/>
@@ -4769,7 +4804,7 @@
         </w:rPr>
         <w:t xml:space="preserve"> standards)</w:t>
       </w:r>
-      <w:bookmarkEnd w:id="15"/>
+      <w:bookmarkEnd w:id="16"/>
     </w:p>
     <w:p/>
     <w:p>
@@ -4783,14 +4818,14 @@
           <w:lang w:val="en-GB"/>
         </w:rPr>
       </w:pPr>
-      <w:bookmarkStart w:id="16" w:name="_Toc21884562"/>
+      <w:bookmarkStart w:id="17" w:name="_Toc21884562"/>
       <w:r>
         <w:rPr>
           <w:lang w:val="en-GB"/>
         </w:rPr>
         <w:t>IP Lessons</w:t>
       </w:r>
-      <w:bookmarkEnd w:id="16"/>
+      <w:bookmarkEnd w:id="17"/>
       <w:r>
         <w:rPr>
           <w:lang w:val="en-GB"/>
@@ -4810,7 +4845,7 @@
           <w:lang w:val="en-GB"/>
         </w:rPr>
       </w:pPr>
-      <w:bookmarkStart w:id="17" w:name="_Toc21884563"/>
+      <w:bookmarkStart w:id="18" w:name="_Toc21884563"/>
       <w:r>
         <w:rPr>
           <w:rFonts w:asciiTheme="minorHAnsi" w:eastAsiaTheme="minorHAnsi" w:hAnsiTheme="minorHAnsi" w:cstheme="minorBidi"/>
@@ -4821,7 +4856,7 @@
         </w:rPr>
         <w:t>All lessons listed as IP are mandatory to be flown with an IP. These lessons will teach you everything you need to know and operate safely in the 132nd MP server, and give you the basics to continue training without an instructor. Instructor time is one of the most scarce resource we have, and everyone attending IP lessons need to be prepared. IP lessons will also be used to verify that the pilot have the correct knowledge from the self qualification lessons.</w:t>
       </w:r>
-      <w:bookmarkEnd w:id="17"/>
+      <w:bookmarkEnd w:id="18"/>
       <w:r>
         <w:rPr>
           <w:rFonts w:asciiTheme="minorHAnsi" w:eastAsiaTheme="minorHAnsi" w:hAnsiTheme="minorHAnsi" w:cstheme="minorBidi"/>
@@ -4845,7 +4880,7 @@
           <w:lang w:val="en-GB"/>
         </w:rPr>
       </w:pPr>
-      <w:bookmarkStart w:id="18" w:name="_Toc21884564"/>
+      <w:bookmarkStart w:id="19" w:name="_Toc21884564"/>
       <w:r>
         <w:rPr>
           <w:rFonts w:asciiTheme="minorHAnsi" w:eastAsiaTheme="minorHAnsi" w:hAnsiTheme="minorHAnsi" w:cstheme="minorBidi"/>
@@ -4856,7 +4891,7 @@
         </w:rPr>
         <w:t>How to request IP lessons:</w:t>
       </w:r>
-      <w:bookmarkEnd w:id="18"/>
+      <w:bookmarkEnd w:id="19"/>
       <w:r>
         <w:rPr>
           <w:rFonts w:asciiTheme="minorHAnsi" w:eastAsiaTheme="minorHAnsi" w:hAnsiTheme="minorHAnsi" w:cstheme="minorBidi"/>
@@ -4876,7 +4911,7 @@
           <w:lang w:val="en-GB"/>
         </w:rPr>
       </w:pPr>
-      <w:bookmarkStart w:id="19" w:name="_Toc21884565"/>
+      <w:bookmarkStart w:id="20" w:name="_Toc21884565"/>
       <w:r>
         <w:rPr>
           <w:rFonts w:asciiTheme="minorHAnsi" w:eastAsiaTheme="minorHAnsi" w:hAnsiTheme="minorHAnsi" w:cstheme="minorBidi"/>
@@ -4907,7 +4942,7 @@
         </w:rPr>
         <w:t>th. The event host will then assign you and an IP (if IPs are available) to a flight, and you will get instructions and additional information from the IP in the flight commschatter.</w:t>
       </w:r>
-      <w:bookmarkEnd w:id="19"/>
+      <w:bookmarkEnd w:id="20"/>
     </w:p>
     <w:p>
       <w:pPr>
@@ -4926,7 +4961,7 @@
           <w:lang w:val="en-GB"/>
         </w:rPr>
       </w:pPr>
-      <w:bookmarkStart w:id="20" w:name="_Toc21884566"/>
+      <w:bookmarkStart w:id="21" w:name="_Toc21884566"/>
       <w:r>
         <w:rPr>
           <w:lang w:val="en-GB"/>
@@ -4939,7 +4974,7 @@
         </w:rPr>
         <w:t xml:space="preserve"> / pace through training program</w:t>
       </w:r>
-      <w:bookmarkEnd w:id="20"/>
+      <w:bookmarkEnd w:id="21"/>
     </w:p>
     <w:p>
       <w:pPr>
@@ -5038,7 +5073,14 @@
         <w:rPr>
           <w:lang w:val="en-GB"/>
         </w:rPr>
-        <w:t>4 multiplayer training events in a month. In addition it is also expected that any new 388</w:t>
+        <w:t xml:space="preserve">4 multiplayer training events in a month. In addition it </w:t>
+      </w:r>
+      <w:r>
+        <w:rPr>
+          <w:lang w:val="en-GB"/>
+        </w:rPr>
+        <w:lastRenderedPageBreak/>
+        <w:t>is also expected that any new 388</w:t>
       </w:r>
       <w:r>
         <w:rPr>
@@ -5325,14 +5367,14 @@
           <w:lang w:val="en-GB"/>
         </w:rPr>
       </w:pPr>
-      <w:bookmarkStart w:id="21" w:name="_Toc21884567"/>
+      <w:bookmarkStart w:id="22" w:name="_Toc21884567"/>
       <w:r>
         <w:rPr>
           <w:lang w:val="en-GB"/>
         </w:rPr>
         <w:t>Standards</w:t>
       </w:r>
-      <w:bookmarkEnd w:id="21"/>
+      <w:bookmarkEnd w:id="22"/>
     </w:p>
     <w:p>
       <w:pPr>
@@ -5428,14 +5470,14 @@
           <w:lang w:val="en-GB"/>
         </w:rPr>
       </w:pPr>
-      <w:bookmarkStart w:id="22" w:name="_Toc21884568"/>
+      <w:bookmarkStart w:id="23" w:name="_Toc21884568"/>
       <w:r>
         <w:rPr>
           <w:lang w:val="en-GB"/>
         </w:rPr>
         <w:t>Failure to follow standards or progress</w:t>
       </w:r>
-      <w:bookmarkEnd w:id="22"/>
+      <w:bookmarkEnd w:id="23"/>
     </w:p>
     <w:p>
       <w:pPr>
@@ -5515,14 +5557,14 @@
           <w:lang w:val="en-GB"/>
         </w:rPr>
       </w:pPr>
-      <w:bookmarkStart w:id="23" w:name="_Toc21884569"/>
+      <w:bookmarkStart w:id="24" w:name="_Toc21884569"/>
       <w:r>
         <w:rPr>
           <w:lang w:val="en-GB"/>
         </w:rPr>
         <w:t>Qualification levels</w:t>
       </w:r>
-      <w:bookmarkEnd w:id="23"/>
+      <w:bookmarkEnd w:id="24"/>
     </w:p>
     <w:p>
       <w:pPr>
@@ -5777,14 +5819,14 @@
           <w:lang w:val="en-GB"/>
         </w:rPr>
       </w:pPr>
-      <w:bookmarkStart w:id="24" w:name="_Toc21884570"/>
+      <w:bookmarkStart w:id="25" w:name="_Toc21884570"/>
       <w:r>
         <w:rPr>
           <w:lang w:val="en-GB"/>
         </w:rPr>
         <w:t>Training programs</w:t>
       </w:r>
-      <w:bookmarkEnd w:id="24"/>
+      <w:bookmarkEnd w:id="25"/>
     </w:p>
     <w:p>
       <w:pPr>
@@ -5834,6 +5876,7 @@
           <w:b/>
           <w:lang w:val="en-GB"/>
         </w:rPr>
+        <w:lastRenderedPageBreak/>
         <w:t>IQT:</w:t>
       </w:r>
       <w:r>
@@ -6043,11 +6086,7 @@
         <w:t xml:space="preserve">, </w:t>
       </w:r>
       <w:r>
-        <w:t xml:space="preserve">and joint operations. Phase 3 is therefore a phase </w:t>
-      </w:r>
-      <w:r>
-        <w:lastRenderedPageBreak/>
-        <w:t xml:space="preserve">for </w:t>
+        <w:t xml:space="preserve">and joint operations. Phase 3 is therefore a phase for </w:t>
       </w:r>
       <w:r>
         <w:rPr>
@@ -6265,14 +6304,14 @@
           <w:lang w:val="en-GB"/>
         </w:rPr>
       </w:pPr>
-      <w:bookmarkStart w:id="25" w:name="_Toc21884571"/>
+      <w:bookmarkStart w:id="26" w:name="_Toc21884571"/>
       <w:r>
         <w:rPr>
           <w:lang w:val="en-GB"/>
         </w:rPr>
         <w:t>Grading</w:t>
       </w:r>
-      <w:bookmarkEnd w:id="25"/>
+      <w:bookmarkEnd w:id="26"/>
     </w:p>
     <w:p>
       <w:pPr>
@@ -6500,14 +6539,14 @@
           <w:lang w:val="en-GB"/>
         </w:rPr>
       </w:pPr>
-      <w:bookmarkStart w:id="26" w:name="_Toc21884572"/>
+      <w:bookmarkStart w:id="27" w:name="_Toc21884572"/>
       <w:r>
         <w:rPr>
           <w:lang w:val="en-GB"/>
         </w:rPr>
         <w:t>Training programs</w:t>
       </w:r>
-      <w:bookmarkEnd w:id="26"/>
+      <w:bookmarkEnd w:id="27"/>
     </w:p>
     <w:p>
       <w:pPr>
@@ -6534,14 +6573,15 @@
           <w:lang w:val="en-GB"/>
         </w:rPr>
       </w:pPr>
-      <w:bookmarkStart w:id="27" w:name="_Toc21884573"/>
-      <w:r>
-        <w:rPr>
-          <w:lang w:val="en-GB"/>
-        </w:rPr>
+      <w:bookmarkStart w:id="28" w:name="_Toc21884573"/>
+      <w:r>
+        <w:rPr>
+          <w:lang w:val="en-GB"/>
+        </w:rPr>
+        <w:lastRenderedPageBreak/>
         <w:t>Continuation Training</w:t>
       </w:r>
-      <w:bookmarkEnd w:id="27"/>
+      <w:bookmarkEnd w:id="28"/>
     </w:p>
     <w:p>
       <w:pPr>
@@ -7422,6 +7462,7 @@
         <w:rPr>
           <w:lang w:val="en-GB"/>
         </w:rPr>
+        <w:lastRenderedPageBreak/>
         <w:t>SAT 9  Package (3 flight package: Strike, sweep , SEAD)</w:t>
       </w:r>
     </w:p>
@@ -7481,61 +7522,35 @@
         <w:color w:val="969696" w:themeColor="accent3"/>
       </w:rPr>
     </w:pPr>
-    <w:r>
-      <w:fldChar w:fldCharType="begin"/>
-    </w:r>
-    <w:r>
-      <w:instrText xml:space="preserve"> STYLEREF  Tittel  \* MERGEFORMAT </w:instrText>
-    </w:r>
-    <w:r>
-      <w:fldChar w:fldCharType="separate"/>
-    </w:r>
-    <w:r>
-      <w:rPr>
-        <w:b/>
-        <w:noProof/>
-      </w:rPr>
-      <w:t>388th Welcome</w:t>
-    </w:r>
-    <w:r>
-      <w:rPr>
-        <w:noProof/>
-      </w:rPr>
-      <w:t xml:space="preserve"> letter</w:t>
-    </w:r>
-    <w:r>
-      <w:rPr>
-        <w:noProof/>
-      </w:rPr>
-      <w:fldChar w:fldCharType="end"/>
-    </w:r>
+    <w:fldSimple w:instr=" STYLEREF  Tittel  \* MERGEFORMAT ">
+      <w:r>
+        <w:rPr>
+          <w:b/>
+          <w:noProof/>
+        </w:rPr>
+        <w:t>388th Welcome</w:t>
+      </w:r>
+      <w:r>
+        <w:rPr>
+          <w:noProof/>
+        </w:rPr>
+        <w:t xml:space="preserve"> letter</w:t>
+      </w:r>
+    </w:fldSimple>
     <w:r>
       <w:rPr>
         <w:color w:val="969696" w:themeColor="accent3"/>
       </w:rPr>
       <w:ptab w:relativeTo="margin" w:alignment="center" w:leader="none"/>
     </w:r>
-    <w:r>
-      <w:fldChar w:fldCharType="begin"/>
-    </w:r>
-    <w:r>
-      <w:instrText xml:space="preserve"> STYLEREF  "Overskrift 1"  \* MERGEFORMAT </w:instrText>
-    </w:r>
-    <w:r>
-      <w:fldChar w:fldCharType="separate"/>
-    </w:r>
-    <w:r>
-      <w:rPr>
-        <w:noProof/>
-      </w:rPr>
-      <w:t>Part 1: Introduction</w:t>
-    </w:r>
-    <w:r>
-      <w:rPr>
-        <w:noProof/>
-      </w:rPr>
-      <w:fldChar w:fldCharType="end"/>
-    </w:r>
+    <w:fldSimple w:instr=" STYLEREF  &quot;Overskrift 1&quot;  \* MERGEFORMAT ">
+      <w:r>
+        <w:rPr>
+          <w:noProof/>
+        </w:rPr>
+        <w:t>Requirements to start training in the 388th</w:t>
+      </w:r>
+    </w:fldSimple>
     <w:r>
       <w:rPr>
         <w:color w:val="969696" w:themeColor="accent3"/>
@@ -12767,7 +12782,7 @@
 </file>
 
 <file path=customXml/itemProps2.xml><?xml version="1.0" encoding="utf-8"?>
-<ds:datastoreItem xmlns:ds="http://schemas.openxmlformats.org/officeDocument/2006/customXml" ds:itemID="{42E6A4E1-8D69-4C13-B6D5-8D92E55EC136}">
+<ds:datastoreItem xmlns:ds="http://schemas.openxmlformats.org/officeDocument/2006/customXml" ds:itemID="{89EE3FF9-46AB-4FF0-A01B-D50C694ED65A}">
   <ds:schemaRefs>
     <ds:schemaRef ds:uri="http://schemas.openxmlformats.org/officeDocument/2006/bibliography"/>
   </ds:schemaRefs>

</xml_diff>

<commit_message>
chg: Added Student pilot to definition
</commit_message>
<xml_diff>
--- a/132-388 Welcome letter - training instructions.docx
+++ b/132-388 Welcome letter - training instructions.docx
@@ -529,7 +529,39 @@
                                       <w:rStyle w:val="Hyperkobling"/>
                                       <w:color w:val="808080" w:themeColor="accent4"/>
                                     </w:rPr>
-                                    <w:t>Creative Commons Attribution-ShareAlike 3.0 Unported License</w:t>
+                                    <w:t>Creative Commons Attribution-</w:t>
+                                  </w:r>
+                                  <w:proofErr w:type="spellStart"/>
+                                  <w:r>
+                                    <w:rPr>
+                                      <w:rStyle w:val="Hyperkobling"/>
+                                      <w:color w:val="808080" w:themeColor="accent4"/>
+                                    </w:rPr>
+                                    <w:t>ShareAlike</w:t>
+                                  </w:r>
+                                  <w:proofErr w:type="spellEnd"/>
+                                  <w:r>
+                                    <w:rPr>
+                                      <w:rStyle w:val="Hyperkobling"/>
+                                      <w:color w:val="808080" w:themeColor="accent4"/>
+                                    </w:rPr>
+                                    <w:t xml:space="preserve"> 3.0 </w:t>
+                                  </w:r>
+                                  <w:proofErr w:type="spellStart"/>
+                                  <w:r>
+                                    <w:rPr>
+                                      <w:rStyle w:val="Hyperkobling"/>
+                                      <w:color w:val="808080" w:themeColor="accent4"/>
+                                    </w:rPr>
+                                    <w:t>Unported</w:t>
+                                  </w:r>
+                                  <w:proofErr w:type="spellEnd"/>
+                                  <w:r>
+                                    <w:rPr>
+                                      <w:rStyle w:val="Hyperkobling"/>
+                                      <w:color w:val="808080" w:themeColor="accent4"/>
+                                    </w:rPr>
+                                    <w:t xml:space="preserve"> License</w:t>
                                   </w:r>
                                 </w:hyperlink>
                                 <w:r>
@@ -1053,8 +1085,33 @@
                     <w:color w:val="000000" w:themeColor="text1"/>
                     <w:lang w:val="en-GB"/>
                   </w:rPr>
-                  <w:t>Neck, Ashilta, Trollef</w:t>
+                  <w:t xml:space="preserve">Neck, </w:t>
                 </w:r>
+                <w:proofErr w:type="spellStart"/>
+                <w:r>
+                  <w:rPr>
+                    <w:color w:val="000000" w:themeColor="text1"/>
+                    <w:lang w:val="en-GB"/>
+                  </w:rPr>
+                  <w:t>Ashilta</w:t>
+                </w:r>
+                <w:proofErr w:type="spellEnd"/>
+                <w:r>
+                  <w:rPr>
+                    <w:color w:val="000000" w:themeColor="text1"/>
+                    <w:lang w:val="en-GB"/>
+                  </w:rPr>
+                  <w:t xml:space="preserve">, </w:t>
+                </w:r>
+                <w:proofErr w:type="spellStart"/>
+                <w:r>
+                  <w:rPr>
+                    <w:color w:val="000000" w:themeColor="text1"/>
+                    <w:lang w:val="en-GB"/>
+                  </w:rPr>
+                  <w:t>Trollef</w:t>
+                </w:r>
+                <w:proofErr w:type="spellEnd"/>
                 <w:r>
                   <w:rPr>
                     <w:color w:val="000000" w:themeColor="text1"/>
@@ -3695,11 +3752,7 @@
         <w:t>th</w:t>
       </w:r>
       <w:r>
-        <w:t xml:space="preserve"> pilots attain and maintain the established training qualifications. The purpose of </w:t>
-      </w:r>
-      <w:r>
-        <w:lastRenderedPageBreak/>
-        <w:t>the document is to ensure that all pilots adhere to the same standards to improve realism during events</w:t>
+        <w:t xml:space="preserve"> pilots attain and maintain the established training qualifications. The purpose of the document is to ensure that all pilots adhere to the same standards to improve realism during events</w:t>
       </w:r>
       <w:r>
         <w:t>, and give all new pilots the necessary information to be successful through the training program</w:t>
@@ -3735,6 +3788,7 @@
           <w:rStyle w:val="Overskrift6Tegn"/>
           <w:u w:val="single"/>
         </w:rPr>
+        <w:lastRenderedPageBreak/>
         <w:t>Deviations:</w:t>
       </w:r>
       <w:r>
@@ -3750,10 +3804,18 @@
         <w:t>nd</w:t>
       </w:r>
       <w:r>
-        <w:t xml:space="preserve"> Comman</w:t>
-      </w:r>
-      <w:r>
-        <w:t>dstaff and 388</w:t>
+        <w:t xml:space="preserve"> </w:t>
+      </w:r>
+      <w:proofErr w:type="spellStart"/>
+      <w:r>
+        <w:t>Comman</w:t>
+      </w:r>
+      <w:r>
+        <w:t>dstaff</w:t>
+      </w:r>
+      <w:proofErr w:type="spellEnd"/>
+      <w:r>
+        <w:t xml:space="preserve"> and 388</w:t>
       </w:r>
       <w:r>
         <w:rPr>
@@ -3762,7 +3824,15 @@
         <w:t>th</w:t>
       </w:r>
       <w:r>
-        <w:t xml:space="preserve"> Instructor Pilots/Squadron Commander may approve deviations from this regulation as long as the integrity of the training program is not compromised</w:t>
+        <w:t xml:space="preserve"> Instructor Pilots/Squadron Commander may approve deviations from this regulation </w:t>
+      </w:r>
+      <w:proofErr w:type="gramStart"/>
+      <w:r>
+        <w:t>as long as</w:t>
+      </w:r>
+      <w:proofErr w:type="gramEnd"/>
+      <w:r>
+        <w:t xml:space="preserve"> the integrity of the training program is not compromised</w:t>
       </w:r>
     </w:p>
     <w:p>
@@ -3907,8 +3977,16 @@
         <w:rPr>
           <w:lang w:val="en-GB"/>
         </w:rPr>
-        <w:t xml:space="preserve"> Instructor  Pilots</w:t>
-      </w:r>
+        <w:t xml:space="preserve"> </w:t>
+      </w:r>
+      <w:proofErr w:type="gramStart"/>
+      <w:r>
+        <w:rPr>
+          <w:lang w:val="en-GB"/>
+        </w:rPr>
+        <w:t>Instructor  Pilots</w:t>
+      </w:r>
+      <w:proofErr w:type="gramEnd"/>
     </w:p>
     <w:p>
       <w:pPr>
@@ -4110,7 +4188,21 @@
         <w:rPr>
           <w:lang w:val="en-GB"/>
         </w:rPr>
-        <w:t xml:space="preserve"> Compositr Air Operations</w:t>
+        <w:t xml:space="preserve"> </w:t>
+      </w:r>
+      <w:proofErr w:type="spellStart"/>
+      <w:r>
+        <w:rPr>
+          <w:lang w:val="en-GB"/>
+        </w:rPr>
+        <w:t>Compositr</w:t>
+      </w:r>
+      <w:proofErr w:type="spellEnd"/>
+      <w:r>
+        <w:rPr>
+          <w:lang w:val="en-GB"/>
+        </w:rPr>
+        <w:t xml:space="preserve"> Air Operations</w:t>
       </w:r>
     </w:p>
     <w:p>
@@ -4200,19 +4292,47 @@
         <w:rPr>
           <w:lang w:val="en-GB"/>
         </w:rPr>
-        <w:t xml:space="preserve"> Composite Air Operations is the term used when dissimial types of aircraft interact in coordinated actions to achieve defined military objectives within a given time and geographical area. It normally involves</w:t>
-      </w:r>
-      <w:r>
-        <w:rPr>
-          <w:lang w:val="en-GB"/>
-        </w:rPr>
-        <w:t xml:space="preserve">: 6-30 </w:t>
-      </w:r>
-      <w:r>
-        <w:rPr>
-          <w:lang w:val="en-GB"/>
-        </w:rPr>
-        <w:t xml:space="preserve"> aircraft. Also see package.</w:t>
+        <w:t xml:space="preserve"> Composite Air Operations is the term used when </w:t>
+      </w:r>
+      <w:proofErr w:type="spellStart"/>
+      <w:r>
+        <w:rPr>
+          <w:lang w:val="en-GB"/>
+        </w:rPr>
+        <w:t>dissimial</w:t>
+      </w:r>
+      <w:proofErr w:type="spellEnd"/>
+      <w:r>
+        <w:rPr>
+          <w:lang w:val="en-GB"/>
+        </w:rPr>
+        <w:t xml:space="preserve"> types of aircraft interact in coordinated actions to achieve defined military objectives within a given time and geographical area. It normally involves</w:t>
+      </w:r>
+      <w:r>
+        <w:rPr>
+          <w:lang w:val="en-GB"/>
+        </w:rPr>
+        <w:t>: 6-</w:t>
+      </w:r>
+      <w:proofErr w:type="gramStart"/>
+      <w:r>
+        <w:rPr>
+          <w:lang w:val="en-GB"/>
+        </w:rPr>
+        <w:t xml:space="preserve">30 </w:t>
+      </w:r>
+      <w:r>
+        <w:rPr>
+          <w:lang w:val="en-GB"/>
+        </w:rPr>
+        <w:t xml:space="preserve"> aircraft</w:t>
+      </w:r>
+      <w:proofErr w:type="gramEnd"/>
+      <w:r>
+        <w:rPr>
+          <w:lang w:val="en-GB"/>
+        </w:rPr>
+        <w:t>. Also see package.</w:t>
       </w:r>
     </w:p>
     <w:p>
@@ -4249,7 +4369,35 @@
         <w:rPr>
           <w:lang w:val="en-GB"/>
         </w:rPr>
-        <w:t xml:space="preserve"> Flight Lead Upgrade. Either a upgrade, or part of a official upgrade,</w:t>
+        <w:t xml:space="preserve"> Flight Lead Upgrade. Either </w:t>
+      </w:r>
+      <w:proofErr w:type="gramStart"/>
+      <w:r>
+        <w:rPr>
+          <w:lang w:val="en-GB"/>
+        </w:rPr>
+        <w:t>a</w:t>
+      </w:r>
+      <w:proofErr w:type="gramEnd"/>
+      <w:r>
+        <w:rPr>
+          <w:lang w:val="en-GB"/>
+        </w:rPr>
+        <w:t xml:space="preserve"> upgrade, or part of </w:t>
+      </w:r>
+      <w:proofErr w:type="spellStart"/>
+      <w:r>
+        <w:rPr>
+          <w:lang w:val="en-GB"/>
+        </w:rPr>
+        <w:t>a</w:t>
+      </w:r>
+      <w:proofErr w:type="spellEnd"/>
+      <w:r>
+        <w:rPr>
+          <w:lang w:val="en-GB"/>
+        </w:rPr>
+        <w:t xml:space="preserve"> official upgrade,</w:t>
       </w:r>
     </w:p>
     <w:p>
@@ -4358,6 +4506,87 @@
           <w:lang w:val="en-GB"/>
         </w:rPr>
         <w:t xml:space="preserve">Package: </w:t>
+      </w:r>
+      <w:bookmarkStart w:id="5" w:name="_GoBack"/>
+      <w:bookmarkEnd w:id="5"/>
+    </w:p>
+    <w:p>
+      <w:pPr>
+        <w:rPr>
+          <w:b/>
+          <w:bCs/>
+          <w:lang w:val="en-GB"/>
+        </w:rPr>
+      </w:pPr>
+      <w:r>
+        <w:rPr>
+          <w:b/>
+          <w:bCs/>
+          <w:lang w:val="en-GB"/>
+        </w:rPr>
+        <w:t xml:space="preserve">Trainee: </w:t>
+      </w:r>
+      <w:r>
+        <w:rPr>
+          <w:lang w:val="en-GB"/>
+        </w:rPr>
+        <w:t>A new 388</w:t>
+      </w:r>
+      <w:r>
+        <w:rPr>
+          <w:vertAlign w:val="superscript"/>
+          <w:lang w:val="en-GB"/>
+        </w:rPr>
+        <w:t>th</w:t>
+      </w:r>
+      <w:r>
+        <w:rPr>
+          <w:lang w:val="en-GB"/>
+        </w:rPr>
+        <w:t xml:space="preserve"> pilot going through IQT and MQT.</w:t>
+      </w:r>
+    </w:p>
+    <w:p>
+      <w:pPr>
+        <w:rPr>
+          <w:b/>
+          <w:bCs/>
+          <w:lang w:val="en-GB"/>
+        </w:rPr>
+      </w:pPr>
+      <w:r>
+        <w:rPr>
+          <w:b/>
+          <w:bCs/>
+          <w:lang w:val="en-GB"/>
+        </w:rPr>
+        <w:t xml:space="preserve">Student Pilot: </w:t>
+      </w:r>
+      <w:r>
+        <w:rPr>
+          <w:lang w:val="en-GB"/>
+        </w:rPr>
+        <w:t xml:space="preserve"> A </w:t>
+      </w:r>
+      <w:r>
+        <w:rPr>
+          <w:lang w:val="en-GB"/>
+        </w:rPr>
+        <w:t>MQ graduated pilot going through</w:t>
+      </w:r>
+      <w:r>
+        <w:rPr>
+          <w:b/>
+          <w:bCs/>
+          <w:lang w:val="en-GB"/>
+        </w:rPr>
+        <w:t xml:space="preserve"> </w:t>
+      </w:r>
+      <w:r>
+        <w:rPr>
+          <w:lang w:val="en-GB"/>
+        </w:rPr>
+        <w:t>continuation training. Is used to show who is the primary training audience for a lesson in the CT TRP.</w:t>
       </w:r>
     </w:p>
     <w:p>
@@ -4402,7 +4631,7 @@
           <w:lang w:val="en-GB"/>
         </w:rPr>
       </w:pPr>
-      <w:bookmarkStart w:id="5" w:name="_Toc21884551"/>
+      <w:bookmarkStart w:id="6" w:name="_Toc21884551"/>
       <w:r>
         <w:rPr>
           <w:lang w:val="en-GB"/>
@@ -4417,7 +4646,7 @@
         </w:rPr>
         <w:t>th</w:t>
       </w:r>
-      <w:bookmarkEnd w:id="5"/>
+      <w:bookmarkEnd w:id="6"/>
     </w:p>
     <w:p>
       <w:pPr>
@@ -4431,15 +4660,40 @@
           <w:lang w:val="en-GB"/>
         </w:rPr>
       </w:pPr>
-      <w:bookmarkStart w:id="6" w:name="_Toc21884552"/>
+      <w:bookmarkStart w:id="7" w:name="_Toc21884552"/>
+      <w:proofErr w:type="gramStart"/>
       <w:r>
         <w:rPr>
           <w:rFonts w:eastAsiaTheme="minorHAnsi"/>
           <w:lang w:val="en-GB"/>
         </w:rPr>
-        <w:t>Are able to refuel (Air-to-air refueling) with ease.</w:t>
-      </w:r>
-      <w:bookmarkEnd w:id="6"/>
+        <w:t>Are able to</w:t>
+      </w:r>
+      <w:proofErr w:type="gramEnd"/>
+      <w:r>
+        <w:rPr>
+          <w:rFonts w:eastAsiaTheme="minorHAnsi"/>
+          <w:lang w:val="en-GB"/>
+        </w:rPr>
+        <w:t xml:space="preserve"> refuel (Air-to-air </w:t>
+      </w:r>
+      <w:proofErr w:type="spellStart"/>
+      <w:r>
+        <w:rPr>
+          <w:rFonts w:eastAsiaTheme="minorHAnsi"/>
+          <w:lang w:val="en-GB"/>
+        </w:rPr>
+        <w:t>refueling</w:t>
+      </w:r>
+      <w:proofErr w:type="spellEnd"/>
+      <w:r>
+        <w:rPr>
+          <w:rFonts w:eastAsiaTheme="minorHAnsi"/>
+          <w:lang w:val="en-GB"/>
+        </w:rPr>
+        <w:t>) with ease.</w:t>
+      </w:r>
+      <w:bookmarkEnd w:id="7"/>
     </w:p>
     <w:p>
       <w:pPr>
@@ -4456,7 +4710,7 @@
           <w:lang w:val="en-GB"/>
         </w:rPr>
       </w:pPr>
-      <w:bookmarkStart w:id="7" w:name="_Toc21884553"/>
+      <w:bookmarkStart w:id="8" w:name="_Toc21884553"/>
       <w:r>
         <w:rPr>
           <w:rFonts w:asciiTheme="minorHAnsi" w:eastAsiaTheme="minorHAnsi" w:hAnsiTheme="minorHAnsi" w:cstheme="minorBidi"/>
@@ -4467,7 +4721,7 @@
         </w:rPr>
         <w:t>Navigating to the tanker using TACAN</w:t>
       </w:r>
-      <w:bookmarkEnd w:id="7"/>
+      <w:bookmarkEnd w:id="8"/>
     </w:p>
     <w:p>
       <w:pPr>
@@ -4484,7 +4738,7 @@
           <w:lang w:val="en-GB"/>
         </w:rPr>
       </w:pPr>
-      <w:bookmarkStart w:id="8" w:name="_Toc21884554"/>
+      <w:bookmarkStart w:id="9" w:name="_Toc21884554"/>
       <w:r>
         <w:rPr>
           <w:rFonts w:asciiTheme="minorHAnsi" w:eastAsiaTheme="minorHAnsi" w:hAnsiTheme="minorHAnsi" w:cstheme="minorBidi"/>
@@ -4495,7 +4749,7 @@
         </w:rPr>
         <w:t>Communicate with the tanker</w:t>
       </w:r>
-      <w:bookmarkEnd w:id="8"/>
+      <w:bookmarkEnd w:id="9"/>
     </w:p>
     <w:p>
       <w:pPr>
@@ -4512,7 +4766,7 @@
           <w:lang w:val="en-GB"/>
         </w:rPr>
       </w:pPr>
-      <w:bookmarkStart w:id="9" w:name="_Toc21884555"/>
+      <w:bookmarkStart w:id="10" w:name="_Toc21884555"/>
       <w:r>
         <w:rPr>
           <w:rFonts w:asciiTheme="minorHAnsi" w:eastAsiaTheme="minorHAnsi" w:hAnsiTheme="minorHAnsi" w:cstheme="minorBidi"/>
@@ -4523,7 +4777,7 @@
         </w:rPr>
         <w:t>Fly formation with the tanker</w:t>
       </w:r>
-      <w:bookmarkEnd w:id="9"/>
+      <w:bookmarkEnd w:id="10"/>
     </w:p>
     <w:p>
       <w:pPr>
@@ -4540,7 +4794,7 @@
           <w:lang w:val="en-GB"/>
         </w:rPr>
       </w:pPr>
-      <w:bookmarkStart w:id="10" w:name="_Toc21884556"/>
+      <w:bookmarkStart w:id="11" w:name="_Toc21884556"/>
       <w:r>
         <w:rPr>
           <w:rFonts w:asciiTheme="minorHAnsi" w:eastAsiaTheme="minorHAnsi" w:hAnsiTheme="minorHAnsi" w:cstheme="minorBidi"/>
@@ -4551,6 +4805,7 @@
         </w:rPr>
         <w:t xml:space="preserve">Refuel </w:t>
       </w:r>
+      <w:proofErr w:type="spellStart"/>
       <w:r>
         <w:rPr>
           <w:rFonts w:asciiTheme="minorHAnsi" w:eastAsiaTheme="minorHAnsi" w:hAnsiTheme="minorHAnsi" w:cstheme="minorBidi"/>
@@ -4559,8 +4814,9 @@
           <w:szCs w:val="20"/>
           <w:lang w:val="en-GB"/>
         </w:rPr>
-        <w:t xml:space="preserve">minum </w:t>
-      </w:r>
+        <w:t>minum</w:t>
+      </w:r>
+      <w:proofErr w:type="spellEnd"/>
       <w:r>
         <w:rPr>
           <w:rFonts w:asciiTheme="minorHAnsi" w:eastAsiaTheme="minorHAnsi" w:hAnsiTheme="minorHAnsi" w:cstheme="minorBidi"/>
@@ -4569,9 +4825,19 @@
           <w:szCs w:val="20"/>
           <w:lang w:val="en-GB"/>
         </w:rPr>
+        <w:t xml:space="preserve"> </w:t>
+      </w:r>
+      <w:r>
+        <w:rPr>
+          <w:rFonts w:asciiTheme="minorHAnsi" w:eastAsiaTheme="minorHAnsi" w:hAnsiTheme="minorHAnsi" w:cstheme="minorBidi"/>
+          <w:color w:val="auto"/>
+          <w:sz w:val="22"/>
+          <w:szCs w:val="20"/>
+          <w:lang w:val="en-GB"/>
+        </w:rPr>
         <w:t>8000Ibs</w:t>
       </w:r>
-      <w:bookmarkEnd w:id="10"/>
+      <w:bookmarkEnd w:id="11"/>
     </w:p>
     <w:p>
       <w:pPr>
@@ -4584,14 +4850,22 @@
           <w:lang w:val="en-GB"/>
         </w:rPr>
       </w:pPr>
-      <w:bookmarkStart w:id="11" w:name="_Toc21884557"/>
-      <w:r>
-        <w:rPr>
-          <w:lang w:val="en-GB"/>
-        </w:rPr>
-        <w:t>Are able to follow activity levels as described in section 2.3</w:t>
-      </w:r>
-      <w:bookmarkEnd w:id="11"/>
+      <w:bookmarkStart w:id="12" w:name="_Toc21884557"/>
+      <w:proofErr w:type="gramStart"/>
+      <w:r>
+        <w:rPr>
+          <w:lang w:val="en-GB"/>
+        </w:rPr>
+        <w:t>Are able to</w:t>
+      </w:r>
+      <w:proofErr w:type="gramEnd"/>
+      <w:r>
+        <w:rPr>
+          <w:lang w:val="en-GB"/>
+        </w:rPr>
+        <w:t xml:space="preserve"> follow activity levels as described in section 2.3</w:t>
+      </w:r>
+      <w:bookmarkEnd w:id="12"/>
     </w:p>
     <w:p>
       <w:pPr>
@@ -4618,14 +4892,20 @@
           <w:lang w:val="en-GB"/>
         </w:rPr>
       </w:pPr>
-      <w:r>
-        <w:rPr>
-          <w:lang w:val="en-GB"/>
-        </w:rPr>
-        <w:t>Are able to fly on Wednesday at 1800Z and Sundays at 1800Z and necessary time prior to 1800Z to prepare and get ready for a flight.</w:t>
-      </w:r>
-      <w:bookmarkStart w:id="12" w:name="_GoBack"/>
-      <w:bookmarkEnd w:id="12"/>
+      <w:proofErr w:type="gramStart"/>
+      <w:r>
+        <w:rPr>
+          <w:lang w:val="en-GB"/>
+        </w:rPr>
+        <w:t>Are able to</w:t>
+      </w:r>
+      <w:proofErr w:type="gramEnd"/>
+      <w:r>
+        <w:rPr>
+          <w:lang w:val="en-GB"/>
+        </w:rPr>
+        <w:t xml:space="preserve"> fly on Wednesday at 1800Z and Sundays at 1800Z and necessary time prior to 1800Z to prepare and get ready for a flight.</w:t>
+      </w:r>
     </w:p>
     <w:p>
       <w:pPr>
@@ -4673,11 +4953,19 @@
         </w:rPr>
       </w:pPr>
       <w:bookmarkStart w:id="14" w:name="_Toc21884559"/>
-      <w:r>
-        <w:rPr>
-          <w:lang w:val="en-GB"/>
-        </w:rPr>
-        <w:t>Self Qualifications.</w:t>
+      <w:proofErr w:type="spellStart"/>
+      <w:r>
+        <w:rPr>
+          <w:lang w:val="en-GB"/>
+        </w:rPr>
+        <w:t>Self Qualifications</w:t>
+      </w:r>
+      <w:proofErr w:type="spellEnd"/>
+      <w:r>
+        <w:rPr>
+          <w:lang w:val="en-GB"/>
+        </w:rPr>
+        <w:t>.</w:t>
       </w:r>
       <w:bookmarkEnd w:id="14"/>
       <w:r>
@@ -4708,7 +4996,29 @@
           <w:szCs w:val="20"/>
           <w:lang w:val="en-GB"/>
         </w:rPr>
-        <w:t>Any lesson listed as SQ or Self qualification is intended for you as a pilot to do without an IP. For lessons in IQT all SQ lessons are to be done in singleplayer, but once you start MQT you can do all SQ lessons on events and on the 132nd MP server.</w:t>
+        <w:t xml:space="preserve">Any lesson listed as SQ or Self qualification is intended for you as a pilot to do without an IP. For lessons in IQT all SQ lessons are to be done in </w:t>
+      </w:r>
+      <w:proofErr w:type="spellStart"/>
+      <w:r>
+        <w:rPr>
+          <w:rFonts w:asciiTheme="minorHAnsi" w:eastAsiaTheme="minorHAnsi" w:hAnsiTheme="minorHAnsi" w:cstheme="minorBidi"/>
+          <w:color w:val="auto"/>
+          <w:sz w:val="22"/>
+          <w:szCs w:val="20"/>
+          <w:lang w:val="en-GB"/>
+        </w:rPr>
+        <w:t>singleplayer</w:t>
+      </w:r>
+      <w:proofErr w:type="spellEnd"/>
+      <w:r>
+        <w:rPr>
+          <w:rFonts w:asciiTheme="minorHAnsi" w:eastAsiaTheme="minorHAnsi" w:hAnsiTheme="minorHAnsi" w:cstheme="minorBidi"/>
+          <w:color w:val="auto"/>
+          <w:sz w:val="22"/>
+          <w:szCs w:val="20"/>
+          <w:lang w:val="en-GB"/>
+        </w:rPr>
+        <w:t>, but once you start MQT you can do all SQ lessons on events and on the 132nd MP server.</w:t>
       </w:r>
       <w:bookmarkEnd w:id="15"/>
       <w:r>
@@ -4750,7 +5060,31 @@
           <w:highlight w:val="yellow"/>
           <w:lang w:val="en-GB"/>
         </w:rPr>
-        <w:t>If pilots fail to self qualify and sign up for IP mandatory flights without the knowledge required from SQ lessons, then pilots will be removed from the trainee class, and moved back in the line of people waiting to start training in the 494th.</w:t>
+        <w:t xml:space="preserve">If pilots fail to </w:t>
+      </w:r>
+      <w:proofErr w:type="spellStart"/>
+      <w:r>
+        <w:rPr>
+          <w:rFonts w:asciiTheme="minorHAnsi" w:eastAsiaTheme="minorHAnsi" w:hAnsiTheme="minorHAnsi" w:cstheme="minorBidi"/>
+          <w:color w:val="auto"/>
+          <w:sz w:val="22"/>
+          <w:szCs w:val="20"/>
+          <w:highlight w:val="yellow"/>
+          <w:lang w:val="en-GB"/>
+        </w:rPr>
+        <w:t>self qualify</w:t>
+      </w:r>
+      <w:proofErr w:type="spellEnd"/>
+      <w:r>
+        <w:rPr>
+          <w:rFonts w:asciiTheme="minorHAnsi" w:eastAsiaTheme="minorHAnsi" w:hAnsiTheme="minorHAnsi" w:cstheme="minorBidi"/>
+          <w:color w:val="auto"/>
+          <w:sz w:val="22"/>
+          <w:szCs w:val="20"/>
+          <w:highlight w:val="yellow"/>
+          <w:lang w:val="en-GB"/>
+        </w:rPr>
+        <w:t xml:space="preserve"> and sign up for IP mandatory flights without the knowledge required from SQ lessons, then pilots will be removed from the trainee class, and moved back in the line of people waiting to start training in the 494th.</w:t>
       </w:r>
       <w:r>
         <w:rPr>
@@ -4854,9 +5188,9 @@
           <w:szCs w:val="20"/>
           <w:lang w:val="en-GB"/>
         </w:rPr>
-        <w:t>All lessons listed as IP are mandatory to be flown with an IP. These lessons will teach you everything you need to know and operate safely in the 132nd MP server, and give you the basics to continue training without an instructor. Instructor time is one of the most scarce resource we have, and everyone attending IP lessons need to be prepared. IP lessons will also be used to verify that the pilot have the correct knowledge from the self qualification lessons.</w:t>
-      </w:r>
-      <w:bookmarkEnd w:id="18"/>
+        <w:t xml:space="preserve">All lessons listed as IP are mandatory to be flown with an IP. These lessons will teach you everything you need to know and operate safely in the 132nd MP </w:t>
+      </w:r>
+      <w:proofErr w:type="gramStart"/>
       <w:r>
         <w:rPr>
           <w:rFonts w:asciiTheme="minorHAnsi" w:eastAsiaTheme="minorHAnsi" w:hAnsiTheme="minorHAnsi" w:cstheme="minorBidi"/>
@@ -4865,13 +5199,10 @@
           <w:szCs w:val="20"/>
           <w:lang w:val="en-GB"/>
         </w:rPr>
-        <w:t xml:space="preserve">  </w:t>
-      </w:r>
-    </w:p>
-    <w:p>
-      <w:pPr>
-        <w:pStyle w:val="Overskrift2"/>
-        <w:ind w:left="792"/>
+        <w:t>server, and</w:t>
+      </w:r>
+      <w:proofErr w:type="gramEnd"/>
+      <w:r>
         <w:rPr>
           <w:rFonts w:asciiTheme="minorHAnsi" w:eastAsiaTheme="minorHAnsi" w:hAnsiTheme="minorHAnsi" w:cstheme="minorBidi"/>
           <w:color w:val="auto"/>
@@ -4879,8 +5210,9 @@
           <w:szCs w:val="20"/>
           <w:lang w:val="en-GB"/>
         </w:rPr>
-      </w:pPr>
-      <w:bookmarkStart w:id="19" w:name="_Toc21884564"/>
+        <w:t xml:space="preserve"> give you the basics to continue training without an instructor. Instructor time is one of the </w:t>
+      </w:r>
+      <w:proofErr w:type="gramStart"/>
       <w:r>
         <w:rPr>
           <w:rFonts w:asciiTheme="minorHAnsi" w:eastAsiaTheme="minorHAnsi" w:hAnsiTheme="minorHAnsi" w:cstheme="minorBidi"/>
@@ -4889,9 +5221,9 @@
           <w:szCs w:val="20"/>
           <w:lang w:val="en-GB"/>
         </w:rPr>
-        <w:t>How to request IP lessons:</w:t>
-      </w:r>
-      <w:bookmarkEnd w:id="19"/>
+        <w:t>most scarce</w:t>
+      </w:r>
+      <w:proofErr w:type="gramEnd"/>
       <w:r>
         <w:rPr>
           <w:rFonts w:asciiTheme="minorHAnsi" w:eastAsiaTheme="minorHAnsi" w:hAnsiTheme="minorHAnsi" w:cstheme="minorBidi"/>
@@ -4900,18 +5232,9 @@
           <w:szCs w:val="20"/>
           <w:lang w:val="en-GB"/>
         </w:rPr>
-        <w:t xml:space="preserve"> </w:t>
-      </w:r>
-    </w:p>
-    <w:p>
-      <w:pPr>
-        <w:pStyle w:val="Overskrift2"/>
-        <w:ind w:left="792"/>
-        <w:rPr>
-          <w:lang w:val="en-GB"/>
-        </w:rPr>
-      </w:pPr>
-      <w:bookmarkStart w:id="20" w:name="_Toc21884565"/>
+        <w:t xml:space="preserve"> resource we have, and everyone attending IP lessons need to be prepared. IP lessons will also be used to verify that the pilot have the correct knowledge from the </w:t>
+      </w:r>
+      <w:proofErr w:type="spellStart"/>
       <w:r>
         <w:rPr>
           <w:rFonts w:asciiTheme="minorHAnsi" w:eastAsiaTheme="minorHAnsi" w:hAnsiTheme="minorHAnsi" w:cstheme="minorBidi"/>
@@ -4920,8 +5243,9 @@
           <w:szCs w:val="20"/>
           <w:lang w:val="en-GB"/>
         </w:rPr>
-        <w:t xml:space="preserve">Simply make sure you have self-qualified for everything you can SQ for, and sign up on any training event. When signed up, write in the events commschatter that you are looking for an IP flight within the </w:t>
-      </w:r>
+        <w:t>self qualification</w:t>
+      </w:r>
+      <w:proofErr w:type="spellEnd"/>
       <w:r>
         <w:rPr>
           <w:rFonts w:asciiTheme="minorHAnsi" w:eastAsiaTheme="minorHAnsi" w:hAnsiTheme="minorHAnsi" w:cstheme="minorBidi"/>
@@ -4930,8 +5254,9 @@
           <w:szCs w:val="20"/>
           <w:lang w:val="en-GB"/>
         </w:rPr>
-        <w:t>388</w:t>
-      </w:r>
+        <w:t xml:space="preserve"> lessons.</w:t>
+      </w:r>
+      <w:bookmarkEnd w:id="18"/>
       <w:r>
         <w:rPr>
           <w:rFonts w:asciiTheme="minorHAnsi" w:eastAsiaTheme="minorHAnsi" w:hAnsiTheme="minorHAnsi" w:cstheme="minorBidi"/>
@@ -4940,7 +5265,148 @@
           <w:szCs w:val="20"/>
           <w:lang w:val="en-GB"/>
         </w:rPr>
-        <w:t>th. The event host will then assign you and an IP (if IPs are available) to a flight, and you will get instructions and additional information from the IP in the flight commschatter.</w:t>
+        <w:t xml:space="preserve">  </w:t>
+      </w:r>
+    </w:p>
+    <w:p>
+      <w:pPr>
+        <w:pStyle w:val="Overskrift2"/>
+        <w:ind w:left="792"/>
+        <w:rPr>
+          <w:rFonts w:asciiTheme="minorHAnsi" w:eastAsiaTheme="minorHAnsi" w:hAnsiTheme="minorHAnsi" w:cstheme="minorBidi"/>
+          <w:color w:val="auto"/>
+          <w:sz w:val="22"/>
+          <w:szCs w:val="20"/>
+          <w:lang w:val="en-GB"/>
+        </w:rPr>
+      </w:pPr>
+      <w:bookmarkStart w:id="19" w:name="_Toc21884564"/>
+      <w:r>
+        <w:rPr>
+          <w:rFonts w:asciiTheme="minorHAnsi" w:eastAsiaTheme="minorHAnsi" w:hAnsiTheme="minorHAnsi" w:cstheme="minorBidi"/>
+          <w:color w:val="auto"/>
+          <w:sz w:val="22"/>
+          <w:szCs w:val="20"/>
+          <w:lang w:val="en-GB"/>
+        </w:rPr>
+        <w:t>How to request IP lessons:</w:t>
+      </w:r>
+      <w:bookmarkEnd w:id="19"/>
+      <w:r>
+        <w:rPr>
+          <w:rFonts w:asciiTheme="minorHAnsi" w:eastAsiaTheme="minorHAnsi" w:hAnsiTheme="minorHAnsi" w:cstheme="minorBidi"/>
+          <w:color w:val="auto"/>
+          <w:sz w:val="22"/>
+          <w:szCs w:val="20"/>
+          <w:lang w:val="en-GB"/>
+        </w:rPr>
+        <w:t xml:space="preserve"> </w:t>
+      </w:r>
+    </w:p>
+    <w:p>
+      <w:pPr>
+        <w:pStyle w:val="Overskrift2"/>
+        <w:ind w:left="792"/>
+        <w:rPr>
+          <w:lang w:val="en-GB"/>
+        </w:rPr>
+      </w:pPr>
+      <w:bookmarkStart w:id="20" w:name="_Toc21884565"/>
+      <w:r>
+        <w:rPr>
+          <w:rFonts w:asciiTheme="minorHAnsi" w:eastAsiaTheme="minorHAnsi" w:hAnsiTheme="minorHAnsi" w:cstheme="minorBidi"/>
+          <w:color w:val="auto"/>
+          <w:sz w:val="22"/>
+          <w:szCs w:val="20"/>
+          <w:lang w:val="en-GB"/>
+        </w:rPr>
+        <w:t xml:space="preserve">Simply make sure you have self-qualified for everything you can SQ </w:t>
+      </w:r>
+      <w:proofErr w:type="gramStart"/>
+      <w:r>
+        <w:rPr>
+          <w:rFonts w:asciiTheme="minorHAnsi" w:eastAsiaTheme="minorHAnsi" w:hAnsiTheme="minorHAnsi" w:cstheme="minorBidi"/>
+          <w:color w:val="auto"/>
+          <w:sz w:val="22"/>
+          <w:szCs w:val="20"/>
+          <w:lang w:val="en-GB"/>
+        </w:rPr>
+        <w:t>for, and</w:t>
+      </w:r>
+      <w:proofErr w:type="gramEnd"/>
+      <w:r>
+        <w:rPr>
+          <w:rFonts w:asciiTheme="minorHAnsi" w:eastAsiaTheme="minorHAnsi" w:hAnsiTheme="minorHAnsi" w:cstheme="minorBidi"/>
+          <w:color w:val="auto"/>
+          <w:sz w:val="22"/>
+          <w:szCs w:val="20"/>
+          <w:lang w:val="en-GB"/>
+        </w:rPr>
+        <w:t xml:space="preserve"> sign up on any training event. When signed up, write in the events </w:t>
+      </w:r>
+      <w:proofErr w:type="spellStart"/>
+      <w:r>
+        <w:rPr>
+          <w:rFonts w:asciiTheme="minorHAnsi" w:eastAsiaTheme="minorHAnsi" w:hAnsiTheme="minorHAnsi" w:cstheme="minorBidi"/>
+          <w:color w:val="auto"/>
+          <w:sz w:val="22"/>
+          <w:szCs w:val="20"/>
+          <w:lang w:val="en-GB"/>
+        </w:rPr>
+        <w:t>commschatter</w:t>
+      </w:r>
+      <w:proofErr w:type="spellEnd"/>
+      <w:r>
+        <w:rPr>
+          <w:rFonts w:asciiTheme="minorHAnsi" w:eastAsiaTheme="minorHAnsi" w:hAnsiTheme="minorHAnsi" w:cstheme="minorBidi"/>
+          <w:color w:val="auto"/>
+          <w:sz w:val="22"/>
+          <w:szCs w:val="20"/>
+          <w:lang w:val="en-GB"/>
+        </w:rPr>
+        <w:t xml:space="preserve"> that you are looking for an IP flight within the </w:t>
+      </w:r>
+      <w:r>
+        <w:rPr>
+          <w:rFonts w:asciiTheme="minorHAnsi" w:eastAsiaTheme="minorHAnsi" w:hAnsiTheme="minorHAnsi" w:cstheme="minorBidi"/>
+          <w:color w:val="auto"/>
+          <w:sz w:val="22"/>
+          <w:szCs w:val="20"/>
+          <w:lang w:val="en-GB"/>
+        </w:rPr>
+        <w:t>388</w:t>
+      </w:r>
+      <w:r>
+        <w:rPr>
+          <w:rFonts w:asciiTheme="minorHAnsi" w:eastAsiaTheme="minorHAnsi" w:hAnsiTheme="minorHAnsi" w:cstheme="minorBidi"/>
+          <w:color w:val="auto"/>
+          <w:sz w:val="22"/>
+          <w:szCs w:val="20"/>
+          <w:lang w:val="en-GB"/>
+        </w:rPr>
+        <w:t xml:space="preserve">th. The event host will then assign you and an IP (if IPs are available) to a flight, and you will get instructions and additional information from the IP in the flight </w:t>
+      </w:r>
+      <w:proofErr w:type="spellStart"/>
+      <w:r>
+        <w:rPr>
+          <w:rFonts w:asciiTheme="minorHAnsi" w:eastAsiaTheme="minorHAnsi" w:hAnsiTheme="minorHAnsi" w:cstheme="minorBidi"/>
+          <w:color w:val="auto"/>
+          <w:sz w:val="22"/>
+          <w:szCs w:val="20"/>
+          <w:lang w:val="en-GB"/>
+        </w:rPr>
+        <w:t>commschatter</w:t>
+      </w:r>
+      <w:proofErr w:type="spellEnd"/>
+      <w:r>
+        <w:rPr>
+          <w:rFonts w:asciiTheme="minorHAnsi" w:eastAsiaTheme="minorHAnsi" w:hAnsiTheme="minorHAnsi" w:cstheme="minorBidi"/>
+          <w:color w:val="auto"/>
+          <w:sz w:val="22"/>
+          <w:szCs w:val="20"/>
+          <w:lang w:val="en-GB"/>
+        </w:rPr>
+        <w:t>.</w:t>
       </w:r>
       <w:bookmarkEnd w:id="20"/>
     </w:p>
@@ -5073,7 +5539,21 @@
         <w:rPr>
           <w:lang w:val="en-GB"/>
         </w:rPr>
-        <w:t xml:space="preserve">4 multiplayer training events in a month. In addition it </w:t>
+        <w:t xml:space="preserve">4 multiplayer training events in a month. In </w:t>
+      </w:r>
+      <w:proofErr w:type="gramStart"/>
+      <w:r>
+        <w:rPr>
+          <w:lang w:val="en-GB"/>
+        </w:rPr>
+        <w:t>addition</w:t>
+      </w:r>
+      <w:proofErr w:type="gramEnd"/>
+      <w:r>
+        <w:rPr>
+          <w:lang w:val="en-GB"/>
+        </w:rPr>
+        <w:t xml:space="preserve"> it </w:t>
       </w:r>
       <w:r>
         <w:rPr>
@@ -5143,14 +5623,30 @@
         <w:rPr>
           <w:lang w:val="en-GB"/>
         </w:rPr>
-        <w:t xml:space="preserve"> interference that prevents attendance in the trainingprogram for a shorter or longer term. If the trainee understands that he is not able to follow the expected progress he should immediately let the IPs of the squadron </w:t>
-      </w:r>
+        <w:t xml:space="preserve"> interference that prevents attendance in the </w:t>
+      </w:r>
+      <w:proofErr w:type="spellStart"/>
+      <w:r>
+        <w:rPr>
+          <w:lang w:val="en-GB"/>
+        </w:rPr>
+        <w:t>trainingprogram</w:t>
+      </w:r>
+      <w:proofErr w:type="spellEnd"/>
+      <w:r>
+        <w:rPr>
+          <w:lang w:val="en-GB"/>
+        </w:rPr>
+        <w:t xml:space="preserve"> for a shorter or longer term. If the trainee understands that he is not able to follow the expected progress he should immediately let the IPs of the squadron </w:t>
+      </w:r>
+      <w:proofErr w:type="gramStart"/>
       <w:r>
         <w:rPr>
           <w:lang w:val="en-GB"/>
         </w:rPr>
         <w:t>know, and</w:t>
       </w:r>
+      <w:proofErr w:type="gramEnd"/>
       <w:r>
         <w:rPr>
           <w:lang w:val="en-GB"/>
@@ -5187,7 +5683,21 @@
         <w:rPr>
           <w:lang w:val="en-GB"/>
         </w:rPr>
-        <w:t xml:space="preserve"> IPs will decide if the expected and experienced activity level is sufficient for continuing through the training based on demand for spots in the 388</w:t>
+        <w:t xml:space="preserve"> IPs will decide if the expected and experienced activity level is </w:t>
+      </w:r>
+      <w:proofErr w:type="gramStart"/>
+      <w:r>
+        <w:rPr>
+          <w:lang w:val="en-GB"/>
+        </w:rPr>
+        <w:t>sufficient</w:t>
+      </w:r>
+      <w:proofErr w:type="gramEnd"/>
+      <w:r>
+        <w:rPr>
+          <w:lang w:val="en-GB"/>
+        </w:rPr>
+        <w:t xml:space="preserve"> for continuing through the training based on demand for spots in the 388</w:t>
       </w:r>
       <w:r>
         <w:rPr>
@@ -5236,7 +5746,21 @@
         <w:rPr>
           <w:lang w:val="en-GB"/>
         </w:rPr>
-        <w:t>The activity level requirement are required to ensure that pilots that intend to fly the F-16C as their primary module are given priority, and that the squadron get personnel through the training program in a reasonable pace.</w:t>
+        <w:t xml:space="preserve">The activity level requirement </w:t>
+      </w:r>
+      <w:proofErr w:type="gramStart"/>
+      <w:r>
+        <w:rPr>
+          <w:lang w:val="en-GB"/>
+        </w:rPr>
+        <w:t>are</w:t>
+      </w:r>
+      <w:proofErr w:type="gramEnd"/>
+      <w:r>
+        <w:rPr>
+          <w:lang w:val="en-GB"/>
+        </w:rPr>
+        <w:t xml:space="preserve"> required to ensure that pilots that intend to fly the F-16C as their primary module are given priority, and that the squadron get personnel through the training program in a reasonable pace.</w:t>
       </w:r>
     </w:p>
     <w:p>
@@ -5418,7 +5942,35 @@
         <w:rPr>
           <w:lang w:val="en-GB"/>
         </w:rPr>
-        <w:t>Flight leads will always ensure to fill out flightplan on the eventpage on the 132</w:t>
+        <w:t xml:space="preserve">Flight leads will always ensure to fill out </w:t>
+      </w:r>
+      <w:proofErr w:type="spellStart"/>
+      <w:r>
+        <w:rPr>
+          <w:lang w:val="en-GB"/>
+        </w:rPr>
+        <w:t>flightplan</w:t>
+      </w:r>
+      <w:proofErr w:type="spellEnd"/>
+      <w:r>
+        <w:rPr>
+          <w:lang w:val="en-GB"/>
+        </w:rPr>
+        <w:t xml:space="preserve"> on the </w:t>
+      </w:r>
+      <w:proofErr w:type="spellStart"/>
+      <w:r>
+        <w:rPr>
+          <w:lang w:val="en-GB"/>
+        </w:rPr>
+        <w:t>eventpage</w:t>
+      </w:r>
+      <w:proofErr w:type="spellEnd"/>
+      <w:r>
+        <w:rPr>
+          <w:lang w:val="en-GB"/>
+        </w:rPr>
+        <w:t xml:space="preserve"> on the 132</w:t>
       </w:r>
       <w:r>
         <w:rPr>
@@ -5449,8 +6001,16 @@
         <w:rPr>
           <w:lang w:val="en-GB"/>
         </w:rPr>
-        <w:t>Flight lead will ensure MDC for the flight is availeble</w:t>
-      </w:r>
+        <w:t xml:space="preserve">Flight lead will ensure MDC for the flight is </w:t>
+      </w:r>
+      <w:proofErr w:type="spellStart"/>
+      <w:r>
+        <w:rPr>
+          <w:lang w:val="en-GB"/>
+        </w:rPr>
+        <w:t>availeble</w:t>
+      </w:r>
+      <w:proofErr w:type="spellEnd"/>
     </w:p>
     <w:p>
       <w:pPr>
@@ -5530,7 +6090,21 @@
         <w:rPr>
           <w:lang w:val="en-GB"/>
         </w:rPr>
-        <w:t>Decision to give a warning and decision to remove someone from  the squadron will be coordinated and agreed upon by the squadron IPs</w:t>
+        <w:t xml:space="preserve">Decision to give a warning and decision to remove someone </w:t>
+      </w:r>
+      <w:proofErr w:type="gramStart"/>
+      <w:r>
+        <w:rPr>
+          <w:lang w:val="en-GB"/>
+        </w:rPr>
+        <w:t>from  the</w:t>
+      </w:r>
+      <w:proofErr w:type="gramEnd"/>
+      <w:r>
+        <w:rPr>
+          <w:lang w:val="en-GB"/>
+        </w:rPr>
+        <w:t xml:space="preserve"> squadron will be coordinated and agreed upon by the squadron IPs</w:t>
       </w:r>
       <w:r>
         <w:rPr>
@@ -5651,7 +6225,21 @@
         <w:rPr>
           <w:lang w:val="en-GB"/>
         </w:rPr>
-        <w:t xml:space="preserve"> Pilot graduated from MQT and cleared to fly  as wingman on combat missions (experienced pilots approved to fly as 2ship formation lead).</w:t>
+        <w:t xml:space="preserve"> Pilot graduated from MQT and cleared to </w:t>
+      </w:r>
+      <w:proofErr w:type="gramStart"/>
+      <w:r>
+        <w:rPr>
+          <w:lang w:val="en-GB"/>
+        </w:rPr>
+        <w:t>fly  as</w:t>
+      </w:r>
+      <w:proofErr w:type="gramEnd"/>
+      <w:r>
+        <w:rPr>
+          <w:lang w:val="en-GB"/>
+        </w:rPr>
+        <w:t xml:space="preserve"> wingman on combat missions (experienced pilots approved to fly as 2ship formation lead).</w:t>
       </w:r>
     </w:p>
     <w:p>
@@ -5688,7 +6276,21 @@
         <w:rPr>
           <w:lang w:val="en-GB"/>
         </w:rPr>
-        <w:t>ship formation lead  during combat missions</w:t>
+        <w:t xml:space="preserve">ship formation </w:t>
+      </w:r>
+      <w:proofErr w:type="gramStart"/>
+      <w:r>
+        <w:rPr>
+          <w:lang w:val="en-GB"/>
+        </w:rPr>
+        <w:t>lead  during</w:t>
+      </w:r>
+      <w:proofErr w:type="gramEnd"/>
+      <w:r>
+        <w:rPr>
+          <w:lang w:val="en-GB"/>
+        </w:rPr>
+        <w:t xml:space="preserve"> combat missions</w:t>
       </w:r>
       <w:r>
         <w:rPr>
@@ -5791,7 +6393,21 @@
         <w:rPr>
           <w:lang w:val="en-GB"/>
         </w:rPr>
-        <w:t xml:space="preserve"> Pilot  graduated MC upgrade and cleared to lead COMAO (packages)</w:t>
+        <w:t xml:space="preserve"> </w:t>
+      </w:r>
+      <w:proofErr w:type="gramStart"/>
+      <w:r>
+        <w:rPr>
+          <w:lang w:val="en-GB"/>
+        </w:rPr>
+        <w:t>Pilot  graduated</w:t>
+      </w:r>
+      <w:proofErr w:type="gramEnd"/>
+      <w:r>
+        <w:rPr>
+          <w:lang w:val="en-GB"/>
+        </w:rPr>
+        <w:t xml:space="preserve"> MC upgrade and cleared to lead COMAO (packages)</w:t>
       </w:r>
     </w:p>
     <w:p>
@@ -6453,7 +7069,21 @@
         <w:rPr>
           <w:lang w:val="en-GB"/>
         </w:rPr>
-        <w:t xml:space="preserve"> Fair performance. The pilot is below program standards. The pilot can progress the training program, but there are elements that the pilot need to train and focus extra on. IP will fill in the instructor feedback and</w:t>
+        <w:t xml:space="preserve"> Fair performance. The pilot is below program standards. The pilot can progress the training program, but there are elements that the pilot </w:t>
+      </w:r>
+      <w:proofErr w:type="gramStart"/>
+      <w:r>
+        <w:rPr>
+          <w:lang w:val="en-GB"/>
+        </w:rPr>
+        <w:t>need</w:t>
+      </w:r>
+      <w:proofErr w:type="gramEnd"/>
+      <w:r>
+        <w:rPr>
+          <w:lang w:val="en-GB"/>
+        </w:rPr>
+        <w:t xml:space="preserve"> to train and focus extra on. IP will fill in the instructor feedback and</w:t>
       </w:r>
       <w:r>
         <w:rPr>
@@ -6465,7 +7095,21 @@
         <w:rPr>
           <w:lang w:val="en-GB"/>
         </w:rPr>
-        <w:t xml:space="preserve">provide details on what the pilot need to work on. </w:t>
+        <w:t xml:space="preserve">provide details on what the pilot </w:t>
+      </w:r>
+      <w:proofErr w:type="gramStart"/>
+      <w:r>
+        <w:rPr>
+          <w:lang w:val="en-GB"/>
+        </w:rPr>
+        <w:t>need</w:t>
+      </w:r>
+      <w:proofErr w:type="gramEnd"/>
+      <w:r>
+        <w:rPr>
+          <w:lang w:val="en-GB"/>
+        </w:rPr>
+        <w:t xml:space="preserve"> to work on. </w:t>
       </w:r>
     </w:p>
     <w:p>
@@ -7158,11 +7802,19 @@
           <w:lang w:val="en-GB"/>
         </w:rPr>
       </w:pPr>
-      <w:r>
-        <w:rPr>
-          <w:lang w:val="en-GB"/>
-        </w:rPr>
-        <w:t>SEAD : Wild weasel 1 (need to be developed)</w:t>
+      <w:proofErr w:type="gramStart"/>
+      <w:r>
+        <w:rPr>
+          <w:lang w:val="en-GB"/>
+        </w:rPr>
+        <w:t>SEAD :</w:t>
+      </w:r>
+      <w:proofErr w:type="gramEnd"/>
+      <w:r>
+        <w:rPr>
+          <w:lang w:val="en-GB"/>
+        </w:rPr>
+        <w:t xml:space="preserve"> Wild weasel 1 (need to be developed)</w:t>
       </w:r>
     </w:p>
     <w:p>
@@ -7463,20 +8115,48 @@
           <w:lang w:val="en-GB"/>
         </w:rPr>
         <w:lastRenderedPageBreak/>
-        <w:t>SAT 9  Package (3 flight package: Strike, sweep , SEAD)</w:t>
-      </w:r>
-    </w:p>
-    <w:p>
-      <w:pPr>
-        <w:rPr>
-          <w:lang w:val="en-GB"/>
-        </w:rPr>
-      </w:pPr>
-      <w:r>
-        <w:rPr>
-          <w:lang w:val="en-GB"/>
-        </w:rPr>
-        <w:t>ACT 8: DCA CAP (Minum 3 flights covering 2 FAOR)</w:t>
+        <w:t xml:space="preserve">SAT </w:t>
+      </w:r>
+      <w:proofErr w:type="gramStart"/>
+      <w:r>
+        <w:rPr>
+          <w:lang w:val="en-GB"/>
+        </w:rPr>
+        <w:t>9  Package</w:t>
+      </w:r>
+      <w:proofErr w:type="gramEnd"/>
+      <w:r>
+        <w:rPr>
+          <w:lang w:val="en-GB"/>
+        </w:rPr>
+        <w:t xml:space="preserve"> (3 flight package: Strike, sweep , SEAD)</w:t>
+      </w:r>
+    </w:p>
+    <w:p>
+      <w:pPr>
+        <w:rPr>
+          <w:lang w:val="en-GB"/>
+        </w:rPr>
+      </w:pPr>
+      <w:r>
+        <w:rPr>
+          <w:lang w:val="en-GB"/>
+        </w:rPr>
+        <w:t>ACT 8: DCA CAP (</w:t>
+      </w:r>
+      <w:proofErr w:type="spellStart"/>
+      <w:r>
+        <w:rPr>
+          <w:lang w:val="en-GB"/>
+        </w:rPr>
+        <w:t>Minum</w:t>
+      </w:r>
+      <w:proofErr w:type="spellEnd"/>
+      <w:r>
+        <w:rPr>
+          <w:lang w:val="en-GB"/>
+        </w:rPr>
+        <w:t xml:space="preserve"> 3 flights covering 2 FAOR)</w:t>
       </w:r>
     </w:p>
     <w:sectPr>
@@ -7522,35 +8202,61 @@
         <w:color w:val="969696" w:themeColor="accent3"/>
       </w:rPr>
     </w:pPr>
-    <w:fldSimple w:instr=" STYLEREF  Tittel  \* MERGEFORMAT ">
-      <w:r>
-        <w:rPr>
-          <w:b/>
-          <w:noProof/>
-        </w:rPr>
-        <w:t>388th Welcome</w:t>
-      </w:r>
-      <w:r>
-        <w:rPr>
-          <w:noProof/>
-        </w:rPr>
-        <w:t xml:space="preserve"> letter</w:t>
-      </w:r>
-    </w:fldSimple>
+    <w:r>
+      <w:fldChar w:fldCharType="begin"/>
+    </w:r>
+    <w:r>
+      <w:instrText xml:space="preserve"> STYLEREF  Tittel  \* MERGEFORMAT </w:instrText>
+    </w:r>
+    <w:r>
+      <w:fldChar w:fldCharType="separate"/>
+    </w:r>
+    <w:r>
+      <w:rPr>
+        <w:b/>
+        <w:noProof/>
+      </w:rPr>
+      <w:t>388th Welcome</w:t>
+    </w:r>
+    <w:r>
+      <w:rPr>
+        <w:noProof/>
+      </w:rPr>
+      <w:t xml:space="preserve"> letter</w:t>
+    </w:r>
+    <w:r>
+      <w:rPr>
+        <w:noProof/>
+      </w:rPr>
+      <w:fldChar w:fldCharType="end"/>
+    </w:r>
     <w:r>
       <w:rPr>
         <w:color w:val="969696" w:themeColor="accent3"/>
       </w:rPr>
       <w:ptab w:relativeTo="margin" w:alignment="center" w:leader="none"/>
     </w:r>
-    <w:fldSimple w:instr=" STYLEREF  &quot;Overskrift 1&quot;  \* MERGEFORMAT ">
-      <w:r>
-        <w:rPr>
-          <w:noProof/>
-        </w:rPr>
-        <w:t>Requirements to start training in the 388th</w:t>
-      </w:r>
-    </w:fldSimple>
+    <w:r>
+      <w:fldChar w:fldCharType="begin"/>
+    </w:r>
+    <w:r>
+      <w:instrText xml:space="preserve"> STYLEREF  "Overskrift 1"  \* MERGEFORMAT </w:instrText>
+    </w:r>
+    <w:r>
+      <w:fldChar w:fldCharType="separate"/>
+    </w:r>
+    <w:r>
+      <w:rPr>
+        <w:noProof/>
+      </w:rPr>
+      <w:t>Requirements to start training in the 388th</w:t>
+    </w:r>
+    <w:r>
+      <w:rPr>
+        <w:noProof/>
+      </w:rPr>
+      <w:fldChar w:fldCharType="end"/>
+    </w:r>
     <w:r>
       <w:rPr>
         <w:color w:val="969696" w:themeColor="accent3"/>
@@ -12782,7 +13488,7 @@
 </file>
 
 <file path=customXml/itemProps2.xml><?xml version="1.0" encoding="utf-8"?>
-<ds:datastoreItem xmlns:ds="http://schemas.openxmlformats.org/officeDocument/2006/customXml" ds:itemID="{89EE3FF9-46AB-4FF0-A01B-D50C694ED65A}">
+<ds:datastoreItem xmlns:ds="http://schemas.openxmlformats.org/officeDocument/2006/customXml" ds:itemID="{04EB8F92-A298-4AAC-A9ED-F3332BCE210C}">
   <ds:schemaRefs>
     <ds:schemaRef ds:uri="http://schemas.openxmlformats.org/officeDocument/2006/bibliography"/>
   </ds:schemaRefs>

</xml_diff>

<commit_message>
chg: Welcome Letter: Added standards about intiative during CT
</commit_message>
<xml_diff>
--- a/132-388 Welcome letter - training instructions.docx
+++ b/132-388 Welcome letter - training instructions.docx
@@ -3824,15 +3824,7 @@
         <w:t>th</w:t>
       </w:r>
       <w:r>
-        <w:t xml:space="preserve"> Instructor Pilots/Squadron Commander may approve deviations from this regulation </w:t>
-      </w:r>
-      <w:proofErr w:type="gramStart"/>
-      <w:r>
-        <w:t>as long as</w:t>
-      </w:r>
-      <w:proofErr w:type="gramEnd"/>
-      <w:r>
-        <w:t xml:space="preserve"> the integrity of the training program is not compromised</w:t>
+        <w:t xml:space="preserve"> Instructor Pilots/Squadron Commander may approve deviations from this regulation as long as the integrity of the training program is not compromised</w:t>
       </w:r>
     </w:p>
     <w:p>
@@ -3977,16 +3969,8 @@
         <w:rPr>
           <w:lang w:val="en-GB"/>
         </w:rPr>
-        <w:t xml:space="preserve"> </w:t>
-      </w:r>
-      <w:proofErr w:type="gramStart"/>
-      <w:r>
-        <w:rPr>
-          <w:lang w:val="en-GB"/>
-        </w:rPr>
-        <w:t>Instructor  Pilots</w:t>
-      </w:r>
-      <w:proofErr w:type="gramEnd"/>
+        <w:t xml:space="preserve"> Instructor  Pilots</w:t>
+      </w:r>
     </w:p>
     <w:p>
       <w:pPr>
@@ -4312,27 +4296,13 @@
         <w:rPr>
           <w:lang w:val="en-GB"/>
         </w:rPr>
-        <w:t>: 6-</w:t>
-      </w:r>
-      <w:proofErr w:type="gramStart"/>
-      <w:r>
-        <w:rPr>
-          <w:lang w:val="en-GB"/>
-        </w:rPr>
-        <w:t xml:space="preserve">30 </w:t>
-      </w:r>
-      <w:r>
-        <w:rPr>
-          <w:lang w:val="en-GB"/>
-        </w:rPr>
-        <w:t xml:space="preserve"> aircraft</w:t>
-      </w:r>
-      <w:proofErr w:type="gramEnd"/>
-      <w:r>
-        <w:rPr>
-          <w:lang w:val="en-GB"/>
-        </w:rPr>
-        <w:t>. Also see package.</w:t>
+        <w:t xml:space="preserve">: 6-30 </w:t>
+      </w:r>
+      <w:r>
+        <w:rPr>
+          <w:lang w:val="en-GB"/>
+        </w:rPr>
+        <w:t xml:space="preserve"> aircraft. Also see package.</w:t>
       </w:r>
     </w:p>
     <w:p>
@@ -4369,21 +4339,7 @@
         <w:rPr>
           <w:lang w:val="en-GB"/>
         </w:rPr>
-        <w:t xml:space="preserve"> Flight Lead Upgrade. Either </w:t>
-      </w:r>
-      <w:proofErr w:type="gramStart"/>
-      <w:r>
-        <w:rPr>
-          <w:lang w:val="en-GB"/>
-        </w:rPr>
-        <w:t>a</w:t>
-      </w:r>
-      <w:proofErr w:type="gramEnd"/>
-      <w:r>
-        <w:rPr>
-          <w:lang w:val="en-GB"/>
-        </w:rPr>
-        <w:t xml:space="preserve"> upgrade, or part of </w:t>
+        <w:t xml:space="preserve"> Flight Lead Upgrade. Either a upgrade, or part of </w:t>
       </w:r>
       <w:proofErr w:type="spellStart"/>
       <w:r>
@@ -4507,8 +4463,6 @@
         </w:rPr>
         <w:t xml:space="preserve">Package: </w:t>
       </w:r>
-      <w:bookmarkStart w:id="5" w:name="_GoBack"/>
-      <w:bookmarkEnd w:id="5"/>
     </w:p>
     <w:p>
       <w:pPr>
@@ -4631,7 +4585,7 @@
           <w:lang w:val="en-GB"/>
         </w:rPr>
       </w:pPr>
-      <w:bookmarkStart w:id="6" w:name="_Toc21884551"/>
+      <w:bookmarkStart w:id="5" w:name="_Toc21884551"/>
       <w:r>
         <w:rPr>
           <w:lang w:val="en-GB"/>
@@ -4646,7 +4600,7 @@
         </w:rPr>
         <w:t>th</w:t>
       </w:r>
-      <w:bookmarkEnd w:id="6"/>
+      <w:bookmarkEnd w:id="5"/>
     </w:p>
     <w:p>
       <w:pPr>
@@ -4660,40 +4614,31 @@
           <w:lang w:val="en-GB"/>
         </w:rPr>
       </w:pPr>
-      <w:bookmarkStart w:id="7" w:name="_Toc21884552"/>
-      <w:proofErr w:type="gramStart"/>
+      <w:bookmarkStart w:id="6" w:name="_Toc21884552"/>
       <w:r>
         <w:rPr>
           <w:rFonts w:eastAsiaTheme="minorHAnsi"/>
           <w:lang w:val="en-GB"/>
         </w:rPr>
-        <w:t>Are able to</w:t>
-      </w:r>
-      <w:proofErr w:type="gramEnd"/>
+        <w:t xml:space="preserve">Are able to refuel (Air-to-air </w:t>
+      </w:r>
+      <w:proofErr w:type="spellStart"/>
       <w:r>
         <w:rPr>
           <w:rFonts w:eastAsiaTheme="minorHAnsi"/>
           <w:lang w:val="en-GB"/>
         </w:rPr>
-        <w:t xml:space="preserve"> refuel (Air-to-air </w:t>
-      </w:r>
-      <w:proofErr w:type="spellStart"/>
+        <w:t>refueling</w:t>
+      </w:r>
+      <w:proofErr w:type="spellEnd"/>
       <w:r>
         <w:rPr>
           <w:rFonts w:eastAsiaTheme="minorHAnsi"/>
           <w:lang w:val="en-GB"/>
         </w:rPr>
-        <w:t>refueling</w:t>
-      </w:r>
-      <w:proofErr w:type="spellEnd"/>
-      <w:r>
-        <w:rPr>
-          <w:rFonts w:eastAsiaTheme="minorHAnsi"/>
-          <w:lang w:val="en-GB"/>
-        </w:rPr>
         <w:t>) with ease.</w:t>
       </w:r>
-      <w:bookmarkEnd w:id="7"/>
+      <w:bookmarkEnd w:id="6"/>
     </w:p>
     <w:p>
       <w:pPr>
@@ -4710,7 +4655,7 @@
           <w:lang w:val="en-GB"/>
         </w:rPr>
       </w:pPr>
-      <w:bookmarkStart w:id="8" w:name="_Toc21884553"/>
+      <w:bookmarkStart w:id="7" w:name="_Toc21884553"/>
       <w:r>
         <w:rPr>
           <w:rFonts w:asciiTheme="minorHAnsi" w:eastAsiaTheme="minorHAnsi" w:hAnsiTheme="minorHAnsi" w:cstheme="minorBidi"/>
@@ -4721,7 +4666,7 @@
         </w:rPr>
         <w:t>Navigating to the tanker using TACAN</w:t>
       </w:r>
-      <w:bookmarkEnd w:id="8"/>
+      <w:bookmarkEnd w:id="7"/>
     </w:p>
     <w:p>
       <w:pPr>
@@ -4738,7 +4683,7 @@
           <w:lang w:val="en-GB"/>
         </w:rPr>
       </w:pPr>
-      <w:bookmarkStart w:id="9" w:name="_Toc21884554"/>
+      <w:bookmarkStart w:id="8" w:name="_Toc21884554"/>
       <w:r>
         <w:rPr>
           <w:rFonts w:asciiTheme="minorHAnsi" w:eastAsiaTheme="minorHAnsi" w:hAnsiTheme="minorHAnsi" w:cstheme="minorBidi"/>
@@ -4749,7 +4694,7 @@
         </w:rPr>
         <w:t>Communicate with the tanker</w:t>
       </w:r>
-      <w:bookmarkEnd w:id="9"/>
+      <w:bookmarkEnd w:id="8"/>
     </w:p>
     <w:p>
       <w:pPr>
@@ -4766,7 +4711,7 @@
           <w:lang w:val="en-GB"/>
         </w:rPr>
       </w:pPr>
-      <w:bookmarkStart w:id="10" w:name="_Toc21884555"/>
+      <w:bookmarkStart w:id="9" w:name="_Toc21884555"/>
       <w:r>
         <w:rPr>
           <w:rFonts w:asciiTheme="minorHAnsi" w:eastAsiaTheme="minorHAnsi" w:hAnsiTheme="minorHAnsi" w:cstheme="minorBidi"/>
@@ -4777,7 +4722,7 @@
         </w:rPr>
         <w:t>Fly formation with the tanker</w:t>
       </w:r>
-      <w:bookmarkEnd w:id="10"/>
+      <w:bookmarkEnd w:id="9"/>
     </w:p>
     <w:p>
       <w:pPr>
@@ -4794,7 +4739,7 @@
           <w:lang w:val="en-GB"/>
         </w:rPr>
       </w:pPr>
-      <w:bookmarkStart w:id="11" w:name="_Toc21884556"/>
+      <w:bookmarkStart w:id="10" w:name="_Toc21884556"/>
       <w:r>
         <w:rPr>
           <w:rFonts w:asciiTheme="minorHAnsi" w:eastAsiaTheme="minorHAnsi" w:hAnsiTheme="minorHAnsi" w:cstheme="minorBidi"/>
@@ -4837,7 +4782,7 @@
         </w:rPr>
         <w:t>8000Ibs</w:t>
       </w:r>
-      <w:bookmarkEnd w:id="11"/>
+      <w:bookmarkEnd w:id="10"/>
     </w:p>
     <w:p>
       <w:pPr>
@@ -4850,22 +4795,14 @@
           <w:lang w:val="en-GB"/>
         </w:rPr>
       </w:pPr>
-      <w:bookmarkStart w:id="12" w:name="_Toc21884557"/>
-      <w:proofErr w:type="gramStart"/>
-      <w:r>
-        <w:rPr>
-          <w:lang w:val="en-GB"/>
-        </w:rPr>
-        <w:t>Are able to</w:t>
-      </w:r>
-      <w:proofErr w:type="gramEnd"/>
-      <w:r>
-        <w:rPr>
-          <w:lang w:val="en-GB"/>
-        </w:rPr>
-        <w:t xml:space="preserve"> follow activity levels as described in section 2.3</w:t>
-      </w:r>
-      <w:bookmarkEnd w:id="12"/>
+      <w:bookmarkStart w:id="11" w:name="_Toc21884557"/>
+      <w:r>
+        <w:rPr>
+          <w:lang w:val="en-GB"/>
+        </w:rPr>
+        <w:t>Are able to follow activity levels as described in section 2.3</w:t>
+      </w:r>
+      <w:bookmarkEnd w:id="11"/>
     </w:p>
     <w:p>
       <w:pPr>
@@ -4892,19 +4829,11 @@
           <w:lang w:val="en-GB"/>
         </w:rPr>
       </w:pPr>
-      <w:proofErr w:type="gramStart"/>
-      <w:r>
-        <w:rPr>
-          <w:lang w:val="en-GB"/>
-        </w:rPr>
-        <w:t>Are able to</w:t>
-      </w:r>
-      <w:proofErr w:type="gramEnd"/>
-      <w:r>
-        <w:rPr>
-          <w:lang w:val="en-GB"/>
-        </w:rPr>
-        <w:t xml:space="preserve"> fly on Wednesday at 1800Z and Sundays at 1800Z and necessary time prior to 1800Z to prepare and get ready for a flight.</w:t>
+      <w:r>
+        <w:rPr>
+          <w:lang w:val="en-GB"/>
+        </w:rPr>
+        <w:t>Are able to fly on Wednesday at 1800Z and Sundays at 1800Z and necessary time prior to 1800Z to prepare and get ready for a flight.</w:t>
       </w:r>
     </w:p>
     <w:p>
@@ -4932,14 +4861,14 @@
           <w:lang w:val="en-GB"/>
         </w:rPr>
       </w:pPr>
-      <w:bookmarkStart w:id="13" w:name="_Toc21884558"/>
+      <w:bookmarkStart w:id="12" w:name="_Toc21884558"/>
       <w:r>
         <w:rPr>
           <w:lang w:val="en-GB"/>
         </w:rPr>
         <w:t>General regulations</w:t>
       </w:r>
-      <w:bookmarkEnd w:id="13"/>
+      <w:bookmarkEnd w:id="12"/>
     </w:p>
     <w:p>
       <w:pPr>
@@ -4952,7 +4881,7 @@
           <w:lang w:val="en-GB"/>
         </w:rPr>
       </w:pPr>
-      <w:bookmarkStart w:id="14" w:name="_Toc21884559"/>
+      <w:bookmarkStart w:id="13" w:name="_Toc21884559"/>
       <w:proofErr w:type="spellStart"/>
       <w:r>
         <w:rPr>
@@ -4967,6 +4896,42 @@
         </w:rPr>
         <w:t>.</w:t>
       </w:r>
+      <w:bookmarkEnd w:id="13"/>
+      <w:r>
+        <w:rPr>
+          <w:lang w:val="en-GB"/>
+        </w:rPr>
+        <w:t xml:space="preserve"> </w:t>
+      </w:r>
+    </w:p>
+    <w:p>
+      <w:pPr>
+        <w:ind w:left="720"/>
+        <w:rPr>
+          <w:lang w:val="en-GB"/>
+        </w:rPr>
+      </w:pPr>
+      <w:bookmarkStart w:id="14" w:name="_Toc21884560"/>
+      <w:r>
+        <w:rPr>
+          <w:lang w:val="en-GB"/>
+        </w:rPr>
+        <w:t xml:space="preserve">Any lesson listed as SQ or Self qualification is intended for you as a pilot to do without an IP. For lessons in IQT all SQ lessons are to be done in </w:t>
+      </w:r>
+      <w:proofErr w:type="spellStart"/>
+      <w:r>
+        <w:rPr>
+          <w:lang w:val="en-GB"/>
+        </w:rPr>
+        <w:t>singleplayer</w:t>
+      </w:r>
+      <w:proofErr w:type="spellEnd"/>
+      <w:r>
+        <w:rPr>
+          <w:lang w:val="en-GB"/>
+        </w:rPr>
+        <w:t>, but once you start MQT you can do all SQ lessons on events and on the 132nd MP server.</w:t>
+      </w:r>
       <w:bookmarkEnd w:id="14"/>
       <w:r>
         <w:rPr>
@@ -4977,168 +4942,74 @@
     </w:p>
     <w:p>
       <w:pPr>
-        <w:pStyle w:val="Overskrift2"/>
-        <w:ind w:left="792"/>
-        <w:rPr>
-          <w:rFonts w:asciiTheme="minorHAnsi" w:eastAsiaTheme="minorHAnsi" w:hAnsiTheme="minorHAnsi" w:cstheme="minorBidi"/>
-          <w:color w:val="auto"/>
-          <w:sz w:val="22"/>
-          <w:szCs w:val="20"/>
-          <w:lang w:val="en-GB"/>
-        </w:rPr>
-      </w:pPr>
-      <w:bookmarkStart w:id="15" w:name="_Toc21884560"/>
-      <w:r>
-        <w:rPr>
-          <w:rFonts w:asciiTheme="minorHAnsi" w:eastAsiaTheme="minorHAnsi" w:hAnsiTheme="minorHAnsi" w:cstheme="minorBidi"/>
-          <w:color w:val="auto"/>
-          <w:sz w:val="22"/>
-          <w:szCs w:val="20"/>
-          <w:lang w:val="en-GB"/>
-        </w:rPr>
-        <w:t xml:space="preserve">Any lesson listed as SQ or Self qualification is intended for you as a pilot to do without an IP. For lessons in IQT all SQ lessons are to be done in </w:t>
+        <w:ind w:left="720"/>
+        <w:rPr>
+          <w:lang w:val="en-GB"/>
+        </w:rPr>
+      </w:pPr>
+      <w:bookmarkStart w:id="15" w:name="_Toc21884561"/>
+      <w:r>
+        <w:rPr>
+          <w:lang w:val="en-GB"/>
+        </w:rPr>
+        <w:t xml:space="preserve">You can either do them alone, or together with other pilots in MQT or MQ pilots. </w:t>
+      </w:r>
+      <w:r>
+        <w:rPr>
+          <w:highlight w:val="yellow"/>
+          <w:lang w:val="en-GB"/>
+        </w:rPr>
+        <w:t xml:space="preserve">If pilots fail to </w:t>
       </w:r>
       <w:proofErr w:type="spellStart"/>
       <w:r>
         <w:rPr>
-          <w:rFonts w:asciiTheme="minorHAnsi" w:eastAsiaTheme="minorHAnsi" w:hAnsiTheme="minorHAnsi" w:cstheme="minorBidi"/>
-          <w:color w:val="auto"/>
-          <w:sz w:val="22"/>
-          <w:szCs w:val="20"/>
-          <w:lang w:val="en-GB"/>
-        </w:rPr>
-        <w:t>singleplayer</w:t>
+          <w:highlight w:val="yellow"/>
+          <w:lang w:val="en-GB"/>
+        </w:rPr>
+        <w:t>self qualify</w:t>
       </w:r>
       <w:proofErr w:type="spellEnd"/>
       <w:r>
         <w:rPr>
-          <w:rFonts w:asciiTheme="minorHAnsi" w:eastAsiaTheme="minorHAnsi" w:hAnsiTheme="minorHAnsi" w:cstheme="minorBidi"/>
-          <w:color w:val="auto"/>
-          <w:sz w:val="22"/>
-          <w:szCs w:val="20"/>
-          <w:lang w:val="en-GB"/>
-        </w:rPr>
-        <w:t>, but once you start MQT you can do all SQ lessons on events and on the 132nd MP server.</w:t>
+          <w:highlight w:val="yellow"/>
+          <w:lang w:val="en-GB"/>
+        </w:rPr>
+        <w:t xml:space="preserve"> and sign up for IP mandatory flights without the knowledge required from SQ lessons, then pilots will be removed from the trainee class, and moved back in the line of people waiting to start training in the 494th.</w:t>
+      </w:r>
+      <w:r>
+        <w:rPr>
+          <w:lang w:val="en-GB"/>
+        </w:rPr>
+        <w:t xml:space="preserve"> (Currently copy paste from 494</w:t>
+      </w:r>
+      <w:r>
+        <w:rPr>
+          <w:vertAlign w:val="superscript"/>
+          <w:lang w:val="en-GB"/>
+        </w:rPr>
+        <w:t>th</w:t>
+      </w:r>
+      <w:r>
+        <w:rPr>
+          <w:lang w:val="en-GB"/>
+        </w:rPr>
+        <w:t>. move to standards? And /or adjust to 388</w:t>
+      </w:r>
+      <w:r>
+        <w:rPr>
+          <w:vertAlign w:val="superscript"/>
+          <w:lang w:val="en-GB"/>
+        </w:rPr>
+        <w:t>th</w:t>
+      </w:r>
+      <w:r>
+        <w:rPr>
+          <w:lang w:val="en-GB"/>
+        </w:rPr>
+        <w:t xml:space="preserve"> standards)</w:t>
       </w:r>
       <w:bookmarkEnd w:id="15"/>
-      <w:r>
-        <w:rPr>
-          <w:rFonts w:asciiTheme="minorHAnsi" w:eastAsiaTheme="minorHAnsi" w:hAnsiTheme="minorHAnsi" w:cstheme="minorBidi"/>
-          <w:color w:val="auto"/>
-          <w:sz w:val="22"/>
-          <w:szCs w:val="20"/>
-          <w:lang w:val="en-GB"/>
-        </w:rPr>
-        <w:t xml:space="preserve"> </w:t>
-      </w:r>
-    </w:p>
-    <w:p>
-      <w:pPr>
-        <w:pStyle w:val="Overskrift2"/>
-        <w:ind w:left="792"/>
-        <w:rPr>
-          <w:lang w:val="en-GB"/>
-        </w:rPr>
-      </w:pPr>
-      <w:bookmarkStart w:id="16" w:name="_Toc21884561"/>
-      <w:r>
-        <w:rPr>
-          <w:rFonts w:asciiTheme="minorHAnsi" w:eastAsiaTheme="minorHAnsi" w:hAnsiTheme="minorHAnsi" w:cstheme="minorBidi"/>
-          <w:color w:val="auto"/>
-          <w:sz w:val="22"/>
-          <w:szCs w:val="20"/>
-          <w:lang w:val="en-GB"/>
-        </w:rPr>
-        <w:t xml:space="preserve">You can either do them alone, or together with other pilots in MQT or MQ pilots. </w:t>
-      </w:r>
-      <w:r>
-        <w:rPr>
-          <w:rFonts w:asciiTheme="minorHAnsi" w:eastAsiaTheme="minorHAnsi" w:hAnsiTheme="minorHAnsi" w:cstheme="minorBidi"/>
-          <w:color w:val="auto"/>
-          <w:sz w:val="22"/>
-          <w:szCs w:val="20"/>
-          <w:highlight w:val="yellow"/>
-          <w:lang w:val="en-GB"/>
-        </w:rPr>
-        <w:t xml:space="preserve">If pilots fail to </w:t>
-      </w:r>
-      <w:proofErr w:type="spellStart"/>
-      <w:r>
-        <w:rPr>
-          <w:rFonts w:asciiTheme="minorHAnsi" w:eastAsiaTheme="minorHAnsi" w:hAnsiTheme="minorHAnsi" w:cstheme="minorBidi"/>
-          <w:color w:val="auto"/>
-          <w:sz w:val="22"/>
-          <w:szCs w:val="20"/>
-          <w:highlight w:val="yellow"/>
-          <w:lang w:val="en-GB"/>
-        </w:rPr>
-        <w:t>self qualify</w:t>
-      </w:r>
-      <w:proofErr w:type="spellEnd"/>
-      <w:r>
-        <w:rPr>
-          <w:rFonts w:asciiTheme="minorHAnsi" w:eastAsiaTheme="minorHAnsi" w:hAnsiTheme="minorHAnsi" w:cstheme="minorBidi"/>
-          <w:color w:val="auto"/>
-          <w:sz w:val="22"/>
-          <w:szCs w:val="20"/>
-          <w:highlight w:val="yellow"/>
-          <w:lang w:val="en-GB"/>
-        </w:rPr>
-        <w:t xml:space="preserve"> and sign up for IP mandatory flights without the knowledge required from SQ lessons, then pilots will be removed from the trainee class, and moved back in the line of people waiting to start training in the 494th.</w:t>
-      </w:r>
-      <w:r>
-        <w:rPr>
-          <w:rFonts w:asciiTheme="minorHAnsi" w:eastAsiaTheme="minorHAnsi" w:hAnsiTheme="minorHAnsi" w:cstheme="minorBidi"/>
-          <w:color w:val="auto"/>
-          <w:sz w:val="22"/>
-          <w:szCs w:val="20"/>
-          <w:lang w:val="en-GB"/>
-        </w:rPr>
-        <w:t xml:space="preserve"> (Currently copy paste from 494</w:t>
-      </w:r>
-      <w:r>
-        <w:rPr>
-          <w:rFonts w:asciiTheme="minorHAnsi" w:eastAsiaTheme="minorHAnsi" w:hAnsiTheme="minorHAnsi" w:cstheme="minorBidi"/>
-          <w:color w:val="auto"/>
-          <w:sz w:val="22"/>
-          <w:szCs w:val="20"/>
-          <w:vertAlign w:val="superscript"/>
-          <w:lang w:val="en-GB"/>
-        </w:rPr>
-        <w:t>th</w:t>
-      </w:r>
-      <w:r>
-        <w:rPr>
-          <w:rFonts w:asciiTheme="minorHAnsi" w:eastAsiaTheme="minorHAnsi" w:hAnsiTheme="minorHAnsi" w:cstheme="minorBidi"/>
-          <w:color w:val="auto"/>
-          <w:sz w:val="22"/>
-          <w:szCs w:val="20"/>
-          <w:lang w:val="en-GB"/>
-        </w:rPr>
-        <w:t>. move to standards? And /or adjust to 388</w:t>
-      </w:r>
-      <w:r>
-        <w:rPr>
-          <w:rFonts w:asciiTheme="minorHAnsi" w:eastAsiaTheme="minorHAnsi" w:hAnsiTheme="minorHAnsi" w:cstheme="minorBidi"/>
-          <w:color w:val="auto"/>
-          <w:sz w:val="22"/>
-          <w:szCs w:val="20"/>
-          <w:vertAlign w:val="superscript"/>
-          <w:lang w:val="en-GB"/>
-        </w:rPr>
-        <w:t>th</w:t>
-      </w:r>
-      <w:r>
-        <w:rPr>
-          <w:rFonts w:asciiTheme="minorHAnsi" w:eastAsiaTheme="minorHAnsi" w:hAnsiTheme="minorHAnsi" w:cstheme="minorBidi"/>
-          <w:color w:val="auto"/>
-          <w:sz w:val="22"/>
-          <w:szCs w:val="20"/>
-          <w:lang w:val="en-GB"/>
-        </w:rPr>
-        <w:t xml:space="preserve"> standards)</w:t>
-      </w:r>
-      <w:bookmarkEnd w:id="16"/>
     </w:p>
     <w:p/>
     <w:p>
@@ -5152,263 +5023,134 @@
           <w:lang w:val="en-GB"/>
         </w:rPr>
       </w:pPr>
-      <w:bookmarkStart w:id="17" w:name="_Toc21884562"/>
+      <w:bookmarkStart w:id="16" w:name="_Toc21884562"/>
       <w:r>
         <w:rPr>
           <w:lang w:val="en-GB"/>
         </w:rPr>
         <w:t>IP Lessons</w:t>
       </w:r>
+      <w:bookmarkEnd w:id="16"/>
+      <w:r>
+        <w:rPr>
+          <w:lang w:val="en-GB"/>
+        </w:rPr>
+        <w:t xml:space="preserve"> </w:t>
+      </w:r>
+    </w:p>
+    <w:p>
+      <w:pPr>
+        <w:ind w:left="792"/>
+        <w:rPr>
+          <w:lang w:val="en-GB"/>
+        </w:rPr>
+      </w:pPr>
+      <w:bookmarkStart w:id="17" w:name="_Toc21884563"/>
+      <w:r>
+        <w:rPr>
+          <w:lang w:val="en-GB"/>
+        </w:rPr>
+        <w:t xml:space="preserve">All lessons listed as IP are mandatory to be flown with an IP. These lessons will teach you everything you need to know and operate safely in the 132nd MP server, and give you the basics to continue training without an instructor. Instructor time is one of the most scarce resource we have, and everyone attending IP lessons need to be prepared. IP lessons will also be used to verify that the pilot have the correct knowledge from the </w:t>
+      </w:r>
+      <w:proofErr w:type="spellStart"/>
+      <w:r>
+        <w:rPr>
+          <w:lang w:val="en-GB"/>
+        </w:rPr>
+        <w:t>self qualification</w:t>
+      </w:r>
+      <w:proofErr w:type="spellEnd"/>
+      <w:r>
+        <w:rPr>
+          <w:lang w:val="en-GB"/>
+        </w:rPr>
+        <w:t xml:space="preserve"> lessons.</w:t>
+      </w:r>
       <w:bookmarkEnd w:id="17"/>
       <w:r>
         <w:rPr>
           <w:lang w:val="en-GB"/>
         </w:rPr>
+        <w:t xml:space="preserve">  </w:t>
+      </w:r>
+    </w:p>
+    <w:p>
+      <w:pPr>
+        <w:ind w:left="792"/>
+        <w:rPr>
+          <w:lang w:val="en-GB"/>
+        </w:rPr>
+      </w:pPr>
+      <w:bookmarkStart w:id="18" w:name="_Toc21884564"/>
+      <w:r>
+        <w:rPr>
+          <w:lang w:val="en-GB"/>
+        </w:rPr>
+        <w:t>How to request IP lessons:</w:t>
+      </w:r>
+      <w:bookmarkEnd w:id="18"/>
+      <w:r>
+        <w:rPr>
+          <w:lang w:val="en-GB"/>
+        </w:rPr>
         <w:t xml:space="preserve"> </w:t>
       </w:r>
     </w:p>
     <w:p>
       <w:pPr>
-        <w:pStyle w:val="Overskrift2"/>
         <w:ind w:left="792"/>
         <w:rPr>
-          <w:rFonts w:asciiTheme="minorHAnsi" w:eastAsiaTheme="minorHAnsi" w:hAnsiTheme="minorHAnsi" w:cstheme="minorBidi"/>
-          <w:color w:val="auto"/>
-          <w:sz w:val="22"/>
-          <w:szCs w:val="20"/>
-          <w:lang w:val="en-GB"/>
-        </w:rPr>
-      </w:pPr>
-      <w:bookmarkStart w:id="18" w:name="_Toc21884563"/>
-      <w:r>
-        <w:rPr>
-          <w:rFonts w:asciiTheme="minorHAnsi" w:eastAsiaTheme="minorHAnsi" w:hAnsiTheme="minorHAnsi" w:cstheme="minorBidi"/>
-          <w:color w:val="auto"/>
-          <w:sz w:val="22"/>
-          <w:szCs w:val="20"/>
-          <w:lang w:val="en-GB"/>
-        </w:rPr>
-        <w:t xml:space="preserve">All lessons listed as IP are mandatory to be flown with an IP. These lessons will teach you everything you need to know and operate safely in the 132nd MP </w:t>
-      </w:r>
-      <w:proofErr w:type="gramStart"/>
-      <w:r>
-        <w:rPr>
-          <w:rFonts w:asciiTheme="minorHAnsi" w:eastAsiaTheme="minorHAnsi" w:hAnsiTheme="minorHAnsi" w:cstheme="minorBidi"/>
-          <w:color w:val="auto"/>
-          <w:sz w:val="22"/>
-          <w:szCs w:val="20"/>
-          <w:lang w:val="en-GB"/>
-        </w:rPr>
-        <w:t>server, and</w:t>
-      </w:r>
-      <w:proofErr w:type="gramEnd"/>
-      <w:r>
-        <w:rPr>
-          <w:rFonts w:asciiTheme="minorHAnsi" w:eastAsiaTheme="minorHAnsi" w:hAnsiTheme="minorHAnsi" w:cstheme="minorBidi"/>
-          <w:color w:val="auto"/>
-          <w:sz w:val="22"/>
-          <w:szCs w:val="20"/>
-          <w:lang w:val="en-GB"/>
-        </w:rPr>
-        <w:t xml:space="preserve"> give you the basics to continue training without an instructor. Instructor time is one of the </w:t>
-      </w:r>
-      <w:proofErr w:type="gramStart"/>
-      <w:r>
-        <w:rPr>
-          <w:rFonts w:asciiTheme="minorHAnsi" w:eastAsiaTheme="minorHAnsi" w:hAnsiTheme="minorHAnsi" w:cstheme="minorBidi"/>
-          <w:color w:val="auto"/>
-          <w:sz w:val="22"/>
-          <w:szCs w:val="20"/>
-          <w:lang w:val="en-GB"/>
-        </w:rPr>
-        <w:t>most scarce</w:t>
-      </w:r>
-      <w:proofErr w:type="gramEnd"/>
-      <w:r>
-        <w:rPr>
-          <w:rFonts w:asciiTheme="minorHAnsi" w:eastAsiaTheme="minorHAnsi" w:hAnsiTheme="minorHAnsi" w:cstheme="minorBidi"/>
-          <w:color w:val="auto"/>
-          <w:sz w:val="22"/>
-          <w:szCs w:val="20"/>
-          <w:lang w:val="en-GB"/>
-        </w:rPr>
-        <w:t xml:space="preserve"> resource we have, and everyone attending IP lessons need to be prepared. IP lessons will also be used to verify that the pilot have the correct knowledge from the </w:t>
+          <w:lang w:val="en-GB"/>
+        </w:rPr>
+      </w:pPr>
+      <w:bookmarkStart w:id="19" w:name="_Toc21884565"/>
+      <w:r>
+        <w:rPr>
+          <w:lang w:val="en-GB"/>
+        </w:rPr>
+        <w:t xml:space="preserve">Simply make sure you have self-qualified for everything you can SQ for, and sign up on any training event. When signed up, write in the events </w:t>
       </w:r>
       <w:proofErr w:type="spellStart"/>
       <w:r>
         <w:rPr>
-          <w:rFonts w:asciiTheme="minorHAnsi" w:eastAsiaTheme="minorHAnsi" w:hAnsiTheme="minorHAnsi" w:cstheme="minorBidi"/>
-          <w:color w:val="auto"/>
-          <w:sz w:val="22"/>
-          <w:szCs w:val="20"/>
-          <w:lang w:val="en-GB"/>
-        </w:rPr>
-        <w:t>self qualification</w:t>
+          <w:lang w:val="en-GB"/>
+        </w:rPr>
+        <w:t>commschatter</w:t>
       </w:r>
       <w:proofErr w:type="spellEnd"/>
       <w:r>
         <w:rPr>
-          <w:rFonts w:asciiTheme="minorHAnsi" w:eastAsiaTheme="minorHAnsi" w:hAnsiTheme="minorHAnsi" w:cstheme="minorBidi"/>
-          <w:color w:val="auto"/>
-          <w:sz w:val="22"/>
-          <w:szCs w:val="20"/>
-          <w:lang w:val="en-GB"/>
-        </w:rPr>
-        <w:t xml:space="preserve"> lessons.</w:t>
-      </w:r>
-      <w:bookmarkEnd w:id="18"/>
-      <w:r>
-        <w:rPr>
-          <w:rFonts w:asciiTheme="minorHAnsi" w:eastAsiaTheme="minorHAnsi" w:hAnsiTheme="minorHAnsi" w:cstheme="minorBidi"/>
-          <w:color w:val="auto"/>
-          <w:sz w:val="22"/>
-          <w:szCs w:val="20"/>
-          <w:lang w:val="en-GB"/>
-        </w:rPr>
-        <w:t xml:space="preserve">  </w:t>
-      </w:r>
-    </w:p>
-    <w:p>
-      <w:pPr>
-        <w:pStyle w:val="Overskrift2"/>
-        <w:ind w:left="792"/>
-        <w:rPr>
-          <w:rFonts w:asciiTheme="minorHAnsi" w:eastAsiaTheme="minorHAnsi" w:hAnsiTheme="minorHAnsi" w:cstheme="minorBidi"/>
-          <w:color w:val="auto"/>
-          <w:sz w:val="22"/>
-          <w:szCs w:val="20"/>
-          <w:lang w:val="en-GB"/>
-        </w:rPr>
-      </w:pPr>
-      <w:bookmarkStart w:id="19" w:name="_Toc21884564"/>
-      <w:r>
-        <w:rPr>
-          <w:rFonts w:asciiTheme="minorHAnsi" w:eastAsiaTheme="minorHAnsi" w:hAnsiTheme="minorHAnsi" w:cstheme="minorBidi"/>
-          <w:color w:val="auto"/>
-          <w:sz w:val="22"/>
-          <w:szCs w:val="20"/>
-          <w:lang w:val="en-GB"/>
-        </w:rPr>
-        <w:t>How to request IP lessons:</w:t>
+          <w:lang w:val="en-GB"/>
+        </w:rPr>
+        <w:t xml:space="preserve"> that you are looking for an IP flight within the </w:t>
+      </w:r>
+      <w:r>
+        <w:rPr>
+          <w:lang w:val="en-GB"/>
+        </w:rPr>
+        <w:t>388</w:t>
+      </w:r>
+      <w:r>
+        <w:rPr>
+          <w:lang w:val="en-GB"/>
+        </w:rPr>
+        <w:t xml:space="preserve">th. The event host will then assign you and an IP (if IPs are available) to a flight, and you will get instructions and additional information from the IP in the flight </w:t>
+      </w:r>
+      <w:proofErr w:type="spellStart"/>
+      <w:r>
+        <w:rPr>
+          <w:lang w:val="en-GB"/>
+        </w:rPr>
+        <w:t>commschatter</w:t>
+      </w:r>
+      <w:proofErr w:type="spellEnd"/>
+      <w:r>
+        <w:rPr>
+          <w:lang w:val="en-GB"/>
+        </w:rPr>
+        <w:t>.</w:t>
       </w:r>
       <w:bookmarkEnd w:id="19"/>
-      <w:r>
-        <w:rPr>
-          <w:rFonts w:asciiTheme="minorHAnsi" w:eastAsiaTheme="minorHAnsi" w:hAnsiTheme="minorHAnsi" w:cstheme="minorBidi"/>
-          <w:color w:val="auto"/>
-          <w:sz w:val="22"/>
-          <w:szCs w:val="20"/>
-          <w:lang w:val="en-GB"/>
-        </w:rPr>
-        <w:t xml:space="preserve"> </w:t>
-      </w:r>
-    </w:p>
-    <w:p>
-      <w:pPr>
-        <w:pStyle w:val="Overskrift2"/>
-        <w:ind w:left="792"/>
-        <w:rPr>
-          <w:lang w:val="en-GB"/>
-        </w:rPr>
-      </w:pPr>
-      <w:bookmarkStart w:id="20" w:name="_Toc21884565"/>
-      <w:r>
-        <w:rPr>
-          <w:rFonts w:asciiTheme="minorHAnsi" w:eastAsiaTheme="minorHAnsi" w:hAnsiTheme="minorHAnsi" w:cstheme="minorBidi"/>
-          <w:color w:val="auto"/>
-          <w:sz w:val="22"/>
-          <w:szCs w:val="20"/>
-          <w:lang w:val="en-GB"/>
-        </w:rPr>
-        <w:t xml:space="preserve">Simply make sure you have self-qualified for everything you can SQ </w:t>
-      </w:r>
-      <w:proofErr w:type="gramStart"/>
-      <w:r>
-        <w:rPr>
-          <w:rFonts w:asciiTheme="minorHAnsi" w:eastAsiaTheme="minorHAnsi" w:hAnsiTheme="minorHAnsi" w:cstheme="minorBidi"/>
-          <w:color w:val="auto"/>
-          <w:sz w:val="22"/>
-          <w:szCs w:val="20"/>
-          <w:lang w:val="en-GB"/>
-        </w:rPr>
-        <w:t>for, and</w:t>
-      </w:r>
-      <w:proofErr w:type="gramEnd"/>
-      <w:r>
-        <w:rPr>
-          <w:rFonts w:asciiTheme="minorHAnsi" w:eastAsiaTheme="minorHAnsi" w:hAnsiTheme="minorHAnsi" w:cstheme="minorBidi"/>
-          <w:color w:val="auto"/>
-          <w:sz w:val="22"/>
-          <w:szCs w:val="20"/>
-          <w:lang w:val="en-GB"/>
-        </w:rPr>
-        <w:t xml:space="preserve"> sign up on any training event. When signed up, write in the events </w:t>
-      </w:r>
-      <w:proofErr w:type="spellStart"/>
-      <w:r>
-        <w:rPr>
-          <w:rFonts w:asciiTheme="minorHAnsi" w:eastAsiaTheme="minorHAnsi" w:hAnsiTheme="minorHAnsi" w:cstheme="minorBidi"/>
-          <w:color w:val="auto"/>
-          <w:sz w:val="22"/>
-          <w:szCs w:val="20"/>
-          <w:lang w:val="en-GB"/>
-        </w:rPr>
-        <w:t>commschatter</w:t>
-      </w:r>
-      <w:proofErr w:type="spellEnd"/>
-      <w:r>
-        <w:rPr>
-          <w:rFonts w:asciiTheme="minorHAnsi" w:eastAsiaTheme="minorHAnsi" w:hAnsiTheme="minorHAnsi" w:cstheme="minorBidi"/>
-          <w:color w:val="auto"/>
-          <w:sz w:val="22"/>
-          <w:szCs w:val="20"/>
-          <w:lang w:val="en-GB"/>
-        </w:rPr>
-        <w:t xml:space="preserve"> that you are looking for an IP flight within the </w:t>
-      </w:r>
-      <w:r>
-        <w:rPr>
-          <w:rFonts w:asciiTheme="minorHAnsi" w:eastAsiaTheme="minorHAnsi" w:hAnsiTheme="minorHAnsi" w:cstheme="minorBidi"/>
-          <w:color w:val="auto"/>
-          <w:sz w:val="22"/>
-          <w:szCs w:val="20"/>
-          <w:lang w:val="en-GB"/>
-        </w:rPr>
-        <w:t>388</w:t>
-      </w:r>
-      <w:r>
-        <w:rPr>
-          <w:rFonts w:asciiTheme="minorHAnsi" w:eastAsiaTheme="minorHAnsi" w:hAnsiTheme="minorHAnsi" w:cstheme="minorBidi"/>
-          <w:color w:val="auto"/>
-          <w:sz w:val="22"/>
-          <w:szCs w:val="20"/>
-          <w:lang w:val="en-GB"/>
-        </w:rPr>
-        <w:t xml:space="preserve">th. The event host will then assign you and an IP (if IPs are available) to a flight, and you will get instructions and additional information from the IP in the flight </w:t>
-      </w:r>
-      <w:proofErr w:type="spellStart"/>
-      <w:r>
-        <w:rPr>
-          <w:rFonts w:asciiTheme="minorHAnsi" w:eastAsiaTheme="minorHAnsi" w:hAnsiTheme="minorHAnsi" w:cstheme="minorBidi"/>
-          <w:color w:val="auto"/>
-          <w:sz w:val="22"/>
-          <w:szCs w:val="20"/>
-          <w:lang w:val="en-GB"/>
-        </w:rPr>
-        <w:t>commschatter</w:t>
-      </w:r>
-      <w:proofErr w:type="spellEnd"/>
-      <w:r>
-        <w:rPr>
-          <w:rFonts w:asciiTheme="minorHAnsi" w:eastAsiaTheme="minorHAnsi" w:hAnsiTheme="minorHAnsi" w:cstheme="minorBidi"/>
-          <w:color w:val="auto"/>
-          <w:sz w:val="22"/>
-          <w:szCs w:val="20"/>
-          <w:lang w:val="en-GB"/>
-        </w:rPr>
-        <w:t>.</w:t>
-      </w:r>
-      <w:bookmarkEnd w:id="20"/>
     </w:p>
     <w:p>
       <w:pPr>
@@ -5427,7 +5169,7 @@
           <w:lang w:val="en-GB"/>
         </w:rPr>
       </w:pPr>
-      <w:bookmarkStart w:id="21" w:name="_Toc21884566"/>
+      <w:bookmarkStart w:id="20" w:name="_Toc21884566"/>
       <w:r>
         <w:rPr>
           <w:lang w:val="en-GB"/>
@@ -5440,11 +5182,11 @@
         </w:rPr>
         <w:t xml:space="preserve"> / pace through training program</w:t>
       </w:r>
-      <w:bookmarkEnd w:id="21"/>
-    </w:p>
-    <w:p>
-      <w:pPr>
-        <w:pStyle w:val="Listeavsnitt"/>
+      <w:bookmarkEnd w:id="20"/>
+    </w:p>
+    <w:p>
+      <w:pPr>
+        <w:ind w:left="792"/>
         <w:rPr>
           <w:lang w:val="en-GB"/>
         </w:rPr>
@@ -5478,15 +5220,15 @@
     </w:p>
     <w:p>
       <w:pPr>
-        <w:pStyle w:val="Listeavsnitt"/>
-        <w:rPr>
-          <w:lang w:val="en-GB"/>
-        </w:rPr>
-      </w:pPr>
-    </w:p>
-    <w:p>
-      <w:pPr>
-        <w:pStyle w:val="Listeavsnitt"/>
+        <w:ind w:left="792"/>
+        <w:rPr>
+          <w:lang w:val="en-GB"/>
+        </w:rPr>
+      </w:pPr>
+    </w:p>
+    <w:p>
+      <w:pPr>
+        <w:ind w:left="792"/>
         <w:rPr>
           <w:lang w:val="en-GB"/>
         </w:rPr>
@@ -5539,183 +5281,147 @@
         <w:rPr>
           <w:lang w:val="en-GB"/>
         </w:rPr>
-        <w:t xml:space="preserve">4 multiplayer training events in a month. In </w:t>
-      </w:r>
-      <w:proofErr w:type="gramStart"/>
-      <w:r>
-        <w:rPr>
-          <w:lang w:val="en-GB"/>
-        </w:rPr>
-        <w:t>addition</w:t>
-      </w:r>
-      <w:proofErr w:type="gramEnd"/>
-      <w:r>
-        <w:rPr>
-          <w:lang w:val="en-GB"/>
-        </w:rPr>
-        <w:t xml:space="preserve"> it </w:t>
-      </w:r>
+        <w:t>4 multiplayer training events in a month. In addition it is also expected that any new 388</w:t>
+      </w:r>
+      <w:r>
+        <w:rPr>
+          <w:vertAlign w:val="superscript"/>
+          <w:lang w:val="en-GB"/>
+        </w:rPr>
+        <w:t>th</w:t>
+      </w:r>
+      <w:r>
+        <w:rPr>
+          <w:lang w:val="en-GB"/>
+        </w:rPr>
+        <w:t xml:space="preserve"> pilot is available to conduct several </w:t>
+      </w:r>
+      <w:r>
+        <w:rPr>
+          <w:lang w:val="en-GB"/>
+        </w:rPr>
+        <w:t>self-qualification</w:t>
+      </w:r>
+      <w:r>
+        <w:rPr>
+          <w:lang w:val="en-GB"/>
+        </w:rPr>
+        <w:t xml:space="preserve"> and own practice offline to gain the necessary skills needed to progress through the training program.</w:t>
+      </w:r>
+    </w:p>
+    <w:p>
+      <w:pPr>
+        <w:ind w:left="792"/>
+        <w:rPr>
+          <w:lang w:val="en-GB"/>
+        </w:rPr>
+      </w:pPr>
       <w:r>
         <w:rPr>
           <w:lang w:val="en-GB"/>
         </w:rPr>
         <w:lastRenderedPageBreak/>
-        <w:t>is also expected that any new 388</w:t>
+        <w:t xml:space="preserve">We understand that real life </w:t>
+      </w:r>
+      <w:r>
+        <w:rPr>
+          <w:lang w:val="en-GB"/>
+        </w:rPr>
+        <w:t>has</w:t>
+      </w:r>
+      <w:r>
+        <w:rPr>
+          <w:lang w:val="en-GB"/>
+        </w:rPr>
+        <w:t xml:space="preserve"> priority and pilots might have unanticipated </w:t>
+      </w:r>
+      <w:r>
+        <w:rPr>
+          <w:lang w:val="en-GB"/>
+        </w:rPr>
+        <w:t>real-life</w:t>
+      </w:r>
+      <w:r>
+        <w:rPr>
+          <w:lang w:val="en-GB"/>
+        </w:rPr>
+        <w:t xml:space="preserve"> interference that prevents attendance in the </w:t>
+      </w:r>
+      <w:proofErr w:type="spellStart"/>
+      <w:r>
+        <w:rPr>
+          <w:lang w:val="en-GB"/>
+        </w:rPr>
+        <w:t>trainingprogram</w:t>
+      </w:r>
+      <w:proofErr w:type="spellEnd"/>
+      <w:r>
+        <w:rPr>
+          <w:lang w:val="en-GB"/>
+        </w:rPr>
+        <w:t xml:space="preserve"> for a shorter or longer term. If the trainee understands that he is not able to follow the expected progress he should immediately let the IPs of the squadron </w:t>
+      </w:r>
+      <w:r>
+        <w:rPr>
+          <w:lang w:val="en-GB"/>
+        </w:rPr>
+        <w:t>know, and</w:t>
+      </w:r>
+      <w:r>
+        <w:rPr>
+          <w:lang w:val="en-GB"/>
+        </w:rPr>
+        <w:t xml:space="preserve"> give a best assessment of his availability for the next months. IPs may be able to conduct events </w:t>
+      </w:r>
+      <w:r>
+        <w:rPr>
+          <w:lang w:val="en-GB"/>
+        </w:rPr>
+        <w:t>other times than official 132</w:t>
       </w:r>
       <w:r>
         <w:rPr>
           <w:vertAlign w:val="superscript"/>
           <w:lang w:val="en-GB"/>
         </w:rPr>
+        <w:t>nd</w:t>
+      </w:r>
+      <w:r>
+        <w:rPr>
+          <w:lang w:val="en-GB"/>
+        </w:rPr>
+        <w:t xml:space="preserve"> trainings to mitigate for the real-life incursion. In any case the 388</w:t>
+      </w:r>
+      <w:r>
+        <w:rPr>
+          <w:vertAlign w:val="superscript"/>
+          <w:lang w:val="en-GB"/>
+        </w:rPr>
         <w:t>th</w:t>
       </w:r>
       <w:r>
         <w:rPr>
           <w:lang w:val="en-GB"/>
         </w:rPr>
-        <w:t xml:space="preserve"> pilot is available to conduct several </w:t>
-      </w:r>
-      <w:r>
-        <w:rPr>
-          <w:lang w:val="en-GB"/>
-        </w:rPr>
-        <w:t>self-qualification</w:t>
-      </w:r>
-      <w:r>
-        <w:rPr>
-          <w:lang w:val="en-GB"/>
-        </w:rPr>
-        <w:t xml:space="preserve"> and own practice offline to gain the necessary skills needed to progress through the training program.</w:t>
-      </w:r>
-    </w:p>
-    <w:p>
-      <w:pPr>
-        <w:pStyle w:val="Listeavsnitt"/>
-        <w:rPr>
-          <w:lang w:val="en-GB"/>
-        </w:rPr>
-      </w:pPr>
-      <w:r>
-        <w:rPr>
-          <w:lang w:val="en-GB"/>
-        </w:rPr>
-        <w:t xml:space="preserve">We understand that real life </w:t>
-      </w:r>
-      <w:r>
-        <w:rPr>
-          <w:lang w:val="en-GB"/>
-        </w:rPr>
-        <w:t>has</w:t>
-      </w:r>
-      <w:r>
-        <w:rPr>
-          <w:lang w:val="en-GB"/>
-        </w:rPr>
-        <w:t xml:space="preserve"> priority and pilots might have unanticipated </w:t>
-      </w:r>
-      <w:r>
-        <w:rPr>
-          <w:lang w:val="en-GB"/>
-        </w:rPr>
-        <w:t>real-life</w:t>
-      </w:r>
-      <w:r>
-        <w:rPr>
-          <w:lang w:val="en-GB"/>
-        </w:rPr>
-        <w:t xml:space="preserve"> interference that prevents attendance in the </w:t>
-      </w:r>
-      <w:proofErr w:type="spellStart"/>
-      <w:r>
-        <w:rPr>
-          <w:lang w:val="en-GB"/>
-        </w:rPr>
-        <w:t>trainingprogram</w:t>
-      </w:r>
-      <w:proofErr w:type="spellEnd"/>
-      <w:r>
-        <w:rPr>
-          <w:lang w:val="en-GB"/>
-        </w:rPr>
-        <w:t xml:space="preserve"> for a shorter or longer term. If the trainee understands that he is not able to follow the expected progress he should immediately let the IPs of the squadron </w:t>
-      </w:r>
-      <w:proofErr w:type="gramStart"/>
-      <w:r>
-        <w:rPr>
-          <w:lang w:val="en-GB"/>
-        </w:rPr>
-        <w:t>know, and</w:t>
-      </w:r>
-      <w:proofErr w:type="gramEnd"/>
-      <w:r>
-        <w:rPr>
-          <w:lang w:val="en-GB"/>
-        </w:rPr>
-        <w:t xml:space="preserve"> give a best assessment of his availability for the next months. IPs may be able to conduct events </w:t>
-      </w:r>
-      <w:r>
-        <w:rPr>
-          <w:lang w:val="en-GB"/>
-        </w:rPr>
-        <w:t>other times than official 132</w:t>
+        <w:t xml:space="preserve"> IPs will decide if the expected and experienced activity level is sufficient for continuing through the training based on demand for spots in the 388</w:t>
       </w:r>
       <w:r>
         <w:rPr>
           <w:vertAlign w:val="superscript"/>
           <w:lang w:val="en-GB"/>
         </w:rPr>
-        <w:t>nd</w:t>
-      </w:r>
-      <w:r>
-        <w:rPr>
-          <w:lang w:val="en-GB"/>
-        </w:rPr>
-        <w:t xml:space="preserve"> trainings to mitigate for the real-life incursion. In any case the 388</w:t>
-      </w:r>
-      <w:r>
-        <w:rPr>
-          <w:vertAlign w:val="superscript"/>
-          <w:lang w:val="en-GB"/>
-        </w:rPr>
         <w:t>th</w:t>
       </w:r>
       <w:r>
         <w:rPr>
           <w:lang w:val="en-GB"/>
         </w:rPr>
-        <w:t xml:space="preserve"> IPs will decide if the expected and experienced activity level is </w:t>
-      </w:r>
-      <w:proofErr w:type="gramStart"/>
-      <w:r>
-        <w:rPr>
-          <w:lang w:val="en-GB"/>
-        </w:rPr>
-        <w:t>sufficient</w:t>
-      </w:r>
-      <w:proofErr w:type="gramEnd"/>
-      <w:r>
-        <w:rPr>
-          <w:lang w:val="en-GB"/>
-        </w:rPr>
-        <w:t xml:space="preserve"> for continuing through the training based on demand for spots in the 388</w:t>
-      </w:r>
-      <w:r>
-        <w:rPr>
-          <w:vertAlign w:val="superscript"/>
-          <w:lang w:val="en-GB"/>
-        </w:rPr>
-        <w:t>th</w:t>
-      </w:r>
-      <w:r>
-        <w:rPr>
-          <w:lang w:val="en-GB"/>
-        </w:rPr>
         <w:t xml:space="preserve"> and IP availability. </w:t>
       </w:r>
     </w:p>
     <w:p>
       <w:pPr>
-        <w:pStyle w:val="Listeavsnitt"/>
+        <w:ind w:left="792"/>
         <w:rPr>
           <w:lang w:val="en-GB"/>
         </w:rPr>
@@ -5729,51 +5435,37 @@
     </w:p>
     <w:p>
       <w:pPr>
-        <w:pStyle w:val="Listeavsnitt"/>
-        <w:rPr>
-          <w:lang w:val="en-GB"/>
-        </w:rPr>
-      </w:pPr>
-    </w:p>
-    <w:p>
-      <w:pPr>
-        <w:pStyle w:val="Listeavsnitt"/>
-        <w:rPr>
-          <w:lang w:val="en-GB"/>
-        </w:rPr>
-      </w:pPr>
-      <w:r>
-        <w:rPr>
-          <w:lang w:val="en-GB"/>
-        </w:rPr>
-        <w:t xml:space="preserve">The activity level requirement </w:t>
-      </w:r>
-      <w:proofErr w:type="gramStart"/>
-      <w:r>
-        <w:rPr>
-          <w:lang w:val="en-GB"/>
-        </w:rPr>
-        <w:t>are</w:t>
-      </w:r>
-      <w:proofErr w:type="gramEnd"/>
-      <w:r>
-        <w:rPr>
-          <w:lang w:val="en-GB"/>
-        </w:rPr>
-        <w:t xml:space="preserve"> required to ensure that pilots that intend to fly the F-16C as their primary module are given priority, and that the squadron get personnel through the training program in a reasonable pace.</w:t>
-      </w:r>
-    </w:p>
-    <w:p>
-      <w:pPr>
-        <w:pStyle w:val="Listeavsnitt"/>
-        <w:rPr>
-          <w:lang w:val="en-GB"/>
-        </w:rPr>
-      </w:pPr>
-    </w:p>
-    <w:p>
-      <w:pPr>
-        <w:pStyle w:val="Listeavsnitt"/>
+        <w:ind w:left="792"/>
+        <w:rPr>
+          <w:lang w:val="en-GB"/>
+        </w:rPr>
+      </w:pPr>
+    </w:p>
+    <w:p>
+      <w:pPr>
+        <w:ind w:left="792"/>
+        <w:rPr>
+          <w:lang w:val="en-GB"/>
+        </w:rPr>
+      </w:pPr>
+      <w:r>
+        <w:rPr>
+          <w:lang w:val="en-GB"/>
+        </w:rPr>
+        <w:t>The activity level requirement are required to ensure that pilots that intend to fly the F-16C as their primary module are given priority, and that the squadron get personnel through the training program in a reasonable pace.</w:t>
+      </w:r>
+    </w:p>
+    <w:p>
+      <w:pPr>
+        <w:ind w:left="792"/>
+        <w:rPr>
+          <w:lang w:val="en-GB"/>
+        </w:rPr>
+      </w:pPr>
+    </w:p>
+    <w:p>
+      <w:pPr>
+        <w:ind w:left="792"/>
         <w:rPr>
           <w:lang w:val="en-GB"/>
         </w:rPr>
@@ -5787,7 +5479,7 @@
     </w:p>
     <w:p>
       <w:pPr>
-        <w:pStyle w:val="Listeavsnitt"/>
+        <w:ind w:left="792"/>
         <w:rPr>
           <w:lang w:val="en-GB"/>
         </w:rPr>
@@ -5801,7 +5493,7 @@
     </w:p>
     <w:p>
       <w:pPr>
-        <w:pStyle w:val="Listeavsnitt"/>
+        <w:ind w:left="792"/>
         <w:rPr>
           <w:lang w:val="en-GB"/>
         </w:rPr>
@@ -5815,7 +5507,7 @@
     </w:p>
     <w:p>
       <w:pPr>
-        <w:pStyle w:val="Listeavsnitt"/>
+        <w:ind w:left="792"/>
         <w:rPr>
           <w:lang w:val="en-GB"/>
         </w:rPr>
@@ -5830,7 +5522,7 @@
     </w:p>
     <w:p>
       <w:pPr>
-        <w:pStyle w:val="Listeavsnitt"/>
+        <w:ind w:left="792"/>
         <w:rPr>
           <w:lang w:val="en-GB"/>
         </w:rPr>
@@ -5845,7 +5537,7 @@
     </w:p>
     <w:p>
       <w:pPr>
-        <w:pStyle w:val="Listeavsnitt"/>
+        <w:ind w:left="792"/>
         <w:rPr>
           <w:lang w:val="en-GB"/>
         </w:rPr>
@@ -5860,7 +5552,7 @@
     </w:p>
     <w:p>
       <w:pPr>
-        <w:pStyle w:val="Listeavsnitt"/>
+        <w:ind w:left="792"/>
         <w:rPr>
           <w:lang w:val="en-GB"/>
         </w:rPr>
@@ -5891,14 +5583,14 @@
           <w:lang w:val="en-GB"/>
         </w:rPr>
       </w:pPr>
-      <w:bookmarkStart w:id="22" w:name="_Toc21884567"/>
+      <w:bookmarkStart w:id="21" w:name="_Toc21884567"/>
       <w:r>
         <w:rPr>
           <w:lang w:val="en-GB"/>
         </w:rPr>
         <w:t>Standards</w:t>
       </w:r>
-      <w:bookmarkEnd w:id="22"/>
+      <w:bookmarkEnd w:id="21"/>
     </w:p>
     <w:p>
       <w:pPr>
@@ -5924,7 +5616,13 @@
         <w:rPr>
           <w:lang w:val="en-GB"/>
         </w:rPr>
-        <w:t xml:space="preserve"> pilot.</w:t>
+        <w:t xml:space="preserve"> pilot</w:t>
+      </w:r>
+      <w:r>
+        <w:rPr>
+          <w:lang w:val="en-GB"/>
+        </w:rPr>
+        <w:t>:</w:t>
       </w:r>
     </w:p>
     <w:p>
@@ -5932,7 +5630,7 @@
         <w:pStyle w:val="Listeavsnitt"/>
         <w:numPr>
           <w:ilvl w:val="0"/>
-          <w:numId w:val="30"/>
+          <w:numId w:val="34"/>
         </w:numPr>
         <w:rPr>
           <w:lang w:val="en-GB"/>
@@ -5991,7 +5689,7 @@
         <w:pStyle w:val="Listeavsnitt"/>
         <w:numPr>
           <w:ilvl w:val="0"/>
-          <w:numId w:val="30"/>
+          <w:numId w:val="34"/>
         </w:numPr>
         <w:rPr>
           <w:lang w:val="en-GB"/>
@@ -6003,14 +5701,38 @@
         </w:rPr>
         <w:t xml:space="preserve">Flight lead will ensure MDC for the flight is </w:t>
       </w:r>
-      <w:proofErr w:type="spellStart"/>
-      <w:r>
-        <w:rPr>
-          <w:lang w:val="en-GB"/>
-        </w:rPr>
-        <w:t>availeble</w:t>
-      </w:r>
-      <w:proofErr w:type="spellEnd"/>
+      <w:r>
+        <w:rPr>
+          <w:lang w:val="en-GB"/>
+        </w:rPr>
+        <w:t>available</w:t>
+      </w:r>
+    </w:p>
+    <w:p>
+      <w:pPr>
+        <w:pStyle w:val="Listeavsnitt"/>
+        <w:numPr>
+          <w:ilvl w:val="0"/>
+          <w:numId w:val="34"/>
+        </w:numPr>
+        <w:rPr>
+          <w:lang w:val="en-GB"/>
+        </w:rPr>
+      </w:pPr>
+      <w:r>
+        <w:rPr>
+          <w:lang w:val="en-GB"/>
+        </w:rPr>
+        <w:t xml:space="preserve">Pilots will take initiative </w:t>
+      </w:r>
+      <w:bookmarkStart w:id="22" w:name="_GoBack"/>
+      <w:bookmarkEnd w:id="22"/>
+      <w:r>
+        <w:rPr>
+          <w:lang w:val="en-GB"/>
+        </w:rPr>
+        <w:t>to conduct self-qualification trainings in the continuation training.</w:t>
+      </w:r>
     </w:p>
     <w:p>
       <w:pPr>
@@ -6090,21 +5812,7 @@
         <w:rPr>
           <w:lang w:val="en-GB"/>
         </w:rPr>
-        <w:t xml:space="preserve">Decision to give a warning and decision to remove someone </w:t>
-      </w:r>
-      <w:proofErr w:type="gramStart"/>
-      <w:r>
-        <w:rPr>
-          <w:lang w:val="en-GB"/>
-        </w:rPr>
-        <w:t>from  the</w:t>
-      </w:r>
-      <w:proofErr w:type="gramEnd"/>
-      <w:r>
-        <w:rPr>
-          <w:lang w:val="en-GB"/>
-        </w:rPr>
-        <w:t xml:space="preserve"> squadron will be coordinated and agreed upon by the squadron IPs</w:t>
+        <w:t>Decision to give a warning and decision to remove someone from  the squadron will be coordinated and agreed upon by the squadron IPs</w:t>
       </w:r>
       <w:r>
         <w:rPr>
@@ -6225,21 +5933,7 @@
         <w:rPr>
           <w:lang w:val="en-GB"/>
         </w:rPr>
-        <w:t xml:space="preserve"> Pilot graduated from MQT and cleared to </w:t>
-      </w:r>
-      <w:proofErr w:type="gramStart"/>
-      <w:r>
-        <w:rPr>
-          <w:lang w:val="en-GB"/>
-        </w:rPr>
-        <w:t>fly  as</w:t>
-      </w:r>
-      <w:proofErr w:type="gramEnd"/>
-      <w:r>
-        <w:rPr>
-          <w:lang w:val="en-GB"/>
-        </w:rPr>
-        <w:t xml:space="preserve"> wingman on combat missions (experienced pilots approved to fly as 2ship formation lead).</w:t>
+        <w:t xml:space="preserve"> Pilot graduated from MQT and cleared to fly  as wingman on combat missions (experienced pilots approved to fly as 2ship formation lead).</w:t>
       </w:r>
     </w:p>
     <w:p>
@@ -6276,21 +5970,7 @@
         <w:rPr>
           <w:lang w:val="en-GB"/>
         </w:rPr>
-        <w:t xml:space="preserve">ship formation </w:t>
-      </w:r>
-      <w:proofErr w:type="gramStart"/>
-      <w:r>
-        <w:rPr>
-          <w:lang w:val="en-GB"/>
-        </w:rPr>
-        <w:t>lead  during</w:t>
-      </w:r>
-      <w:proofErr w:type="gramEnd"/>
-      <w:r>
-        <w:rPr>
-          <w:lang w:val="en-GB"/>
-        </w:rPr>
-        <w:t xml:space="preserve"> combat missions</w:t>
+        <w:t>ship formation lead  during combat missions</w:t>
       </w:r>
       <w:r>
         <w:rPr>
@@ -6393,21 +6073,7 @@
         <w:rPr>
           <w:lang w:val="en-GB"/>
         </w:rPr>
-        <w:t xml:space="preserve"> </w:t>
-      </w:r>
-      <w:proofErr w:type="gramStart"/>
-      <w:r>
-        <w:rPr>
-          <w:lang w:val="en-GB"/>
-        </w:rPr>
-        <w:t>Pilot  graduated</w:t>
-      </w:r>
-      <w:proofErr w:type="gramEnd"/>
-      <w:r>
-        <w:rPr>
-          <w:lang w:val="en-GB"/>
-        </w:rPr>
-        <w:t xml:space="preserve"> MC upgrade and cleared to lead COMAO (packages)</w:t>
+        <w:t xml:space="preserve"> Pilot  graduated MC upgrade and cleared to lead COMAO (packages)</w:t>
       </w:r>
     </w:p>
     <w:p>
@@ -6492,7 +6158,6 @@
           <w:b/>
           <w:lang w:val="en-GB"/>
         </w:rPr>
-        <w:lastRenderedPageBreak/>
         <w:t>IQT:</w:t>
       </w:r>
       <w:r>
@@ -6546,7 +6211,11 @@
         <w:t xml:space="preserve"> missions. </w:t>
       </w:r>
       <w:r>
-        <w:t>The goal of IQT is airframe familiarization, basic flight- and systems training, enabling the student pilot to operate the aircraft and its systems independently. IQT provides a basis for further solo practice. IQT certification will usually be a requirement for any operation hosted by 132</w:t>
+        <w:t xml:space="preserve">The goal of IQT is airframe familiarization, basic flight- and systems training, enabling the </w:t>
+      </w:r>
+      <w:r>
+        <w:lastRenderedPageBreak/>
+        <w:t>student pilot to operate the aircraft and its systems independently. IQT provides a basis for further solo practice. IQT certification will usually be a requirement for any operation hosted by 132</w:t>
       </w:r>
       <w:r>
         <w:rPr>
@@ -6685,6 +6354,7 @@
         <w:rPr>
           <w:sz w:val="23"/>
           <w:szCs w:val="23"/>
+          <w:highlight w:val="yellow"/>
         </w:rPr>
         <w:t>Training to maintain proficiency and improve aircrew capabilities to perform unit missions and aircrew proficiency sorties not flown in formal syllabus missions, tests, or evaluations.</w:t>
       </w:r>
@@ -6692,56 +6362,43 @@
         <w:rPr>
           <w:sz w:val="23"/>
           <w:szCs w:val="23"/>
+          <w:highlight w:val="yellow"/>
         </w:rPr>
         <w:t xml:space="preserve"> </w:t>
       </w:r>
       <w:r>
-        <w:t>After completion of MQT the pilot is certified and qualified as a wingman. The training program has room for further training in tactics, weapon employment</w:t>
-      </w:r>
-      <w:r>
-        <w:t xml:space="preserve">, </w:t>
-      </w:r>
-      <w:r>
-        <w:t xml:space="preserve">and joint operations. Phase 3 is therefore a phase for </w:t>
+        <w:rPr>
+          <w:highlight w:val="yellow"/>
+        </w:rPr>
+        <w:t xml:space="preserve">After completion of MQT the pilot is certified and qualified as a wingman. The training program has room for further training in tactics, weapon employment, and joint operations. Phase 3 is therefore a phase for </w:t>
       </w:r>
       <w:r>
         <w:rPr>
           <w:i/>
+          <w:highlight w:val="yellow"/>
         </w:rPr>
         <w:t>building experience</w:t>
       </w:r>
       <w:r>
-        <w:t xml:space="preserve"> and preparing for the upgrades in phase 4.</w:t>
+        <w:rPr>
+          <w:highlight w:val="yellow"/>
+        </w:rPr>
+        <w:t xml:space="preserve"> and preparing for the upgrades in phase 4. After the pilot has passed the mandatory flights in CT, the pilot will be considered combat proficient. Only pilots that are combat proficient can start their training toward becoming a flight-lead.</w:t>
       </w:r>
       <w:r>
         <w:t xml:space="preserve"> </w:t>
       </w:r>
       <w:r>
-        <w:t xml:space="preserve">After the pilot has passed the mandatory flights in CT, the pilot will be considered </w:t>
-      </w:r>
-      <w:r>
-        <w:t>combat proficient.</w:t>
-      </w:r>
-      <w:r>
-        <w:t xml:space="preserve"> Only pilots that are </w:t>
-      </w:r>
-      <w:r>
-        <w:t>combat proficient</w:t>
-      </w:r>
-      <w:r>
-        <w:t xml:space="preserve"> </w:t>
-      </w:r>
-      <w:r>
-        <w:t>can start their tr</w:t>
-      </w:r>
-      <w:r>
-        <w:t>aining toward becoming a flight-</w:t>
-      </w:r>
-      <w:r>
-        <w:t>lead.</w:t>
-      </w:r>
-      <w:r>
-        <w:t xml:space="preserve"> </w:t>
+        <w:t xml:space="preserve"> (REWRITE TO 388</w:t>
+      </w:r>
+      <w:r>
+        <w:rPr>
+          <w:vertAlign w:val="superscript"/>
+        </w:rPr>
+        <w:t>th</w:t>
+      </w:r>
+      <w:r>
+        <w:t xml:space="preserve"> and what we want out of it)</w:t>
       </w:r>
     </w:p>
     <w:p>
@@ -7069,21 +6726,7 @@
         <w:rPr>
           <w:lang w:val="en-GB"/>
         </w:rPr>
-        <w:t xml:space="preserve"> Fair performance. The pilot is below program standards. The pilot can progress the training program, but there are elements that the pilot </w:t>
-      </w:r>
-      <w:proofErr w:type="gramStart"/>
-      <w:r>
-        <w:rPr>
-          <w:lang w:val="en-GB"/>
-        </w:rPr>
-        <w:t>need</w:t>
-      </w:r>
-      <w:proofErr w:type="gramEnd"/>
-      <w:r>
-        <w:rPr>
-          <w:lang w:val="en-GB"/>
-        </w:rPr>
-        <w:t xml:space="preserve"> to train and focus extra on. IP will fill in the instructor feedback and</w:t>
+        <w:t xml:space="preserve"> Fair performance. The pilot is below program standards. The pilot can progress the training program, but there are elements that the pilot need to train and focus extra on. IP will fill in the instructor feedback and</w:t>
       </w:r>
       <w:r>
         <w:rPr>
@@ -7095,21 +6738,7 @@
         <w:rPr>
           <w:lang w:val="en-GB"/>
         </w:rPr>
-        <w:t xml:space="preserve">provide details on what the pilot </w:t>
-      </w:r>
-      <w:proofErr w:type="gramStart"/>
-      <w:r>
-        <w:rPr>
-          <w:lang w:val="en-GB"/>
-        </w:rPr>
-        <w:t>need</w:t>
-      </w:r>
-      <w:proofErr w:type="gramEnd"/>
-      <w:r>
-        <w:rPr>
-          <w:lang w:val="en-GB"/>
-        </w:rPr>
-        <w:t xml:space="preserve"> to work on. </w:t>
+        <w:t xml:space="preserve">provide details on what the pilot need to work on. </w:t>
       </w:r>
     </w:p>
     <w:p>
@@ -7222,50 +6851,50 @@
         <w:rPr>
           <w:lang w:val="en-GB"/>
         </w:rPr>
+        <w:t>Continuation Training</w:t>
+      </w:r>
+      <w:bookmarkEnd w:id="28"/>
+    </w:p>
+    <w:p>
+      <w:pPr>
+        <w:rPr>
+          <w:b/>
+          <w:lang w:val="en-GB"/>
+        </w:rPr>
+      </w:pPr>
+      <w:r>
+        <w:rPr>
+          <w:b/>
+          <w:lang w:val="en-GB"/>
+        </w:rPr>
+        <w:t xml:space="preserve">Continuation Training (CT) </w:t>
+      </w:r>
+      <w:r>
+        <w:rPr>
+          <w:b/>
+          <w:lang w:val="en-GB"/>
+        </w:rPr>
+        <w:t>(separated</w:t>
+      </w:r>
+      <w:r>
+        <w:rPr>
+          <w:b/>
+          <w:lang w:val="en-GB"/>
+        </w:rPr>
+        <w:t xml:space="preserve"> into 4 parts):</w:t>
+      </w:r>
+    </w:p>
+    <w:p>
+      <w:pPr>
+        <w:rPr>
+          <w:lang w:val="en-GB"/>
+        </w:rPr>
+      </w:pPr>
+      <w:r>
+        <w:rPr>
+          <w:lang w:val="en-GB"/>
+        </w:rPr>
         <w:lastRenderedPageBreak/>
-        <w:t>Continuation Training</w:t>
-      </w:r>
-      <w:bookmarkEnd w:id="28"/>
-    </w:p>
-    <w:p>
-      <w:pPr>
-        <w:rPr>
-          <w:b/>
-          <w:lang w:val="en-GB"/>
-        </w:rPr>
-      </w:pPr>
-      <w:r>
-        <w:rPr>
-          <w:b/>
-          <w:lang w:val="en-GB"/>
-        </w:rPr>
-        <w:t xml:space="preserve">Continuation Training (CT) </w:t>
-      </w:r>
-      <w:r>
-        <w:rPr>
-          <w:b/>
-          <w:lang w:val="en-GB"/>
-        </w:rPr>
-        <w:t>(separated</w:t>
-      </w:r>
-      <w:r>
-        <w:rPr>
-          <w:b/>
-          <w:lang w:val="en-GB"/>
-        </w:rPr>
-        <w:t xml:space="preserve"> into 4 parts):</w:t>
-      </w:r>
-    </w:p>
-    <w:p>
-      <w:pPr>
-        <w:rPr>
-          <w:lang w:val="en-GB"/>
-        </w:rPr>
-      </w:pPr>
-      <w:r>
-        <w:rPr>
-          <w:lang w:val="en-GB"/>
-        </w:rPr>
         <w:t>- WPN (Self qualify for all weapons and systems)</w:t>
       </w:r>
     </w:p>
@@ -7802,19 +7431,11 @@
           <w:lang w:val="en-GB"/>
         </w:rPr>
       </w:pPr>
-      <w:proofErr w:type="gramStart"/>
-      <w:r>
-        <w:rPr>
-          <w:lang w:val="en-GB"/>
-        </w:rPr>
-        <w:t>SEAD :</w:t>
-      </w:r>
-      <w:proofErr w:type="gramEnd"/>
-      <w:r>
-        <w:rPr>
-          <w:lang w:val="en-GB"/>
-        </w:rPr>
-        <w:t xml:space="preserve"> Wild weasel 1 (need to be developed)</w:t>
+      <w:r>
+        <w:rPr>
+          <w:lang w:val="en-GB"/>
+        </w:rPr>
+        <w:t>SEAD : Wild weasel 1 (need to be developed)</w:t>
       </w:r>
     </w:p>
     <w:p>
@@ -8114,22 +7735,7 @@
         <w:rPr>
           <w:lang w:val="en-GB"/>
         </w:rPr>
-        <w:lastRenderedPageBreak/>
-        <w:t xml:space="preserve">SAT </w:t>
-      </w:r>
-      <w:proofErr w:type="gramStart"/>
-      <w:r>
-        <w:rPr>
-          <w:lang w:val="en-GB"/>
-        </w:rPr>
-        <w:t>9  Package</w:t>
-      </w:r>
-      <w:proofErr w:type="gramEnd"/>
-      <w:r>
-        <w:rPr>
-          <w:lang w:val="en-GB"/>
-        </w:rPr>
-        <w:t xml:space="preserve"> (3 flight package: Strike, sweep , SEAD)</w:t>
+        <w:t>SAT 9  Package (3 flight package: Strike, sweep , SEAD)</w:t>
       </w:r>
     </w:p>
     <w:p>
@@ -8202,61 +7808,35 @@
         <w:color w:val="969696" w:themeColor="accent3"/>
       </w:rPr>
     </w:pPr>
-    <w:r>
-      <w:fldChar w:fldCharType="begin"/>
-    </w:r>
-    <w:r>
-      <w:instrText xml:space="preserve"> STYLEREF  Tittel  \* MERGEFORMAT </w:instrText>
-    </w:r>
-    <w:r>
-      <w:fldChar w:fldCharType="separate"/>
-    </w:r>
-    <w:r>
-      <w:rPr>
-        <w:b/>
-        <w:noProof/>
-      </w:rPr>
-      <w:t>388th Welcome</w:t>
-    </w:r>
-    <w:r>
-      <w:rPr>
-        <w:noProof/>
-      </w:rPr>
-      <w:t xml:space="preserve"> letter</w:t>
-    </w:r>
-    <w:r>
-      <w:rPr>
-        <w:noProof/>
-      </w:rPr>
-      <w:fldChar w:fldCharType="end"/>
-    </w:r>
+    <w:fldSimple w:instr=" STYLEREF  Tittel  \* MERGEFORMAT ">
+      <w:r>
+        <w:rPr>
+          <w:b/>
+          <w:noProof/>
+        </w:rPr>
+        <w:t>388th Welcome</w:t>
+      </w:r>
+      <w:r>
+        <w:rPr>
+          <w:noProof/>
+        </w:rPr>
+        <w:t xml:space="preserve"> letter</w:t>
+      </w:r>
+    </w:fldSimple>
     <w:r>
       <w:rPr>
         <w:color w:val="969696" w:themeColor="accent3"/>
       </w:rPr>
       <w:ptab w:relativeTo="margin" w:alignment="center" w:leader="none"/>
     </w:r>
-    <w:r>
-      <w:fldChar w:fldCharType="begin"/>
-    </w:r>
-    <w:r>
-      <w:instrText xml:space="preserve"> STYLEREF  "Overskrift 1"  \* MERGEFORMAT </w:instrText>
-    </w:r>
-    <w:r>
-      <w:fldChar w:fldCharType="separate"/>
-    </w:r>
-    <w:r>
-      <w:rPr>
-        <w:noProof/>
-      </w:rPr>
-      <w:t>Requirements to start training in the 388th</w:t>
-    </w:r>
-    <w:r>
-      <w:rPr>
-        <w:noProof/>
-      </w:rPr>
-      <w:fldChar w:fldCharType="end"/>
-    </w:r>
+    <w:fldSimple w:instr=" STYLEREF  &quot;Overskrift 1&quot;  \* MERGEFORMAT ">
+      <w:r>
+        <w:rPr>
+          <w:noProof/>
+        </w:rPr>
+        <w:t>General regulations</w:t>
+      </w:r>
+    </w:fldSimple>
     <w:r>
       <w:rPr>
         <w:color w:val="969696" w:themeColor="accent3"/>
@@ -8725,6 +8305,92 @@
     </w:lvl>
   </w:abstractNum>
   <w:abstractNum w:abstractNumId="2" w15:restartNumberingAfterBreak="0">
+    <w:nsid w:val="05AD64DA"/>
+    <w:multiLevelType w:val="hybridMultilevel"/>
+    <w:tmpl w:val="8FF29DB8"/>
+    <w:lvl w:ilvl="0" w:tplc="0414000F">
+      <w:start w:val="1"/>
+      <w:numFmt w:val="decimal"/>
+      <w:lvlText w:val="%1."/>
+      <w:lvlJc w:val="left"/>
+      <w:pPr>
+        <w:ind w:left="1152" w:hanging="360"/>
+      </w:pPr>
+    </w:lvl>
+    <w:lvl w:ilvl="1" w:tplc="04140019" w:tentative="1">
+      <w:start w:val="1"/>
+      <w:numFmt w:val="lowerLetter"/>
+      <w:lvlText w:val="%2."/>
+      <w:lvlJc w:val="left"/>
+      <w:pPr>
+        <w:ind w:left="1872" w:hanging="360"/>
+      </w:pPr>
+    </w:lvl>
+    <w:lvl w:ilvl="2" w:tplc="0414001B" w:tentative="1">
+      <w:start w:val="1"/>
+      <w:numFmt w:val="lowerRoman"/>
+      <w:lvlText w:val="%3."/>
+      <w:lvlJc w:val="right"/>
+      <w:pPr>
+        <w:ind w:left="2592" w:hanging="180"/>
+      </w:pPr>
+    </w:lvl>
+    <w:lvl w:ilvl="3" w:tplc="0414000F" w:tentative="1">
+      <w:start w:val="1"/>
+      <w:numFmt w:val="decimal"/>
+      <w:lvlText w:val="%4."/>
+      <w:lvlJc w:val="left"/>
+      <w:pPr>
+        <w:ind w:left="3312" w:hanging="360"/>
+      </w:pPr>
+    </w:lvl>
+    <w:lvl w:ilvl="4" w:tplc="04140019" w:tentative="1">
+      <w:start w:val="1"/>
+      <w:numFmt w:val="lowerLetter"/>
+      <w:lvlText w:val="%5."/>
+      <w:lvlJc w:val="left"/>
+      <w:pPr>
+        <w:ind w:left="4032" w:hanging="360"/>
+      </w:pPr>
+    </w:lvl>
+    <w:lvl w:ilvl="5" w:tplc="0414001B" w:tentative="1">
+      <w:start w:val="1"/>
+      <w:numFmt w:val="lowerRoman"/>
+      <w:lvlText w:val="%6."/>
+      <w:lvlJc w:val="right"/>
+      <w:pPr>
+        <w:ind w:left="4752" w:hanging="180"/>
+      </w:pPr>
+    </w:lvl>
+    <w:lvl w:ilvl="6" w:tplc="0414000F" w:tentative="1">
+      <w:start w:val="1"/>
+      <w:numFmt w:val="decimal"/>
+      <w:lvlText w:val="%7."/>
+      <w:lvlJc w:val="left"/>
+      <w:pPr>
+        <w:ind w:left="5472" w:hanging="360"/>
+      </w:pPr>
+    </w:lvl>
+    <w:lvl w:ilvl="7" w:tplc="04140019" w:tentative="1">
+      <w:start w:val="1"/>
+      <w:numFmt w:val="lowerLetter"/>
+      <w:lvlText w:val="%8."/>
+      <w:lvlJc w:val="left"/>
+      <w:pPr>
+        <w:ind w:left="6192" w:hanging="360"/>
+      </w:pPr>
+    </w:lvl>
+    <w:lvl w:ilvl="8" w:tplc="0414001B" w:tentative="1">
+      <w:start w:val="1"/>
+      <w:numFmt w:val="lowerRoman"/>
+      <w:lvlText w:val="%9."/>
+      <w:lvlJc w:val="right"/>
+      <w:pPr>
+        <w:ind w:left="6912" w:hanging="180"/>
+      </w:pPr>
+    </w:lvl>
+  </w:abstractNum>
+  <w:abstractNum w:abstractNumId="3" w15:restartNumberingAfterBreak="0">
     <w:nsid w:val="080F47BA"/>
     <w:multiLevelType w:val="hybridMultilevel"/>
     <w:tmpl w:val="DB6E871C"/>
@@ -8837,7 +8503,7 @@
       </w:rPr>
     </w:lvl>
   </w:abstractNum>
-  <w:abstractNum w:abstractNumId="3" w15:restartNumberingAfterBreak="0">
+  <w:abstractNum w:abstractNumId="4" w15:restartNumberingAfterBreak="0">
     <w:nsid w:val="08FF5786"/>
     <w:multiLevelType w:val="hybridMultilevel"/>
     <w:tmpl w:val="5A803320"/>
@@ -8949,7 +8615,7 @@
       </w:rPr>
     </w:lvl>
   </w:abstractNum>
-  <w:abstractNum w:abstractNumId="4" w15:restartNumberingAfterBreak="0">
+  <w:abstractNum w:abstractNumId="5" w15:restartNumberingAfterBreak="0">
     <w:nsid w:val="0F4E5655"/>
     <w:multiLevelType w:val="multilevel"/>
     <w:tmpl w:val="0414001F"/>
@@ -9035,7 +8701,7 @@
       </w:pPr>
     </w:lvl>
   </w:abstractNum>
-  <w:abstractNum w:abstractNumId="5" w15:restartNumberingAfterBreak="0">
+  <w:abstractNum w:abstractNumId="6" w15:restartNumberingAfterBreak="0">
     <w:nsid w:val="111F7A0D"/>
     <w:multiLevelType w:val="hybridMultilevel"/>
     <w:tmpl w:val="41802590"/>
@@ -9148,7 +8814,7 @@
       </w:rPr>
     </w:lvl>
   </w:abstractNum>
-  <w:abstractNum w:abstractNumId="6" w15:restartNumberingAfterBreak="0">
+  <w:abstractNum w:abstractNumId="7" w15:restartNumberingAfterBreak="0">
     <w:nsid w:val="12027E61"/>
     <w:multiLevelType w:val="hybridMultilevel"/>
     <w:tmpl w:val="5C524210"/>
@@ -9261,7 +8927,7 @@
       </w:rPr>
     </w:lvl>
   </w:abstractNum>
-  <w:abstractNum w:abstractNumId="7" w15:restartNumberingAfterBreak="0">
+  <w:abstractNum w:abstractNumId="8" w15:restartNumberingAfterBreak="0">
     <w:nsid w:val="1AB42732"/>
     <w:multiLevelType w:val="hybridMultilevel"/>
     <w:tmpl w:val="ADDC68FC"/>
@@ -9350,7 +9016,7 @@
       </w:pPr>
     </w:lvl>
   </w:abstractNum>
-  <w:abstractNum w:abstractNumId="8" w15:restartNumberingAfterBreak="0">
+  <w:abstractNum w:abstractNumId="9" w15:restartNumberingAfterBreak="0">
     <w:nsid w:val="1B971364"/>
     <w:multiLevelType w:val="hybridMultilevel"/>
     <w:tmpl w:val="9E78E69C"/>
@@ -9439,7 +9105,7 @@
       </w:pPr>
     </w:lvl>
   </w:abstractNum>
-  <w:abstractNum w:abstractNumId="9" w15:restartNumberingAfterBreak="0">
+  <w:abstractNum w:abstractNumId="10" w15:restartNumberingAfterBreak="0">
     <w:nsid w:val="1C3F43B5"/>
     <w:multiLevelType w:val="hybridMultilevel"/>
     <w:tmpl w:val="E05E3432"/>
@@ -9528,7 +9194,7 @@
       </w:pPr>
     </w:lvl>
   </w:abstractNum>
-  <w:abstractNum w:abstractNumId="10" w15:restartNumberingAfterBreak="0">
+  <w:abstractNum w:abstractNumId="11" w15:restartNumberingAfterBreak="0">
     <w:nsid w:val="1F175D42"/>
     <w:multiLevelType w:val="hybridMultilevel"/>
     <w:tmpl w:val="82B868A4"/>
@@ -9641,7 +9307,7 @@
       </w:rPr>
     </w:lvl>
   </w:abstractNum>
-  <w:abstractNum w:abstractNumId="11" w15:restartNumberingAfterBreak="0">
+  <w:abstractNum w:abstractNumId="12" w15:restartNumberingAfterBreak="0">
     <w:nsid w:val="215A2D09"/>
     <w:multiLevelType w:val="hybridMultilevel"/>
     <w:tmpl w:val="8FB46C12"/>
@@ -9754,7 +9420,7 @@
       </w:rPr>
     </w:lvl>
   </w:abstractNum>
-  <w:abstractNum w:abstractNumId="12" w15:restartNumberingAfterBreak="0">
+  <w:abstractNum w:abstractNumId="13" w15:restartNumberingAfterBreak="0">
     <w:nsid w:val="24453537"/>
     <w:multiLevelType w:val="multilevel"/>
     <w:tmpl w:val="0414001F"/>
@@ -9840,7 +9506,7 @@
       </w:pPr>
     </w:lvl>
   </w:abstractNum>
-  <w:abstractNum w:abstractNumId="13" w15:restartNumberingAfterBreak="0">
+  <w:abstractNum w:abstractNumId="14" w15:restartNumberingAfterBreak="0">
     <w:nsid w:val="27215544"/>
     <w:multiLevelType w:val="hybridMultilevel"/>
     <w:tmpl w:val="B524C7EC"/>
@@ -9952,7 +9618,7 @@
       </w:rPr>
     </w:lvl>
   </w:abstractNum>
-  <w:abstractNum w:abstractNumId="14" w15:restartNumberingAfterBreak="0">
+  <w:abstractNum w:abstractNumId="15" w15:restartNumberingAfterBreak="0">
     <w:nsid w:val="2AB80554"/>
     <w:multiLevelType w:val="hybridMultilevel"/>
     <w:tmpl w:val="CA802486"/>
@@ -10065,7 +9731,7 @@
       </w:rPr>
     </w:lvl>
   </w:abstractNum>
-  <w:abstractNum w:abstractNumId="15" w15:restartNumberingAfterBreak="0">
+  <w:abstractNum w:abstractNumId="16" w15:restartNumberingAfterBreak="0">
     <w:nsid w:val="2C5D2FE8"/>
     <w:multiLevelType w:val="hybridMultilevel"/>
     <w:tmpl w:val="E12CDCF6"/>
@@ -10178,7 +9844,7 @@
       </w:rPr>
     </w:lvl>
   </w:abstractNum>
-  <w:abstractNum w:abstractNumId="16" w15:restartNumberingAfterBreak="0">
+  <w:abstractNum w:abstractNumId="17" w15:restartNumberingAfterBreak="0">
     <w:nsid w:val="31537403"/>
     <w:multiLevelType w:val="hybridMultilevel"/>
     <w:tmpl w:val="C2084B56"/>
@@ -10291,7 +9957,7 @@
       </w:rPr>
     </w:lvl>
   </w:abstractNum>
-  <w:abstractNum w:abstractNumId="17" w15:restartNumberingAfterBreak="0">
+  <w:abstractNum w:abstractNumId="18" w15:restartNumberingAfterBreak="0">
     <w:nsid w:val="4035710E"/>
     <w:multiLevelType w:val="hybridMultilevel"/>
     <w:tmpl w:val="08445FA0"/>
@@ -10404,7 +10070,7 @@
       </w:rPr>
     </w:lvl>
   </w:abstractNum>
-  <w:abstractNum w:abstractNumId="18" w15:restartNumberingAfterBreak="0">
+  <w:abstractNum w:abstractNumId="19" w15:restartNumberingAfterBreak="0">
     <w:nsid w:val="43A130AD"/>
     <w:multiLevelType w:val="hybridMultilevel"/>
     <w:tmpl w:val="8FA2B3A8"/>
@@ -10517,7 +10183,7 @@
       </w:rPr>
     </w:lvl>
   </w:abstractNum>
-  <w:abstractNum w:abstractNumId="19" w15:restartNumberingAfterBreak="0">
+  <w:abstractNum w:abstractNumId="20" w15:restartNumberingAfterBreak="0">
     <w:nsid w:val="4BC757E3"/>
     <w:multiLevelType w:val="hybridMultilevel"/>
     <w:tmpl w:val="ABA6A5BE"/>
@@ -10603,7 +10269,7 @@
       </w:pPr>
     </w:lvl>
   </w:abstractNum>
-  <w:abstractNum w:abstractNumId="20" w15:restartNumberingAfterBreak="0">
+  <w:abstractNum w:abstractNumId="21" w15:restartNumberingAfterBreak="0">
     <w:nsid w:val="4BE26C99"/>
     <w:multiLevelType w:val="hybridMultilevel"/>
     <w:tmpl w:val="90302C9E"/>
@@ -10716,7 +10382,7 @@
       </w:rPr>
     </w:lvl>
   </w:abstractNum>
-  <w:abstractNum w:abstractNumId="21" w15:restartNumberingAfterBreak="0">
+  <w:abstractNum w:abstractNumId="22" w15:restartNumberingAfterBreak="0">
     <w:nsid w:val="4E3F003B"/>
     <w:multiLevelType w:val="multilevel"/>
     <w:tmpl w:val="3054723C"/>
@@ -10865,7 +10531,7 @@
       </w:rPr>
     </w:lvl>
   </w:abstractNum>
-  <w:abstractNum w:abstractNumId="22" w15:restartNumberingAfterBreak="0">
+  <w:abstractNum w:abstractNumId="23" w15:restartNumberingAfterBreak="0">
     <w:nsid w:val="51365903"/>
     <w:multiLevelType w:val="hybridMultilevel"/>
     <w:tmpl w:val="4112B96E"/>
@@ -10977,7 +10643,7 @@
       </w:rPr>
     </w:lvl>
   </w:abstractNum>
-  <w:abstractNum w:abstractNumId="23" w15:restartNumberingAfterBreak="0">
+  <w:abstractNum w:abstractNumId="24" w15:restartNumberingAfterBreak="0">
     <w:nsid w:val="537E4694"/>
     <w:multiLevelType w:val="multilevel"/>
     <w:tmpl w:val="0414001F"/>
@@ -11063,7 +10729,7 @@
       </w:pPr>
     </w:lvl>
   </w:abstractNum>
-  <w:abstractNum w:abstractNumId="24" w15:restartNumberingAfterBreak="0">
+  <w:abstractNum w:abstractNumId="25" w15:restartNumberingAfterBreak="0">
     <w:nsid w:val="58AE4D6D"/>
     <w:multiLevelType w:val="hybridMultilevel"/>
     <w:tmpl w:val="DA2ECE5E"/>
@@ -11152,7 +10818,7 @@
       </w:pPr>
     </w:lvl>
   </w:abstractNum>
-  <w:abstractNum w:abstractNumId="25" w15:restartNumberingAfterBreak="0">
+  <w:abstractNum w:abstractNumId="26" w15:restartNumberingAfterBreak="0">
     <w:nsid w:val="5B0B060C"/>
     <w:multiLevelType w:val="hybridMultilevel"/>
     <w:tmpl w:val="8326D966"/>
@@ -11241,7 +10907,7 @@
       </w:pPr>
     </w:lvl>
   </w:abstractNum>
-  <w:abstractNum w:abstractNumId="26" w15:restartNumberingAfterBreak="0">
+  <w:abstractNum w:abstractNumId="27" w15:restartNumberingAfterBreak="0">
     <w:nsid w:val="5DAE2D91"/>
     <w:multiLevelType w:val="multilevel"/>
     <w:tmpl w:val="0414001F"/>
@@ -11327,7 +10993,7 @@
       </w:pPr>
     </w:lvl>
   </w:abstractNum>
-  <w:abstractNum w:abstractNumId="27" w15:restartNumberingAfterBreak="0">
+  <w:abstractNum w:abstractNumId="28" w15:restartNumberingAfterBreak="0">
     <w:nsid w:val="60264DC8"/>
     <w:multiLevelType w:val="multilevel"/>
     <w:tmpl w:val="0414001F"/>
@@ -11413,7 +11079,7 @@
       </w:pPr>
     </w:lvl>
   </w:abstractNum>
-  <w:abstractNum w:abstractNumId="28" w15:restartNumberingAfterBreak="0">
+  <w:abstractNum w:abstractNumId="29" w15:restartNumberingAfterBreak="0">
     <w:nsid w:val="61EC7950"/>
     <w:multiLevelType w:val="hybridMultilevel"/>
     <w:tmpl w:val="59AC8B20"/>
@@ -11525,7 +11191,7 @@
       </w:rPr>
     </w:lvl>
   </w:abstractNum>
-  <w:abstractNum w:abstractNumId="29" w15:restartNumberingAfterBreak="0">
+  <w:abstractNum w:abstractNumId="30" w15:restartNumberingAfterBreak="0">
     <w:nsid w:val="67C259E4"/>
     <w:multiLevelType w:val="hybridMultilevel"/>
     <w:tmpl w:val="D8FCBCA0"/>
@@ -11614,7 +11280,7 @@
       </w:pPr>
     </w:lvl>
   </w:abstractNum>
-  <w:abstractNum w:abstractNumId="30" w15:restartNumberingAfterBreak="0">
+  <w:abstractNum w:abstractNumId="31" w15:restartNumberingAfterBreak="0">
     <w:nsid w:val="6B415DFE"/>
     <w:multiLevelType w:val="hybridMultilevel"/>
     <w:tmpl w:val="2856B1CA"/>
@@ -11700,7 +11366,7 @@
       </w:pPr>
     </w:lvl>
   </w:abstractNum>
-  <w:abstractNum w:abstractNumId="31" w15:restartNumberingAfterBreak="0">
+  <w:abstractNum w:abstractNumId="32" w15:restartNumberingAfterBreak="0">
     <w:nsid w:val="7288178C"/>
     <w:multiLevelType w:val="hybridMultilevel"/>
     <w:tmpl w:val="1A9292F6"/>
@@ -11814,91 +11480,91 @@
     </w:lvl>
   </w:abstractNum>
   <w:num w:numId="1">
+    <w:abstractNumId w:val="20"/>
+  </w:num>
+  <w:num w:numId="2">
     <w:abstractNumId w:val="19"/>
   </w:num>
-  <w:num w:numId="2">
-    <w:abstractNumId w:val="18"/>
-  </w:num>
   <w:num w:numId="3">
-    <w:abstractNumId w:val="5"/>
+    <w:abstractNumId w:val="6"/>
   </w:num>
   <w:num w:numId="4">
-    <w:abstractNumId w:val="6"/>
+    <w:abstractNumId w:val="7"/>
   </w:num>
   <w:num w:numId="5">
+    <w:abstractNumId w:val="11"/>
+  </w:num>
+  <w:num w:numId="6">
     <w:abstractNumId w:val="10"/>
   </w:num>
-  <w:num w:numId="6">
+  <w:num w:numId="7">
+    <w:abstractNumId w:val="25"/>
+  </w:num>
+  <w:num w:numId="8">
     <w:abstractNumId w:val="9"/>
   </w:num>
-  <w:num w:numId="7">
-    <w:abstractNumId w:val="24"/>
-  </w:num>
-  <w:num w:numId="8">
+  <w:num w:numId="9">
     <w:abstractNumId w:val="8"/>
-  </w:num>
-  <w:num w:numId="9">
-    <w:abstractNumId w:val="7"/>
   </w:num>
   <w:num w:numId="10">
     <w:abstractNumId w:val="0"/>
   </w:num>
   <w:num w:numId="11">
-    <w:abstractNumId w:val="25"/>
+    <w:abstractNumId w:val="26"/>
   </w:num>
   <w:num w:numId="12">
-    <w:abstractNumId w:val="2"/>
+    <w:abstractNumId w:val="3"/>
   </w:num>
   <w:num w:numId="13">
-    <w:abstractNumId w:val="15"/>
+    <w:abstractNumId w:val="16"/>
   </w:num>
   <w:num w:numId="14">
-    <w:abstractNumId w:val="3"/>
+    <w:abstractNumId w:val="4"/>
   </w:num>
   <w:num w:numId="15">
-    <w:abstractNumId w:val="22"/>
+    <w:abstractNumId w:val="23"/>
   </w:num>
   <w:num w:numId="16">
-    <w:abstractNumId w:val="28"/>
+    <w:abstractNumId w:val="29"/>
   </w:num>
   <w:num w:numId="17">
-    <w:abstractNumId w:val="13"/>
+    <w:abstractNumId w:val="14"/>
   </w:num>
   <w:num w:numId="18">
     <w:abstractNumId w:val="1"/>
   </w:num>
   <w:num w:numId="19">
-    <w:abstractNumId w:val="29"/>
+    <w:abstractNumId w:val="30"/>
   </w:num>
   <w:num w:numId="20">
-    <w:abstractNumId w:val="16"/>
+    <w:abstractNumId w:val="17"/>
   </w:num>
   <w:num w:numId="21">
-    <w:abstractNumId w:val="17"/>
+    <w:abstractNumId w:val="18"/>
   </w:num>
   <w:num w:numId="22">
-    <w:abstractNumId w:val="26"/>
+    <w:abstractNumId w:val="27"/>
   </w:num>
   <w:num w:numId="23">
-    <w:abstractNumId w:val="27"/>
+    <w:abstractNumId w:val="28"/>
   </w:num>
   <w:num w:numId="24">
-    <w:abstractNumId w:val="31"/>
+    <w:abstractNumId w:val="32"/>
   </w:num>
   <w:num w:numId="25">
-    <w:abstractNumId w:val="4"/>
+    <w:abstractNumId w:val="5"/>
   </w:num>
   <w:num w:numId="26">
-    <w:abstractNumId w:val="14"/>
+    <w:abstractNumId w:val="15"/>
   </w:num>
   <w:num w:numId="27">
-    <w:abstractNumId w:val="20"/>
+    <w:abstractNumId w:val="21"/>
   </w:num>
   <w:num w:numId="28">
-    <w:abstractNumId w:val="21"/>
+    <w:abstractNumId w:val="22"/>
   </w:num>
   <w:num w:numId="29">
-    <w:abstractNumId w:val="21"/>
+    <w:abstractNumId w:val="22"/>
     <w:lvlOverride w:ilvl="1">
       <w:lvl w:ilvl="1">
         <w:numFmt w:val="bullet"/>
@@ -11918,16 +11584,19 @@
     </w:lvlOverride>
   </w:num>
   <w:num w:numId="30">
-    <w:abstractNumId w:val="11"/>
+    <w:abstractNumId w:val="12"/>
   </w:num>
   <w:num w:numId="31">
-    <w:abstractNumId w:val="30"/>
+    <w:abstractNumId w:val="31"/>
   </w:num>
   <w:num w:numId="32">
-    <w:abstractNumId w:val="12"/>
+    <w:abstractNumId w:val="13"/>
   </w:num>
   <w:num w:numId="33">
-    <w:abstractNumId w:val="23"/>
+    <w:abstractNumId w:val="24"/>
+  </w:num>
+  <w:num w:numId="34">
+    <w:abstractNumId w:val="2"/>
   </w:num>
 </w:numbering>
 </file>
@@ -13488,7 +13157,7 @@
 </file>
 
 <file path=customXml/itemProps2.xml><?xml version="1.0" encoding="utf-8"?>
-<ds:datastoreItem xmlns:ds="http://schemas.openxmlformats.org/officeDocument/2006/customXml" ds:itemID="{04EB8F92-A298-4AAC-A9ED-F3332BCE210C}">
+<ds:datastoreItem xmlns:ds="http://schemas.openxmlformats.org/officeDocument/2006/customXml" ds:itemID="{6145CB67-78CE-4BB7-A586-A18A7D4EF156}">
   <ds:schemaRefs>
     <ds:schemaRef ds:uri="http://schemas.openxmlformats.org/officeDocument/2006/bibliography"/>
   </ds:schemaRefs>

</xml_diff>

<commit_message>
chg: Added information to 388th Welcome letter
</commit_message>
<xml_diff>
--- a/132-388 Welcome letter - training instructions.docx
+++ b/132-388 Welcome letter - training instructions.docx
@@ -25,7 +25,6 @@
             <w:id w:val="1059050977"/>
             <w:picture/>
           </w:sdtPr>
-          <w:sdtEndPr/>
           <w:sdtContent>
             <w:p>
               <w:pPr>
@@ -97,7 +96,6 @@
             <w:dataBinding w:prefixMappings="xmlns:ns0='http://purl.org/dc/elements/1.1/' xmlns:ns1='http://schemas.openxmlformats.org/package/2006/metadata/core-properties' " w:xpath="/ns1:coreProperties[1]/ns0:title[1]" w:storeItemID="{6C3C8BC8-F283-45AE-878A-BAB7291924A1}"/>
             <w:text/>
           </w:sdtPr>
-          <w:sdtEndPr/>
           <w:sdtContent>
             <w:p>
               <w:pPr>
@@ -161,7 +159,6 @@
             <w:dataBinding w:prefixMappings="xmlns:ns0='http://purl.org/dc/elements/1.1/' xmlns:ns1='http://schemas.openxmlformats.org/package/2006/metadata/core-properties' " w:xpath="/ns1:coreProperties[1]/ns1:category[1]" w:storeItemID="{6C3C8BC8-F283-45AE-878A-BAB7291924A1}"/>
             <w:text/>
           </w:sdtPr>
-          <w:sdtEndPr/>
           <w:sdtContent>
             <w:p>
               <w:pPr>
@@ -214,7 +211,6 @@
               <w:dataBinding w:prefixMappings="xmlns:ns0='http://purl.org/dc/elements/1.1/' xmlns:ns1='http://schemas.openxmlformats.org/package/2006/metadata/core-properties' " w:xpath="/ns1:coreProperties[1]/ns0:subject[1]" w:storeItemID="{6C3C8BC8-F283-45AE-878A-BAB7291924A1}"/>
               <w:text/>
             </w:sdtPr>
-            <w:sdtEndPr/>
             <w:sdtContent>
               <w:r>
                 <w:rPr>
@@ -256,7 +252,6 @@
               <w:dataBinding w:prefixMappings="xmlns:ns0='http://schemas.openxmlformats.org/officeDocument/2006/extended-properties' " w:xpath="/ns0:Properties[1]/ns0:Company[1]" w:storeItemID="{6668398D-A668-4E3E-A5EB-62B293D839F1}"/>
               <w:text/>
             </w:sdtPr>
-            <w:sdtEndPr/>
             <w:sdtContent>
               <w:r>
                 <w:rPr>
@@ -309,7 +304,6 @@
               <w:showingPlcHdr/>
               <w:picture/>
             </w:sdtPr>
-            <w:sdtEndPr/>
             <w:sdtContent>
               <w:r>
                 <w:rPr>
@@ -529,39 +523,7 @@
                                       <w:rStyle w:val="Hyperkobling"/>
                                       <w:color w:val="808080" w:themeColor="accent4"/>
                                     </w:rPr>
-                                    <w:t>Creative Commons Attribution-</w:t>
-                                  </w:r>
-                                  <w:proofErr w:type="spellStart"/>
-                                  <w:r>
-                                    <w:rPr>
-                                      <w:rStyle w:val="Hyperkobling"/>
-                                      <w:color w:val="808080" w:themeColor="accent4"/>
-                                    </w:rPr>
-                                    <w:t>ShareAlike</w:t>
-                                  </w:r>
-                                  <w:proofErr w:type="spellEnd"/>
-                                  <w:r>
-                                    <w:rPr>
-                                      <w:rStyle w:val="Hyperkobling"/>
-                                      <w:color w:val="808080" w:themeColor="accent4"/>
-                                    </w:rPr>
-                                    <w:t xml:space="preserve"> 3.0 </w:t>
-                                  </w:r>
-                                  <w:proofErr w:type="spellStart"/>
-                                  <w:r>
-                                    <w:rPr>
-                                      <w:rStyle w:val="Hyperkobling"/>
-                                      <w:color w:val="808080" w:themeColor="accent4"/>
-                                    </w:rPr>
-                                    <w:t>Unported</w:t>
-                                  </w:r>
-                                  <w:proofErr w:type="spellEnd"/>
-                                  <w:r>
-                                    <w:rPr>
-                                      <w:rStyle w:val="Hyperkobling"/>
-                                      <w:color w:val="808080" w:themeColor="accent4"/>
-                                    </w:rPr>
-                                    <w:t xml:space="preserve"> License</w:t>
+                                    <w:t>Creative Commons Attribution-ShareAlike 3.0 Unported License</w:t>
                                   </w:r>
                                 </w:hyperlink>
                                 <w:r>
@@ -694,7 +656,6 @@
         <w:dataBinding w:prefixMappings="xmlns:ns0='http://purl.org/dc/elements/1.1/' xmlns:ns1='http://schemas.openxmlformats.org/package/2006/metadata/core-properties' " w:xpath="/ns1:coreProperties[1]/ns0:title[1]" w:storeItemID="{6C3C8BC8-F283-45AE-878A-BAB7291924A1}"/>
         <w:text/>
       </w:sdtPr>
-      <w:sdtEndPr/>
       <w:sdtContent>
         <w:p>
           <w:pPr>
@@ -783,7 +744,6 @@
             <w:dataBinding w:prefixMappings="xmlns:ns0='http://purl.org/dc/elements/1.1/' xmlns:ns1='http://schemas.openxmlformats.org/package/2006/metadata/core-properties' " w:xpath="/ns1:coreProperties[1]/ns1:category[1]" w:storeItemID="{6C3C8BC8-F283-45AE-878A-BAB7291924A1}"/>
             <w:text/>
           </w:sdtPr>
-          <w:sdtEndPr/>
           <w:sdtContent>
             <w:tc>
               <w:tcPr>
@@ -853,7 +813,6 @@
             <w:dataBinding w:prefixMappings="xmlns:ns0='http://purl.org/dc/elements/1.1/' xmlns:ns1='http://schemas.openxmlformats.org/package/2006/metadata/core-properties' " w:xpath="/ns1:coreProperties[1]/ns0:subject[1]" w:storeItemID="{6C3C8BC8-F283-45AE-878A-BAB7291924A1}"/>
             <w:text/>
           </w:sdtPr>
-          <w:sdtEndPr/>
           <w:sdtContent>
             <w:tc>
               <w:tcPr>
@@ -979,7 +938,6 @@
               <w:calendar w:val="gregorian"/>
             </w:date>
           </w:sdtPr>
-          <w:sdtEndPr/>
           <w:sdtContent>
             <w:tc>
               <w:tcPr>
@@ -1064,7 +1022,6 @@
             <w:dataBinding w:prefixMappings="xmlns:ns0='http://schemas.openxmlformats.org/officeDocument/2006/extended-properties' " w:xpath="/ns0:Properties[1]/ns0:Manager[1]" w:storeItemID="{6668398D-A668-4E3E-A5EB-62B293D839F1}"/>
             <w:text/>
           </w:sdtPr>
-          <w:sdtEndPr/>
           <w:sdtContent>
             <w:tc>
               <w:tcPr>
@@ -1085,33 +1042,8 @@
                     <w:color w:val="000000" w:themeColor="text1"/>
                     <w:lang w:val="en-GB"/>
                   </w:rPr>
-                  <w:t xml:space="preserve">Neck, </w:t>
+                  <w:t>Neck, Ashilta, Trollef</w:t>
                 </w:r>
-                <w:proofErr w:type="spellStart"/>
-                <w:r>
-                  <w:rPr>
-                    <w:color w:val="000000" w:themeColor="text1"/>
-                    <w:lang w:val="en-GB"/>
-                  </w:rPr>
-                  <w:t>Ashilta</w:t>
-                </w:r>
-                <w:proofErr w:type="spellEnd"/>
-                <w:r>
-                  <w:rPr>
-                    <w:color w:val="000000" w:themeColor="text1"/>
-                    <w:lang w:val="en-GB"/>
-                  </w:rPr>
-                  <w:t xml:space="preserve">, </w:t>
-                </w:r>
-                <w:proofErr w:type="spellStart"/>
-                <w:r>
-                  <w:rPr>
-                    <w:color w:val="000000" w:themeColor="text1"/>
-                    <w:lang w:val="en-GB"/>
-                  </w:rPr>
-                  <w:t>Trollef</w:t>
-                </w:r>
-                <w:proofErr w:type="spellEnd"/>
                 <w:r>
                   <w:rPr>
                     <w:color w:val="000000" w:themeColor="text1"/>
@@ -1409,7 +1341,7 @@
           <w:r>
             <w:fldChar w:fldCharType="separate"/>
           </w:r>
-          <w:hyperlink w:anchor="_Toc21884548" w:history="1">
+          <w:hyperlink w:anchor="_Toc21981613" w:history="1">
             <w:r>
               <w:rPr>
                 <w:rStyle w:val="Hyperkobling"/>
@@ -1436,7 +1368,7 @@
                 <w:noProof/>
                 <w:webHidden/>
               </w:rPr>
-              <w:instrText xml:space="preserve"> PAGEREF _Toc21884548 \h </w:instrText>
+              <w:instrText xml:space="preserve"> PAGEREF _Toc21981613 \h </w:instrText>
             </w:r>
             <w:r>
               <w:rPr>
@@ -1456,7 +1388,7 @@
                 <w:noProof/>
                 <w:webHidden/>
               </w:rPr>
-              <w:t>2</w:t>
+              <w:t>3</w:t>
             </w:r>
             <w:r>
               <w:rPr>
@@ -1480,7 +1412,7 @@
               <w:lang w:val="nb-NO" w:eastAsia="nb-NO"/>
             </w:rPr>
           </w:pPr>
-          <w:hyperlink w:anchor="_Toc21884549" w:history="1">
+          <w:hyperlink w:anchor="_Toc21981614" w:history="1">
             <w:r>
               <w:rPr>
                 <w:rStyle w:val="Hyperkobling"/>
@@ -1508,7 +1440,7 @@
                 <w:noProof/>
                 <w:webHidden/>
               </w:rPr>
-              <w:instrText xml:space="preserve"> PAGEREF _Toc21884549 \h </w:instrText>
+              <w:instrText xml:space="preserve"> PAGEREF _Toc21981614 \h </w:instrText>
             </w:r>
             <w:r>
               <w:rPr>
@@ -1552,7 +1484,7 @@
               <w:lang w:val="nb-NO" w:eastAsia="nb-NO"/>
             </w:rPr>
           </w:pPr>
-          <w:hyperlink w:anchor="_Toc21884550" w:history="1">
+          <w:hyperlink w:anchor="_Toc21981615" w:history="1">
             <w:r>
               <w:rPr>
                 <w:rStyle w:val="Hyperkobling"/>
@@ -1580,7 +1512,7 @@
                 <w:noProof/>
                 <w:webHidden/>
               </w:rPr>
-              <w:instrText xml:space="preserve"> PAGEREF _Toc21884550 \h </w:instrText>
+              <w:instrText xml:space="preserve"> PAGEREF _Toc21981615 \h </w:instrText>
             </w:r>
             <w:r>
               <w:rPr>
@@ -1600,7 +1532,7 @@
                 <w:noProof/>
                 <w:webHidden/>
               </w:rPr>
-              <w:t>3</w:t>
+              <w:t>4</w:t>
             </w:r>
             <w:r>
               <w:rPr>
@@ -1625,7 +1557,7 @@
               <w:lang w:val="nb-NO" w:eastAsia="nb-NO"/>
             </w:rPr>
           </w:pPr>
-          <w:hyperlink w:anchor="_Toc21884551" w:history="1">
+          <w:hyperlink w:anchor="_Toc21981616" w:history="1">
             <w:r>
               <w:rPr>
                 <w:rStyle w:val="Hyperkobling"/>
@@ -1679,7 +1611,7 @@
                 <w:noProof/>
                 <w:webHidden/>
               </w:rPr>
-              <w:instrText xml:space="preserve"> PAGEREF _Toc21884551 \h </w:instrText>
+              <w:instrText xml:space="preserve"> PAGEREF _Toc21981616 \h </w:instrText>
             </w:r>
             <w:r>
               <w:rPr>
@@ -1699,7 +1631,7 @@
                 <w:noProof/>
                 <w:webHidden/>
               </w:rPr>
-              <w:t>3</w:t>
+              <w:t>4</w:t>
             </w:r>
             <w:r>
               <w:rPr>
@@ -1724,7 +1656,7 @@
               <w:lang w:val="nb-NO" w:eastAsia="nb-NO"/>
             </w:rPr>
           </w:pPr>
-          <w:hyperlink w:anchor="_Toc21884552" w:history="1">
+          <w:hyperlink w:anchor="_Toc21981617" w:history="1">
             <w:r>
               <w:rPr>
                 <w:rStyle w:val="Hyperkobling"/>
@@ -1769,7 +1701,7 @@
                 <w:noProof/>
                 <w:webHidden/>
               </w:rPr>
-              <w:instrText xml:space="preserve"> PAGEREF _Toc21884552 \h </w:instrText>
+              <w:instrText xml:space="preserve"> PAGEREF _Toc21981617 \h </w:instrText>
             </w:r>
             <w:r>
               <w:rPr>
@@ -1789,7 +1721,7 @@
                 <w:noProof/>
                 <w:webHidden/>
               </w:rPr>
-              <w:t>3</w:t>
+              <w:t>4</w:t>
             </w:r>
             <w:r>
               <w:rPr>
@@ -1814,7 +1746,7 @@
               <w:lang w:val="nb-NO" w:eastAsia="nb-NO"/>
             </w:rPr>
           </w:pPr>
-          <w:hyperlink w:anchor="_Toc21884553" w:history="1">
+          <w:hyperlink w:anchor="_Toc21981618" w:history="1">
             <w:r>
               <w:rPr>
                 <w:rStyle w:val="Hyperkobling"/>
@@ -1860,7 +1792,7 @@
                 <w:noProof/>
                 <w:webHidden/>
               </w:rPr>
-              <w:instrText xml:space="preserve"> PAGEREF _Toc21884553 \h </w:instrText>
+              <w:instrText xml:space="preserve"> PAGEREF _Toc21981618 \h </w:instrText>
             </w:r>
             <w:r>
               <w:rPr>
@@ -1880,7 +1812,7 @@
                 <w:noProof/>
                 <w:webHidden/>
               </w:rPr>
-              <w:t>3</w:t>
+              <w:t>4</w:t>
             </w:r>
             <w:r>
               <w:rPr>
@@ -1905,7 +1837,7 @@
               <w:lang w:val="nb-NO" w:eastAsia="nb-NO"/>
             </w:rPr>
           </w:pPr>
-          <w:hyperlink w:anchor="_Toc21884554" w:history="1">
+          <w:hyperlink w:anchor="_Toc21981619" w:history="1">
             <w:r>
               <w:rPr>
                 <w:rStyle w:val="Hyperkobling"/>
@@ -1951,7 +1883,7 @@
                 <w:noProof/>
                 <w:webHidden/>
               </w:rPr>
-              <w:instrText xml:space="preserve"> PAGEREF _Toc21884554 \h </w:instrText>
+              <w:instrText xml:space="preserve"> PAGEREF _Toc21981619 \h </w:instrText>
             </w:r>
             <w:r>
               <w:rPr>
@@ -1971,7 +1903,7 @@
                 <w:noProof/>
                 <w:webHidden/>
               </w:rPr>
-              <w:t>3</w:t>
+              <w:t>4</w:t>
             </w:r>
             <w:r>
               <w:rPr>
@@ -1996,7 +1928,7 @@
               <w:lang w:val="nb-NO" w:eastAsia="nb-NO"/>
             </w:rPr>
           </w:pPr>
-          <w:hyperlink w:anchor="_Toc21884555" w:history="1">
+          <w:hyperlink w:anchor="_Toc21981620" w:history="1">
             <w:r>
               <w:rPr>
                 <w:rStyle w:val="Hyperkobling"/>
@@ -2042,7 +1974,7 @@
                 <w:noProof/>
                 <w:webHidden/>
               </w:rPr>
-              <w:instrText xml:space="preserve"> PAGEREF _Toc21884555 \h </w:instrText>
+              <w:instrText xml:space="preserve"> PAGEREF _Toc21981620 \h </w:instrText>
             </w:r>
             <w:r>
               <w:rPr>
@@ -2062,7 +1994,7 @@
                 <w:noProof/>
                 <w:webHidden/>
               </w:rPr>
-              <w:t>3</w:t>
+              <w:t>4</w:t>
             </w:r>
             <w:r>
               <w:rPr>
@@ -2087,7 +2019,7 @@
               <w:lang w:val="nb-NO" w:eastAsia="nb-NO"/>
             </w:rPr>
           </w:pPr>
-          <w:hyperlink w:anchor="_Toc21884556" w:history="1">
+          <w:hyperlink w:anchor="_Toc21981621" w:history="1">
             <w:r>
               <w:rPr>
                 <w:rStyle w:val="Hyperkobling"/>
@@ -2133,7 +2065,7 @@
                 <w:noProof/>
                 <w:webHidden/>
               </w:rPr>
-              <w:instrText xml:space="preserve"> PAGEREF _Toc21884556 \h </w:instrText>
+              <w:instrText xml:space="preserve"> PAGEREF _Toc21981621 \h </w:instrText>
             </w:r>
             <w:r>
               <w:rPr>
@@ -2153,7 +2085,7 @@
                 <w:noProof/>
                 <w:webHidden/>
               </w:rPr>
-              <w:t>3</w:t>
+              <w:t>4</w:t>
             </w:r>
             <w:r>
               <w:rPr>
@@ -2178,7 +2110,7 @@
               <w:lang w:val="nb-NO" w:eastAsia="nb-NO"/>
             </w:rPr>
           </w:pPr>
-          <w:hyperlink w:anchor="_Toc21884557" w:history="1">
+          <w:hyperlink w:anchor="_Toc21981622" w:history="1">
             <w:r>
               <w:rPr>
                 <w:rStyle w:val="Hyperkobling"/>
@@ -2223,7 +2155,7 @@
                 <w:noProof/>
                 <w:webHidden/>
               </w:rPr>
-              <w:instrText xml:space="preserve"> PAGEREF _Toc21884557 \h </w:instrText>
+              <w:instrText xml:space="preserve"> PAGEREF _Toc21981622 \h </w:instrText>
             </w:r>
             <w:r>
               <w:rPr>
@@ -2243,7 +2175,97 @@
                 <w:noProof/>
                 <w:webHidden/>
               </w:rPr>
-              <w:t>3</w:t>
+              <w:t>4</w:t>
+            </w:r>
+            <w:r>
+              <w:rPr>
+                <w:noProof/>
+                <w:webHidden/>
+              </w:rPr>
+              <w:fldChar w:fldCharType="end"/>
+            </w:r>
+          </w:hyperlink>
+        </w:p>
+        <w:p>
+          <w:pPr>
+            <w:pStyle w:val="INNH2"/>
+            <w:tabs>
+              <w:tab w:val="left" w:pos="880"/>
+              <w:tab w:val="right" w:leader="dot" w:pos="9736"/>
+            </w:tabs>
+            <w:rPr>
+              <w:rFonts w:eastAsiaTheme="minorEastAsia"/>
+              <w:noProof/>
+              <w:szCs w:val="22"/>
+              <w:lang w:val="nb-NO" w:eastAsia="nb-NO"/>
+            </w:rPr>
+          </w:pPr>
+          <w:hyperlink w:anchor="_Toc21981623" w:history="1">
+            <w:r>
+              <w:rPr>
+                <w:rStyle w:val="Hyperkobling"/>
+                <w:noProof/>
+                <w:lang w:val="en-GB"/>
+              </w:rPr>
+              <w:t>1.3.</w:t>
+            </w:r>
+            <w:r>
+              <w:rPr>
+                <w:rFonts w:eastAsiaTheme="minorEastAsia"/>
+                <w:noProof/>
+                <w:szCs w:val="22"/>
+                <w:lang w:val="nb-NO" w:eastAsia="nb-NO"/>
+              </w:rPr>
+              <w:tab/>
+            </w:r>
+            <w:r>
+              <w:rPr>
+                <w:rStyle w:val="Hyperkobling"/>
+                <w:noProof/>
+                <w:lang w:val="en-GB"/>
+              </w:rPr>
+              <w:t>Time</w:t>
+            </w:r>
+            <w:r>
+              <w:rPr>
+                <w:noProof/>
+                <w:webHidden/>
+              </w:rPr>
+              <w:tab/>
+            </w:r>
+            <w:r>
+              <w:rPr>
+                <w:noProof/>
+                <w:webHidden/>
+              </w:rPr>
+              <w:fldChar w:fldCharType="begin"/>
+            </w:r>
+            <w:r>
+              <w:rPr>
+                <w:noProof/>
+                <w:webHidden/>
+              </w:rPr>
+              <w:instrText xml:space="preserve"> PAGEREF _Toc21981623 \h </w:instrText>
+            </w:r>
+            <w:r>
+              <w:rPr>
+                <w:noProof/>
+                <w:webHidden/>
+              </w:rPr>
+            </w:r>
+            <w:r>
+              <w:rPr>
+                <w:noProof/>
+                <w:webHidden/>
+              </w:rPr>
+              <w:fldChar w:fldCharType="separate"/>
+            </w:r>
+            <w:r>
+              <w:rPr>
+                <w:noProof/>
+                <w:webHidden/>
+              </w:rPr>
+              <w:t>4</w:t>
             </w:r>
             <w:r>
               <w:rPr>
@@ -2268,7 +2290,7 @@
               <w:lang w:val="nb-NO" w:eastAsia="nb-NO"/>
             </w:rPr>
           </w:pPr>
-          <w:hyperlink w:anchor="_Toc21884558" w:history="1">
+          <w:hyperlink w:anchor="_Toc21981624" w:history="1">
             <w:r>
               <w:rPr>
                 <w:rStyle w:val="Hyperkobling"/>
@@ -2313,7 +2335,7 @@
                 <w:noProof/>
                 <w:webHidden/>
               </w:rPr>
-              <w:instrText xml:space="preserve"> PAGEREF _Toc21884558 \h </w:instrText>
+              <w:instrText xml:space="preserve"> PAGEREF _Toc21981624 \h </w:instrText>
             </w:r>
             <w:r>
               <w:rPr>
@@ -2358,7 +2380,7 @@
               <w:lang w:val="nb-NO" w:eastAsia="nb-NO"/>
             </w:rPr>
           </w:pPr>
-          <w:hyperlink w:anchor="_Toc21884559" w:history="1">
+          <w:hyperlink w:anchor="_Toc21981625" w:history="1">
             <w:r>
               <w:rPr>
                 <w:rStyle w:val="Hyperkobling"/>
@@ -2403,202 +2425,7 @@
                 <w:noProof/>
                 <w:webHidden/>
               </w:rPr>
-              <w:instrText xml:space="preserve"> PAGEREF _Toc21884559 \h </w:instrText>
-            </w:r>
-            <w:r>
-              <w:rPr>
-                <w:noProof/>
-                <w:webHidden/>
-              </w:rPr>
-            </w:r>
-            <w:r>
-              <w:rPr>
-                <w:noProof/>
-                <w:webHidden/>
-              </w:rPr>
-              <w:fldChar w:fldCharType="separate"/>
-            </w:r>
-            <w:r>
-              <w:rPr>
-                <w:noProof/>
-                <w:webHidden/>
-              </w:rPr>
-              <w:t>4</w:t>
-            </w:r>
-            <w:r>
-              <w:rPr>
-                <w:noProof/>
-                <w:webHidden/>
-              </w:rPr>
-              <w:fldChar w:fldCharType="end"/>
-            </w:r>
-          </w:hyperlink>
-        </w:p>
-        <w:p>
-          <w:pPr>
-            <w:pStyle w:val="INNH2"/>
-            <w:tabs>
-              <w:tab w:val="right" w:leader="dot" w:pos="9736"/>
-            </w:tabs>
-            <w:rPr>
-              <w:rFonts w:eastAsiaTheme="minorEastAsia"/>
-              <w:noProof/>
-              <w:szCs w:val="22"/>
-              <w:lang w:val="nb-NO" w:eastAsia="nb-NO"/>
-            </w:rPr>
-          </w:pPr>
-          <w:hyperlink w:anchor="_Toc21884560" w:history="1">
-            <w:r>
-              <w:rPr>
-                <w:rStyle w:val="Hyperkobling"/>
-                <w:noProof/>
-                <w:lang w:val="en-GB"/>
-              </w:rPr>
-              <w:t>Any lesson listed as SQ or Self qualification is intended for you as a pilot to do without an IP. For lessons in IQT all SQ lessons are to be done in singleplayer, but once you start MQT you can do all SQ lessons on events and on the 132nd MP server.</w:t>
-            </w:r>
-            <w:r>
-              <w:rPr>
-                <w:noProof/>
-                <w:webHidden/>
-              </w:rPr>
-              <w:tab/>
-            </w:r>
-            <w:r>
-              <w:rPr>
-                <w:noProof/>
-                <w:webHidden/>
-              </w:rPr>
-              <w:fldChar w:fldCharType="begin"/>
-            </w:r>
-            <w:r>
-              <w:rPr>
-                <w:noProof/>
-                <w:webHidden/>
-              </w:rPr>
-              <w:instrText xml:space="preserve"> PAGEREF _Toc21884560 \h </w:instrText>
-            </w:r>
-            <w:r>
-              <w:rPr>
-                <w:noProof/>
-                <w:webHidden/>
-              </w:rPr>
-            </w:r>
-            <w:r>
-              <w:rPr>
-                <w:noProof/>
-                <w:webHidden/>
-              </w:rPr>
-              <w:fldChar w:fldCharType="separate"/>
-            </w:r>
-            <w:r>
-              <w:rPr>
-                <w:noProof/>
-                <w:webHidden/>
-              </w:rPr>
-              <w:t>4</w:t>
-            </w:r>
-            <w:r>
-              <w:rPr>
-                <w:noProof/>
-                <w:webHidden/>
-              </w:rPr>
-              <w:fldChar w:fldCharType="end"/>
-            </w:r>
-          </w:hyperlink>
-        </w:p>
-        <w:p>
-          <w:pPr>
-            <w:pStyle w:val="INNH2"/>
-            <w:tabs>
-              <w:tab w:val="right" w:leader="dot" w:pos="9736"/>
-            </w:tabs>
-            <w:rPr>
-              <w:rFonts w:eastAsiaTheme="minorEastAsia"/>
-              <w:noProof/>
-              <w:szCs w:val="22"/>
-              <w:lang w:val="nb-NO" w:eastAsia="nb-NO"/>
-            </w:rPr>
-          </w:pPr>
-          <w:hyperlink w:anchor="_Toc21884561" w:history="1">
-            <w:r>
-              <w:rPr>
-                <w:rStyle w:val="Hyperkobling"/>
-                <w:noProof/>
-                <w:lang w:val="en-GB"/>
-              </w:rPr>
-              <w:t xml:space="preserve">You can either do them alone, or together with other pilots in MQT or MQ pilots. </w:t>
-            </w:r>
-            <w:r>
-              <w:rPr>
-                <w:rStyle w:val="Hyperkobling"/>
-                <w:noProof/>
-                <w:highlight w:val="yellow"/>
-                <w:lang w:val="en-GB"/>
-              </w:rPr>
-              <w:t>If pilots fail to self qualify and sign up for IP mandatory flights without the knowledge required from SQ lessons, then pilots will be removed from the trainee class, and moved back in the line of people waiting to start training in the 494th.</w:t>
-            </w:r>
-            <w:r>
-              <w:rPr>
-                <w:rStyle w:val="Hyperkobling"/>
-                <w:noProof/>
-                <w:lang w:val="en-GB"/>
-              </w:rPr>
-              <w:t xml:space="preserve"> (Currently copy paste from 494</w:t>
-            </w:r>
-            <w:r>
-              <w:rPr>
-                <w:rStyle w:val="Hyperkobling"/>
-                <w:noProof/>
-                <w:vertAlign w:val="superscript"/>
-                <w:lang w:val="en-GB"/>
-              </w:rPr>
-              <w:t>th</w:t>
-            </w:r>
-            <w:r>
-              <w:rPr>
-                <w:rStyle w:val="Hyperkobling"/>
-                <w:noProof/>
-                <w:lang w:val="en-GB"/>
-              </w:rPr>
-              <w:t>. move to standards? And /or adjust to 388</w:t>
-            </w:r>
-            <w:r>
-              <w:rPr>
-                <w:rStyle w:val="Hyperkobling"/>
-                <w:noProof/>
-                <w:vertAlign w:val="superscript"/>
-                <w:lang w:val="en-GB"/>
-              </w:rPr>
-              <w:t>th</w:t>
-            </w:r>
-            <w:r>
-              <w:rPr>
-                <w:rStyle w:val="Hyperkobling"/>
-                <w:noProof/>
-                <w:lang w:val="en-GB"/>
-              </w:rPr>
-              <w:t xml:space="preserve"> standards)</w:t>
-            </w:r>
-            <w:r>
-              <w:rPr>
-                <w:noProof/>
-                <w:webHidden/>
-              </w:rPr>
-              <w:tab/>
-            </w:r>
-            <w:r>
-              <w:rPr>
-                <w:noProof/>
-                <w:webHidden/>
-              </w:rPr>
-              <w:fldChar w:fldCharType="begin"/>
-            </w:r>
-            <w:r>
-              <w:rPr>
-                <w:noProof/>
-                <w:webHidden/>
-              </w:rPr>
-              <w:instrText xml:space="preserve"> PAGEREF _Toc21884561 \h </w:instrText>
+              <w:instrText xml:space="preserve"> PAGEREF _Toc21981625 \h </w:instrText>
             </w:r>
             <w:r>
               <w:rPr>
@@ -2643,7 +2470,7 @@
               <w:lang w:val="nb-NO" w:eastAsia="nb-NO"/>
             </w:rPr>
           </w:pPr>
-          <w:hyperlink w:anchor="_Toc21884562" w:history="1">
+          <w:hyperlink w:anchor="_Toc21981626" w:history="1">
             <w:r>
               <w:rPr>
                 <w:rStyle w:val="Hyperkobling"/>
@@ -2688,7 +2515,7 @@
                 <w:noProof/>
                 <w:webHidden/>
               </w:rPr>
-              <w:instrText xml:space="preserve"> PAGEREF _Toc21884562 \h </w:instrText>
+              <w:instrText xml:space="preserve"> PAGEREF _Toc21981626 \h </w:instrText>
             </w:r>
             <w:r>
               <w:rPr>
@@ -2708,223 +2535,7 @@
                 <w:noProof/>
                 <w:webHidden/>
               </w:rPr>
-              <w:t>4</w:t>
-            </w:r>
-            <w:r>
-              <w:rPr>
-                <w:noProof/>
-                <w:webHidden/>
-              </w:rPr>
-              <w:fldChar w:fldCharType="end"/>
-            </w:r>
-          </w:hyperlink>
-        </w:p>
-        <w:p>
-          <w:pPr>
-            <w:pStyle w:val="INNH2"/>
-            <w:tabs>
-              <w:tab w:val="right" w:leader="dot" w:pos="9736"/>
-            </w:tabs>
-            <w:rPr>
-              <w:rFonts w:eastAsiaTheme="minorEastAsia"/>
-              <w:noProof/>
-              <w:szCs w:val="22"/>
-              <w:lang w:val="nb-NO" w:eastAsia="nb-NO"/>
-            </w:rPr>
-          </w:pPr>
-          <w:hyperlink w:anchor="_Toc21884563" w:history="1">
-            <w:r>
-              <w:rPr>
-                <w:rStyle w:val="Hyperkobling"/>
-                <w:noProof/>
-                <w:lang w:val="en-GB"/>
-              </w:rPr>
-              <w:t>All lessons listed as IP are mandatory to be flown with an IP. These lessons will teach you everything you need to know and operate safely in the 132nd MP server, and give you the basics to continue training without an instructor. Instructor time is one of the most scarce resource we have, and everyone attending IP lessons need to be prepared. IP lessons will also be used to verify that the pilot have the correct knowledge from the self qualification lessons.</w:t>
-            </w:r>
-            <w:r>
-              <w:rPr>
-                <w:noProof/>
-                <w:webHidden/>
-              </w:rPr>
-              <w:tab/>
-            </w:r>
-            <w:r>
-              <w:rPr>
-                <w:noProof/>
-                <w:webHidden/>
-              </w:rPr>
-              <w:fldChar w:fldCharType="begin"/>
-            </w:r>
-            <w:r>
-              <w:rPr>
-                <w:noProof/>
-                <w:webHidden/>
-              </w:rPr>
-              <w:instrText xml:space="preserve"> PAGEREF _Toc21884563 \h </w:instrText>
-            </w:r>
-            <w:r>
-              <w:rPr>
-                <w:noProof/>
-                <w:webHidden/>
-              </w:rPr>
-            </w:r>
-            <w:r>
-              <w:rPr>
-                <w:noProof/>
-                <w:webHidden/>
-              </w:rPr>
-              <w:fldChar w:fldCharType="separate"/>
-            </w:r>
-            <w:r>
-              <w:rPr>
-                <w:noProof/>
-                <w:webHidden/>
-              </w:rPr>
-              <w:t>4</w:t>
-            </w:r>
-            <w:r>
-              <w:rPr>
-                <w:noProof/>
-                <w:webHidden/>
-              </w:rPr>
-              <w:fldChar w:fldCharType="end"/>
-            </w:r>
-          </w:hyperlink>
-        </w:p>
-        <w:p>
-          <w:pPr>
-            <w:pStyle w:val="INNH2"/>
-            <w:tabs>
-              <w:tab w:val="right" w:leader="dot" w:pos="9736"/>
-            </w:tabs>
-            <w:rPr>
-              <w:rFonts w:eastAsiaTheme="minorEastAsia"/>
-              <w:noProof/>
-              <w:szCs w:val="22"/>
-              <w:lang w:val="nb-NO" w:eastAsia="nb-NO"/>
-            </w:rPr>
-          </w:pPr>
-          <w:hyperlink w:anchor="_Toc21884564" w:history="1">
-            <w:r>
-              <w:rPr>
-                <w:rStyle w:val="Hyperkobling"/>
-                <w:noProof/>
-                <w:lang w:val="en-GB"/>
-              </w:rPr>
-              <w:t>How to request IP lessons:</w:t>
-            </w:r>
-            <w:r>
-              <w:rPr>
-                <w:noProof/>
-                <w:webHidden/>
-              </w:rPr>
-              <w:tab/>
-            </w:r>
-            <w:r>
-              <w:rPr>
-                <w:noProof/>
-                <w:webHidden/>
-              </w:rPr>
-              <w:fldChar w:fldCharType="begin"/>
-            </w:r>
-            <w:r>
-              <w:rPr>
-                <w:noProof/>
-                <w:webHidden/>
-              </w:rPr>
-              <w:instrText xml:space="preserve"> PAGEREF _Toc21884564 \h </w:instrText>
-            </w:r>
-            <w:r>
-              <w:rPr>
-                <w:noProof/>
-                <w:webHidden/>
-              </w:rPr>
-            </w:r>
-            <w:r>
-              <w:rPr>
-                <w:noProof/>
-                <w:webHidden/>
-              </w:rPr>
-              <w:fldChar w:fldCharType="separate"/>
-            </w:r>
-            <w:r>
-              <w:rPr>
-                <w:noProof/>
-                <w:webHidden/>
-              </w:rPr>
-              <w:t>4</w:t>
-            </w:r>
-            <w:r>
-              <w:rPr>
-                <w:noProof/>
-                <w:webHidden/>
-              </w:rPr>
-              <w:fldChar w:fldCharType="end"/>
-            </w:r>
-          </w:hyperlink>
-        </w:p>
-        <w:p>
-          <w:pPr>
-            <w:pStyle w:val="INNH2"/>
-            <w:tabs>
-              <w:tab w:val="right" w:leader="dot" w:pos="9736"/>
-            </w:tabs>
-            <w:rPr>
-              <w:rFonts w:eastAsiaTheme="minorEastAsia"/>
-              <w:noProof/>
-              <w:szCs w:val="22"/>
-              <w:lang w:val="nb-NO" w:eastAsia="nb-NO"/>
-            </w:rPr>
-          </w:pPr>
-          <w:hyperlink w:anchor="_Toc21884565" w:history="1">
-            <w:r>
-              <w:rPr>
-                <w:rStyle w:val="Hyperkobling"/>
-                <w:noProof/>
-                <w:lang w:val="en-GB"/>
-              </w:rPr>
-              <w:t>Simply make sure you have self-qualified for everything you can SQ for, and sign up on any training event. When signed up, write in the events commschatter that you are looking for an IP flight within the 388th. The event host will then assign you and an IP (if IPs are available) to a flight, and you will get instructions and additional information from the IP in the flight commschatter.</w:t>
-            </w:r>
-            <w:r>
-              <w:rPr>
-                <w:noProof/>
-                <w:webHidden/>
-              </w:rPr>
-              <w:tab/>
-            </w:r>
-            <w:r>
-              <w:rPr>
-                <w:noProof/>
-                <w:webHidden/>
-              </w:rPr>
-              <w:fldChar w:fldCharType="begin"/>
-            </w:r>
-            <w:r>
-              <w:rPr>
-                <w:noProof/>
-                <w:webHidden/>
-              </w:rPr>
-              <w:instrText xml:space="preserve"> PAGEREF _Toc21884565 \h </w:instrText>
-            </w:r>
-            <w:r>
-              <w:rPr>
-                <w:noProof/>
-                <w:webHidden/>
-              </w:rPr>
-            </w:r>
-            <w:r>
-              <w:rPr>
-                <w:noProof/>
-                <w:webHidden/>
-              </w:rPr>
-              <w:fldChar w:fldCharType="separate"/>
-            </w:r>
-            <w:r>
-              <w:rPr>
-                <w:noProof/>
-                <w:webHidden/>
-              </w:rPr>
-              <w:t>4</w:t>
+              <w:t>5</w:t>
             </w:r>
             <w:r>
               <w:rPr>
@@ -2949,7 +2560,7 @@
               <w:lang w:val="nb-NO" w:eastAsia="nb-NO"/>
             </w:rPr>
           </w:pPr>
-          <w:hyperlink w:anchor="_Toc21884566" w:history="1">
+          <w:hyperlink w:anchor="_Toc21981627" w:history="1">
             <w:r>
               <w:rPr>
                 <w:rStyle w:val="Hyperkobling"/>
@@ -2994,7 +2605,7 @@
                 <w:noProof/>
                 <w:webHidden/>
               </w:rPr>
-              <w:instrText xml:space="preserve"> PAGEREF _Toc21884566 \h </w:instrText>
+              <w:instrText xml:space="preserve"> PAGEREF _Toc21981627 \h </w:instrText>
             </w:r>
             <w:r>
               <w:rPr>
@@ -3014,7 +2625,7 @@
                 <w:noProof/>
                 <w:webHidden/>
               </w:rPr>
-              <w:t>4</w:t>
+              <w:t>5</w:t>
             </w:r>
             <w:r>
               <w:rPr>
@@ -3039,7 +2650,7 @@
               <w:lang w:val="nb-NO" w:eastAsia="nb-NO"/>
             </w:rPr>
           </w:pPr>
-          <w:hyperlink w:anchor="_Toc21884567" w:history="1">
+          <w:hyperlink w:anchor="_Toc21981628" w:history="1">
             <w:r>
               <w:rPr>
                 <w:rStyle w:val="Hyperkobling"/>
@@ -3084,7 +2695,7 @@
                 <w:noProof/>
                 <w:webHidden/>
               </w:rPr>
-              <w:instrText xml:space="preserve"> PAGEREF _Toc21884567 \h </w:instrText>
+              <w:instrText xml:space="preserve"> PAGEREF _Toc21981628 \h </w:instrText>
             </w:r>
             <w:r>
               <w:rPr>
@@ -3129,7 +2740,7 @@
               <w:lang w:val="nb-NO" w:eastAsia="nb-NO"/>
             </w:rPr>
           </w:pPr>
-          <w:hyperlink w:anchor="_Toc21884568" w:history="1">
+          <w:hyperlink w:anchor="_Toc21981629" w:history="1">
             <w:r>
               <w:rPr>
                 <w:rStyle w:val="Hyperkobling"/>
@@ -3174,7 +2785,7 @@
                 <w:noProof/>
                 <w:webHidden/>
               </w:rPr>
-              <w:instrText xml:space="preserve"> PAGEREF _Toc21884568 \h </w:instrText>
+              <w:instrText xml:space="preserve"> PAGEREF _Toc21981629 \h </w:instrText>
             </w:r>
             <w:r>
               <w:rPr>
@@ -3194,7 +2805,7 @@
                 <w:noProof/>
                 <w:webHidden/>
               </w:rPr>
-              <w:t>5</w:t>
+              <w:t>6</w:t>
             </w:r>
             <w:r>
               <w:rPr>
@@ -3219,7 +2830,7 @@
               <w:lang w:val="nb-NO" w:eastAsia="nb-NO"/>
             </w:rPr>
           </w:pPr>
-          <w:hyperlink w:anchor="_Toc21884569" w:history="1">
+          <w:hyperlink w:anchor="_Toc21981630" w:history="1">
             <w:r>
               <w:rPr>
                 <w:rStyle w:val="Hyperkobling"/>
@@ -3264,7 +2875,7 @@
                 <w:noProof/>
                 <w:webHidden/>
               </w:rPr>
-              <w:instrText xml:space="preserve"> PAGEREF _Toc21884569 \h </w:instrText>
+              <w:instrText xml:space="preserve"> PAGEREF _Toc21981630 \h </w:instrText>
             </w:r>
             <w:r>
               <w:rPr>
@@ -3284,7 +2895,7 @@
                 <w:noProof/>
                 <w:webHidden/>
               </w:rPr>
-              <w:t>5</w:t>
+              <w:t>6</w:t>
             </w:r>
             <w:r>
               <w:rPr>
@@ -3309,7 +2920,7 @@
               <w:lang w:val="nb-NO" w:eastAsia="nb-NO"/>
             </w:rPr>
           </w:pPr>
-          <w:hyperlink w:anchor="_Toc21884570" w:history="1">
+          <w:hyperlink w:anchor="_Toc21981631" w:history="1">
             <w:r>
               <w:rPr>
                 <w:rStyle w:val="Hyperkobling"/>
@@ -3354,7 +2965,7 @@
                 <w:noProof/>
                 <w:webHidden/>
               </w:rPr>
-              <w:instrText xml:space="preserve"> PAGEREF _Toc21884570 \h </w:instrText>
+              <w:instrText xml:space="preserve"> PAGEREF _Toc21981631 \h </w:instrText>
             </w:r>
             <w:r>
               <w:rPr>
@@ -3374,7 +2985,7 @@
                 <w:noProof/>
                 <w:webHidden/>
               </w:rPr>
-              <w:t>5</w:t>
+              <w:t>6</w:t>
             </w:r>
             <w:r>
               <w:rPr>
@@ -3399,7 +3010,7 @@
               <w:lang w:val="nb-NO" w:eastAsia="nb-NO"/>
             </w:rPr>
           </w:pPr>
-          <w:hyperlink w:anchor="_Toc21884571" w:history="1">
+          <w:hyperlink w:anchor="_Toc21981632" w:history="1">
             <w:r>
               <w:rPr>
                 <w:rStyle w:val="Hyperkobling"/>
@@ -3444,7 +3055,7 @@
                 <w:noProof/>
                 <w:webHidden/>
               </w:rPr>
-              <w:instrText xml:space="preserve"> PAGEREF _Toc21884571 \h </w:instrText>
+              <w:instrText xml:space="preserve"> PAGEREF _Toc21981632 \h </w:instrText>
             </w:r>
             <w:r>
               <w:rPr>
@@ -3464,7 +3075,7 @@
                 <w:noProof/>
                 <w:webHidden/>
               </w:rPr>
-              <w:t>6</w:t>
+              <w:t>7</w:t>
             </w:r>
             <w:r>
               <w:rPr>
@@ -3489,7 +3100,7 @@
               <w:lang w:val="nb-NO" w:eastAsia="nb-NO"/>
             </w:rPr>
           </w:pPr>
-          <w:hyperlink w:anchor="_Toc21884572" w:history="1">
+          <w:hyperlink w:anchor="_Toc21981633" w:history="1">
             <w:r>
               <w:rPr>
                 <w:rStyle w:val="Hyperkobling"/>
@@ -3534,7 +3145,7 @@
                 <w:noProof/>
                 <w:webHidden/>
               </w:rPr>
-              <w:instrText xml:space="preserve"> PAGEREF _Toc21884572 \h </w:instrText>
+              <w:instrText xml:space="preserve"> PAGEREF _Toc21981633 \h </w:instrText>
             </w:r>
             <w:r>
               <w:rPr>
@@ -3554,7 +3165,7 @@
                 <w:noProof/>
                 <w:webHidden/>
               </w:rPr>
-              <w:t>6</w:t>
+              <w:t>7</w:t>
             </w:r>
             <w:r>
               <w:rPr>
@@ -3579,7 +3190,7 @@
               <w:lang w:val="nb-NO" w:eastAsia="nb-NO"/>
             </w:rPr>
           </w:pPr>
-          <w:hyperlink w:anchor="_Toc21884573" w:history="1">
+          <w:hyperlink w:anchor="_Toc21981634" w:history="1">
             <w:r>
               <w:rPr>
                 <w:rStyle w:val="Hyperkobling"/>
@@ -3624,7 +3235,7 @@
                 <w:noProof/>
                 <w:webHidden/>
               </w:rPr>
-              <w:instrText xml:space="preserve"> PAGEREF _Toc21884573 \h </w:instrText>
+              <w:instrText xml:space="preserve"> PAGEREF _Toc21981634 \h </w:instrText>
             </w:r>
             <w:r>
               <w:rPr>
@@ -3644,7 +3255,7 @@
                 <w:noProof/>
                 <w:webHidden/>
               </w:rPr>
-              <w:t>6</w:t>
+              <w:t>7</w:t>
             </w:r>
             <w:r>
               <w:rPr>
@@ -3700,7 +3311,7 @@
         <w:pStyle w:val="Overskrift1"/>
       </w:pPr>
       <w:bookmarkStart w:id="0" w:name="_Toc405989125"/>
-      <w:bookmarkStart w:id="1" w:name="_Toc21884548"/>
+      <w:bookmarkStart w:id="1" w:name="_Toc21981613"/>
       <w:r>
         <w:t xml:space="preserve">Part 1: </w:t>
       </w:r>
@@ -3788,7 +3399,6 @@
           <w:rStyle w:val="Overskrift6Tegn"/>
           <w:u w:val="single"/>
         </w:rPr>
-        <w:lastRenderedPageBreak/>
         <w:t>Deviations:</w:t>
       </w:r>
       <w:r>
@@ -3804,18 +3414,10 @@
         <w:t>nd</w:t>
       </w:r>
       <w:r>
-        <w:t xml:space="preserve"> </w:t>
-      </w:r>
-      <w:proofErr w:type="spellStart"/>
-      <w:r>
-        <w:t>Comman</w:t>
-      </w:r>
-      <w:r>
-        <w:t>dstaff</w:t>
-      </w:r>
-      <w:proofErr w:type="spellEnd"/>
-      <w:r>
-        <w:t xml:space="preserve"> and 388</w:t>
+        <w:t xml:space="preserve"> Comman</w:t>
+      </w:r>
+      <w:r>
+        <w:t>dstaff and 388</w:t>
       </w:r>
       <w:r>
         <w:rPr>
@@ -3881,7 +3483,7 @@
         </w:rPr>
       </w:pPr>
       <w:bookmarkStart w:id="2" w:name="_Toc405989126"/>
-      <w:bookmarkStart w:id="3" w:name="_Toc21884549"/>
+      <w:bookmarkStart w:id="3" w:name="_Toc21981614"/>
       <w:r>
         <w:rPr>
           <w:lang w:val="en-GB"/>
@@ -4172,21 +3774,7 @@
         <w:rPr>
           <w:lang w:val="en-GB"/>
         </w:rPr>
-        <w:t xml:space="preserve"> </w:t>
-      </w:r>
-      <w:proofErr w:type="spellStart"/>
-      <w:r>
-        <w:rPr>
-          <w:lang w:val="en-GB"/>
-        </w:rPr>
-        <w:t>Compositr</w:t>
-      </w:r>
-      <w:proofErr w:type="spellEnd"/>
-      <w:r>
-        <w:rPr>
-          <w:lang w:val="en-GB"/>
-        </w:rPr>
-        <w:t xml:space="preserve"> Air Operations</w:t>
+        <w:t xml:space="preserve"> Compositr Air Operations</w:t>
       </w:r>
     </w:p>
     <w:p>
@@ -4200,6 +3788,7 @@
           <w:b/>
           <w:lang w:val="en-GB"/>
         </w:rPr>
+        <w:lastRenderedPageBreak/>
         <w:t>SAT</w:t>
       </w:r>
       <w:r>
@@ -4243,7 +3832,7 @@
           <w:lang w:val="en-GB"/>
         </w:rPr>
       </w:pPr>
-      <w:bookmarkStart w:id="4" w:name="_Toc21884550"/>
+      <w:bookmarkStart w:id="4" w:name="_Toc21981615"/>
       <w:r>
         <w:rPr>
           <w:lang w:val="en-GB"/>
@@ -4276,21 +3865,7 @@
         <w:rPr>
           <w:lang w:val="en-GB"/>
         </w:rPr>
-        <w:t xml:space="preserve"> Composite Air Operations is the term used when </w:t>
-      </w:r>
-      <w:proofErr w:type="spellStart"/>
-      <w:r>
-        <w:rPr>
-          <w:lang w:val="en-GB"/>
-        </w:rPr>
-        <w:t>dissimial</w:t>
-      </w:r>
-      <w:proofErr w:type="spellEnd"/>
-      <w:r>
-        <w:rPr>
-          <w:lang w:val="en-GB"/>
-        </w:rPr>
-        <w:t xml:space="preserve"> types of aircraft interact in coordinated actions to achieve defined military objectives within a given time and geographical area. It normally involves</w:t>
+        <w:t xml:space="preserve"> Composite Air Operations is the term used when dissimial types of aircraft interact in coordinated actions to achieve defined military objectives within a given time and geographical area. It normally involves</w:t>
       </w:r>
       <w:r>
         <w:rPr>
@@ -4339,21 +3914,7 @@
         <w:rPr>
           <w:lang w:val="en-GB"/>
         </w:rPr>
-        <w:t xml:space="preserve"> Flight Lead Upgrade. Either a upgrade, or part of </w:t>
-      </w:r>
-      <w:proofErr w:type="spellStart"/>
-      <w:r>
-        <w:rPr>
-          <w:lang w:val="en-GB"/>
-        </w:rPr>
-        <w:t>a</w:t>
-      </w:r>
-      <w:proofErr w:type="spellEnd"/>
-      <w:r>
-        <w:rPr>
-          <w:lang w:val="en-GB"/>
-        </w:rPr>
-        <w:t xml:space="preserve"> official upgrade,</w:t>
+        <w:t xml:space="preserve"> Flight Lead Upgrade. Either a upgrade, or part of a official upgrade,</w:t>
       </w:r>
     </w:p>
     <w:p>
@@ -4585,12 +4146,11 @@
           <w:lang w:val="en-GB"/>
         </w:rPr>
       </w:pPr>
-      <w:bookmarkStart w:id="5" w:name="_Toc21884551"/>
-      <w:r>
-        <w:rPr>
-          <w:lang w:val="en-GB"/>
-        </w:rPr>
-        <w:lastRenderedPageBreak/>
+      <w:bookmarkStart w:id="5" w:name="_Toc21981616"/>
+      <w:r>
+        <w:rPr>
+          <w:lang w:val="en-GB"/>
+        </w:rPr>
         <w:t>Requirements to start training in the 388</w:t>
       </w:r>
       <w:r>
@@ -4614,54 +4174,30 @@
           <w:lang w:val="en-GB"/>
         </w:rPr>
       </w:pPr>
-      <w:bookmarkStart w:id="6" w:name="_Toc21884552"/>
+      <w:bookmarkStart w:id="6" w:name="_Toc21981617"/>
       <w:r>
         <w:rPr>
           <w:rFonts w:eastAsiaTheme="minorHAnsi"/>
           <w:lang w:val="en-GB"/>
         </w:rPr>
-        <w:t xml:space="preserve">Are able to refuel (Air-to-air </w:t>
-      </w:r>
-      <w:proofErr w:type="spellStart"/>
-      <w:r>
-        <w:rPr>
-          <w:rFonts w:eastAsiaTheme="minorHAnsi"/>
-          <w:lang w:val="en-GB"/>
-        </w:rPr>
-        <w:t>refueling</w:t>
-      </w:r>
-      <w:proofErr w:type="spellEnd"/>
-      <w:r>
-        <w:rPr>
-          <w:rFonts w:eastAsiaTheme="minorHAnsi"/>
-          <w:lang w:val="en-GB"/>
-        </w:rPr>
-        <w:t>) with ease.</w:t>
+        <w:t>Are able to refuel (Air-to-air refueling) with ease.</w:t>
       </w:r>
       <w:bookmarkEnd w:id="6"/>
     </w:p>
     <w:p>
       <w:pPr>
-        <w:pStyle w:val="Overskrift2"/>
+        <w:pStyle w:val="Listeavsnitt"/>
         <w:numPr>
           <w:ilvl w:val="0"/>
-          <w:numId w:val="30"/>
+          <w:numId w:val="35"/>
         </w:numPr>
         <w:rPr>
-          <w:rFonts w:asciiTheme="minorHAnsi" w:eastAsiaTheme="minorHAnsi" w:hAnsiTheme="minorHAnsi" w:cstheme="minorBidi"/>
-          <w:color w:val="auto"/>
-          <w:sz w:val="22"/>
-          <w:szCs w:val="20"/>
-          <w:lang w:val="en-GB"/>
-        </w:rPr>
-      </w:pPr>
-      <w:bookmarkStart w:id="7" w:name="_Toc21884553"/>
-      <w:r>
-        <w:rPr>
-          <w:rFonts w:asciiTheme="minorHAnsi" w:eastAsiaTheme="minorHAnsi" w:hAnsiTheme="minorHAnsi" w:cstheme="minorBidi"/>
-          <w:color w:val="auto"/>
-          <w:sz w:val="22"/>
-          <w:szCs w:val="20"/>
+          <w:lang w:val="en-GB"/>
+        </w:rPr>
+      </w:pPr>
+      <w:bookmarkStart w:id="7" w:name="_Toc21981618"/>
+      <w:r>
+        <w:rPr>
           <w:lang w:val="en-GB"/>
         </w:rPr>
         <w:t>Navigating to the tanker using TACAN</w:t>
@@ -4670,26 +4206,18 @@
     </w:p>
     <w:p>
       <w:pPr>
-        <w:pStyle w:val="Overskrift2"/>
+        <w:pStyle w:val="Listeavsnitt"/>
         <w:numPr>
           <w:ilvl w:val="0"/>
-          <w:numId w:val="30"/>
+          <w:numId w:val="35"/>
         </w:numPr>
         <w:rPr>
-          <w:rFonts w:asciiTheme="minorHAnsi" w:eastAsiaTheme="minorHAnsi" w:hAnsiTheme="minorHAnsi" w:cstheme="minorBidi"/>
-          <w:color w:val="auto"/>
-          <w:sz w:val="22"/>
-          <w:szCs w:val="20"/>
-          <w:lang w:val="en-GB"/>
-        </w:rPr>
-      </w:pPr>
-      <w:bookmarkStart w:id="8" w:name="_Toc21884554"/>
-      <w:r>
-        <w:rPr>
-          <w:rFonts w:asciiTheme="minorHAnsi" w:eastAsiaTheme="minorHAnsi" w:hAnsiTheme="minorHAnsi" w:cstheme="minorBidi"/>
-          <w:color w:val="auto"/>
-          <w:sz w:val="22"/>
-          <w:szCs w:val="20"/>
+          <w:lang w:val="en-GB"/>
+        </w:rPr>
+      </w:pPr>
+      <w:bookmarkStart w:id="8" w:name="_Toc21981619"/>
+      <w:r>
+        <w:rPr>
           <w:lang w:val="en-GB"/>
         </w:rPr>
         <w:t>Communicate with the tanker</w:t>
@@ -4698,26 +4226,18 @@
     </w:p>
     <w:p>
       <w:pPr>
-        <w:pStyle w:val="Overskrift2"/>
+        <w:pStyle w:val="Listeavsnitt"/>
         <w:numPr>
           <w:ilvl w:val="0"/>
-          <w:numId w:val="30"/>
+          <w:numId w:val="35"/>
         </w:numPr>
         <w:rPr>
-          <w:rFonts w:asciiTheme="minorHAnsi" w:eastAsiaTheme="minorHAnsi" w:hAnsiTheme="minorHAnsi" w:cstheme="minorBidi"/>
-          <w:color w:val="auto"/>
-          <w:sz w:val="22"/>
-          <w:szCs w:val="20"/>
-          <w:lang w:val="en-GB"/>
-        </w:rPr>
-      </w:pPr>
-      <w:bookmarkStart w:id="9" w:name="_Toc21884555"/>
-      <w:r>
-        <w:rPr>
-          <w:rFonts w:asciiTheme="minorHAnsi" w:eastAsiaTheme="minorHAnsi" w:hAnsiTheme="minorHAnsi" w:cstheme="minorBidi"/>
-          <w:color w:val="auto"/>
-          <w:sz w:val="22"/>
-          <w:szCs w:val="20"/>
+          <w:lang w:val="en-GB"/>
+        </w:rPr>
+      </w:pPr>
+      <w:bookmarkStart w:id="9" w:name="_Toc21981620"/>
+      <w:r>
+        <w:rPr>
           <w:lang w:val="en-GB"/>
         </w:rPr>
         <w:t>Fly formation with the tanker</w:t>
@@ -4726,58 +4246,30 @@
     </w:p>
     <w:p>
       <w:pPr>
-        <w:pStyle w:val="Overskrift2"/>
+        <w:pStyle w:val="Listeavsnitt"/>
         <w:numPr>
           <w:ilvl w:val="0"/>
-          <w:numId w:val="30"/>
+          <w:numId w:val="35"/>
         </w:numPr>
         <w:rPr>
-          <w:rFonts w:asciiTheme="minorHAnsi" w:eastAsiaTheme="minorHAnsi" w:hAnsiTheme="minorHAnsi" w:cstheme="minorBidi"/>
-          <w:color w:val="auto"/>
-          <w:sz w:val="22"/>
-          <w:szCs w:val="20"/>
-          <w:lang w:val="en-GB"/>
-        </w:rPr>
-      </w:pPr>
-      <w:bookmarkStart w:id="10" w:name="_Toc21884556"/>
-      <w:r>
-        <w:rPr>
-          <w:rFonts w:asciiTheme="minorHAnsi" w:eastAsiaTheme="minorHAnsi" w:hAnsiTheme="minorHAnsi" w:cstheme="minorBidi"/>
-          <w:color w:val="auto"/>
-          <w:sz w:val="22"/>
-          <w:szCs w:val="20"/>
+          <w:lang w:val="en-GB"/>
+        </w:rPr>
+      </w:pPr>
+      <w:bookmarkStart w:id="10" w:name="_Toc21981621"/>
+      <w:r>
+        <w:rPr>
           <w:lang w:val="en-GB"/>
         </w:rPr>
         <w:t xml:space="preserve">Refuel </w:t>
       </w:r>
-      <w:proofErr w:type="spellStart"/>
-      <w:r>
-        <w:rPr>
-          <w:rFonts w:asciiTheme="minorHAnsi" w:eastAsiaTheme="minorHAnsi" w:hAnsiTheme="minorHAnsi" w:cstheme="minorBidi"/>
-          <w:color w:val="auto"/>
-          <w:sz w:val="22"/>
-          <w:szCs w:val="20"/>
-          <w:lang w:val="en-GB"/>
-        </w:rPr>
-        <w:t>minum</w:t>
-      </w:r>
-      <w:proofErr w:type="spellEnd"/>
-      <w:r>
-        <w:rPr>
-          <w:rFonts w:asciiTheme="minorHAnsi" w:eastAsiaTheme="minorHAnsi" w:hAnsiTheme="minorHAnsi" w:cstheme="minorBidi"/>
-          <w:color w:val="auto"/>
-          <w:sz w:val="22"/>
-          <w:szCs w:val="20"/>
-          <w:lang w:val="en-GB"/>
-        </w:rPr>
-        <w:t xml:space="preserve"> </w:t>
-      </w:r>
-      <w:r>
-        <w:rPr>
-          <w:rFonts w:asciiTheme="minorHAnsi" w:eastAsiaTheme="minorHAnsi" w:hAnsiTheme="minorHAnsi" w:cstheme="minorBidi"/>
-          <w:color w:val="auto"/>
-          <w:sz w:val="22"/>
-          <w:szCs w:val="20"/>
+      <w:r>
+        <w:rPr>
+          <w:lang w:val="en-GB"/>
+        </w:rPr>
+        <w:t xml:space="preserve">minum </w:t>
+      </w:r>
+      <w:r>
+        <w:rPr>
           <w:lang w:val="en-GB"/>
         </w:rPr>
         <w:t>8000Ibs</w:t>
@@ -4795,7 +4287,7 @@
           <w:lang w:val="en-GB"/>
         </w:rPr>
       </w:pPr>
-      <w:bookmarkStart w:id="11" w:name="_Toc21884557"/>
+      <w:bookmarkStart w:id="11" w:name="_Toc21981622"/>
       <w:r>
         <w:rPr>
           <w:lang w:val="en-GB"/>
@@ -4815,12 +4307,14 @@
           <w:lang w:val="en-GB"/>
         </w:rPr>
       </w:pPr>
+      <w:bookmarkStart w:id="12" w:name="_Toc21981623"/>
       <w:r>
         <w:rPr>
           <w:lang w:val="en-GB"/>
         </w:rPr>
         <w:t>Time</w:t>
       </w:r>
+      <w:bookmarkEnd w:id="12"/>
     </w:p>
     <w:p>
       <w:pPr>
@@ -4861,14 +4355,14 @@
           <w:lang w:val="en-GB"/>
         </w:rPr>
       </w:pPr>
-      <w:bookmarkStart w:id="12" w:name="_Toc21884558"/>
+      <w:bookmarkStart w:id="13" w:name="_Toc21981624"/>
       <w:r>
         <w:rPr>
           <w:lang w:val="en-GB"/>
         </w:rPr>
         <w:t>General regulations</w:t>
       </w:r>
-      <w:bookmarkEnd w:id="12"/>
+      <w:bookmarkEnd w:id="13"/>
     </w:p>
     <w:p>
       <w:pPr>
@@ -4881,22 +4375,14 @@
           <w:lang w:val="en-GB"/>
         </w:rPr>
       </w:pPr>
-      <w:bookmarkStart w:id="13" w:name="_Toc21884559"/>
-      <w:proofErr w:type="spellStart"/>
-      <w:r>
-        <w:rPr>
-          <w:lang w:val="en-GB"/>
-        </w:rPr>
-        <w:t>Self Qualifications</w:t>
-      </w:r>
-      <w:proofErr w:type="spellEnd"/>
-      <w:r>
-        <w:rPr>
-          <w:lang w:val="en-GB"/>
-        </w:rPr>
-        <w:t>.</w:t>
-      </w:r>
-      <w:bookmarkEnd w:id="13"/>
+      <w:bookmarkStart w:id="14" w:name="_Toc21981625"/>
+      <w:r>
+        <w:rPr>
+          <w:lang w:val="en-GB"/>
+        </w:rPr>
+        <w:t>Self Qualifications.</w:t>
+      </w:r>
+      <w:bookmarkEnd w:id="14"/>
       <w:r>
         <w:rPr>
           <w:lang w:val="en-GB"/>
@@ -4911,33 +4397,11 @@
           <w:lang w:val="en-GB"/>
         </w:rPr>
       </w:pPr>
-      <w:bookmarkStart w:id="14" w:name="_Toc21884560"/>
-      <w:r>
-        <w:rPr>
-          <w:lang w:val="en-GB"/>
-        </w:rPr>
-        <w:t xml:space="preserve">Any lesson listed as SQ or Self qualification is intended for you as a pilot to do without an IP. For lessons in IQT all SQ lessons are to be done in </w:t>
-      </w:r>
-      <w:proofErr w:type="spellStart"/>
-      <w:r>
-        <w:rPr>
-          <w:lang w:val="en-GB"/>
-        </w:rPr>
-        <w:t>singleplayer</w:t>
-      </w:r>
-      <w:proofErr w:type="spellEnd"/>
-      <w:r>
-        <w:rPr>
-          <w:lang w:val="en-GB"/>
-        </w:rPr>
-        <w:t>, but once you start MQT you can do all SQ lessons on events and on the 132nd MP server.</w:t>
-      </w:r>
-      <w:bookmarkEnd w:id="14"/>
-      <w:r>
-        <w:rPr>
-          <w:lang w:val="en-GB"/>
-        </w:rPr>
-        <w:t xml:space="preserve"> </w:t>
+      <w:r>
+        <w:rPr>
+          <w:lang w:val="en-GB"/>
+        </w:rPr>
+        <w:t xml:space="preserve">Any lesson listed as SQ or Self qualification is intended for you as a pilot to do without an IP. For lessons in IQT all SQ lessons are to be done in singleplayer, but once you start MQT you can do all SQ lessons on events and on the 132nd MP server. </w:t>
       </w:r>
     </w:p>
     <w:p>
@@ -4947,7 +4411,6 @@
           <w:lang w:val="en-GB"/>
         </w:rPr>
       </w:pPr>
-      <w:bookmarkStart w:id="15" w:name="_Toc21884561"/>
       <w:r>
         <w:rPr>
           <w:lang w:val="en-GB"/>
@@ -4959,23 +4422,7 @@
           <w:highlight w:val="yellow"/>
           <w:lang w:val="en-GB"/>
         </w:rPr>
-        <w:t xml:space="preserve">If pilots fail to </w:t>
-      </w:r>
-      <w:proofErr w:type="spellStart"/>
-      <w:r>
-        <w:rPr>
-          <w:highlight w:val="yellow"/>
-          <w:lang w:val="en-GB"/>
-        </w:rPr>
-        <w:t>self qualify</w:t>
-      </w:r>
-      <w:proofErr w:type="spellEnd"/>
-      <w:r>
-        <w:rPr>
-          <w:highlight w:val="yellow"/>
-          <w:lang w:val="en-GB"/>
-        </w:rPr>
-        <w:t xml:space="preserve"> and sign up for IP mandatory flights without the knowledge required from SQ lessons, then pilots will be removed from the trainee class, and moved back in the line of people waiting to start training in the 494th.</w:t>
+        <w:t>If pilots fail to self qualify and sign up for IP mandatory flights without the knowledge required from SQ lessons, then pilots will be removed from the trainee class, and moved back in the line of people waiting to start training in the 494th.</w:t>
       </w:r>
       <w:r>
         <w:rPr>
@@ -5009,7 +4456,6 @@
         </w:rPr>
         <w:t xml:space="preserve"> standards)</w:t>
       </w:r>
-      <w:bookmarkEnd w:id="15"/>
     </w:p>
     <w:p/>
     <w:p>
@@ -5023,14 +4469,14 @@
           <w:lang w:val="en-GB"/>
         </w:rPr>
       </w:pPr>
-      <w:bookmarkStart w:id="16" w:name="_Toc21884562"/>
+      <w:bookmarkStart w:id="15" w:name="_Toc21981626"/>
       <w:r>
         <w:rPr>
           <w:lang w:val="en-GB"/>
         </w:rPr>
         <w:t>IP Lessons</w:t>
       </w:r>
-      <w:bookmarkEnd w:id="16"/>
+      <w:bookmarkEnd w:id="15"/>
       <w:r>
         <w:rPr>
           <w:lang w:val="en-GB"/>
@@ -5045,33 +4491,18 @@
           <w:lang w:val="en-GB"/>
         </w:rPr>
       </w:pPr>
-      <w:bookmarkStart w:id="17" w:name="_Toc21884563"/>
-      <w:r>
-        <w:rPr>
-          <w:lang w:val="en-GB"/>
-        </w:rPr>
-        <w:t xml:space="preserve">All lessons listed as IP are mandatory to be flown with an IP. These lessons will teach you everything you need to know and operate safely in the 132nd MP server, and give you the basics to continue training without an instructor. Instructor time is one of the most scarce resource we have, and everyone attending IP lessons need to be prepared. IP lessons will also be used to verify that the pilot have the correct knowledge from the </w:t>
-      </w:r>
-      <w:proofErr w:type="spellStart"/>
-      <w:r>
-        <w:rPr>
-          <w:lang w:val="en-GB"/>
-        </w:rPr>
-        <w:t>self qualification</w:t>
-      </w:r>
-      <w:proofErr w:type="spellEnd"/>
-      <w:r>
-        <w:rPr>
-          <w:lang w:val="en-GB"/>
-        </w:rPr>
-        <w:t xml:space="preserve"> lessons.</w:t>
-      </w:r>
-      <w:bookmarkEnd w:id="17"/>
-      <w:r>
-        <w:rPr>
-          <w:lang w:val="en-GB"/>
-        </w:rPr>
-        <w:t xml:space="preserve">  </w:t>
+      <w:r>
+        <w:rPr>
+          <w:lang w:val="en-GB"/>
+        </w:rPr>
+        <w:t xml:space="preserve">All lessons listed as IP are mandatory to be flown with an IP. These lessons will teach you everything you need to know and operate safely in the 132nd MP server, and give you the basics to continue </w:t>
+      </w:r>
+      <w:r>
+        <w:rPr>
+          <w:lang w:val="en-GB"/>
+        </w:rPr>
+        <w:lastRenderedPageBreak/>
+        <w:t xml:space="preserve">training without an instructor. Instructor time is one of the most scarce resource we have, and everyone attending IP lessons need to be prepared. IP lessons will also be used to verify that the pilot have the correct knowledge from the self qualification lessons.  </w:t>
       </w:r>
     </w:p>
     <w:p>
@@ -5081,19 +4512,11 @@
           <w:lang w:val="en-GB"/>
         </w:rPr>
       </w:pPr>
-      <w:bookmarkStart w:id="18" w:name="_Toc21884564"/>
-      <w:r>
-        <w:rPr>
-          <w:lang w:val="en-GB"/>
-        </w:rPr>
-        <w:t>How to request IP lessons:</w:t>
-      </w:r>
-      <w:bookmarkEnd w:id="18"/>
-      <w:r>
-        <w:rPr>
-          <w:lang w:val="en-GB"/>
-        </w:rPr>
-        <w:t xml:space="preserve"> </w:t>
+      <w:r>
+        <w:rPr>
+          <w:lang w:val="en-GB"/>
+        </w:rPr>
+        <w:t xml:space="preserve">How to request IP lessons: </w:t>
       </w:r>
     </w:p>
     <w:p>
@@ -5103,26 +4526,11 @@
           <w:lang w:val="en-GB"/>
         </w:rPr>
       </w:pPr>
-      <w:bookmarkStart w:id="19" w:name="_Toc21884565"/>
-      <w:r>
-        <w:rPr>
-          <w:lang w:val="en-GB"/>
-        </w:rPr>
-        <w:t xml:space="preserve">Simply make sure you have self-qualified for everything you can SQ for, and sign up on any training event. When signed up, write in the events </w:t>
-      </w:r>
-      <w:proofErr w:type="spellStart"/>
-      <w:r>
-        <w:rPr>
-          <w:lang w:val="en-GB"/>
-        </w:rPr>
-        <w:t>commschatter</w:t>
-      </w:r>
-      <w:proofErr w:type="spellEnd"/>
-      <w:r>
-        <w:rPr>
-          <w:lang w:val="en-GB"/>
-        </w:rPr>
-        <w:t xml:space="preserve"> that you are looking for an IP flight within the </w:t>
+      <w:r>
+        <w:rPr>
+          <w:lang w:val="en-GB"/>
+        </w:rPr>
+        <w:t xml:space="preserve">Simply make sure you have self-qualified for everything you can SQ for, and sign up on any training event. When signed up, write in the events commschatter that you are looking for an IP flight within the </w:t>
       </w:r>
       <w:r>
         <w:rPr>
@@ -5134,23 +4542,8 @@
         <w:rPr>
           <w:lang w:val="en-GB"/>
         </w:rPr>
-        <w:t xml:space="preserve">th. The event host will then assign you and an IP (if IPs are available) to a flight, and you will get instructions and additional information from the IP in the flight </w:t>
-      </w:r>
-      <w:proofErr w:type="spellStart"/>
-      <w:r>
-        <w:rPr>
-          <w:lang w:val="en-GB"/>
-        </w:rPr>
-        <w:t>commschatter</w:t>
-      </w:r>
-      <w:proofErr w:type="spellEnd"/>
-      <w:r>
-        <w:rPr>
-          <w:lang w:val="en-GB"/>
-        </w:rPr>
-        <w:t>.</w:t>
-      </w:r>
-      <w:bookmarkEnd w:id="19"/>
+        <w:t>th. The event host will then assign you and an IP (if IPs are available) to a flight, and you will get instructions and additional information from the IP in the flight commschatter.</w:t>
+      </w:r>
     </w:p>
     <w:p>
       <w:pPr>
@@ -5169,7 +4562,7 @@
           <w:lang w:val="en-GB"/>
         </w:rPr>
       </w:pPr>
-      <w:bookmarkStart w:id="20" w:name="_Toc21884566"/>
+      <w:bookmarkStart w:id="16" w:name="_Toc21981627"/>
       <w:r>
         <w:rPr>
           <w:lang w:val="en-GB"/>
@@ -5182,7 +4575,7 @@
         </w:rPr>
         <w:t xml:space="preserve"> / pace through training program</w:t>
       </w:r>
-      <w:bookmarkEnd w:id="20"/>
+      <w:bookmarkEnd w:id="16"/>
     </w:p>
     <w:p>
       <w:pPr>
@@ -5320,7 +4713,6 @@
         <w:rPr>
           <w:lang w:val="en-GB"/>
         </w:rPr>
-        <w:lastRenderedPageBreak/>
         <w:t xml:space="preserve">We understand that real life </w:t>
       </w:r>
       <w:r>
@@ -5345,21 +4737,7 @@
         <w:rPr>
           <w:lang w:val="en-GB"/>
         </w:rPr>
-        <w:t xml:space="preserve"> interference that prevents attendance in the </w:t>
-      </w:r>
-      <w:proofErr w:type="spellStart"/>
-      <w:r>
-        <w:rPr>
-          <w:lang w:val="en-GB"/>
-        </w:rPr>
-        <w:t>trainingprogram</w:t>
-      </w:r>
-      <w:proofErr w:type="spellEnd"/>
-      <w:r>
-        <w:rPr>
-          <w:lang w:val="en-GB"/>
-        </w:rPr>
-        <w:t xml:space="preserve"> for a shorter or longer term. If the trainee understands that he is not able to follow the expected progress he should immediately let the IPs of the squadron </w:t>
+        <w:t xml:space="preserve"> interference that prevents attendance in the trainingprogram for a shorter or longer term. If the trainee understands that he is not able to follow the expected progress he should immediately let the IPs of the squadron </w:t>
       </w:r>
       <w:r>
         <w:rPr>
@@ -5583,14 +4961,14 @@
           <w:lang w:val="en-GB"/>
         </w:rPr>
       </w:pPr>
-      <w:bookmarkStart w:id="21" w:name="_Toc21884567"/>
+      <w:bookmarkStart w:id="17" w:name="_Toc21981628"/>
       <w:r>
         <w:rPr>
           <w:lang w:val="en-GB"/>
         </w:rPr>
         <w:t>Standards</w:t>
       </w:r>
-      <w:bookmarkEnd w:id="21"/>
+      <w:bookmarkEnd w:id="17"/>
     </w:p>
     <w:p>
       <w:pPr>
@@ -5640,35 +5018,7 @@
         <w:rPr>
           <w:lang w:val="en-GB"/>
         </w:rPr>
-        <w:t xml:space="preserve">Flight leads will always ensure to fill out </w:t>
-      </w:r>
-      <w:proofErr w:type="spellStart"/>
-      <w:r>
-        <w:rPr>
-          <w:lang w:val="en-GB"/>
-        </w:rPr>
-        <w:t>flightplan</w:t>
-      </w:r>
-      <w:proofErr w:type="spellEnd"/>
-      <w:r>
-        <w:rPr>
-          <w:lang w:val="en-GB"/>
-        </w:rPr>
-        <w:t xml:space="preserve"> on the </w:t>
-      </w:r>
-      <w:proofErr w:type="spellStart"/>
-      <w:r>
-        <w:rPr>
-          <w:lang w:val="en-GB"/>
-        </w:rPr>
-        <w:t>eventpage</w:t>
-      </w:r>
-      <w:proofErr w:type="spellEnd"/>
-      <w:r>
-        <w:rPr>
-          <w:lang w:val="en-GB"/>
-        </w:rPr>
-        <w:t xml:space="preserve"> on the 132</w:t>
+        <w:t>Flight leads will always ensure to fill out flightplan on the eventpage on the 132</w:t>
       </w:r>
       <w:r>
         <w:rPr>
@@ -5723,15 +5073,7 @@
         <w:rPr>
           <w:lang w:val="en-GB"/>
         </w:rPr>
-        <w:t xml:space="preserve">Pilots will take initiative </w:t>
-      </w:r>
-      <w:bookmarkStart w:id="22" w:name="_GoBack"/>
-      <w:bookmarkEnd w:id="22"/>
-      <w:r>
-        <w:rPr>
-          <w:lang w:val="en-GB"/>
-        </w:rPr>
-        <w:t>to conduct self-qualification trainings in the continuation training.</w:t>
+        <w:t>Pilots will take initiative to conduct self-qualification trainings in the continuation training.</w:t>
       </w:r>
     </w:p>
     <w:p>
@@ -5752,14 +5094,15 @@
           <w:lang w:val="en-GB"/>
         </w:rPr>
       </w:pPr>
-      <w:bookmarkStart w:id="23" w:name="_Toc21884568"/>
-      <w:r>
-        <w:rPr>
-          <w:lang w:val="en-GB"/>
-        </w:rPr>
+      <w:bookmarkStart w:id="18" w:name="_Toc21981629"/>
+      <w:r>
+        <w:rPr>
+          <w:lang w:val="en-GB"/>
+        </w:rPr>
+        <w:lastRenderedPageBreak/>
         <w:t>Failure to follow standards or progress</w:t>
       </w:r>
-      <w:bookmarkEnd w:id="23"/>
+      <w:bookmarkEnd w:id="18"/>
     </w:p>
     <w:p>
       <w:pPr>
@@ -5839,14 +5182,14 @@
           <w:lang w:val="en-GB"/>
         </w:rPr>
       </w:pPr>
-      <w:bookmarkStart w:id="24" w:name="_Toc21884569"/>
+      <w:bookmarkStart w:id="19" w:name="_Toc21981630"/>
       <w:r>
         <w:rPr>
           <w:lang w:val="en-GB"/>
         </w:rPr>
         <w:t>Qualification levels</w:t>
       </w:r>
-      <w:bookmarkEnd w:id="24"/>
+      <w:bookmarkEnd w:id="19"/>
     </w:p>
     <w:p>
       <w:pPr>
@@ -6101,14 +5444,14 @@
           <w:lang w:val="en-GB"/>
         </w:rPr>
       </w:pPr>
-      <w:bookmarkStart w:id="25" w:name="_Toc21884570"/>
+      <w:bookmarkStart w:id="20" w:name="_Toc21981631"/>
       <w:r>
         <w:rPr>
           <w:lang w:val="en-GB"/>
         </w:rPr>
         <w:t>Training programs</w:t>
       </w:r>
-      <w:bookmarkEnd w:id="25"/>
+      <w:bookmarkEnd w:id="20"/>
     </w:p>
     <w:p>
       <w:pPr>
@@ -6211,11 +5554,7 @@
         <w:t xml:space="preserve"> missions. </w:t>
       </w:r>
       <w:r>
-        <w:t xml:space="preserve">The goal of IQT is airframe familiarization, basic flight- and systems training, enabling the </w:t>
-      </w:r>
-      <w:r>
-        <w:lastRenderedPageBreak/>
-        <w:t>student pilot to operate the aircraft and its systems independently. IQT provides a basis for further solo practice. IQT certification will usually be a requirement for any operation hosted by 132</w:t>
+        <w:t>The goal of IQT is airframe familiarization, basic flight- and systems training, enabling the student pilot to operate the aircraft and its systems independently. IQT provides a basis for further solo practice. IQT certification will usually be a requirement for any operation hosted by 132</w:t>
       </w:r>
       <w:r>
         <w:rPr>
@@ -6577,14 +5916,14 @@
           <w:lang w:val="en-GB"/>
         </w:rPr>
       </w:pPr>
-      <w:bookmarkStart w:id="26" w:name="_Toc21884571"/>
+      <w:bookmarkStart w:id="21" w:name="_Toc21981632"/>
       <w:r>
         <w:rPr>
           <w:lang w:val="en-GB"/>
         </w:rPr>
         <w:t>Grading</w:t>
       </w:r>
-      <w:bookmarkEnd w:id="26"/>
+      <w:bookmarkEnd w:id="21"/>
     </w:p>
     <w:p>
       <w:pPr>
@@ -6812,21 +6151,14 @@
           <w:lang w:val="en-GB"/>
         </w:rPr>
       </w:pPr>
-      <w:bookmarkStart w:id="27" w:name="_Toc21884572"/>
+      <w:bookmarkStart w:id="22" w:name="_Toc21981633"/>
       <w:r>
         <w:rPr>
           <w:lang w:val="en-GB"/>
         </w:rPr>
         <w:t>Training programs</w:t>
       </w:r>
-      <w:bookmarkEnd w:id="27"/>
-    </w:p>
-    <w:p>
-      <w:pPr>
-        <w:rPr>
-          <w:lang w:val="en-GB"/>
-        </w:rPr>
-      </w:pPr>
+      <w:bookmarkEnd w:id="22"/>
     </w:p>
     <w:p>
       <w:pPr>
@@ -6846,14 +6178,418 @@
           <w:lang w:val="en-GB"/>
         </w:rPr>
       </w:pPr>
-      <w:bookmarkStart w:id="28" w:name="_Toc21884573"/>
+      <w:r>
+        <w:rPr>
+          <w:lang w:val="en-GB"/>
+        </w:rPr>
+        <w:t>Mission Qualification Training</w:t>
+      </w:r>
+    </w:p>
+    <w:p>
+      <w:pPr>
+        <w:rPr>
+          <w:lang w:val="en-GB"/>
+        </w:rPr>
+      </w:pPr>
+    </w:p>
+    <w:p>
+      <w:pPr>
+        <w:rPr>
+          <w:lang w:val="en-GB"/>
+        </w:rPr>
+      </w:pPr>
+    </w:p>
+    <w:p>
+      <w:pPr>
+        <w:pStyle w:val="Overskrift2"/>
+        <w:numPr>
+          <w:ilvl w:val="1"/>
+          <w:numId w:val="22"/>
+        </w:numPr>
+        <w:rPr>
+          <w:lang w:val="en-GB"/>
+        </w:rPr>
+      </w:pPr>
+      <w:bookmarkStart w:id="23" w:name="_Toc21981634"/>
       <w:r>
         <w:rPr>
           <w:lang w:val="en-GB"/>
         </w:rPr>
         <w:t>Continuation Training</w:t>
       </w:r>
-      <w:bookmarkEnd w:id="28"/>
+      <w:bookmarkEnd w:id="23"/>
+    </w:p>
+    <w:p>
+      <w:pPr>
+        <w:rPr>
+          <w:lang w:val="en-GB"/>
+        </w:rPr>
+      </w:pPr>
+      <w:r>
+        <w:rPr>
+          <w:lang w:val="en-GB"/>
+        </w:rPr>
+        <w:t>Continuation training is separated into 4 parts. The first part is a self-qualification phase for weapons, avionics, sensors and items not covered during the IQT and MQT.</w:t>
+      </w:r>
+    </w:p>
+    <w:p>
+      <w:pPr>
+        <w:rPr>
+          <w:lang w:val="en-GB"/>
+        </w:rPr>
+      </w:pPr>
+      <w:r>
+        <w:rPr>
+          <w:lang w:val="en-GB"/>
+        </w:rPr>
+        <w:t>The next parts are Air Combat Tactics (ACT) and Surface Attack Tactics (SAT). They can be taken in either order. The last part is Suppression of Enemy Air Defences (SEAD). In order to conduct SEAD training, a pilot in the 388</w:t>
+      </w:r>
+      <w:r>
+        <w:rPr>
+          <w:vertAlign w:val="superscript"/>
+          <w:lang w:val="en-GB"/>
+        </w:rPr>
+        <w:t>th</w:t>
+      </w:r>
+      <w:r>
+        <w:rPr>
+          <w:lang w:val="en-GB"/>
+        </w:rPr>
+        <w:t xml:space="preserve"> need to have completed 2ship Flight Lead Upgrade (2 ship FLUG) .</w:t>
+      </w:r>
+    </w:p>
+    <w:p>
+      <w:pPr>
+        <w:rPr>
+          <w:lang w:val="en-GB"/>
+        </w:rPr>
+      </w:pPr>
+      <w:r>
+        <w:rPr>
+          <w:lang w:val="en-GB"/>
+        </w:rPr>
+        <w:t>The aim of the continuation training is to be build confidence and experience in the various missions in the 388</w:t>
+      </w:r>
+      <w:r>
+        <w:rPr>
+          <w:vertAlign w:val="superscript"/>
+          <w:lang w:val="en-GB"/>
+        </w:rPr>
+        <w:t>th</w:t>
+      </w:r>
+      <w:r>
+        <w:rPr>
+          <w:lang w:val="en-GB"/>
+        </w:rPr>
+        <w:t xml:space="preserve"> and progress through the training to become a qualified flight lead, 4ship flight lead and mission commander.</w:t>
+      </w:r>
+    </w:p>
+    <w:p>
+      <w:pPr>
+        <w:rPr>
+          <w:lang w:val="en-GB"/>
+        </w:rPr>
+      </w:pPr>
+    </w:p>
+    <w:p>
+      <w:pPr>
+        <w:pStyle w:val="Overskrift2"/>
+        <w:numPr>
+          <w:ilvl w:val="2"/>
+          <w:numId w:val="22"/>
+        </w:numPr>
+        <w:rPr>
+          <w:lang w:val="en-GB"/>
+        </w:rPr>
+      </w:pPr>
+      <w:r>
+        <w:rPr>
+          <w:lang w:val="en-GB"/>
+        </w:rPr>
+        <w:t>Self Qualification</w:t>
+      </w:r>
+    </w:p>
+    <w:p>
+      <w:pPr>
+        <w:rPr>
+          <w:lang w:val="en-GB"/>
+        </w:rPr>
+      </w:pPr>
+    </w:p>
+    <w:p>
+      <w:pPr>
+        <w:pStyle w:val="Overskrift2"/>
+        <w:numPr>
+          <w:ilvl w:val="2"/>
+          <w:numId w:val="22"/>
+        </w:numPr>
+        <w:rPr>
+          <w:lang w:val="en-GB"/>
+        </w:rPr>
+      </w:pPr>
+      <w:r>
+        <w:rPr>
+          <w:lang w:val="en-GB"/>
+        </w:rPr>
+        <w:t>Air Combat Tactics</w:t>
+      </w:r>
+    </w:p>
+    <w:p>
+      <w:pPr>
+        <w:rPr>
+          <w:lang w:val="en-GB"/>
+        </w:rPr>
+      </w:pPr>
+    </w:p>
+    <w:p>
+      <w:pPr>
+        <w:pStyle w:val="Overskrift2"/>
+        <w:numPr>
+          <w:ilvl w:val="2"/>
+          <w:numId w:val="22"/>
+        </w:numPr>
+        <w:rPr>
+          <w:lang w:val="en-GB"/>
+        </w:rPr>
+      </w:pPr>
+      <w:r>
+        <w:rPr>
+          <w:lang w:val="en-GB"/>
+        </w:rPr>
+        <w:t>Surface Attack Tactics</w:t>
+      </w:r>
+    </w:p>
+    <w:p>
+      <w:pPr>
+        <w:rPr>
+          <w:lang w:val="en-GB"/>
+        </w:rPr>
+      </w:pPr>
+    </w:p>
+    <w:p>
+      <w:pPr>
+        <w:pStyle w:val="Overskrift2"/>
+        <w:numPr>
+          <w:ilvl w:val="2"/>
+          <w:numId w:val="22"/>
+        </w:numPr>
+        <w:rPr>
+          <w:lang w:val="en-GB"/>
+        </w:rPr>
+      </w:pPr>
+      <w:r>
+        <w:rPr>
+          <w:lang w:val="en-GB"/>
+        </w:rPr>
+        <w:t>Suppression of Enemy Air Defence</w:t>
+      </w:r>
+    </w:p>
+    <w:p>
+      <w:pPr>
+        <w:rPr>
+          <w:lang w:val="en-GB"/>
+        </w:rPr>
+      </w:pPr>
+    </w:p>
+    <w:p>
+      <w:pPr>
+        <w:pStyle w:val="Overskrift2"/>
+        <w:numPr>
+          <w:ilvl w:val="1"/>
+          <w:numId w:val="22"/>
+        </w:numPr>
+        <w:rPr>
+          <w:lang w:val="en-GB"/>
+        </w:rPr>
+      </w:pPr>
+      <w:r>
+        <w:rPr>
+          <w:lang w:val="en-GB"/>
+        </w:rPr>
+        <w:t>Upgrades</w:t>
+      </w:r>
+    </w:p>
+    <w:p>
+      <w:pPr>
+        <w:rPr>
+          <w:lang w:val="en-GB"/>
+        </w:rPr>
+      </w:pPr>
+    </w:p>
+    <w:p>
+      <w:pPr>
+        <w:pStyle w:val="Overskrift2"/>
+        <w:numPr>
+          <w:ilvl w:val="2"/>
+          <w:numId w:val="22"/>
+        </w:numPr>
+        <w:rPr>
+          <w:lang w:val="en-GB"/>
+        </w:rPr>
+      </w:pPr>
+      <w:r>
+        <w:rPr>
+          <w:lang w:val="en-GB"/>
+        </w:rPr>
+        <w:t>2Ship Flight lead upgrade (2FLUG)</w:t>
+      </w:r>
+    </w:p>
+    <w:p>
+      <w:pPr>
+        <w:ind w:left="1440"/>
+        <w:rPr>
+          <w:lang w:val="en-GB"/>
+        </w:rPr>
+      </w:pPr>
+      <w:r>
+        <w:rPr>
+          <w:lang w:val="en-GB"/>
+        </w:rPr>
+        <w:t>The 2ship flight lead upgrade is flown as a single event and is labelled as SAT-7: Opposed SAT.</w:t>
+      </w:r>
+    </w:p>
+    <w:p>
+      <w:pPr>
+        <w:ind w:left="1440"/>
+        <w:rPr>
+          <w:lang w:val="en-GB"/>
+        </w:rPr>
+      </w:pPr>
+      <w:r>
+        <w:rPr>
+          <w:lang w:val="en-GB"/>
+        </w:rPr>
+        <w:t>The mission is flown as a strike where potential threats are A-A and A-G and the flightlead (Student pilot) will plan and a strike which potentially are protected by enemy air and/or SAMs.</w:t>
+      </w:r>
+    </w:p>
+    <w:p>
+      <w:pPr>
+        <w:ind w:left="1440"/>
+        <w:rPr>
+          <w:lang w:val="en-GB"/>
+        </w:rPr>
+      </w:pPr>
+      <w:r>
+        <w:rPr>
+          <w:lang w:val="en-GB"/>
+        </w:rPr>
+        <w:lastRenderedPageBreak/>
+        <w:t>In order to fly qualify as a flight lead a student pilot need to have completed ACT3-4-5 and SAT 4-5-6 prior to conducting SAT-7. Once SAT-7 is conducted and passed, the student pilot will be a qualified 2ship flight lead in the 388</w:t>
+      </w:r>
+      <w:r>
+        <w:rPr>
+          <w:vertAlign w:val="superscript"/>
+          <w:lang w:val="en-GB"/>
+        </w:rPr>
+        <w:t>th</w:t>
+      </w:r>
+      <w:r>
+        <w:rPr>
+          <w:lang w:val="en-GB"/>
+        </w:rPr>
+        <w:t>.</w:t>
+      </w:r>
+    </w:p>
+    <w:p>
+      <w:pPr>
+        <w:rPr>
+          <w:lang w:val="en-GB"/>
+        </w:rPr>
+      </w:pPr>
+    </w:p>
+    <w:p>
+      <w:pPr>
+        <w:rPr>
+          <w:lang w:val="en-GB"/>
+        </w:rPr>
+      </w:pPr>
+    </w:p>
+    <w:p>
+      <w:pPr>
+        <w:pStyle w:val="Overskrift2"/>
+        <w:numPr>
+          <w:ilvl w:val="2"/>
+          <w:numId w:val="22"/>
+        </w:numPr>
+        <w:rPr>
+          <w:lang w:val="en-GB"/>
+        </w:rPr>
+      </w:pPr>
+      <w:r>
+        <w:rPr>
+          <w:lang w:val="en-GB"/>
+        </w:rPr>
+        <w:t>4ship Flight lead upgrade (4FLUG)</w:t>
+      </w:r>
+    </w:p>
+    <w:p>
+      <w:pPr>
+        <w:ind w:left="1440"/>
+        <w:rPr>
+          <w:lang w:val="en-GB"/>
+        </w:rPr>
+      </w:pPr>
+      <w:r>
+        <w:rPr>
+          <w:lang w:val="en-GB"/>
+        </w:rPr>
+        <w:t>The 4ship flight lead upgrade is conducted over two separate events.</w:t>
+      </w:r>
+    </w:p>
+    <w:p>
+      <w:pPr>
+        <w:ind w:left="1440"/>
+        <w:rPr>
+          <w:lang w:val="en-GB"/>
+        </w:rPr>
+      </w:pPr>
+      <w:r>
+        <w:rPr>
+          <w:lang w:val="en-GB"/>
+        </w:rPr>
+        <w:t>Event 1 is SAT-8: Opposed SAT with a 4 ship. A strike with potential threats of both A-A and A-G, where the student pilot as flightlead will plan and execute a strike which are protected by enemy air and /or SAMs.</w:t>
+      </w:r>
+    </w:p>
+    <w:p>
+      <w:pPr>
+        <w:ind w:left="1440"/>
+        <w:rPr>
+          <w:lang w:val="en-GB"/>
+        </w:rPr>
+      </w:pPr>
+      <w:r>
+        <w:rPr>
+          <w:lang w:val="en-GB"/>
+        </w:rPr>
+        <w:t>Event 2: is ACT 7: DCA CAP with a 4ship. A Combat Air Patrol in a designated area using 4 ship tactics.</w:t>
+      </w:r>
+    </w:p>
+    <w:p>
+      <w:pPr>
+        <w:ind w:left="1440"/>
+        <w:rPr>
+          <w:lang w:val="en-GB"/>
+        </w:rPr>
+      </w:pPr>
+      <w:r>
+        <w:rPr>
+          <w:lang w:val="en-GB"/>
+        </w:rPr>
+        <w:t>Once both events are completed and passed (can be taken in any order), the student pilot is qualified as a 4ship flight lead in the 388</w:t>
+      </w:r>
+      <w:r>
+        <w:rPr>
+          <w:vertAlign w:val="superscript"/>
+          <w:lang w:val="en-GB"/>
+        </w:rPr>
+        <w:t>th</w:t>
+      </w:r>
+      <w:r>
+        <w:rPr>
+          <w:lang w:val="en-GB"/>
+        </w:rPr>
+        <w:t>.</w:t>
+      </w:r>
     </w:p>
     <w:p>
       <w:pPr>
@@ -6862,11 +6598,237 @@
           <w:lang w:val="en-GB"/>
         </w:rPr>
       </w:pPr>
-      <w:r>
+    </w:p>
+    <w:p>
+      <w:pPr>
+        <w:pStyle w:val="Overskrift2"/>
+        <w:numPr>
+          <w:ilvl w:val="2"/>
+          <w:numId w:val="22"/>
+        </w:numPr>
+        <w:rPr>
+          <w:lang w:val="en-GB"/>
+        </w:rPr>
+      </w:pPr>
+      <w:r>
+        <w:rPr>
+          <w:lang w:val="en-GB"/>
+        </w:rPr>
+        <w:t>FAC(A)</w:t>
+      </w:r>
+    </w:p>
+    <w:p>
+      <w:pPr>
+        <w:ind w:left="1440"/>
+        <w:rPr>
+          <w:lang w:val="en-GB"/>
+        </w:rPr>
+      </w:pPr>
+      <w:r>
+        <w:rPr>
+          <w:lang w:val="en-GB"/>
+        </w:rPr>
+        <w:t>The FAC(A) upgrade is for pilots wanting to be able to support CAS operations doing FAC(A) duty. The checkout is conducted flying SAT-10 Forward Air Controller (Airborne).</w:t>
+      </w:r>
+    </w:p>
+    <w:p>
+      <w:pPr>
+        <w:ind w:left="1440"/>
+        <w:rPr>
+          <w:lang w:val="en-GB"/>
+        </w:rPr>
+      </w:pPr>
+      <w:r>
+        <w:rPr>
+          <w:lang w:val="en-GB"/>
+        </w:rPr>
+        <w:t xml:space="preserve">Once SAT-10 is conducted and passed, the student pilot will be a qualified </w:t>
+      </w:r>
+      <w:r>
+        <w:rPr>
+          <w:lang w:val="en-GB"/>
+        </w:rPr>
+        <w:t>FAC(A)</w:t>
+      </w:r>
+      <w:r>
+        <w:rPr>
+          <w:lang w:val="en-GB"/>
+        </w:rPr>
+        <w:t xml:space="preserve"> in the 388</w:t>
+      </w:r>
+      <w:r>
+        <w:rPr>
+          <w:vertAlign w:val="superscript"/>
+          <w:lang w:val="en-GB"/>
+        </w:rPr>
+        <w:t>th</w:t>
+      </w:r>
+      <w:r>
+        <w:rPr>
+          <w:lang w:val="en-GB"/>
+        </w:rPr>
+        <w:t xml:space="preserve"> and can support CAS operations for any squadrons in the 132</w:t>
+      </w:r>
+      <w:r>
+        <w:rPr>
+          <w:vertAlign w:val="superscript"/>
+          <w:lang w:val="en-GB"/>
+        </w:rPr>
+        <w:t>nd</w:t>
+      </w:r>
+      <w:r>
+        <w:rPr>
+          <w:lang w:val="en-GB"/>
+        </w:rPr>
+        <w:t>.</w:t>
+      </w:r>
+      <w:bookmarkStart w:id="24" w:name="_GoBack"/>
+      <w:bookmarkEnd w:id="24"/>
+    </w:p>
+    <w:p>
+      <w:pPr>
         <w:rPr>
           <w:b/>
           <w:lang w:val="en-GB"/>
         </w:rPr>
+      </w:pPr>
+    </w:p>
+    <w:p>
+      <w:pPr>
+        <w:pStyle w:val="Overskrift2"/>
+        <w:numPr>
+          <w:ilvl w:val="2"/>
+          <w:numId w:val="22"/>
+        </w:numPr>
+        <w:rPr>
+          <w:lang w:val="en-GB"/>
+        </w:rPr>
+      </w:pPr>
+      <w:r>
+        <w:rPr>
+          <w:lang w:val="en-GB"/>
+        </w:rPr>
+        <w:t>Mission Commander</w:t>
+      </w:r>
+    </w:p>
+    <w:p>
+      <w:pPr>
+        <w:ind w:left="1440"/>
+        <w:rPr>
+          <w:lang w:val="en-GB"/>
+        </w:rPr>
+      </w:pPr>
+      <w:r>
+        <w:rPr>
+          <w:lang w:val="en-GB"/>
+        </w:rPr>
+        <w:t>The Mission Commander upgrade is the highest qualification a 388</w:t>
+      </w:r>
+      <w:r>
+        <w:rPr>
+          <w:vertAlign w:val="superscript"/>
+          <w:lang w:val="en-GB"/>
+        </w:rPr>
+        <w:t>th</w:t>
+      </w:r>
+      <w:r>
+        <w:rPr>
+          <w:lang w:val="en-GB"/>
+        </w:rPr>
+        <w:t xml:space="preserve"> pilot have have, and is conducted over two separate events.</w:t>
+      </w:r>
+    </w:p>
+    <w:p>
+      <w:pPr>
+        <w:ind w:left="1440"/>
+        <w:rPr>
+          <w:lang w:val="en-GB"/>
+        </w:rPr>
+      </w:pPr>
+      <w:r>
+        <w:rPr>
+          <w:lang w:val="en-GB"/>
+        </w:rPr>
+        <w:t>Event 1: SAT 9 which is a AI strike package with minimum 3 flights (Strike, SEAD and Escort/Sweep) into enemy territory. Package consist of different types of aircrafts.</w:t>
+      </w:r>
+    </w:p>
+    <w:p>
+      <w:pPr>
+        <w:ind w:left="1440"/>
+        <w:rPr>
+          <w:lang w:val="en-GB"/>
+        </w:rPr>
+      </w:pPr>
+      <w:r>
+        <w:rPr>
+          <w:lang w:val="en-GB"/>
+        </w:rPr>
+        <w:t>Event 2: ACT-8 which is another DCA CAP mission, where the CAP package is tasked to protect 2 different Fighter Areas of Responsibility (FAOR). The package consists of 3 DCA CAP flights.</w:t>
+      </w:r>
+    </w:p>
+    <w:p>
+      <w:pPr>
+        <w:ind w:left="1440"/>
+        <w:rPr>
+          <w:lang w:val="en-GB"/>
+        </w:rPr>
+      </w:pPr>
+      <w:r>
+        <w:rPr>
+          <w:lang w:val="en-GB"/>
+        </w:rPr>
+        <w:t>Once both events are completed and passed (can be taken in any order), the student pilot is qualified as a Mission Commander in the 388</w:t>
+      </w:r>
+      <w:r>
+        <w:rPr>
+          <w:vertAlign w:val="superscript"/>
+          <w:lang w:val="en-GB"/>
+        </w:rPr>
+        <w:t>th</w:t>
+      </w:r>
+      <w:r>
+        <w:rPr>
+          <w:lang w:val="en-GB"/>
+        </w:rPr>
+        <w:t>.</w:t>
+      </w:r>
+    </w:p>
+    <w:p>
+      <w:pPr>
+        <w:ind w:left="1440"/>
+        <w:rPr>
+          <w:lang w:val="en-GB"/>
+        </w:rPr>
+      </w:pPr>
+    </w:p>
+    <w:p>
+      <w:pPr>
+        <w:rPr>
+          <w:b/>
+          <w:lang w:val="en-GB"/>
+        </w:rPr>
+      </w:pPr>
+    </w:p>
+    <w:p>
+      <w:pPr>
+        <w:rPr>
+          <w:b/>
+          <w:lang w:val="en-GB"/>
+        </w:rPr>
+      </w:pPr>
+    </w:p>
+    <w:p>
+      <w:pPr>
+        <w:rPr>
+          <w:b/>
+          <w:lang w:val="en-GB"/>
+        </w:rPr>
+      </w:pPr>
+      <w:r>
+        <w:rPr>
+          <w:b/>
+          <w:lang w:val="en-GB"/>
+        </w:rPr>
         <w:t xml:space="preserve">Continuation Training (CT) </w:t>
       </w:r>
       <w:r>
@@ -6894,7 +6856,6 @@
         <w:rPr>
           <w:lang w:val="en-GB"/>
         </w:rPr>
-        <w:lastRenderedPageBreak/>
         <w:t>- WPN (Self qualify for all weapons and systems)</w:t>
       </w:r>
     </w:p>
@@ -7281,6 +7242,7 @@
           <w:b/>
           <w:lang w:val="en-GB"/>
         </w:rPr>
+        <w:lastRenderedPageBreak/>
         <w:t>Surface Attack Tactics (SAT)</w:t>
       </w:r>
     </w:p>
@@ -7748,21 +7710,7 @@
         <w:rPr>
           <w:lang w:val="en-GB"/>
         </w:rPr>
-        <w:t>ACT 8: DCA CAP (</w:t>
-      </w:r>
-      <w:proofErr w:type="spellStart"/>
-      <w:r>
-        <w:rPr>
-          <w:lang w:val="en-GB"/>
-        </w:rPr>
-        <w:t>Minum</w:t>
-      </w:r>
-      <w:proofErr w:type="spellEnd"/>
-      <w:r>
-        <w:rPr>
-          <w:lang w:val="en-GB"/>
-        </w:rPr>
-        <w:t xml:space="preserve"> 3 flights covering 2 FAOR)</w:t>
+        <w:t>ACT 8: DCA CAP (Minum 3 flights covering 2 FAOR)</w:t>
       </w:r>
     </w:p>
     <w:sectPr>
@@ -7854,7 +7802,6 @@
           <w:docPartUnique/>
         </w:docPartObj>
       </w:sdtPr>
-      <w:sdtEndPr/>
       <w:sdtContent>
         <w:sdt>
           <w:sdtPr>
@@ -7867,7 +7814,6 @@
               <w:docPartUnique/>
             </w:docPartObj>
           </w:sdtPr>
-          <w:sdtEndPr/>
           <w:sdtContent>
             <w:r>
               <w:rPr>
@@ -8081,7 +8027,6 @@
         <w:dataBinding w:prefixMappings="xmlns:ns0='http://schemas.openxmlformats.org/officeDocument/2006/extended-properties' " w:xpath="/ns0:Properties[1]/ns0:Company[1]" w:storeItemID="{6668398D-A668-4E3E-A5EB-62B293D839F1}"/>
         <w:text/>
       </w:sdtPr>
-      <w:sdtEndPr/>
       <w:sdtContent>
         <w:r>
           <w:rPr>
@@ -8110,7 +8055,6 @@
         <w:dataBinding w:prefixMappings="xmlns:ns0='http://purl.org/dc/elements/1.1/' xmlns:ns1='http://schemas.openxmlformats.org/package/2006/metadata/core-properties' " w:xpath="/ns1:coreProperties[1]/ns1:category[1]" w:storeItemID="{6C3C8BC8-F283-45AE-878A-BAB7291924A1}"/>
         <w:text/>
       </w:sdtPr>
-      <w:sdtEndPr/>
       <w:sdtContent>
         <w:r>
           <w:rPr>
@@ -8307,7 +8251,7 @@
   <w:abstractNum w:abstractNumId="2" w15:restartNumberingAfterBreak="0">
     <w:nsid w:val="05AD64DA"/>
     <w:multiLevelType w:val="hybridMultilevel"/>
-    <w:tmpl w:val="8FF29DB8"/>
+    <w:tmpl w:val="45D44FD6"/>
     <w:lvl w:ilvl="0" w:tplc="0414000F">
       <w:start w:val="1"/>
       <w:numFmt w:val="decimal"/>
@@ -8317,7 +8261,7 @@
         <w:ind w:left="1152" w:hanging="360"/>
       </w:pPr>
     </w:lvl>
-    <w:lvl w:ilvl="1" w:tplc="04140019" w:tentative="1">
+    <w:lvl w:ilvl="1" w:tplc="04140019">
       <w:start w:val="1"/>
       <w:numFmt w:val="lowerLetter"/>
       <w:lvlText w:val="%2."/>
@@ -8326,7 +8270,7 @@
         <w:ind w:left="1872" w:hanging="360"/>
       </w:pPr>
     </w:lvl>
-    <w:lvl w:ilvl="2" w:tplc="0414001B" w:tentative="1">
+    <w:lvl w:ilvl="2" w:tplc="0414001B">
       <w:start w:val="1"/>
       <w:numFmt w:val="lowerRoman"/>
       <w:lvlText w:val="%3."/>
@@ -8616,6 +8560,92 @@
     </w:lvl>
   </w:abstractNum>
   <w:abstractNum w:abstractNumId="5" w15:restartNumberingAfterBreak="0">
+    <w:nsid w:val="0F00310F"/>
+    <w:multiLevelType w:val="hybridMultilevel"/>
+    <w:tmpl w:val="96526866"/>
+    <w:lvl w:ilvl="0" w:tplc="0414000F">
+      <w:start w:val="1"/>
+      <w:numFmt w:val="decimal"/>
+      <w:lvlText w:val="%1."/>
+      <w:lvlJc w:val="left"/>
+      <w:pPr>
+        <w:ind w:left="720" w:hanging="360"/>
+      </w:pPr>
+    </w:lvl>
+    <w:lvl w:ilvl="1" w:tplc="04140019" w:tentative="1">
+      <w:start w:val="1"/>
+      <w:numFmt w:val="lowerLetter"/>
+      <w:lvlText w:val="%2."/>
+      <w:lvlJc w:val="left"/>
+      <w:pPr>
+        <w:ind w:left="1440" w:hanging="360"/>
+      </w:pPr>
+    </w:lvl>
+    <w:lvl w:ilvl="2" w:tplc="0414001B" w:tentative="1">
+      <w:start w:val="1"/>
+      <w:numFmt w:val="lowerRoman"/>
+      <w:lvlText w:val="%3."/>
+      <w:lvlJc w:val="right"/>
+      <w:pPr>
+        <w:ind w:left="2160" w:hanging="180"/>
+      </w:pPr>
+    </w:lvl>
+    <w:lvl w:ilvl="3" w:tplc="0414000F" w:tentative="1">
+      <w:start w:val="1"/>
+      <w:numFmt w:val="decimal"/>
+      <w:lvlText w:val="%4."/>
+      <w:lvlJc w:val="left"/>
+      <w:pPr>
+        <w:ind w:left="2880" w:hanging="360"/>
+      </w:pPr>
+    </w:lvl>
+    <w:lvl w:ilvl="4" w:tplc="04140019" w:tentative="1">
+      <w:start w:val="1"/>
+      <w:numFmt w:val="lowerLetter"/>
+      <w:lvlText w:val="%5."/>
+      <w:lvlJc w:val="left"/>
+      <w:pPr>
+        <w:ind w:left="3600" w:hanging="360"/>
+      </w:pPr>
+    </w:lvl>
+    <w:lvl w:ilvl="5" w:tplc="0414001B" w:tentative="1">
+      <w:start w:val="1"/>
+      <w:numFmt w:val="lowerRoman"/>
+      <w:lvlText w:val="%6."/>
+      <w:lvlJc w:val="right"/>
+      <w:pPr>
+        <w:ind w:left="4320" w:hanging="180"/>
+      </w:pPr>
+    </w:lvl>
+    <w:lvl w:ilvl="6" w:tplc="0414000F" w:tentative="1">
+      <w:start w:val="1"/>
+      <w:numFmt w:val="decimal"/>
+      <w:lvlText w:val="%7."/>
+      <w:lvlJc w:val="left"/>
+      <w:pPr>
+        <w:ind w:left="5040" w:hanging="360"/>
+      </w:pPr>
+    </w:lvl>
+    <w:lvl w:ilvl="7" w:tplc="04140019" w:tentative="1">
+      <w:start w:val="1"/>
+      <w:numFmt w:val="lowerLetter"/>
+      <w:lvlText w:val="%8."/>
+      <w:lvlJc w:val="left"/>
+      <w:pPr>
+        <w:ind w:left="5760" w:hanging="360"/>
+      </w:pPr>
+    </w:lvl>
+    <w:lvl w:ilvl="8" w:tplc="0414001B" w:tentative="1">
+      <w:start w:val="1"/>
+      <w:numFmt w:val="lowerRoman"/>
+      <w:lvlText w:val="%9."/>
+      <w:lvlJc w:val="right"/>
+      <w:pPr>
+        <w:ind w:left="6480" w:hanging="180"/>
+      </w:pPr>
+    </w:lvl>
+  </w:abstractNum>
+  <w:abstractNum w:abstractNumId="6" w15:restartNumberingAfterBreak="0">
     <w:nsid w:val="0F4E5655"/>
     <w:multiLevelType w:val="multilevel"/>
     <w:tmpl w:val="0414001F"/>
@@ -8701,7 +8731,7 @@
       </w:pPr>
     </w:lvl>
   </w:abstractNum>
-  <w:abstractNum w:abstractNumId="6" w15:restartNumberingAfterBreak="0">
+  <w:abstractNum w:abstractNumId="7" w15:restartNumberingAfterBreak="0">
     <w:nsid w:val="111F7A0D"/>
     <w:multiLevelType w:val="hybridMultilevel"/>
     <w:tmpl w:val="41802590"/>
@@ -8814,7 +8844,7 @@
       </w:rPr>
     </w:lvl>
   </w:abstractNum>
-  <w:abstractNum w:abstractNumId="7" w15:restartNumberingAfterBreak="0">
+  <w:abstractNum w:abstractNumId="8" w15:restartNumberingAfterBreak="0">
     <w:nsid w:val="12027E61"/>
     <w:multiLevelType w:val="hybridMultilevel"/>
     <w:tmpl w:val="5C524210"/>
@@ -8927,7 +8957,120 @@
       </w:rPr>
     </w:lvl>
   </w:abstractNum>
-  <w:abstractNum w:abstractNumId="8" w15:restartNumberingAfterBreak="0">
+  <w:abstractNum w:abstractNumId="9" w15:restartNumberingAfterBreak="0">
+    <w:nsid w:val="145A006B"/>
+    <w:multiLevelType w:val="hybridMultilevel"/>
+    <w:tmpl w:val="75AA65A4"/>
+    <w:lvl w:ilvl="0" w:tplc="04140001">
+      <w:start w:val="1"/>
+      <w:numFmt w:val="bullet"/>
+      <w:lvlText w:val=""/>
+      <w:lvlJc w:val="left"/>
+      <w:pPr>
+        <w:ind w:left="720" w:hanging="360"/>
+      </w:pPr>
+      <w:rPr>
+        <w:rFonts w:ascii="Symbol" w:hAnsi="Symbol" w:hint="default"/>
+      </w:rPr>
+    </w:lvl>
+    <w:lvl w:ilvl="1" w:tplc="04140003" w:tentative="1">
+      <w:start w:val="1"/>
+      <w:numFmt w:val="bullet"/>
+      <w:lvlText w:val="o"/>
+      <w:lvlJc w:val="left"/>
+      <w:pPr>
+        <w:ind w:left="1440" w:hanging="360"/>
+      </w:pPr>
+      <w:rPr>
+        <w:rFonts w:ascii="Courier New" w:hAnsi="Courier New" w:cs="Courier New" w:hint="default"/>
+      </w:rPr>
+    </w:lvl>
+    <w:lvl w:ilvl="2" w:tplc="04140005" w:tentative="1">
+      <w:start w:val="1"/>
+      <w:numFmt w:val="bullet"/>
+      <w:lvlText w:val=""/>
+      <w:lvlJc w:val="left"/>
+      <w:pPr>
+        <w:ind w:left="2160" w:hanging="360"/>
+      </w:pPr>
+      <w:rPr>
+        <w:rFonts w:ascii="Wingdings" w:hAnsi="Wingdings" w:hint="default"/>
+      </w:rPr>
+    </w:lvl>
+    <w:lvl w:ilvl="3" w:tplc="04140001" w:tentative="1">
+      <w:start w:val="1"/>
+      <w:numFmt w:val="bullet"/>
+      <w:lvlText w:val=""/>
+      <w:lvlJc w:val="left"/>
+      <w:pPr>
+        <w:ind w:left="2880" w:hanging="360"/>
+      </w:pPr>
+      <w:rPr>
+        <w:rFonts w:ascii="Symbol" w:hAnsi="Symbol" w:hint="default"/>
+      </w:rPr>
+    </w:lvl>
+    <w:lvl w:ilvl="4" w:tplc="04140003" w:tentative="1">
+      <w:start w:val="1"/>
+      <w:numFmt w:val="bullet"/>
+      <w:lvlText w:val="o"/>
+      <w:lvlJc w:val="left"/>
+      <w:pPr>
+        <w:ind w:left="3600" w:hanging="360"/>
+      </w:pPr>
+      <w:rPr>
+        <w:rFonts w:ascii="Courier New" w:hAnsi="Courier New" w:cs="Courier New" w:hint="default"/>
+      </w:rPr>
+    </w:lvl>
+    <w:lvl w:ilvl="5" w:tplc="04140005" w:tentative="1">
+      <w:start w:val="1"/>
+      <w:numFmt w:val="bullet"/>
+      <w:lvlText w:val=""/>
+      <w:lvlJc w:val="left"/>
+      <w:pPr>
+        <w:ind w:left="4320" w:hanging="360"/>
+      </w:pPr>
+      <w:rPr>
+        <w:rFonts w:ascii="Wingdings" w:hAnsi="Wingdings" w:hint="default"/>
+      </w:rPr>
+    </w:lvl>
+    <w:lvl w:ilvl="6" w:tplc="04140001" w:tentative="1">
+      <w:start w:val="1"/>
+      <w:numFmt w:val="bullet"/>
+      <w:lvlText w:val=""/>
+      <w:lvlJc w:val="left"/>
+      <w:pPr>
+        <w:ind w:left="5040" w:hanging="360"/>
+      </w:pPr>
+      <w:rPr>
+        <w:rFonts w:ascii="Symbol" w:hAnsi="Symbol" w:hint="default"/>
+      </w:rPr>
+    </w:lvl>
+    <w:lvl w:ilvl="7" w:tplc="04140003" w:tentative="1">
+      <w:start w:val="1"/>
+      <w:numFmt w:val="bullet"/>
+      <w:lvlText w:val="o"/>
+      <w:lvlJc w:val="left"/>
+      <w:pPr>
+        <w:ind w:left="5760" w:hanging="360"/>
+      </w:pPr>
+      <w:rPr>
+        <w:rFonts w:ascii="Courier New" w:hAnsi="Courier New" w:cs="Courier New" w:hint="default"/>
+      </w:rPr>
+    </w:lvl>
+    <w:lvl w:ilvl="8" w:tplc="04140005" w:tentative="1">
+      <w:start w:val="1"/>
+      <w:numFmt w:val="bullet"/>
+      <w:lvlText w:val=""/>
+      <w:lvlJc w:val="left"/>
+      <w:pPr>
+        <w:ind w:left="6480" w:hanging="360"/>
+      </w:pPr>
+      <w:rPr>
+        <w:rFonts w:ascii="Wingdings" w:hAnsi="Wingdings" w:hint="default"/>
+      </w:rPr>
+    </w:lvl>
+  </w:abstractNum>
+  <w:abstractNum w:abstractNumId="10" w15:restartNumberingAfterBreak="0">
     <w:nsid w:val="1AB42732"/>
     <w:multiLevelType w:val="hybridMultilevel"/>
     <w:tmpl w:val="ADDC68FC"/>
@@ -9016,7 +9159,7 @@
       </w:pPr>
     </w:lvl>
   </w:abstractNum>
-  <w:abstractNum w:abstractNumId="9" w15:restartNumberingAfterBreak="0">
+  <w:abstractNum w:abstractNumId="11" w15:restartNumberingAfterBreak="0">
     <w:nsid w:val="1B971364"/>
     <w:multiLevelType w:val="hybridMultilevel"/>
     <w:tmpl w:val="9E78E69C"/>
@@ -9105,7 +9248,7 @@
       </w:pPr>
     </w:lvl>
   </w:abstractNum>
-  <w:abstractNum w:abstractNumId="10" w15:restartNumberingAfterBreak="0">
+  <w:abstractNum w:abstractNumId="12" w15:restartNumberingAfterBreak="0">
     <w:nsid w:val="1C3F43B5"/>
     <w:multiLevelType w:val="hybridMultilevel"/>
     <w:tmpl w:val="E05E3432"/>
@@ -9194,7 +9337,7 @@
       </w:pPr>
     </w:lvl>
   </w:abstractNum>
-  <w:abstractNum w:abstractNumId="11" w15:restartNumberingAfterBreak="0">
+  <w:abstractNum w:abstractNumId="13" w15:restartNumberingAfterBreak="0">
     <w:nsid w:val="1F175D42"/>
     <w:multiLevelType w:val="hybridMultilevel"/>
     <w:tmpl w:val="82B868A4"/>
@@ -9307,7 +9450,7 @@
       </w:rPr>
     </w:lvl>
   </w:abstractNum>
-  <w:abstractNum w:abstractNumId="12" w15:restartNumberingAfterBreak="0">
+  <w:abstractNum w:abstractNumId="14" w15:restartNumberingAfterBreak="0">
     <w:nsid w:val="215A2D09"/>
     <w:multiLevelType w:val="hybridMultilevel"/>
     <w:tmpl w:val="8FB46C12"/>
@@ -9420,7 +9563,7 @@
       </w:rPr>
     </w:lvl>
   </w:abstractNum>
-  <w:abstractNum w:abstractNumId="13" w15:restartNumberingAfterBreak="0">
+  <w:abstractNum w:abstractNumId="15" w15:restartNumberingAfterBreak="0">
     <w:nsid w:val="24453537"/>
     <w:multiLevelType w:val="multilevel"/>
     <w:tmpl w:val="0414001F"/>
@@ -9506,7 +9649,7 @@
       </w:pPr>
     </w:lvl>
   </w:abstractNum>
-  <w:abstractNum w:abstractNumId="14" w15:restartNumberingAfterBreak="0">
+  <w:abstractNum w:abstractNumId="16" w15:restartNumberingAfterBreak="0">
     <w:nsid w:val="27215544"/>
     <w:multiLevelType w:val="hybridMultilevel"/>
     <w:tmpl w:val="B524C7EC"/>
@@ -9618,7 +9761,7 @@
       </w:rPr>
     </w:lvl>
   </w:abstractNum>
-  <w:abstractNum w:abstractNumId="15" w15:restartNumberingAfterBreak="0">
+  <w:abstractNum w:abstractNumId="17" w15:restartNumberingAfterBreak="0">
     <w:nsid w:val="2AB80554"/>
     <w:multiLevelType w:val="hybridMultilevel"/>
     <w:tmpl w:val="CA802486"/>
@@ -9731,7 +9874,7 @@
       </w:rPr>
     </w:lvl>
   </w:abstractNum>
-  <w:abstractNum w:abstractNumId="16" w15:restartNumberingAfterBreak="0">
+  <w:abstractNum w:abstractNumId="18" w15:restartNumberingAfterBreak="0">
     <w:nsid w:val="2C5D2FE8"/>
     <w:multiLevelType w:val="hybridMultilevel"/>
     <w:tmpl w:val="E12CDCF6"/>
@@ -9844,7 +9987,7 @@
       </w:rPr>
     </w:lvl>
   </w:abstractNum>
-  <w:abstractNum w:abstractNumId="17" w15:restartNumberingAfterBreak="0">
+  <w:abstractNum w:abstractNumId="19" w15:restartNumberingAfterBreak="0">
     <w:nsid w:val="31537403"/>
     <w:multiLevelType w:val="hybridMultilevel"/>
     <w:tmpl w:val="C2084B56"/>
@@ -9957,7 +10100,93 @@
       </w:rPr>
     </w:lvl>
   </w:abstractNum>
-  <w:abstractNum w:abstractNumId="18" w15:restartNumberingAfterBreak="0">
+  <w:abstractNum w:abstractNumId="20" w15:restartNumberingAfterBreak="0">
+    <w:nsid w:val="3DD96191"/>
+    <w:multiLevelType w:val="hybridMultilevel"/>
+    <w:tmpl w:val="89E0D29E"/>
+    <w:lvl w:ilvl="0" w:tplc="0414000F">
+      <w:start w:val="1"/>
+      <w:numFmt w:val="decimal"/>
+      <w:lvlText w:val="%1."/>
+      <w:lvlJc w:val="left"/>
+      <w:pPr>
+        <w:ind w:left="720" w:hanging="360"/>
+      </w:pPr>
+    </w:lvl>
+    <w:lvl w:ilvl="1" w:tplc="04140019" w:tentative="1">
+      <w:start w:val="1"/>
+      <w:numFmt w:val="lowerLetter"/>
+      <w:lvlText w:val="%2."/>
+      <w:lvlJc w:val="left"/>
+      <w:pPr>
+        <w:ind w:left="1440" w:hanging="360"/>
+      </w:pPr>
+    </w:lvl>
+    <w:lvl w:ilvl="2" w:tplc="0414001B" w:tentative="1">
+      <w:start w:val="1"/>
+      <w:numFmt w:val="lowerRoman"/>
+      <w:lvlText w:val="%3."/>
+      <w:lvlJc w:val="right"/>
+      <w:pPr>
+        <w:ind w:left="2160" w:hanging="180"/>
+      </w:pPr>
+    </w:lvl>
+    <w:lvl w:ilvl="3" w:tplc="0414000F" w:tentative="1">
+      <w:start w:val="1"/>
+      <w:numFmt w:val="decimal"/>
+      <w:lvlText w:val="%4."/>
+      <w:lvlJc w:val="left"/>
+      <w:pPr>
+        <w:ind w:left="2880" w:hanging="360"/>
+      </w:pPr>
+    </w:lvl>
+    <w:lvl w:ilvl="4" w:tplc="04140019" w:tentative="1">
+      <w:start w:val="1"/>
+      <w:numFmt w:val="lowerLetter"/>
+      <w:lvlText w:val="%5."/>
+      <w:lvlJc w:val="left"/>
+      <w:pPr>
+        <w:ind w:left="3600" w:hanging="360"/>
+      </w:pPr>
+    </w:lvl>
+    <w:lvl w:ilvl="5" w:tplc="0414001B" w:tentative="1">
+      <w:start w:val="1"/>
+      <w:numFmt w:val="lowerRoman"/>
+      <w:lvlText w:val="%6."/>
+      <w:lvlJc w:val="right"/>
+      <w:pPr>
+        <w:ind w:left="4320" w:hanging="180"/>
+      </w:pPr>
+    </w:lvl>
+    <w:lvl w:ilvl="6" w:tplc="0414000F" w:tentative="1">
+      <w:start w:val="1"/>
+      <w:numFmt w:val="decimal"/>
+      <w:lvlText w:val="%7."/>
+      <w:lvlJc w:val="left"/>
+      <w:pPr>
+        <w:ind w:left="5040" w:hanging="360"/>
+      </w:pPr>
+    </w:lvl>
+    <w:lvl w:ilvl="7" w:tplc="04140019" w:tentative="1">
+      <w:start w:val="1"/>
+      <w:numFmt w:val="lowerLetter"/>
+      <w:lvlText w:val="%8."/>
+      <w:lvlJc w:val="left"/>
+      <w:pPr>
+        <w:ind w:left="5760" w:hanging="360"/>
+      </w:pPr>
+    </w:lvl>
+    <w:lvl w:ilvl="8" w:tplc="0414001B" w:tentative="1">
+      <w:start w:val="1"/>
+      <w:numFmt w:val="lowerRoman"/>
+      <w:lvlText w:val="%9."/>
+      <w:lvlJc w:val="right"/>
+      <w:pPr>
+        <w:ind w:left="6480" w:hanging="180"/>
+      </w:pPr>
+    </w:lvl>
+  </w:abstractNum>
+  <w:abstractNum w:abstractNumId="21" w15:restartNumberingAfterBreak="0">
     <w:nsid w:val="4035710E"/>
     <w:multiLevelType w:val="hybridMultilevel"/>
     <w:tmpl w:val="08445FA0"/>
@@ -10070,7 +10299,7 @@
       </w:rPr>
     </w:lvl>
   </w:abstractNum>
-  <w:abstractNum w:abstractNumId="19" w15:restartNumberingAfterBreak="0">
+  <w:abstractNum w:abstractNumId="22" w15:restartNumberingAfterBreak="0">
     <w:nsid w:val="43A130AD"/>
     <w:multiLevelType w:val="hybridMultilevel"/>
     <w:tmpl w:val="8FA2B3A8"/>
@@ -10183,7 +10412,7 @@
       </w:rPr>
     </w:lvl>
   </w:abstractNum>
-  <w:abstractNum w:abstractNumId="20" w15:restartNumberingAfterBreak="0">
+  <w:abstractNum w:abstractNumId="23" w15:restartNumberingAfterBreak="0">
     <w:nsid w:val="4BC757E3"/>
     <w:multiLevelType w:val="hybridMultilevel"/>
     <w:tmpl w:val="ABA6A5BE"/>
@@ -10269,7 +10498,7 @@
       </w:pPr>
     </w:lvl>
   </w:abstractNum>
-  <w:abstractNum w:abstractNumId="21" w15:restartNumberingAfterBreak="0">
+  <w:abstractNum w:abstractNumId="24" w15:restartNumberingAfterBreak="0">
     <w:nsid w:val="4BE26C99"/>
     <w:multiLevelType w:val="hybridMultilevel"/>
     <w:tmpl w:val="90302C9E"/>
@@ -10382,7 +10611,7 @@
       </w:rPr>
     </w:lvl>
   </w:abstractNum>
-  <w:abstractNum w:abstractNumId="22" w15:restartNumberingAfterBreak="0">
+  <w:abstractNum w:abstractNumId="25" w15:restartNumberingAfterBreak="0">
     <w:nsid w:val="4E3F003B"/>
     <w:multiLevelType w:val="multilevel"/>
     <w:tmpl w:val="3054723C"/>
@@ -10531,7 +10760,7 @@
       </w:rPr>
     </w:lvl>
   </w:abstractNum>
-  <w:abstractNum w:abstractNumId="23" w15:restartNumberingAfterBreak="0">
+  <w:abstractNum w:abstractNumId="26" w15:restartNumberingAfterBreak="0">
     <w:nsid w:val="51365903"/>
     <w:multiLevelType w:val="hybridMultilevel"/>
     <w:tmpl w:val="4112B96E"/>
@@ -10643,7 +10872,7 @@
       </w:rPr>
     </w:lvl>
   </w:abstractNum>
-  <w:abstractNum w:abstractNumId="24" w15:restartNumberingAfterBreak="0">
+  <w:abstractNum w:abstractNumId="27" w15:restartNumberingAfterBreak="0">
     <w:nsid w:val="537E4694"/>
     <w:multiLevelType w:val="multilevel"/>
     <w:tmpl w:val="0414001F"/>
@@ -10729,7 +10958,7 @@
       </w:pPr>
     </w:lvl>
   </w:abstractNum>
-  <w:abstractNum w:abstractNumId="25" w15:restartNumberingAfterBreak="0">
+  <w:abstractNum w:abstractNumId="28" w15:restartNumberingAfterBreak="0">
     <w:nsid w:val="58AE4D6D"/>
     <w:multiLevelType w:val="hybridMultilevel"/>
     <w:tmpl w:val="DA2ECE5E"/>
@@ -10818,7 +11047,7 @@
       </w:pPr>
     </w:lvl>
   </w:abstractNum>
-  <w:abstractNum w:abstractNumId="26" w15:restartNumberingAfterBreak="0">
+  <w:abstractNum w:abstractNumId="29" w15:restartNumberingAfterBreak="0">
     <w:nsid w:val="5B0B060C"/>
     <w:multiLevelType w:val="hybridMultilevel"/>
     <w:tmpl w:val="8326D966"/>
@@ -10907,7 +11136,93 @@
       </w:pPr>
     </w:lvl>
   </w:abstractNum>
-  <w:abstractNum w:abstractNumId="27" w15:restartNumberingAfterBreak="0">
+  <w:abstractNum w:abstractNumId="30" w15:restartNumberingAfterBreak="0">
+    <w:nsid w:val="5CFA3422"/>
+    <w:multiLevelType w:val="multilevel"/>
+    <w:tmpl w:val="0414001F"/>
+    <w:lvl w:ilvl="0">
+      <w:start w:val="1"/>
+      <w:numFmt w:val="decimal"/>
+      <w:lvlText w:val="%1."/>
+      <w:lvlJc w:val="left"/>
+      <w:pPr>
+        <w:ind w:left="360" w:hanging="360"/>
+      </w:pPr>
+    </w:lvl>
+    <w:lvl w:ilvl="1">
+      <w:start w:val="1"/>
+      <w:numFmt w:val="decimal"/>
+      <w:lvlText w:val="%1.%2."/>
+      <w:lvlJc w:val="left"/>
+      <w:pPr>
+        <w:ind w:left="792" w:hanging="432"/>
+      </w:pPr>
+    </w:lvl>
+    <w:lvl w:ilvl="2">
+      <w:start w:val="1"/>
+      <w:numFmt w:val="decimal"/>
+      <w:lvlText w:val="%1.%2.%3."/>
+      <w:lvlJc w:val="left"/>
+      <w:pPr>
+        <w:ind w:left="1224" w:hanging="504"/>
+      </w:pPr>
+    </w:lvl>
+    <w:lvl w:ilvl="3">
+      <w:start w:val="1"/>
+      <w:numFmt w:val="decimal"/>
+      <w:lvlText w:val="%1.%2.%3.%4."/>
+      <w:lvlJc w:val="left"/>
+      <w:pPr>
+        <w:ind w:left="1728" w:hanging="648"/>
+      </w:pPr>
+    </w:lvl>
+    <w:lvl w:ilvl="4">
+      <w:start w:val="1"/>
+      <w:numFmt w:val="decimal"/>
+      <w:lvlText w:val="%1.%2.%3.%4.%5."/>
+      <w:lvlJc w:val="left"/>
+      <w:pPr>
+        <w:ind w:left="2232" w:hanging="792"/>
+      </w:pPr>
+    </w:lvl>
+    <w:lvl w:ilvl="5">
+      <w:start w:val="1"/>
+      <w:numFmt w:val="decimal"/>
+      <w:lvlText w:val="%1.%2.%3.%4.%5.%6."/>
+      <w:lvlJc w:val="left"/>
+      <w:pPr>
+        <w:ind w:left="2736" w:hanging="936"/>
+      </w:pPr>
+    </w:lvl>
+    <w:lvl w:ilvl="6">
+      <w:start w:val="1"/>
+      <w:numFmt w:val="decimal"/>
+      <w:lvlText w:val="%1.%2.%3.%4.%5.%6.%7."/>
+      <w:lvlJc w:val="left"/>
+      <w:pPr>
+        <w:ind w:left="3240" w:hanging="1080"/>
+      </w:pPr>
+    </w:lvl>
+    <w:lvl w:ilvl="7">
+      <w:start w:val="1"/>
+      <w:numFmt w:val="decimal"/>
+      <w:lvlText w:val="%1.%2.%3.%4.%5.%6.%7.%8."/>
+      <w:lvlJc w:val="left"/>
+      <w:pPr>
+        <w:ind w:left="3744" w:hanging="1224"/>
+      </w:pPr>
+    </w:lvl>
+    <w:lvl w:ilvl="8">
+      <w:start w:val="1"/>
+      <w:numFmt w:val="decimal"/>
+      <w:lvlText w:val="%1.%2.%3.%4.%5.%6.%7.%8.%9."/>
+      <w:lvlJc w:val="left"/>
+      <w:pPr>
+        <w:ind w:left="4320" w:hanging="1440"/>
+      </w:pPr>
+    </w:lvl>
+  </w:abstractNum>
+  <w:abstractNum w:abstractNumId="31" w15:restartNumberingAfterBreak="0">
     <w:nsid w:val="5DAE2D91"/>
     <w:multiLevelType w:val="multilevel"/>
     <w:tmpl w:val="0414001F"/>
@@ -10993,7 +11308,7 @@
       </w:pPr>
     </w:lvl>
   </w:abstractNum>
-  <w:abstractNum w:abstractNumId="28" w15:restartNumberingAfterBreak="0">
+  <w:abstractNum w:abstractNumId="32" w15:restartNumberingAfterBreak="0">
     <w:nsid w:val="60264DC8"/>
     <w:multiLevelType w:val="multilevel"/>
     <w:tmpl w:val="0414001F"/>
@@ -11079,7 +11394,7 @@
       </w:pPr>
     </w:lvl>
   </w:abstractNum>
-  <w:abstractNum w:abstractNumId="29" w15:restartNumberingAfterBreak="0">
+  <w:abstractNum w:abstractNumId="33" w15:restartNumberingAfterBreak="0">
     <w:nsid w:val="61EC7950"/>
     <w:multiLevelType w:val="hybridMultilevel"/>
     <w:tmpl w:val="59AC8B20"/>
@@ -11191,7 +11506,179 @@
       </w:rPr>
     </w:lvl>
   </w:abstractNum>
-  <w:abstractNum w:abstractNumId="30" w15:restartNumberingAfterBreak="0">
+  <w:abstractNum w:abstractNumId="34" w15:restartNumberingAfterBreak="0">
+    <w:nsid w:val="65FF37B6"/>
+    <w:multiLevelType w:val="hybridMultilevel"/>
+    <w:tmpl w:val="09E29BC8"/>
+    <w:lvl w:ilvl="0" w:tplc="0414000F">
+      <w:start w:val="1"/>
+      <w:numFmt w:val="decimal"/>
+      <w:lvlText w:val="%1."/>
+      <w:lvlJc w:val="left"/>
+      <w:pPr>
+        <w:ind w:left="720" w:hanging="360"/>
+      </w:pPr>
+    </w:lvl>
+    <w:lvl w:ilvl="1" w:tplc="04140019" w:tentative="1">
+      <w:start w:val="1"/>
+      <w:numFmt w:val="lowerLetter"/>
+      <w:lvlText w:val="%2."/>
+      <w:lvlJc w:val="left"/>
+      <w:pPr>
+        <w:ind w:left="1440" w:hanging="360"/>
+      </w:pPr>
+    </w:lvl>
+    <w:lvl w:ilvl="2" w:tplc="0414001B" w:tentative="1">
+      <w:start w:val="1"/>
+      <w:numFmt w:val="lowerRoman"/>
+      <w:lvlText w:val="%3."/>
+      <w:lvlJc w:val="right"/>
+      <w:pPr>
+        <w:ind w:left="2160" w:hanging="180"/>
+      </w:pPr>
+    </w:lvl>
+    <w:lvl w:ilvl="3" w:tplc="0414000F" w:tentative="1">
+      <w:start w:val="1"/>
+      <w:numFmt w:val="decimal"/>
+      <w:lvlText w:val="%4."/>
+      <w:lvlJc w:val="left"/>
+      <w:pPr>
+        <w:ind w:left="2880" w:hanging="360"/>
+      </w:pPr>
+    </w:lvl>
+    <w:lvl w:ilvl="4" w:tplc="04140019" w:tentative="1">
+      <w:start w:val="1"/>
+      <w:numFmt w:val="lowerLetter"/>
+      <w:lvlText w:val="%5."/>
+      <w:lvlJc w:val="left"/>
+      <w:pPr>
+        <w:ind w:left="3600" w:hanging="360"/>
+      </w:pPr>
+    </w:lvl>
+    <w:lvl w:ilvl="5" w:tplc="0414001B" w:tentative="1">
+      <w:start w:val="1"/>
+      <w:numFmt w:val="lowerRoman"/>
+      <w:lvlText w:val="%6."/>
+      <w:lvlJc w:val="right"/>
+      <w:pPr>
+        <w:ind w:left="4320" w:hanging="180"/>
+      </w:pPr>
+    </w:lvl>
+    <w:lvl w:ilvl="6" w:tplc="0414000F" w:tentative="1">
+      <w:start w:val="1"/>
+      <w:numFmt w:val="decimal"/>
+      <w:lvlText w:val="%7."/>
+      <w:lvlJc w:val="left"/>
+      <w:pPr>
+        <w:ind w:left="5040" w:hanging="360"/>
+      </w:pPr>
+    </w:lvl>
+    <w:lvl w:ilvl="7" w:tplc="04140019" w:tentative="1">
+      <w:start w:val="1"/>
+      <w:numFmt w:val="lowerLetter"/>
+      <w:lvlText w:val="%8."/>
+      <w:lvlJc w:val="left"/>
+      <w:pPr>
+        <w:ind w:left="5760" w:hanging="360"/>
+      </w:pPr>
+    </w:lvl>
+    <w:lvl w:ilvl="8" w:tplc="0414001B" w:tentative="1">
+      <w:start w:val="1"/>
+      <w:numFmt w:val="lowerRoman"/>
+      <w:lvlText w:val="%9."/>
+      <w:lvlJc w:val="right"/>
+      <w:pPr>
+        <w:ind w:left="6480" w:hanging="180"/>
+      </w:pPr>
+    </w:lvl>
+  </w:abstractNum>
+  <w:abstractNum w:abstractNumId="35" w15:restartNumberingAfterBreak="0">
+    <w:nsid w:val="66854265"/>
+    <w:multiLevelType w:val="hybridMultilevel"/>
+    <w:tmpl w:val="D4B0DCFE"/>
+    <w:lvl w:ilvl="0" w:tplc="0414000F">
+      <w:start w:val="1"/>
+      <w:numFmt w:val="decimal"/>
+      <w:lvlText w:val="%1."/>
+      <w:lvlJc w:val="left"/>
+      <w:pPr>
+        <w:ind w:left="720" w:hanging="360"/>
+      </w:pPr>
+    </w:lvl>
+    <w:lvl w:ilvl="1" w:tplc="04140019" w:tentative="1">
+      <w:start w:val="1"/>
+      <w:numFmt w:val="lowerLetter"/>
+      <w:lvlText w:val="%2."/>
+      <w:lvlJc w:val="left"/>
+      <w:pPr>
+        <w:ind w:left="1440" w:hanging="360"/>
+      </w:pPr>
+    </w:lvl>
+    <w:lvl w:ilvl="2" w:tplc="0414001B" w:tentative="1">
+      <w:start w:val="1"/>
+      <w:numFmt w:val="lowerRoman"/>
+      <w:lvlText w:val="%3."/>
+      <w:lvlJc w:val="right"/>
+      <w:pPr>
+        <w:ind w:left="2160" w:hanging="180"/>
+      </w:pPr>
+    </w:lvl>
+    <w:lvl w:ilvl="3" w:tplc="0414000F" w:tentative="1">
+      <w:start w:val="1"/>
+      <w:numFmt w:val="decimal"/>
+      <w:lvlText w:val="%4."/>
+      <w:lvlJc w:val="left"/>
+      <w:pPr>
+        <w:ind w:left="2880" w:hanging="360"/>
+      </w:pPr>
+    </w:lvl>
+    <w:lvl w:ilvl="4" w:tplc="04140019" w:tentative="1">
+      <w:start w:val="1"/>
+      <w:numFmt w:val="lowerLetter"/>
+      <w:lvlText w:val="%5."/>
+      <w:lvlJc w:val="left"/>
+      <w:pPr>
+        <w:ind w:left="3600" w:hanging="360"/>
+      </w:pPr>
+    </w:lvl>
+    <w:lvl w:ilvl="5" w:tplc="0414001B" w:tentative="1">
+      <w:start w:val="1"/>
+      <w:numFmt w:val="lowerRoman"/>
+      <w:lvlText w:val="%6."/>
+      <w:lvlJc w:val="right"/>
+      <w:pPr>
+        <w:ind w:left="4320" w:hanging="180"/>
+      </w:pPr>
+    </w:lvl>
+    <w:lvl w:ilvl="6" w:tplc="0414000F" w:tentative="1">
+      <w:start w:val="1"/>
+      <w:numFmt w:val="decimal"/>
+      <w:lvlText w:val="%7."/>
+      <w:lvlJc w:val="left"/>
+      <w:pPr>
+        <w:ind w:left="5040" w:hanging="360"/>
+      </w:pPr>
+    </w:lvl>
+    <w:lvl w:ilvl="7" w:tplc="04140019" w:tentative="1">
+      <w:start w:val="1"/>
+      <w:numFmt w:val="lowerLetter"/>
+      <w:lvlText w:val="%8."/>
+      <w:lvlJc w:val="left"/>
+      <w:pPr>
+        <w:ind w:left="5760" w:hanging="360"/>
+      </w:pPr>
+    </w:lvl>
+    <w:lvl w:ilvl="8" w:tplc="0414001B" w:tentative="1">
+      <w:start w:val="1"/>
+      <w:numFmt w:val="lowerRoman"/>
+      <w:lvlText w:val="%9."/>
+      <w:lvlJc w:val="right"/>
+      <w:pPr>
+        <w:ind w:left="6480" w:hanging="180"/>
+      </w:pPr>
+    </w:lvl>
+  </w:abstractNum>
+  <w:abstractNum w:abstractNumId="36" w15:restartNumberingAfterBreak="0">
     <w:nsid w:val="67C259E4"/>
     <w:multiLevelType w:val="hybridMultilevel"/>
     <w:tmpl w:val="D8FCBCA0"/>
@@ -11280,7 +11767,7 @@
       </w:pPr>
     </w:lvl>
   </w:abstractNum>
-  <w:abstractNum w:abstractNumId="31" w15:restartNumberingAfterBreak="0">
+  <w:abstractNum w:abstractNumId="37" w15:restartNumberingAfterBreak="0">
     <w:nsid w:val="6B415DFE"/>
     <w:multiLevelType w:val="hybridMultilevel"/>
     <w:tmpl w:val="2856B1CA"/>
@@ -11366,7 +11853,7 @@
       </w:pPr>
     </w:lvl>
   </w:abstractNum>
-  <w:abstractNum w:abstractNumId="32" w15:restartNumberingAfterBreak="0">
+  <w:abstractNum w:abstractNumId="38" w15:restartNumberingAfterBreak="0">
     <w:nsid w:val="7288178C"/>
     <w:multiLevelType w:val="hybridMultilevel"/>
     <w:tmpl w:val="1A9292F6"/>
@@ -11480,91 +11967,91 @@
     </w:lvl>
   </w:abstractNum>
   <w:num w:numId="1">
-    <w:abstractNumId w:val="20"/>
+    <w:abstractNumId w:val="23"/>
   </w:num>
   <w:num w:numId="2">
-    <w:abstractNumId w:val="19"/>
+    <w:abstractNumId w:val="22"/>
   </w:num>
   <w:num w:numId="3">
-    <w:abstractNumId w:val="6"/>
+    <w:abstractNumId w:val="7"/>
   </w:num>
   <w:num w:numId="4">
-    <w:abstractNumId w:val="7"/>
+    <w:abstractNumId w:val="8"/>
   </w:num>
   <w:num w:numId="5">
+    <w:abstractNumId w:val="13"/>
+  </w:num>
+  <w:num w:numId="6">
+    <w:abstractNumId w:val="12"/>
+  </w:num>
+  <w:num w:numId="7">
+    <w:abstractNumId w:val="28"/>
+  </w:num>
+  <w:num w:numId="8">
     <w:abstractNumId w:val="11"/>
   </w:num>
-  <w:num w:numId="6">
+  <w:num w:numId="9">
     <w:abstractNumId w:val="10"/>
-  </w:num>
-  <w:num w:numId="7">
-    <w:abstractNumId w:val="25"/>
-  </w:num>
-  <w:num w:numId="8">
-    <w:abstractNumId w:val="9"/>
-  </w:num>
-  <w:num w:numId="9">
-    <w:abstractNumId w:val="8"/>
   </w:num>
   <w:num w:numId="10">
     <w:abstractNumId w:val="0"/>
   </w:num>
   <w:num w:numId="11">
-    <w:abstractNumId w:val="26"/>
+    <w:abstractNumId w:val="29"/>
   </w:num>
   <w:num w:numId="12">
     <w:abstractNumId w:val="3"/>
   </w:num>
   <w:num w:numId="13">
-    <w:abstractNumId w:val="16"/>
+    <w:abstractNumId w:val="18"/>
   </w:num>
   <w:num w:numId="14">
     <w:abstractNumId w:val="4"/>
   </w:num>
   <w:num w:numId="15">
-    <w:abstractNumId w:val="23"/>
+    <w:abstractNumId w:val="26"/>
   </w:num>
   <w:num w:numId="16">
-    <w:abstractNumId w:val="29"/>
+    <w:abstractNumId w:val="33"/>
   </w:num>
   <w:num w:numId="17">
-    <w:abstractNumId w:val="14"/>
+    <w:abstractNumId w:val="16"/>
   </w:num>
   <w:num w:numId="18">
     <w:abstractNumId w:val="1"/>
   </w:num>
   <w:num w:numId="19">
-    <w:abstractNumId w:val="30"/>
+    <w:abstractNumId w:val="36"/>
   </w:num>
   <w:num w:numId="20">
+    <w:abstractNumId w:val="19"/>
+  </w:num>
+  <w:num w:numId="21">
+    <w:abstractNumId w:val="21"/>
+  </w:num>
+  <w:num w:numId="22">
+    <w:abstractNumId w:val="31"/>
+  </w:num>
+  <w:num w:numId="23">
+    <w:abstractNumId w:val="32"/>
+  </w:num>
+  <w:num w:numId="24">
+    <w:abstractNumId w:val="38"/>
+  </w:num>
+  <w:num w:numId="25">
+    <w:abstractNumId w:val="6"/>
+  </w:num>
+  <w:num w:numId="26">
     <w:abstractNumId w:val="17"/>
   </w:num>
-  <w:num w:numId="21">
-    <w:abstractNumId w:val="18"/>
-  </w:num>
-  <w:num w:numId="22">
-    <w:abstractNumId w:val="27"/>
-  </w:num>
-  <w:num w:numId="23">
-    <w:abstractNumId w:val="28"/>
-  </w:num>
-  <w:num w:numId="24">
-    <w:abstractNumId w:val="32"/>
-  </w:num>
-  <w:num w:numId="25">
-    <w:abstractNumId w:val="5"/>
-  </w:num>
-  <w:num w:numId="26">
-    <w:abstractNumId w:val="15"/>
-  </w:num>
   <w:num w:numId="27">
-    <w:abstractNumId w:val="21"/>
+    <w:abstractNumId w:val="24"/>
   </w:num>
   <w:num w:numId="28">
-    <w:abstractNumId w:val="22"/>
+    <w:abstractNumId w:val="25"/>
   </w:num>
   <w:num w:numId="29">
-    <w:abstractNumId w:val="22"/>
+    <w:abstractNumId w:val="25"/>
     <w:lvlOverride w:ilvl="1">
       <w:lvl w:ilvl="1">
         <w:numFmt w:val="bullet"/>
@@ -11584,19 +12071,37 @@
     </w:lvlOverride>
   </w:num>
   <w:num w:numId="30">
-    <w:abstractNumId w:val="12"/>
+    <w:abstractNumId w:val="14"/>
   </w:num>
   <w:num w:numId="31">
-    <w:abstractNumId w:val="31"/>
+    <w:abstractNumId w:val="37"/>
   </w:num>
   <w:num w:numId="32">
-    <w:abstractNumId w:val="13"/>
+    <w:abstractNumId w:val="15"/>
   </w:num>
   <w:num w:numId="33">
-    <w:abstractNumId w:val="24"/>
+    <w:abstractNumId w:val="27"/>
   </w:num>
   <w:num w:numId="34">
     <w:abstractNumId w:val="2"/>
+  </w:num>
+  <w:num w:numId="35">
+    <w:abstractNumId w:val="9"/>
+  </w:num>
+  <w:num w:numId="36">
+    <w:abstractNumId w:val="20"/>
+  </w:num>
+  <w:num w:numId="37">
+    <w:abstractNumId w:val="35"/>
+  </w:num>
+  <w:num w:numId="38">
+    <w:abstractNumId w:val="5"/>
+  </w:num>
+  <w:num w:numId="39">
+    <w:abstractNumId w:val="34"/>
+  </w:num>
+  <w:num w:numId="40">
+    <w:abstractNumId w:val="30"/>
   </w:num>
 </w:numbering>
 </file>
@@ -13157,7 +13662,7 @@
 </file>
 
 <file path=customXml/itemProps2.xml><?xml version="1.0" encoding="utf-8"?>
-<ds:datastoreItem xmlns:ds="http://schemas.openxmlformats.org/officeDocument/2006/customXml" ds:itemID="{6145CB67-78CE-4BB7-A586-A18A7D4EF156}">
+<ds:datastoreItem xmlns:ds="http://schemas.openxmlformats.org/officeDocument/2006/customXml" ds:itemID="{7B14CEE1-F0FC-403E-B134-22A4DBCC2110}">
   <ds:schemaRefs>
     <ds:schemaRef ds:uri="http://schemas.openxmlformats.org/officeDocument/2006/bibliography"/>
   </ds:schemaRefs>

</xml_diff>

<commit_message>
Refined ACT-01 and -02. Further development to the Welcome Letter. Cleaned up some unneeded files.
</commit_message>
<xml_diff>
--- a/132-388 Welcome letter - training instructions.docx
+++ b/132-388 Welcome letter - training instructions.docx
@@ -529,39 +529,7 @@
                                       <w:rStyle w:val="Hyperlink"/>
                                       <w:color w:val="808080" w:themeColor="accent4"/>
                                     </w:rPr>
-                                    <w:t>Creative Commons Attribution-</w:t>
-                                  </w:r>
-                                  <w:proofErr w:type="spellStart"/>
-                                  <w:r>
-                                    <w:rPr>
-                                      <w:rStyle w:val="Hyperlink"/>
-                                      <w:color w:val="808080" w:themeColor="accent4"/>
-                                    </w:rPr>
-                                    <w:t>ShareAlike</w:t>
-                                  </w:r>
-                                  <w:proofErr w:type="spellEnd"/>
-                                  <w:r>
-                                    <w:rPr>
-                                      <w:rStyle w:val="Hyperlink"/>
-                                      <w:color w:val="808080" w:themeColor="accent4"/>
-                                    </w:rPr>
-                                    <w:t xml:space="preserve"> 3.0 </w:t>
-                                  </w:r>
-                                  <w:proofErr w:type="spellStart"/>
-                                  <w:r>
-                                    <w:rPr>
-                                      <w:rStyle w:val="Hyperlink"/>
-                                      <w:color w:val="808080" w:themeColor="accent4"/>
-                                    </w:rPr>
-                                    <w:t>Unported</w:t>
-                                  </w:r>
-                                  <w:proofErr w:type="spellEnd"/>
-                                  <w:r>
-                                    <w:rPr>
-                                      <w:rStyle w:val="Hyperlink"/>
-                                      <w:color w:val="808080" w:themeColor="accent4"/>
-                                    </w:rPr>
-                                    <w:t xml:space="preserve"> License</w:t>
+                                    <w:t>Creative Commons Attribution-ShareAlike 3.0 Unported License</w:t>
                                   </w:r>
                                 </w:hyperlink>
                                 <w:r>
@@ -1129,17 +1097,8 @@
                     <w:color w:val="000000" w:themeColor="text1"/>
                     <w:lang w:val="en-GB"/>
                   </w:rPr>
-                  <w:t xml:space="preserve">Neck, Ashilta, </w:t>
+                  <w:t>Neck, Ashilta, Trollef</w:t>
                 </w:r>
-                <w:proofErr w:type="spellStart"/>
-                <w:r>
-                  <w:rPr>
-                    <w:color w:val="000000" w:themeColor="text1"/>
-                    <w:lang w:val="en-GB"/>
-                  </w:rPr>
-                  <w:t>Trollef</w:t>
-                </w:r>
-                <w:proofErr w:type="spellEnd"/>
                 <w:r>
                   <w:rPr>
                     <w:color w:val="000000" w:themeColor="text1"/>
@@ -3794,21 +3753,7 @@
         <w:rPr>
           <w:lang w:val="en-GB"/>
         </w:rPr>
-        <w:t xml:space="preserve"> </w:t>
-      </w:r>
-      <w:proofErr w:type="spellStart"/>
-      <w:r>
-        <w:rPr>
-          <w:lang w:val="en-GB"/>
-        </w:rPr>
-        <w:t>Compositr</w:t>
-      </w:r>
-      <w:proofErr w:type="spellEnd"/>
-      <w:r>
-        <w:rPr>
-          <w:lang w:val="en-GB"/>
-        </w:rPr>
-        <w:t xml:space="preserve"> Air Operations</w:t>
+        <w:t xml:space="preserve"> Compositr Air Operations</w:t>
       </w:r>
     </w:p>
     <w:p>
@@ -3898,21 +3843,7 @@
         <w:rPr>
           <w:lang w:val="en-GB"/>
         </w:rPr>
-        <w:t xml:space="preserve"> Composite Air Operations is the term used when </w:t>
-      </w:r>
-      <w:proofErr w:type="spellStart"/>
-      <w:r>
-        <w:rPr>
-          <w:lang w:val="en-GB"/>
-        </w:rPr>
-        <w:t>dissimial</w:t>
-      </w:r>
-      <w:proofErr w:type="spellEnd"/>
-      <w:r>
-        <w:rPr>
-          <w:lang w:val="en-GB"/>
-        </w:rPr>
-        <w:t xml:space="preserve"> types of aircraft interact in coordinated actions to achieve defined military objectives within a given time and geographical area. It normally involves</w:t>
+        <w:t xml:space="preserve"> Composite Air Operations is the term used when dissimial types of aircraft interact in coordinated actions to achieve defined military objectives within a given time and geographical area. It normally involves</w:t>
       </w:r>
       <w:r>
         <w:rPr>
@@ -3961,21 +3892,7 @@
         <w:rPr>
           <w:lang w:val="en-GB"/>
         </w:rPr>
-        <w:t xml:space="preserve"> Flight Lead Upgrade. Either a upgrade, or part of </w:t>
-      </w:r>
-      <w:proofErr w:type="spellStart"/>
-      <w:r>
-        <w:rPr>
-          <w:lang w:val="en-GB"/>
-        </w:rPr>
-        <w:t>a</w:t>
-      </w:r>
-      <w:proofErr w:type="spellEnd"/>
-      <w:r>
-        <w:rPr>
-          <w:lang w:val="en-GB"/>
-        </w:rPr>
-        <w:t xml:space="preserve"> official upgrade,</w:t>
+        <w:t xml:space="preserve"> Flight Lead Upgrade. Either a upgrade, or part of a official upgrade,</w:t>
       </w:r>
     </w:p>
     <w:p>
@@ -4232,21 +4149,7 @@
         <w:rPr>
           <w:lang w:val="en-GB"/>
         </w:rPr>
-        <w:t xml:space="preserve"> </w:t>
-      </w:r>
-      <w:proofErr w:type="spellStart"/>
-      <w:r>
-        <w:rPr>
-          <w:lang w:val="en-GB"/>
-        </w:rPr>
-        <w:t>vFighter</w:t>
-      </w:r>
-      <w:proofErr w:type="spellEnd"/>
-      <w:r>
-        <w:rPr>
-          <w:lang w:val="en-GB"/>
-        </w:rPr>
-        <w:t xml:space="preserve"> Squadron is the 132</w:t>
+        <w:t xml:space="preserve"> vFighter Squadron is the 132</w:t>
       </w:r>
       <w:r>
         <w:rPr>
@@ -4259,21 +4162,7 @@
         <w:rPr>
           <w:lang w:val="en-GB"/>
         </w:rPr>
-        <w:t xml:space="preserve"> </w:t>
-      </w:r>
-      <w:proofErr w:type="spellStart"/>
-      <w:r>
-        <w:rPr>
-          <w:lang w:val="en-GB"/>
-        </w:rPr>
-        <w:t>vFighter</w:t>
-      </w:r>
-      <w:proofErr w:type="spellEnd"/>
-      <w:r>
-        <w:rPr>
-          <w:lang w:val="en-GB"/>
-        </w:rPr>
-        <w:t xml:space="preserve"> Wing’s </w:t>
+        <w:t xml:space="preserve"> vFighter Wing’s </w:t>
       </w:r>
       <w:r>
         <w:rPr>
@@ -4336,21 +4225,7 @@
         <w:rPr>
           <w:lang w:val="en-GB"/>
         </w:rPr>
-        <w:t xml:space="preserve"> </w:t>
-      </w:r>
-      <w:proofErr w:type="spellStart"/>
-      <w:r>
-        <w:rPr>
-          <w:lang w:val="en-GB"/>
-        </w:rPr>
-        <w:t>vFighter</w:t>
-      </w:r>
-      <w:proofErr w:type="spellEnd"/>
-      <w:r>
-        <w:rPr>
-          <w:lang w:val="en-GB"/>
-        </w:rPr>
-        <w:t xml:space="preserve"> Squadron.</w:t>
+        <w:t xml:space="preserve"> vFighter Squadron.</w:t>
       </w:r>
     </w:p>
     <w:p>
@@ -4595,19 +4470,11 @@
         </w:rPr>
         <w:t xml:space="preserve"> </w:t>
       </w:r>
-      <w:proofErr w:type="spellStart"/>
-      <w:r>
-        <w:rPr>
-          <w:lang w:val="en-GB"/>
-        </w:rPr>
-        <w:t>vFighter</w:t>
-      </w:r>
-      <w:proofErr w:type="spellEnd"/>
-      <w:r>
-        <w:rPr>
-          <w:lang w:val="en-GB"/>
-        </w:rPr>
-        <w:t xml:space="preserve"> Squadron.</w:t>
+      <w:r>
+        <w:rPr>
+          <w:lang w:val="en-GB"/>
+        </w:rPr>
+        <w:t>vFighter Squadron.</w:t>
       </w:r>
     </w:p>
     <w:p>
@@ -4780,7 +4647,13 @@
         <w:rPr>
           <w:lang w:val="en-GB"/>
         </w:rPr>
-        <w:t xml:space="preserve">Refuel </w:t>
+        <w:t>Take fuel, a</w:t>
+      </w:r>
+      <w:r>
+        <w:rPr>
+          <w:lang w:val="en-GB"/>
+        </w:rPr>
+        <w:t xml:space="preserve"> </w:t>
       </w:r>
       <w:r>
         <w:rPr>
@@ -4799,6 +4672,12 @@
           <w:lang w:val="en-GB"/>
         </w:rPr>
         <w:t xml:space="preserve">um </w:t>
+      </w:r>
+      <w:r>
+        <w:rPr>
+          <w:lang w:val="en-GB"/>
+        </w:rPr>
+        <w:t xml:space="preserve">of </w:t>
       </w:r>
       <w:r>
         <w:rPr>
@@ -4938,15 +4817,154 @@
           <w:lang w:val="en-GB"/>
         </w:rPr>
       </w:pPr>
-      <w:bookmarkStart w:id="12" w:name="_GoBack"/>
-      <w:bookmarkEnd w:id="12"/>
-    </w:p>
-    <w:p>
-      <w:pPr>
-        <w:rPr>
-          <w:lang w:val="en-GB"/>
-        </w:rPr>
-      </w:pPr>
+      <w:r>
+        <w:rPr>
+          <w:lang w:val="en-GB"/>
+        </w:rPr>
+        <w:t>132-TRP-494-</w:t>
+      </w:r>
+      <w:r>
+        <w:rPr>
+          <w:lang w:val="en-GB"/>
+        </w:rPr>
+        <w:t>TAC-21: SAT 2: High/Medium altitude deliveries</w:t>
+      </w:r>
+    </w:p>
+    <w:p>
+      <w:pPr>
+        <w:pStyle w:val="ListParagraph"/>
+        <w:numPr>
+          <w:ilvl w:val="0"/>
+          <w:numId w:val="35"/>
+        </w:numPr>
+        <w:rPr>
+          <w:lang w:val="en-GB"/>
+        </w:rPr>
+      </w:pPr>
+      <w:r>
+        <w:rPr>
+          <w:lang w:val="en-GB"/>
+        </w:rPr>
+        <w:t>132-TRP-494-</w:t>
+      </w:r>
+      <w:r>
+        <w:rPr>
+          <w:lang w:val="en-GB"/>
+        </w:rPr>
+        <w:t>TAC-20: SAT 4: Flightlead (SQ, with IP/MQ/TR)</w:t>
+      </w:r>
+    </w:p>
+    <w:p>
+      <w:pPr>
+        <w:pStyle w:val="ListParagraph"/>
+        <w:numPr>
+          <w:ilvl w:val="0"/>
+          <w:numId w:val="35"/>
+        </w:numPr>
+        <w:rPr>
+          <w:lang w:val="en-GB"/>
+        </w:rPr>
+      </w:pPr>
+      <w:r>
+        <w:rPr>
+          <w:lang w:val="en-GB"/>
+        </w:rPr>
+        <w:t>132-TRP-494-</w:t>
+      </w:r>
+      <w:r>
+        <w:rPr>
+          <w:lang w:val="en-GB"/>
+        </w:rPr>
+        <w:t>TAC-12: DCA: CAP (SQ with IP/MQ)</w:t>
+      </w:r>
+    </w:p>
+    <w:p>
+      <w:pPr>
+        <w:pStyle w:val="ListParagraph"/>
+        <w:numPr>
+          <w:ilvl w:val="0"/>
+          <w:numId w:val="35"/>
+        </w:numPr>
+        <w:rPr>
+          <w:lang w:val="en-GB"/>
+        </w:rPr>
+      </w:pPr>
+      <w:r>
+        <w:rPr>
+          <w:lang w:val="en-GB"/>
+        </w:rPr>
+        <w:t>132-TRP-494-</w:t>
+      </w:r>
+      <w:r>
+        <w:rPr>
+          <w:lang w:val="en-GB"/>
+        </w:rPr>
+        <w:t>TAC-11: OCA: SWEEP (SQ with IP/MQ)</w:t>
+      </w:r>
+    </w:p>
+    <w:p>
+      <w:pPr>
+        <w:rPr>
+          <w:lang w:val="en-GB"/>
+        </w:rPr>
+      </w:pPr>
+    </w:p>
+    <w:p>
+      <w:pPr>
+        <w:rPr>
+          <w:lang w:val="en-GB"/>
+        </w:rPr>
+      </w:pPr>
+      <w:r>
+        <w:rPr>
+          <w:lang w:val="en-GB"/>
+        </w:rPr>
+        <w:t>It should be noted that if a converting pilot is not deemed to meet the standard required by the 388</w:t>
+      </w:r>
+      <w:r>
+        <w:rPr>
+          <w:vertAlign w:val="superscript"/>
+          <w:lang w:val="en-GB"/>
+        </w:rPr>
+        <w:t>th</w:t>
+      </w:r>
+      <w:r>
+        <w:rPr>
+          <w:lang w:val="en-GB"/>
+        </w:rPr>
+        <w:t xml:space="preserve">, they may be asked to revisit certain other </w:t>
+      </w:r>
+      <w:r>
+        <w:rPr>
+          <w:lang w:val="en-GB"/>
+        </w:rPr>
+        <w:t>lessons from the 388</w:t>
+      </w:r>
+      <w:r>
+        <w:rPr>
+          <w:vertAlign w:val="superscript"/>
+          <w:lang w:val="en-GB"/>
+        </w:rPr>
+        <w:t>th</w:t>
+      </w:r>
+      <w:r>
+        <w:rPr>
+          <w:lang w:val="en-GB"/>
+        </w:rPr>
+        <w:t xml:space="preserve"> TRP until such a time that they are able to demonstrate </w:t>
+      </w:r>
+      <w:r>
+        <w:rPr>
+          <w:lang w:val="en-GB"/>
+        </w:rPr>
+        <w:t xml:space="preserve">the required </w:t>
+      </w:r>
+      <w:r>
+        <w:rPr>
+          <w:lang w:val="en-GB"/>
+        </w:rPr>
+        <w:t>competence in the F-16C.</w:t>
+      </w:r>
     </w:p>
     <w:p>
       <w:pPr>
@@ -4959,14 +4977,15 @@
           <w:lang w:val="en-GB"/>
         </w:rPr>
       </w:pPr>
-      <w:bookmarkStart w:id="13" w:name="_Toc21981624"/>
-      <w:r>
-        <w:rPr>
-          <w:lang w:val="en-GB"/>
-        </w:rPr>
+      <w:bookmarkStart w:id="12" w:name="_Toc21981624"/>
+      <w:r>
+        <w:rPr>
+          <w:lang w:val="en-GB"/>
+        </w:rPr>
+        <w:lastRenderedPageBreak/>
         <w:t>General regulations</w:t>
       </w:r>
-      <w:bookmarkEnd w:id="13"/>
+      <w:bookmarkEnd w:id="12"/>
     </w:p>
     <w:p>
       <w:pPr>
@@ -4979,28 +4998,14 @@
           <w:lang w:val="en-GB"/>
         </w:rPr>
       </w:pPr>
-      <w:bookmarkStart w:id="14" w:name="_Toc21981625"/>
-      <w:proofErr w:type="spellStart"/>
-      <w:r>
-        <w:rPr>
-          <w:lang w:val="en-GB"/>
-        </w:rPr>
-        <w:t>Self Qualifications</w:t>
-      </w:r>
-      <w:proofErr w:type="spellEnd"/>
-      <w:r>
-        <w:rPr>
-          <w:lang w:val="en-GB"/>
-        </w:rPr>
-        <w:t>.</w:t>
-      </w:r>
-      <w:bookmarkEnd w:id="14"/>
-      <w:r>
-        <w:rPr>
-          <w:lang w:val="en-GB"/>
-        </w:rPr>
-        <w:t xml:space="preserve"> </w:t>
-      </w:r>
+      <w:bookmarkStart w:id="13" w:name="_Toc21981625"/>
+      <w:r>
+        <w:rPr>
+          <w:lang w:val="en-GB"/>
+        </w:rPr>
+        <w:t>Self Qualification</w:t>
+      </w:r>
+      <w:bookmarkEnd w:id="13"/>
     </w:p>
     <w:p>
       <w:pPr>
@@ -5013,21 +5018,20 @@
         <w:rPr>
           <w:lang w:val="en-GB"/>
         </w:rPr>
-        <w:t xml:space="preserve">Any lesson listed as SQ or Self qualification is intended for you as a pilot to do without an IP. For lessons in IQT all SQ lessons are to be done in </w:t>
-      </w:r>
-      <w:proofErr w:type="spellStart"/>
-      <w:r>
-        <w:rPr>
-          <w:lang w:val="en-GB"/>
-        </w:rPr>
-        <w:t>singleplayer</w:t>
-      </w:r>
-      <w:proofErr w:type="spellEnd"/>
-      <w:r>
-        <w:rPr>
-          <w:lang w:val="en-GB"/>
-        </w:rPr>
-        <w:t xml:space="preserve">, but once you start MQT you can do all SQ lessons on events and on the 132nd MP server. </w:t>
+        <w:t>‘Self Qualification’ or SQ lessons are intended to be conducted without an Instructor Pilot. For the Initial Qualification Training (IQT) arc, all SQ lessons are to be conducted offline, not connected to the 132</w:t>
+      </w:r>
+      <w:r>
+        <w:rPr>
+          <w:vertAlign w:val="superscript"/>
+          <w:lang w:val="en-GB"/>
+        </w:rPr>
+        <w:t>nd</w:t>
+      </w:r>
+      <w:r>
+        <w:rPr>
+          <w:lang w:val="en-GB"/>
+        </w:rPr>
+        <w:t xml:space="preserve"> Virtual Wing Server. Once a student pilot achieves IQT status by completing the required lessons and check-rides, they may begin to conduct SQ lessons connected to the server.</w:t>
       </w:r>
     </w:p>
     <w:p>
@@ -5037,48 +5041,41 @@
           <w:lang w:val="en-GB"/>
         </w:rPr>
       </w:pPr>
-      <w:r>
-        <w:rPr>
-          <w:lang w:val="en-GB"/>
-        </w:rPr>
-        <w:t xml:space="preserve">You can either do them alone, or together with other pilots in MQT or MQ pilots. </w:t>
-      </w:r>
-      <w:r>
-        <w:rPr>
-          <w:highlight w:val="yellow"/>
-          <w:lang w:val="en-GB"/>
-        </w:rPr>
-        <w:t xml:space="preserve">If pilots fail to </w:t>
-      </w:r>
-      <w:proofErr w:type="spellStart"/>
-      <w:r>
-        <w:rPr>
-          <w:highlight w:val="yellow"/>
-          <w:lang w:val="en-GB"/>
-        </w:rPr>
-        <w:t>self qualify</w:t>
-      </w:r>
-      <w:proofErr w:type="spellEnd"/>
-      <w:r>
-        <w:rPr>
-          <w:highlight w:val="yellow"/>
-          <w:lang w:val="en-GB"/>
-        </w:rPr>
-        <w:t xml:space="preserve"> and sign up for IP mandatory flights without the knowledge required from SQ lessons, then </w:t>
-      </w:r>
-      <w:r>
-        <w:rPr>
-          <w:highlight w:val="yellow"/>
-          <w:lang w:val="en-GB"/>
-        </w:rPr>
-        <w:lastRenderedPageBreak/>
-        <w:t>pilots will be removed from the trainee class, and moved back in the line of people waiting to start training in the 494th.</w:t>
-      </w:r>
-      <w:r>
-        <w:rPr>
-          <w:lang w:val="en-GB"/>
-        </w:rPr>
-        <w:t xml:space="preserve"> (Currently copy paste from 494</w:t>
+    </w:p>
+    <w:p>
+      <w:pPr>
+        <w:ind w:left="720"/>
+        <w:rPr>
+          <w:lang w:val="en-GB"/>
+        </w:rPr>
+      </w:pPr>
+      <w:r>
+        <w:rPr>
+          <w:lang w:val="en-GB"/>
+        </w:rPr>
+        <w:t xml:space="preserve">In all cases, the SQ missions should be flown as elements of the content of the lessons will be assessed in future lessons with an Instructor Pilot. These may be flown alone, or they can be flown with other pilots in the MQT phase, provided that the other pilot is either an MQ or IP graded pilot. </w:t>
+      </w:r>
+    </w:p>
+    <w:p>
+      <w:pPr>
+        <w:ind w:left="720"/>
+        <w:rPr>
+          <w:lang w:val="en-GB"/>
+        </w:rPr>
+      </w:pPr>
+    </w:p>
+    <w:p>
+      <w:pPr>
+        <w:ind w:left="720"/>
+        <w:rPr>
+          <w:lang w:val="en-GB"/>
+        </w:rPr>
+      </w:pPr>
+      <w:r>
+        <w:rPr>
+          <w:lang w:val="en-GB"/>
+        </w:rPr>
+        <w:t>Student pilots joining the 388</w:t>
       </w:r>
       <w:r>
         <w:rPr>
@@ -5091,23 +5088,17 @@
         <w:rPr>
           <w:lang w:val="en-GB"/>
         </w:rPr>
-        <w:t>. move to standards? And /or adjust to 388</w:t>
-      </w:r>
-      <w:r>
-        <w:rPr>
-          <w:vertAlign w:val="superscript"/>
-          <w:lang w:val="en-GB"/>
-        </w:rPr>
-        <w:t>th</w:t>
-      </w:r>
-      <w:r>
-        <w:rPr>
-          <w:lang w:val="en-GB"/>
-        </w:rPr>
-        <w:t xml:space="preserve"> standards)</w:t>
-      </w:r>
-    </w:p>
-    <w:p/>
+        <w:t xml:space="preserve"> must ensure that all required SQ lessons are completed before signing up for an IP mandatory flight. Failure to demonstrate the required level of knowledge when attending an IP mandatory flight may result in being asked to re-fly a SQ lesson, or being removed from the current course of training. </w:t>
+      </w:r>
+    </w:p>
+    <w:p>
+      <w:pPr>
+        <w:ind w:left="720"/>
+        <w:rPr>
+          <w:lang w:val="en-GB"/>
+        </w:rPr>
+      </w:pPr>
+    </w:p>
     <w:p>
       <w:pPr>
         <w:pStyle w:val="Heading2"/>
@@ -5119,14 +5110,16 @@
           <w:lang w:val="en-GB"/>
         </w:rPr>
       </w:pPr>
-      <w:bookmarkStart w:id="15" w:name="_Toc21981626"/>
+      <w:bookmarkStart w:id="14" w:name="_Toc21981626"/>
+      <w:bookmarkStart w:id="15" w:name="_GoBack"/>
+      <w:bookmarkEnd w:id="15"/>
       <w:r>
         <w:rPr>
           <w:lang w:val="en-GB"/>
         </w:rPr>
         <w:t>IP Lessons</w:t>
       </w:r>
-      <w:bookmarkEnd w:id="15"/>
+      <w:bookmarkEnd w:id="14"/>
       <w:r>
         <w:rPr>
           <w:lang w:val="en-GB"/>
@@ -5145,21 +5138,7 @@
         <w:rPr>
           <w:lang w:val="en-GB"/>
         </w:rPr>
-        <w:t xml:space="preserve">All lessons listed as IP are mandatory to be flown with an IP. These lessons will teach you everything you need to know and operate safely in the 132nd MP server, and give you the basics to continue training without an instructor. Instructor time is one of the most scarce resource we have, and everyone attending IP lessons need to be prepared. IP lessons will also be used to verify that the pilot have the correct knowledge from the </w:t>
-      </w:r>
-      <w:proofErr w:type="spellStart"/>
-      <w:r>
-        <w:rPr>
-          <w:lang w:val="en-GB"/>
-        </w:rPr>
-        <w:t>self qualification</w:t>
-      </w:r>
-      <w:proofErr w:type="spellEnd"/>
-      <w:r>
-        <w:rPr>
-          <w:lang w:val="en-GB"/>
-        </w:rPr>
-        <w:t xml:space="preserve"> lessons.  </w:t>
+        <w:t xml:space="preserve">All lessons listed as IP are mandatory to be flown with an IP. These lessons will teach you everything you need to know and operate safely in the 132nd MP server, and give you the basics to continue training without an instructor. Instructor time is one of the most scarce resource we have, and everyone attending IP lessons need to be prepared. IP lessons will also be used to verify that the pilot have the correct knowledge from the self qualification lessons.  </w:t>
       </w:r>
     </w:p>
     <w:p>
@@ -5187,21 +5166,7 @@
         <w:rPr>
           <w:lang w:val="en-GB"/>
         </w:rPr>
-        <w:t xml:space="preserve">Simply make sure you have self-qualified for everything you can SQ for, and sign up on any training event. When signed up, write in the events </w:t>
-      </w:r>
-      <w:proofErr w:type="spellStart"/>
-      <w:r>
-        <w:rPr>
-          <w:lang w:val="en-GB"/>
-        </w:rPr>
-        <w:t>commschatter</w:t>
-      </w:r>
-      <w:proofErr w:type="spellEnd"/>
-      <w:r>
-        <w:rPr>
-          <w:lang w:val="en-GB"/>
-        </w:rPr>
-        <w:t xml:space="preserve"> that you are looking for an IP flight within the </w:t>
+        <w:t xml:space="preserve">Simply make sure you have self-qualified for everything you can SQ for, and sign up on any training event. When signed up, write in the events commschatter that you are looking for an IP flight within the </w:t>
       </w:r>
       <w:r>
         <w:rPr>
@@ -5213,21 +5178,7 @@
         <w:rPr>
           <w:lang w:val="en-GB"/>
         </w:rPr>
-        <w:t xml:space="preserve">th. The event host will then assign you and an IP (if IPs are available) to a flight, and you will get instructions and additional information from the IP in the flight </w:t>
-      </w:r>
-      <w:proofErr w:type="spellStart"/>
-      <w:r>
-        <w:rPr>
-          <w:lang w:val="en-GB"/>
-        </w:rPr>
-        <w:t>commschatter</w:t>
-      </w:r>
-      <w:proofErr w:type="spellEnd"/>
-      <w:r>
-        <w:rPr>
-          <w:lang w:val="en-GB"/>
-        </w:rPr>
-        <w:t>.</w:t>
+        <w:t>th. The event host will then assign you and an IP (if IPs are available) to a flight, and you will get instructions and additional information from the IP in the flight commschatter.</w:t>
       </w:r>
     </w:p>
     <w:p>
@@ -5422,21 +5373,7 @@
         <w:rPr>
           <w:lang w:val="en-GB"/>
         </w:rPr>
-        <w:t xml:space="preserve"> interference that prevents attendance in the </w:t>
-      </w:r>
-      <w:proofErr w:type="spellStart"/>
-      <w:r>
-        <w:rPr>
-          <w:lang w:val="en-GB"/>
-        </w:rPr>
-        <w:t>trainingprogram</w:t>
-      </w:r>
-      <w:proofErr w:type="spellEnd"/>
-      <w:r>
-        <w:rPr>
-          <w:lang w:val="en-GB"/>
-        </w:rPr>
-        <w:t xml:space="preserve"> for a shorter or longer term. If the trainee understands that he is not able to follow the expected progress he should immediately let the IPs of the squadron </w:t>
+        <w:t xml:space="preserve"> interference that prevents attendance in the trainingprogram for a shorter or longer term. If the trainee understands that he is not able to follow the expected progress he should immediately let the IPs of the squadron </w:t>
       </w:r>
       <w:r>
         <w:rPr>
@@ -5529,6 +5466,7 @@
         <w:rPr>
           <w:lang w:val="en-GB"/>
         </w:rPr>
+        <w:lastRenderedPageBreak/>
         <w:t>The activity level requirement are required to ensure that pilots that intend to fly the F-16C as their primary module are given priority, and that the squadron get personnel through the training program in a reasonable pace.</w:t>
       </w:r>
     </w:p>
@@ -5665,7 +5603,6 @@
         <w:rPr>
           <w:lang w:val="en-GB"/>
         </w:rPr>
-        <w:lastRenderedPageBreak/>
         <w:t>Standards</w:t>
       </w:r>
       <w:bookmarkEnd w:id="17"/>
@@ -5718,35 +5655,7 @@
         <w:rPr>
           <w:lang w:val="en-GB"/>
         </w:rPr>
-        <w:t xml:space="preserve">Flight leads will always ensure to fill out </w:t>
-      </w:r>
-      <w:proofErr w:type="spellStart"/>
-      <w:r>
-        <w:rPr>
-          <w:lang w:val="en-GB"/>
-        </w:rPr>
-        <w:t>flightplan</w:t>
-      </w:r>
-      <w:proofErr w:type="spellEnd"/>
-      <w:r>
-        <w:rPr>
-          <w:lang w:val="en-GB"/>
-        </w:rPr>
-        <w:t xml:space="preserve"> on the </w:t>
-      </w:r>
-      <w:proofErr w:type="spellStart"/>
-      <w:r>
-        <w:rPr>
-          <w:lang w:val="en-GB"/>
-        </w:rPr>
-        <w:t>eventpage</w:t>
-      </w:r>
-      <w:proofErr w:type="spellEnd"/>
-      <w:r>
-        <w:rPr>
-          <w:lang w:val="en-GB"/>
-        </w:rPr>
-        <w:t xml:space="preserve"> on the 132</w:t>
+        <w:t>Flight leads will always ensure to fill out flightplan on the eventpage on the 132</w:t>
       </w:r>
       <w:r>
         <w:rPr>
@@ -6529,7 +6438,6 @@
         <w:rPr>
           <w:lang w:val="en-GB"/>
         </w:rPr>
-        <w:lastRenderedPageBreak/>
         <w:t>FLUG</w:t>
       </w:r>
     </w:p>
@@ -6996,6 +6904,7 @@
         <w:rPr>
           <w:lang w:val="en-GB"/>
         </w:rPr>
+        <w:lastRenderedPageBreak/>
         <w:t>The aim of the continuation training is to be build confidence and experience in the various missions in the 388</w:t>
       </w:r>
       <w:r>
@@ -7030,14 +6939,12 @@
           <w:lang w:val="en-GB"/>
         </w:rPr>
       </w:pPr>
-      <w:proofErr w:type="spellStart"/>
       <w:r>
         <w:rPr>
           <w:lang w:val="en-GB"/>
         </w:rPr>
         <w:t>Self Qualification</w:t>
       </w:r>
-      <w:proofErr w:type="spellEnd"/>
     </w:p>
     <w:p>
       <w:pPr>
@@ -7136,7 +7043,6 @@
         <w:rPr>
           <w:lang w:val="en-GB"/>
         </w:rPr>
-        <w:lastRenderedPageBreak/>
         <w:t>Upgrades</w:t>
       </w:r>
     </w:p>
@@ -7190,21 +7096,7 @@
         <w:rPr>
           <w:lang w:val="en-GB"/>
         </w:rPr>
-        <w:t xml:space="preserve">The mission is flown as a strike where potential threats are A-A and A-G and the </w:t>
-      </w:r>
-      <w:proofErr w:type="spellStart"/>
-      <w:r>
-        <w:rPr>
-          <w:lang w:val="en-GB"/>
-        </w:rPr>
-        <w:t>flightlead</w:t>
-      </w:r>
-      <w:proofErr w:type="spellEnd"/>
-      <w:r>
-        <w:rPr>
-          <w:lang w:val="en-GB"/>
-        </w:rPr>
-        <w:t xml:space="preserve"> (Student pilot) will plan and a strike which potentially are protected by enemy air and/or SAMs.</w:t>
+        <w:t>The mission is flown as a strike where potential threats are A-A and A-G and the flightlead (Student pilot) will plan and a strike which potentially are protected by enemy air and/or SAMs.</w:t>
       </w:r>
     </w:p>
     <w:p>
@@ -7291,21 +7183,7 @@
         <w:rPr>
           <w:lang w:val="en-GB"/>
         </w:rPr>
-        <w:t xml:space="preserve">Event 1 is SAT-8: Opposed SAT with a 4 ship. A strike with potential threats of both A-A and A-G, where the student pilot as </w:t>
-      </w:r>
-      <w:proofErr w:type="spellStart"/>
-      <w:r>
-        <w:rPr>
-          <w:lang w:val="en-GB"/>
-        </w:rPr>
-        <w:t>flightlead</w:t>
-      </w:r>
-      <w:proofErr w:type="spellEnd"/>
-      <w:r>
-        <w:rPr>
-          <w:lang w:val="en-GB"/>
-        </w:rPr>
-        <w:t xml:space="preserve"> will plan and execute a strike which are protected by enemy air and /or SAMs.</w:t>
+        <w:t>Event 1 is SAT-8: Opposed SAT with a 4 ship. A strike with potential threats of both A-A and A-G, where the student pilot as flightlead will plan and execute a strike which are protected by enemy air and /or SAMs.</w:t>
       </w:r>
     </w:p>
     <w:p>
@@ -7491,21 +7369,7 @@
         <w:rPr>
           <w:lang w:val="en-GB"/>
         </w:rPr>
-        <w:t xml:space="preserve"> pilot have </w:t>
-      </w:r>
-      <w:proofErr w:type="spellStart"/>
-      <w:r>
-        <w:rPr>
-          <w:lang w:val="en-GB"/>
-        </w:rPr>
-        <w:t>have</w:t>
-      </w:r>
-      <w:proofErr w:type="spellEnd"/>
-      <w:r>
-        <w:rPr>
-          <w:lang w:val="en-GB"/>
-        </w:rPr>
-        <w:t>, and is conducted over two separate events.</w:t>
+        <w:t xml:space="preserve"> pilot have have, and is conducted over two separate events.</w:t>
       </w:r>
     </w:p>
     <w:p>
@@ -7547,6 +7411,7 @@
         <w:rPr>
           <w:lang w:val="en-GB"/>
         </w:rPr>
+        <w:lastRenderedPageBreak/>
         <w:t>Once both events are completed and passed (can be taken in any order), the student pilot is qualified as a Mission Commander in the 388</w:t>
       </w:r>
       <w:r>
@@ -7732,7 +7597,6 @@
           <w:b/>
           <w:lang w:val="en-GB"/>
         </w:rPr>
-        <w:lastRenderedPageBreak/>
         <w:t>Air Combat Tactics (ACT)</w:t>
       </w:r>
     </w:p>
@@ -8454,6 +8318,7 @@
           <w:b/>
           <w:lang w:val="en-GB"/>
         </w:rPr>
+        <w:lastRenderedPageBreak/>
         <w:t>Mission Commander</w:t>
       </w:r>
     </w:p>
@@ -8480,21 +8345,7 @@
         <w:rPr>
           <w:lang w:val="en-GB"/>
         </w:rPr>
-        <w:t>ACT 8: DCA CAP (</w:t>
-      </w:r>
-      <w:proofErr w:type="spellStart"/>
-      <w:r>
-        <w:rPr>
-          <w:lang w:val="en-GB"/>
-        </w:rPr>
-        <w:t>Minum</w:t>
-      </w:r>
-      <w:proofErr w:type="spellEnd"/>
-      <w:r>
-        <w:rPr>
-          <w:lang w:val="en-GB"/>
-        </w:rPr>
-        <w:t xml:space="preserve"> 3 flights covering 2 FAOR)</w:t>
+        <w:t>ACT 8: DCA CAP (Minum 3 flights covering 2 FAOR)</w:t>
       </w:r>
     </w:p>
     <w:sectPr>
@@ -14588,7 +14439,7 @@
 </file>
 
 <file path=customXml/itemProps2.xml><?xml version="1.0" encoding="utf-8"?>
-<ds:datastoreItem xmlns:ds="http://schemas.openxmlformats.org/officeDocument/2006/customXml" ds:itemID="{F4DCABE0-782F-42BC-9C88-EDE0C179A60F}">
+<ds:datastoreItem xmlns:ds="http://schemas.openxmlformats.org/officeDocument/2006/customXml" ds:itemID="{95FC51CB-D526-4601-90C3-70FA87ED5763}">
   <ds:schemaRefs>
     <ds:schemaRef ds:uri="http://schemas.openxmlformats.org/officeDocument/2006/bibliography"/>
   </ds:schemaRefs>

</xml_diff>

<commit_message>
chg: Update SOP and training instructions
</commit_message>
<xml_diff>
--- a/132-388 Welcome letter - training instructions.docx
+++ b/132-388 Welcome letter - training instructions.docx
@@ -1,6 +1,6 @@
 
 <file path=word/document.xml><?xml version="1.0" encoding="utf-8"?>
-<w:document xmlns:ve="http://schemas.openxmlformats.org/markup-compatibility/2006" xmlns:o="urn:schemas-microsoft-com:office:office" xmlns:r="http://schemas.openxmlformats.org/officeDocument/2006/relationships" xmlns:m="http://schemas.openxmlformats.org/officeDocument/2006/math" xmlns:v="urn:schemas-microsoft-com:vml" xmlns:wp="http://schemas.openxmlformats.org/drawingml/2006/wordprocessingDrawing" xmlns:w10="urn:schemas-microsoft-com:office:word" xmlns:w="http://schemas.openxmlformats.org/wordprocessingml/2006/main" xmlns:wne="http://schemas.microsoft.com/office/word/2006/wordml">
+<w:document xmlns:wpc="http://schemas.microsoft.com/office/word/2010/wordprocessingCanvas" xmlns:cx="http://schemas.microsoft.com/office/drawing/2014/chartex" xmlns:cx1="http://schemas.microsoft.com/office/drawing/2015/9/8/chartex" xmlns:cx2="http://schemas.microsoft.com/office/drawing/2015/10/21/chartex" xmlns:cx3="http://schemas.microsoft.com/office/drawing/2016/5/9/chartex" xmlns:cx4="http://schemas.microsoft.com/office/drawing/2016/5/10/chartex" xmlns:cx5="http://schemas.microsoft.com/office/drawing/2016/5/11/chartex" xmlns:cx6="http://schemas.microsoft.com/office/drawing/2016/5/12/chartex" xmlns:cx7="http://schemas.microsoft.com/office/drawing/2016/5/13/chartex" xmlns:cx8="http://schemas.microsoft.com/office/drawing/2016/5/14/chartex" xmlns:mc="http://schemas.openxmlformats.org/markup-compatibility/2006" xmlns:aink="http://schemas.microsoft.com/office/drawing/2016/ink" xmlns:am3d="http://schemas.microsoft.com/office/drawing/2017/model3d" xmlns:o="urn:schemas-microsoft-com:office:office" xmlns:r="http://schemas.openxmlformats.org/officeDocument/2006/relationships" xmlns:m="http://schemas.openxmlformats.org/officeDocument/2006/math" xmlns:v="urn:schemas-microsoft-com:vml" xmlns:wp14="http://schemas.microsoft.com/office/word/2010/wordprocessingDrawing" xmlns:wp="http://schemas.openxmlformats.org/drawingml/2006/wordprocessingDrawing" xmlns:w10="urn:schemas-microsoft-com:office:word" xmlns:w="http://schemas.openxmlformats.org/wordprocessingml/2006/main" xmlns:w14="http://schemas.microsoft.com/office/word/2010/wordml" xmlns:w15="http://schemas.microsoft.com/office/word/2012/wordml" xmlns:w16cid="http://schemas.microsoft.com/office/word/2016/wordml/cid" xmlns:w16se="http://schemas.microsoft.com/office/word/2015/wordml/symex" xmlns:wpg="http://schemas.microsoft.com/office/word/2010/wordprocessingGroup" xmlns:wpi="http://schemas.microsoft.com/office/word/2010/wordprocessingInk" xmlns:wne="http://schemas.microsoft.com/office/word/2006/wordml" xmlns:wps="http://schemas.microsoft.com/office/word/2010/wordprocessingShape" mc:Ignorable="w14 w15 w16se w16cid wp14">
   <w:body>
     <w:sdt>
       <w:sdtPr>
@@ -21,6 +21,7 @@
             <w:id w:val="1059050977"/>
             <w:picture/>
           </w:sdtPr>
+          <w:sdtEndPr/>
           <w:sdtContent>
             <w:p>
               <w:pPr>
@@ -32,7 +33,7 @@
                   <w:lang w:val="nb-NO" w:eastAsia="nb-NO"/>
                 </w:rPr>
                 <w:drawing>
-                  <wp:inline distT="0" distB="0" distL="0" distR="0">
+                  <wp:inline distT="0" distB="0" distL="0" distR="0" wp14:anchorId="71E40E20" wp14:editId="54FECE58">
                     <wp:extent cx="1845904" cy="1891025"/>
                     <wp:effectExtent l="0" t="0" r="0" b="0"/>
                     <wp:docPr id="2" name="Picture 2"/>
@@ -91,6 +92,7 @@
             <w:dataBinding w:prefixMappings="xmlns:ns0='http://purl.org/dc/elements/1.1/' xmlns:ns1='http://schemas.openxmlformats.org/package/2006/metadata/core-properties' " w:xpath="/ns1:coreProperties[1]/ns0:title[1]" w:storeItemID="{6C3C8BC8-F283-45AE-878A-BAB7291924A1}"/>
             <w:text/>
           </w:sdtPr>
+          <w:sdtEndPr/>
           <w:sdtContent>
             <w:p>
               <w:pPr>
@@ -154,6 +156,7 @@
             <w:dataBinding w:prefixMappings="xmlns:ns0='http://purl.org/dc/elements/1.1/' xmlns:ns1='http://schemas.openxmlformats.org/package/2006/metadata/core-properties' " w:xpath="/ns1:coreProperties[1]/ns1:category[1]" w:storeItemID="{6C3C8BC8-F283-45AE-878A-BAB7291924A1}"/>
             <w:text/>
           </w:sdtPr>
+          <w:sdtEndPr/>
           <w:sdtContent>
             <w:p>
               <w:pPr>
@@ -206,6 +209,7 @@
               <w:dataBinding w:prefixMappings="xmlns:ns0='http://purl.org/dc/elements/1.1/' xmlns:ns1='http://schemas.openxmlformats.org/package/2006/metadata/core-properties' " w:xpath="/ns1:coreProperties[1]/ns0:subject[1]" w:storeItemID="{6C3C8BC8-F283-45AE-878A-BAB7291924A1}"/>
               <w:text/>
             </w:sdtPr>
+            <w:sdtEndPr/>
             <w:sdtContent>
               <w:r>
                 <w:rPr>
@@ -240,6 +244,7 @@
               <w:dataBinding w:prefixMappings="xmlns:ns0='http://schemas.openxmlformats.org/officeDocument/2006/extended-properties' " w:xpath="/ns0:Properties[1]/ns0:Company[1]" w:storeItemID="{6668398D-A668-4E3E-A5EB-62B293D839F1}"/>
               <w:text/>
             </w:sdtPr>
+            <w:sdtEndPr/>
             <w:sdtContent>
               <w:r>
                 <w:rPr>
@@ -289,9 +294,9 @@
                 <w:color w:val="DDDDDD" w:themeColor="accent1"/>
               </w:rPr>
               <w:id w:val="552655516"/>
-              <w:showingPlcHdr/>
               <w:picture/>
             </w:sdtPr>
+            <w:sdtEndPr/>
             <w:sdtContent>
               <w:r>
                 <w:rPr>
@@ -300,8 +305,8 @@
                   <w:lang w:val="nb-NO" w:eastAsia="nb-NO"/>
                 </w:rPr>
                 <w:drawing>
-                  <wp:inline distT="0" distB="0" distL="0" distR="0">
-                    <wp:extent cx="1524000" cy="1524000"/>
+                  <wp:inline distT="0" distB="0" distL="0" distR="0" wp14:anchorId="4E3EF563" wp14:editId="6058B4A0">
+                    <wp:extent cx="1277855" cy="1524000"/>
                     <wp:effectExtent l="19050" t="0" r="0" b="0"/>
                     <wp:docPr id="1" name="Bilde 1"/>
                     <wp:cNvGraphicFramePr>
@@ -318,7 +323,6 @@
                           </pic:nvPicPr>
                           <pic:blipFill>
                             <a:blip r:embed="rId10"/>
-                            <a:srcRect/>
                             <a:stretch>
                               <a:fillRect/>
                             </a:stretch>
@@ -326,7 +330,7 @@
                           <pic:spPr bwMode="auto">
                             <a:xfrm>
                               <a:off x="0" y="0"/>
-                              <a:ext cx="1524000" cy="1524000"/>
+                              <a:ext cx="1277855" cy="1524000"/>
                             </a:xfrm>
                             <a:prstGeom prst="rect">
                               <a:avLst/>
@@ -406,7 +410,7 @@
               <w:noProof/>
               <w:color w:val="DDDDDD" w:themeColor="accent1"/>
             </w:rPr>
-            <w:pict>
+            <w:pict w14:anchorId="461639EA">
               <v:shapetype id="_x0000_t202" coordsize="21600,21600" o:spt="202" path="m,l,21600r21600,l21600,xe">
                 <v:stroke joinstyle="miter"/>
                 <v:path gradientshapeok="t" o:connecttype="rect"/>
@@ -459,7 +463,39 @@
                             <w:rStyle w:val="Hyperkobling"/>
                             <w:color w:val="808080" w:themeColor="accent4"/>
                           </w:rPr>
-                          <w:t>Creative Commons Attribution-ShareAlike 3.0 Unported License</w:t>
+                          <w:t>Creative Commons Attribution-</w:t>
+                        </w:r>
+                        <w:proofErr w:type="spellStart"/>
+                        <w:r>
+                          <w:rPr>
+                            <w:rStyle w:val="Hyperkobling"/>
+                            <w:color w:val="808080" w:themeColor="accent4"/>
+                          </w:rPr>
+                          <w:t>ShareAlike</w:t>
+                        </w:r>
+                        <w:proofErr w:type="spellEnd"/>
+                        <w:r>
+                          <w:rPr>
+                            <w:rStyle w:val="Hyperkobling"/>
+                            <w:color w:val="808080" w:themeColor="accent4"/>
+                          </w:rPr>
+                          <w:t xml:space="preserve"> 3.0 </w:t>
+                        </w:r>
+                        <w:proofErr w:type="spellStart"/>
+                        <w:r>
+                          <w:rPr>
+                            <w:rStyle w:val="Hyperkobling"/>
+                            <w:color w:val="808080" w:themeColor="accent4"/>
+                          </w:rPr>
+                          <w:t>Unported</w:t>
+                        </w:r>
+                        <w:proofErr w:type="spellEnd"/>
+                        <w:r>
+                          <w:rPr>
+                            <w:rStyle w:val="Hyperkobling"/>
+                            <w:color w:val="808080" w:themeColor="accent4"/>
+                          </w:rPr>
+                          <w:t xml:space="preserve"> License</w:t>
                         </w:r>
                       </w:hyperlink>
                       <w:r>
@@ -506,6 +542,7 @@
         <w:dataBinding w:prefixMappings="xmlns:ns0='http://purl.org/dc/elements/1.1/' xmlns:ns1='http://schemas.openxmlformats.org/package/2006/metadata/core-properties' " w:xpath="/ns1:coreProperties[1]/ns0:title[1]" w:storeItemID="{6C3C8BC8-F283-45AE-878A-BAB7291924A1}"/>
         <w:text/>
       </w:sdtPr>
+      <w:sdtEndPr/>
       <w:sdtContent>
         <w:p>
           <w:pPr>
@@ -538,7 +575,7 @@
       <w:tblPr>
         <w:tblStyle w:val="PlainTable31"/>
         <w:tblW w:w="0" w:type="auto"/>
-        <w:tblLook w:val="04A0"/>
+        <w:tblLook w:val="04A0" w:firstRow="1" w:lastRow="0" w:firstColumn="1" w:lastColumn="0" w:noHBand="0" w:noVBand="1"/>
       </w:tblPr>
       <w:tblGrid>
         <w:gridCol w:w="2660"/>
@@ -546,11 +583,11 @@
       </w:tblGrid>
       <w:tr>
         <w:trPr>
-          <w:cnfStyle w:val="100000000000"/>
+          <w:cnfStyle w:val="100000000000" w:firstRow="1" w:lastRow="0" w:firstColumn="0" w:lastColumn="0" w:oddVBand="0" w:evenVBand="0" w:oddHBand="0" w:evenHBand="0" w:firstRowFirstColumn="0" w:firstRowLastColumn="0" w:lastRowFirstColumn="0" w:lastRowLastColumn="0"/>
         </w:trPr>
         <w:tc>
           <w:tcPr>
-            <w:cnfStyle w:val="001000000100"/>
+            <w:cnfStyle w:val="001000000100" w:firstRow="0" w:lastRow="0" w:firstColumn="1" w:lastColumn="0" w:oddVBand="0" w:evenVBand="0" w:oddHBand="0" w:evenHBand="0" w:firstRowFirstColumn="1" w:firstRowLastColumn="0" w:lastRowFirstColumn="0" w:lastRowLastColumn="0"/>
             <w:tcW w:w="2660" w:type="dxa"/>
           </w:tcPr>
           <w:p>
@@ -594,6 +631,7 @@
             <w:dataBinding w:prefixMappings="xmlns:ns0='http://purl.org/dc/elements/1.1/' xmlns:ns1='http://schemas.openxmlformats.org/package/2006/metadata/core-properties' " w:xpath="/ns1:coreProperties[1]/ns1:category[1]" w:storeItemID="{6C3C8BC8-F283-45AE-878A-BAB7291924A1}"/>
             <w:text/>
           </w:sdtPr>
+          <w:sdtEndPr/>
           <w:sdtContent>
             <w:tc>
               <w:tcPr>
@@ -604,7 +642,7 @@
                   <w:tabs>
                     <w:tab w:val="left" w:pos="5556"/>
                   </w:tabs>
-                  <w:cnfStyle w:val="100000000000"/>
+                  <w:cnfStyle w:val="100000000000" w:firstRow="1" w:lastRow="0" w:firstColumn="0" w:lastColumn="0" w:oddVBand="0" w:evenVBand="0" w:oddHBand="0" w:evenHBand="0" w:firstRowFirstColumn="0" w:firstRowLastColumn="0" w:lastRowFirstColumn="0" w:lastRowLastColumn="0"/>
                   <w:rPr>
                     <w:lang w:val="en-GB"/>
                   </w:rPr>
@@ -622,11 +660,11 @@
       </w:tr>
       <w:tr>
         <w:trPr>
-          <w:cnfStyle w:val="000000100000"/>
+          <w:cnfStyle w:val="000000100000" w:firstRow="0" w:lastRow="0" w:firstColumn="0" w:lastColumn="0" w:oddVBand="0" w:evenVBand="0" w:oddHBand="1" w:evenHBand="0" w:firstRowFirstColumn="0" w:firstRowLastColumn="0" w:lastRowFirstColumn="0" w:lastRowLastColumn="0"/>
         </w:trPr>
         <w:tc>
           <w:tcPr>
-            <w:cnfStyle w:val="001000000000"/>
+            <w:cnfStyle w:val="001000000000" w:firstRow="0" w:lastRow="0" w:firstColumn="1" w:lastColumn="0" w:oddVBand="0" w:evenVBand="0" w:oddHBand="0" w:evenHBand="0" w:firstRowFirstColumn="0" w:firstRowLastColumn="0" w:lastRowFirstColumn="0" w:lastRowLastColumn="0"/>
             <w:tcW w:w="2660" w:type="dxa"/>
           </w:tcPr>
           <w:p>
@@ -663,6 +701,7 @@
             <w:dataBinding w:prefixMappings="xmlns:ns0='http://purl.org/dc/elements/1.1/' xmlns:ns1='http://schemas.openxmlformats.org/package/2006/metadata/core-properties' " w:xpath="/ns1:coreProperties[1]/ns0:subject[1]" w:storeItemID="{6C3C8BC8-F283-45AE-878A-BAB7291924A1}"/>
             <w:text/>
           </w:sdtPr>
+          <w:sdtEndPr/>
           <w:sdtContent>
             <w:tc>
               <w:tcPr>
@@ -673,7 +712,7 @@
                   <w:tabs>
                     <w:tab w:val="left" w:pos="5556"/>
                   </w:tabs>
-                  <w:cnfStyle w:val="000000100000"/>
+                  <w:cnfStyle w:val="000000100000" w:firstRow="0" w:lastRow="0" w:firstColumn="0" w:lastColumn="0" w:oddVBand="0" w:evenVBand="0" w:oddHBand="1" w:evenHBand="0" w:firstRowFirstColumn="0" w:firstRowLastColumn="0" w:lastRowFirstColumn="0" w:lastRowLastColumn="0"/>
                   <w:rPr>
                     <w:lang w:val="en-GB"/>
                   </w:rPr>
@@ -693,7 +732,7 @@
       <w:tr>
         <w:tc>
           <w:tcPr>
-            <w:cnfStyle w:val="001000000000"/>
+            <w:cnfStyle w:val="001000000000" w:firstRow="0" w:lastRow="0" w:firstColumn="1" w:lastColumn="0" w:oddVBand="0" w:evenVBand="0" w:oddHBand="0" w:evenHBand="0" w:firstRowFirstColumn="0" w:firstRowLastColumn="0" w:lastRowFirstColumn="0" w:lastRowLastColumn="0"/>
             <w:tcW w:w="2660" w:type="dxa"/>
           </w:tcPr>
           <w:p>
@@ -727,7 +766,7 @@
               <w:tabs>
                 <w:tab w:val="left" w:pos="5556"/>
               </w:tabs>
-              <w:cnfStyle w:val="000000000000"/>
+              <w:cnfStyle w:val="000000000000" w:firstRow="0" w:lastRow="0" w:firstColumn="0" w:lastColumn="0" w:oddVBand="0" w:evenVBand="0" w:oddHBand="0" w:evenHBand="0" w:firstRowFirstColumn="0" w:firstRowLastColumn="0" w:lastRowFirstColumn="0" w:lastRowLastColumn="0"/>
               <w:rPr>
                 <w:lang w:val="en-GB"/>
               </w:rPr>
@@ -736,24 +775,18 @@
               <w:rPr>
                 <w:lang w:val="en-GB"/>
               </w:rPr>
-              <w:t>Draft 0.</w:t>
-            </w:r>
-            <w:r>
-              <w:rPr>
-                <w:lang w:val="en-GB"/>
-              </w:rPr>
-              <w:t>2</w:t>
+              <w:t>1.0</w:t>
             </w:r>
           </w:p>
         </w:tc>
       </w:tr>
       <w:tr>
         <w:trPr>
-          <w:cnfStyle w:val="000000100000"/>
+          <w:cnfStyle w:val="000000100000" w:firstRow="0" w:lastRow="0" w:firstColumn="0" w:lastColumn="0" w:oddVBand="0" w:evenVBand="0" w:oddHBand="1" w:evenHBand="0" w:firstRowFirstColumn="0" w:firstRowLastColumn="0" w:lastRowFirstColumn="0" w:lastRowLastColumn="0"/>
         </w:trPr>
         <w:tc>
           <w:tcPr>
-            <w:cnfStyle w:val="001000000000"/>
+            <w:cnfStyle w:val="001000000000" w:firstRow="0" w:lastRow="0" w:firstColumn="1" w:lastColumn="0" w:oddVBand="0" w:evenVBand="0" w:oddHBand="0" w:evenHBand="0" w:firstRowFirstColumn="0" w:firstRowLastColumn="0" w:lastRowFirstColumn="0" w:lastRowLastColumn="0"/>
             <w:tcW w:w="2660" w:type="dxa"/>
           </w:tcPr>
           <w:p>
@@ -787,13 +820,14 @@
             <w:tag w:val=""/>
             <w:id w:val="1930462199"/>
             <w:dataBinding w:prefixMappings="xmlns:ns0='http://schemas.microsoft.com/office/2006/coverPageProps' " w:xpath="/ns0:CoverPageProperties[1]/ns0:PublishDate[1]" w:storeItemID="{55AF091B-3C7A-41E3-B477-F2FDAA23CFDA}"/>
-            <w:date w:fullDate="2019-10-15T00:00:00Z">
+            <w:date w:fullDate="2019-12-15T00:00:00Z">
               <w:dateFormat w:val="dd.MM.yyyy"/>
               <w:lid w:val="nb-NO"/>
               <w:storeMappedDataAs w:val="dateTime"/>
               <w:calendar w:val="gregorian"/>
             </w:date>
           </w:sdtPr>
+          <w:sdtEndPr/>
           <w:sdtContent>
             <w:tc>
               <w:tcPr>
@@ -804,40 +838,16 @@
                   <w:tabs>
                     <w:tab w:val="left" w:pos="5556"/>
                   </w:tabs>
-                  <w:cnfStyle w:val="000000100000"/>
+                  <w:cnfStyle w:val="000000100000" w:firstRow="0" w:lastRow="0" w:firstColumn="0" w:lastColumn="0" w:oddVBand="0" w:evenVBand="0" w:oddHBand="1" w:evenHBand="0" w:firstRowFirstColumn="0" w:firstRowLastColumn="0" w:lastRowFirstColumn="0" w:lastRowLastColumn="0"/>
                   <w:rPr>
                     <w:lang w:val="en-GB"/>
                   </w:rPr>
                 </w:pPr>
                 <w:r>
                   <w:rPr>
-                    <w:lang w:val="en-GB"/>
-                  </w:rPr>
-                  <w:t>1</w:t>
-                </w:r>
-                <w:r>
-                  <w:rPr>
-                    <w:lang w:val="en-GB"/>
-                  </w:rPr>
-                  <w:t>5</w:t>
-                </w:r>
-                <w:r>
-                  <w:rPr>
                     <w:lang w:val="nb-NO"/>
                   </w:rPr>
-                  <w:t>.</w:t>
-                </w:r>
-                <w:r>
-                  <w:rPr>
-                    <w:lang w:val="nb-NO"/>
-                  </w:rPr>
-                  <w:t>10</w:t>
-                </w:r>
-                <w:r>
-                  <w:rPr>
-                    <w:lang w:val="nb-NO"/>
-                  </w:rPr>
-                  <w:t>.2019</w:t>
+                  <w:t>15.12.2019</w:t>
                 </w:r>
               </w:p>
             </w:tc>
@@ -847,7 +857,7 @@
       <w:tr>
         <w:tc>
           <w:tcPr>
-            <w:cnfStyle w:val="001000000000"/>
+            <w:cnfStyle w:val="001000000000" w:firstRow="0" w:lastRow="0" w:firstColumn="1" w:lastColumn="0" w:oddVBand="0" w:evenVBand="0" w:oddHBand="0" w:evenHBand="0" w:firstRowFirstColumn="0" w:firstRowLastColumn="0" w:lastRowFirstColumn="0" w:lastRowLastColumn="0"/>
             <w:tcW w:w="2660" w:type="dxa"/>
           </w:tcPr>
           <w:p>
@@ -884,6 +894,7 @@
             <w:dataBinding w:prefixMappings="xmlns:ns0='http://schemas.openxmlformats.org/officeDocument/2006/extended-properties' " w:xpath="/ns0:Properties[1]/ns0:Manager[1]" w:storeItemID="{6668398D-A668-4E3E-A5EB-62B293D839F1}"/>
             <w:text/>
           </w:sdtPr>
+          <w:sdtEndPr/>
           <w:sdtContent>
             <w:tc>
               <w:tcPr>
@@ -894,7 +905,7 @@
                   <w:tabs>
                     <w:tab w:val="left" w:pos="5556"/>
                   </w:tabs>
-                  <w:cnfStyle w:val="000000000000"/>
+                  <w:cnfStyle w:val="000000000000" w:firstRow="0" w:lastRow="0" w:firstColumn="0" w:lastColumn="0" w:oddVBand="0" w:evenVBand="0" w:oddHBand="0" w:evenHBand="0" w:firstRowFirstColumn="0" w:firstRowLastColumn="0" w:lastRowFirstColumn="0" w:lastRowLastColumn="0"/>
                   <w:rPr>
                     <w:lang w:val="en-GB"/>
                   </w:rPr>
@@ -904,8 +915,33 @@
                     <w:color w:val="000000" w:themeColor="text1"/>
                     <w:lang w:val="en-GB"/>
                   </w:rPr>
-                  <w:t>Neck, Ashilta, Trollef</w:t>
+                  <w:t xml:space="preserve">Neck, </w:t>
                 </w:r>
+                <w:proofErr w:type="spellStart"/>
+                <w:r>
+                  <w:rPr>
+                    <w:color w:val="000000" w:themeColor="text1"/>
+                    <w:lang w:val="en-GB"/>
+                  </w:rPr>
+                  <w:t>Ashilta</w:t>
+                </w:r>
+                <w:proofErr w:type="spellEnd"/>
+                <w:r>
+                  <w:rPr>
+                    <w:color w:val="000000" w:themeColor="text1"/>
+                    <w:lang w:val="en-GB"/>
+                  </w:rPr>
+                  <w:t xml:space="preserve">, </w:t>
+                </w:r>
+                <w:proofErr w:type="spellStart"/>
+                <w:r>
+                  <w:rPr>
+                    <w:color w:val="000000" w:themeColor="text1"/>
+                    <w:lang w:val="en-GB"/>
+                  </w:rPr>
+                  <w:t>Trollef</w:t>
+                </w:r>
+                <w:proofErr w:type="spellEnd"/>
                 <w:r>
                   <w:rPr>
                     <w:color w:val="000000" w:themeColor="text1"/>
@@ -920,11 +956,11 @@
       </w:tr>
       <w:tr>
         <w:trPr>
-          <w:cnfStyle w:val="000000100000"/>
+          <w:cnfStyle w:val="000000100000" w:firstRow="0" w:lastRow="0" w:firstColumn="0" w:lastColumn="0" w:oddVBand="0" w:evenVBand="0" w:oddHBand="1" w:evenHBand="0" w:firstRowFirstColumn="0" w:firstRowLastColumn="0" w:lastRowFirstColumn="0" w:lastRowLastColumn="0"/>
         </w:trPr>
         <w:tc>
           <w:tcPr>
-            <w:cnfStyle w:val="001000000000"/>
+            <w:cnfStyle w:val="001000000000" w:firstRow="0" w:lastRow="0" w:firstColumn="1" w:lastColumn="0" w:oddVBand="0" w:evenVBand="0" w:oddHBand="0" w:evenHBand="0" w:firstRowFirstColumn="0" w:firstRowLastColumn="0" w:lastRowFirstColumn="0" w:lastRowLastColumn="0"/>
             <w:tcW w:w="2660" w:type="dxa"/>
           </w:tcPr>
           <w:p>
@@ -966,7 +1002,7 @@
               <w:tabs>
                 <w:tab w:val="left" w:pos="5556"/>
               </w:tabs>
-              <w:cnfStyle w:val="000000100000"/>
+              <w:cnfStyle w:val="000000100000" w:firstRow="0" w:lastRow="0" w:firstColumn="0" w:lastColumn="0" w:oddVBand="0" w:evenVBand="0" w:oddHBand="1" w:evenHBand="0" w:firstRowFirstColumn="0" w:firstRowLastColumn="0" w:lastRowFirstColumn="0" w:lastRowLastColumn="0"/>
               <w:rPr>
                 <w:i/>
                 <w:lang w:val="en-GB"/>
@@ -981,7 +1017,7 @@
         </w:trPr>
         <w:tc>
           <w:tcPr>
-            <w:cnfStyle w:val="001000000000"/>
+            <w:cnfStyle w:val="001000000000" w:firstRow="0" w:lastRow="0" w:firstColumn="1" w:lastColumn="0" w:oddVBand="0" w:evenVBand="0" w:oddHBand="0" w:evenHBand="0" w:firstRowFirstColumn="0" w:firstRowLastColumn="0" w:lastRowFirstColumn="0" w:lastRowLastColumn="0"/>
             <w:tcW w:w="2660" w:type="dxa"/>
           </w:tcPr>
           <w:p>
@@ -1017,7 +1053,7 @@
               <w:adjustRightInd w:val="0"/>
               <w:ind w:left="1168" w:hanging="1168"/>
               <w:jc w:val="left"/>
-              <w:cnfStyle w:val="000000000000"/>
+              <w:cnfStyle w:val="000000000000" w:firstRow="0" w:lastRow="0" w:firstColumn="0" w:lastColumn="0" w:oddVBand="0" w:evenVBand="0" w:oddHBand="0" w:evenHBand="0" w:firstRowFirstColumn="0" w:firstRowLastColumn="0" w:lastRowFirstColumn="0" w:lastRowLastColumn="0"/>
               <w:rPr>
                 <w:highlight w:val="yellow"/>
                 <w:lang w:val="en-GB"/>
@@ -1402,7 +1438,7 @@
                 <w:noProof/>
                 <w:webHidden/>
               </w:rPr>
-              <w:t>5</w:t>
+              <w:t>6</w:t>
             </w:r>
             <w:r>
               <w:rPr>
@@ -1492,7 +1528,7 @@
                 <w:noProof/>
                 <w:webHidden/>
               </w:rPr>
-              <w:t>5</w:t>
+              <w:t>6</w:t>
             </w:r>
             <w:r>
               <w:rPr>
@@ -1599,7 +1635,7 @@
                 <w:noProof/>
                 <w:webHidden/>
               </w:rPr>
-              <w:t>5</w:t>
+              <w:t>6</w:t>
             </w:r>
             <w:r>
               <w:rPr>
@@ -1689,7 +1725,7 @@
                 <w:noProof/>
                 <w:webHidden/>
               </w:rPr>
-              <w:t>5</w:t>
+              <w:t>6</w:t>
             </w:r>
             <w:r>
               <w:rPr>
@@ -1779,7 +1815,7 @@
                 <w:noProof/>
                 <w:webHidden/>
               </w:rPr>
-              <w:t>5</w:t>
+              <w:t>6</w:t>
             </w:r>
             <w:r>
               <w:rPr>
@@ -1869,7 +1905,7 @@
                 <w:noProof/>
                 <w:webHidden/>
               </w:rPr>
-              <w:t>5</w:t>
+              <w:t>6</w:t>
             </w:r>
             <w:r>
               <w:rPr>
@@ -1959,7 +1995,7 @@
                 <w:noProof/>
                 <w:webHidden/>
               </w:rPr>
-              <w:t>6</w:t>
+              <w:t>7</w:t>
             </w:r>
             <w:r>
               <w:rPr>
@@ -2049,7 +2085,7 @@
                 <w:noProof/>
                 <w:webHidden/>
               </w:rPr>
-              <w:t>6</w:t>
+              <w:t>8</w:t>
             </w:r>
             <w:r>
               <w:rPr>
@@ -2139,7 +2175,7 @@
                 <w:noProof/>
                 <w:webHidden/>
               </w:rPr>
-              <w:t>7</w:t>
+              <w:t>8</w:t>
             </w:r>
             <w:r>
               <w:rPr>
@@ -2229,7 +2265,7 @@
                 <w:noProof/>
                 <w:webHidden/>
               </w:rPr>
-              <w:t>7</w:t>
+              <w:t>8</w:t>
             </w:r>
             <w:r>
               <w:rPr>
@@ -2319,7 +2355,7 @@
                 <w:noProof/>
                 <w:webHidden/>
               </w:rPr>
-              <w:t>7</w:t>
+              <w:t>8</w:t>
             </w:r>
             <w:r>
               <w:rPr>
@@ -2409,7 +2445,7 @@
                 <w:noProof/>
                 <w:webHidden/>
               </w:rPr>
-              <w:t>7</w:t>
+              <w:t>9</w:t>
             </w:r>
             <w:r>
               <w:rPr>
@@ -2499,7 +2535,7 @@
                 <w:noProof/>
                 <w:webHidden/>
               </w:rPr>
-              <w:t>7</w:t>
+              <w:t>9</w:t>
             </w:r>
             <w:r>
               <w:rPr>
@@ -2589,7 +2625,7 @@
                 <w:noProof/>
                 <w:webHidden/>
               </w:rPr>
-              <w:t>7</w:t>
+              <w:t>9</w:t>
             </w:r>
             <w:r>
               <w:rPr>
@@ -2679,7 +2715,7 @@
                 <w:noProof/>
                 <w:webHidden/>
               </w:rPr>
-              <w:t>8</w:t>
+              <w:t>9</w:t>
             </w:r>
             <w:r>
               <w:rPr>
@@ -2769,7 +2805,7 @@
                 <w:noProof/>
                 <w:webHidden/>
               </w:rPr>
-              <w:t>8</w:t>
+              <w:t>10</w:t>
             </w:r>
             <w:r>
               <w:rPr>
@@ -2859,7 +2895,7 @@
                 <w:noProof/>
                 <w:webHidden/>
               </w:rPr>
-              <w:t>8</w:t>
+              <w:t>10</w:t>
             </w:r>
             <w:r>
               <w:rPr>
@@ -2949,7 +2985,7 @@
                 <w:noProof/>
                 <w:webHidden/>
               </w:rPr>
-              <w:t>8</w:t>
+              <w:t>10</w:t>
             </w:r>
             <w:r>
               <w:rPr>
@@ -3039,7 +3075,7 @@
                 <w:noProof/>
                 <w:webHidden/>
               </w:rPr>
-              <w:t>9</w:t>
+              <w:t>10</w:t>
             </w:r>
             <w:r>
               <w:rPr>
@@ -3129,7 +3165,7 @@
                 <w:noProof/>
                 <w:webHidden/>
               </w:rPr>
-              <w:t>9</w:t>
+              <w:t>10</w:t>
             </w:r>
             <w:r>
               <w:rPr>
@@ -3219,7 +3255,7 @@
                 <w:noProof/>
                 <w:webHidden/>
               </w:rPr>
-              <w:t>9</w:t>
+              <w:t>10</w:t>
             </w:r>
             <w:r>
               <w:rPr>
@@ -3309,7 +3345,7 @@
                 <w:noProof/>
                 <w:webHidden/>
               </w:rPr>
-              <w:t>9</w:t>
+              <w:t>11</w:t>
             </w:r>
             <w:r>
               <w:rPr>
@@ -3464,7 +3500,10 @@
         <w:t>Pilot responsibility:</w:t>
       </w:r>
       <w:r>
-        <w:t xml:space="preserve"> Use </w:t>
+        <w:t xml:space="preserve"> </w:t>
+      </w:r>
+      <w:r>
+        <w:t>Read these instructions closely. If you do not want to be a part of the squadron on these terms, please let any of the IP’s know. By starting training you accept these instructions and are part of the squadron on these terms.</w:t>
       </w:r>
     </w:p>
     <w:p>
@@ -3506,7 +3545,15 @@
         <w:t xml:space="preserve"> Instructor Pilots/Squadron Commander may approve deviations from this regulation</w:t>
       </w:r>
       <w:r>
-        <w:t>,provided that</w:t>
+        <w:t>,</w:t>
+      </w:r>
+      <w:r>
+        <w:t xml:space="preserve"> </w:t>
+      </w:r>
+      <w:bookmarkStart w:id="2" w:name="_GoBack"/>
+      <w:bookmarkEnd w:id="2"/>
+      <w:r>
+        <w:t>provided that</w:t>
       </w:r>
       <w:r>
         <w:t xml:space="preserve"> the integrity of the training program is not compromised</w:t>
@@ -3568,16 +3615,16 @@
           <w:lang w:val="en-GB"/>
         </w:rPr>
       </w:pPr>
-      <w:bookmarkStart w:id="2" w:name="_Toc405989126"/>
-      <w:bookmarkStart w:id="3" w:name="_Toc24315350"/>
+      <w:bookmarkStart w:id="3" w:name="_Toc405989126"/>
+      <w:bookmarkStart w:id="4" w:name="_Toc24315350"/>
       <w:r>
         <w:rPr>
           <w:lang w:val="en-GB"/>
         </w:rPr>
         <w:t>Abbreviations</w:t>
       </w:r>
-      <w:bookmarkEnd w:id="2"/>
       <w:bookmarkEnd w:id="3"/>
+      <w:bookmarkEnd w:id="4"/>
     </w:p>
     <w:p>
       <w:pPr>
@@ -3842,6 +3889,7 @@
           <w:lang w:val="en-GB"/>
         </w:rPr>
       </w:pPr>
+      <w:proofErr w:type="spellStart"/>
       <w:r>
         <w:rPr>
           <w:b/>
@@ -3862,6 +3910,7 @@
         </w:rPr>
         <w:t>Composite</w:t>
       </w:r>
+      <w:proofErr w:type="spellEnd"/>
       <w:r>
         <w:rPr>
           <w:lang w:val="en-GB"/>
@@ -3950,14 +3999,14 @@
           <w:lang w:val="en-GB"/>
         </w:rPr>
       </w:pPr>
-      <w:bookmarkStart w:id="4" w:name="_Toc24315351"/>
+      <w:bookmarkStart w:id="5" w:name="_Toc24315351"/>
       <w:r>
         <w:rPr>
           <w:lang w:val="en-GB"/>
         </w:rPr>
         <w:t>Definitions</w:t>
       </w:r>
-      <w:bookmarkEnd w:id="4"/>
+      <w:bookmarkEnd w:id="5"/>
     </w:p>
     <w:p>
       <w:pPr>
@@ -4454,6 +4503,7 @@
           <w:b/>
           <w:bCs/>
         </w:rPr>
+        <w:lastRenderedPageBreak/>
         <w:br w:type="page"/>
       </w:r>
     </w:p>
@@ -4476,7 +4526,7 @@
           <w:lang w:val="en-GB"/>
         </w:rPr>
       </w:pPr>
-      <w:bookmarkStart w:id="5" w:name="_Toc24315352"/>
+      <w:bookmarkStart w:id="6" w:name="_Toc24315352"/>
       <w:r>
         <w:rPr>
           <w:lang w:val="en-GB"/>
@@ -4490,7 +4540,7 @@
         </w:rPr>
         <w:t>th</w:t>
       </w:r>
-      <w:bookmarkEnd w:id="5"/>
+      <w:bookmarkEnd w:id="6"/>
     </w:p>
     <w:p>
       <w:pPr>
@@ -4503,7 +4553,7 @@
           <w:lang w:val="en-GB"/>
         </w:rPr>
       </w:pPr>
-      <w:bookmarkStart w:id="6" w:name="_Toc24315353"/>
+      <w:bookmarkStart w:id="7" w:name="_Toc24315353"/>
       <w:r>
         <w:rPr>
           <w:lang w:val="en-GB"/>
@@ -4516,7 +4566,7 @@
         </w:rPr>
         <w:t>s</w:t>
       </w:r>
-      <w:bookmarkEnd w:id="6"/>
+      <w:bookmarkEnd w:id="7"/>
     </w:p>
     <w:p>
       <w:pPr>
@@ -4826,7 +4876,7 @@
           <w:lang w:val="en-GB"/>
         </w:rPr>
       </w:pPr>
-      <w:bookmarkStart w:id="7" w:name="_Toc24315354"/>
+      <w:bookmarkStart w:id="8" w:name="_Toc24315354"/>
       <w:r>
         <w:rPr>
           <w:lang w:val="en-GB"/>
@@ -4846,31 +4896,19 @@
         </w:rPr>
         <w:t xml:space="preserve"> Pilots</w:t>
       </w:r>
-      <w:bookmarkEnd w:id="7"/>
-    </w:p>
-    <w:p>
-      <w:pPr>
-        <w:rPr>
-          <w:lang w:val="en-GB"/>
-        </w:rPr>
-      </w:pPr>
-      <w:r>
-        <w:rPr>
-          <w:lang w:val="en-GB"/>
-        </w:rPr>
-        <w:t xml:space="preserve">For pilots joining the </w:t>
-      </w:r>
-      <w:r>
-        <w:rPr>
-          <w:lang w:val="en-GB"/>
-        </w:rPr>
-        <w:t>conversion course</w:t>
-      </w:r>
-      <w:r>
-        <w:rPr>
-          <w:lang w:val="en-GB"/>
-        </w:rPr>
-        <w:t>, the following lessons from the 494</w:t>
+      <w:bookmarkEnd w:id="8"/>
+    </w:p>
+    <w:p>
+      <w:pPr>
+        <w:rPr>
+          <w:lang w:val="en-GB"/>
+        </w:rPr>
+      </w:pPr>
+      <w:r>
+        <w:rPr>
+          <w:lang w:val="en-GB"/>
+        </w:rPr>
+        <w:t>Only MQ pilots from the 494</w:t>
       </w:r>
       <w:r>
         <w:rPr>
@@ -4883,139 +4921,7 @@
         <w:rPr>
           <w:lang w:val="en-GB"/>
         </w:rPr>
-        <w:t xml:space="preserve"> TRP must have been completed:</w:t>
-      </w:r>
-    </w:p>
-    <w:p>
-      <w:pPr>
-        <w:pStyle w:val="Listeavsnitt"/>
-        <w:numPr>
-          <w:ilvl w:val="0"/>
-          <w:numId w:val="5"/>
-        </w:numPr>
-        <w:rPr>
-          <w:lang w:val="en-GB"/>
-        </w:rPr>
-      </w:pPr>
-      <w:r>
-        <w:rPr>
-          <w:lang w:val="en-GB"/>
-        </w:rPr>
-        <w:t>132-TRP-494-TAC-07</w:t>
-      </w:r>
-      <w:r>
-        <w:rPr>
-          <w:lang w:val="en-GB"/>
-        </w:rPr>
-        <w:t>: MQT checkout</w:t>
-      </w:r>
-    </w:p>
-    <w:p>
-      <w:pPr>
-        <w:pStyle w:val="Listeavsnitt"/>
-        <w:numPr>
-          <w:ilvl w:val="0"/>
-          <w:numId w:val="5"/>
-        </w:numPr>
-        <w:rPr>
-          <w:lang w:val="en-GB"/>
-        </w:rPr>
-      </w:pPr>
-      <w:r>
-        <w:rPr>
-          <w:lang w:val="en-GB"/>
-        </w:rPr>
-        <w:t>132-TRP-494-</w:t>
-      </w:r>
-      <w:r>
-        <w:rPr>
-          <w:lang w:val="en-GB"/>
-        </w:rPr>
-        <w:t>TAC-21: SAT 2: High/Medium altitude deliveries</w:t>
-      </w:r>
-    </w:p>
-    <w:p>
-      <w:pPr>
-        <w:pStyle w:val="Listeavsnitt"/>
-        <w:numPr>
-          <w:ilvl w:val="0"/>
-          <w:numId w:val="5"/>
-        </w:numPr>
-        <w:rPr>
-          <w:lang w:val="en-GB"/>
-        </w:rPr>
-      </w:pPr>
-      <w:r>
-        <w:rPr>
-          <w:lang w:val="en-GB"/>
-        </w:rPr>
-        <w:t>132-TRP-494-</w:t>
-      </w:r>
-      <w:r>
-        <w:rPr>
-          <w:lang w:val="en-GB"/>
-        </w:rPr>
-        <w:t>TAC-20: SAT 4: Flight</w:t>
-      </w:r>
-      <w:r>
-        <w:rPr>
-          <w:lang w:val="en-GB"/>
-        </w:rPr>
-        <w:t xml:space="preserve"> L</w:t>
-      </w:r>
-      <w:r>
-        <w:rPr>
-          <w:lang w:val="en-GB"/>
-        </w:rPr>
-        <w:t>ead (SQ, with IP/MQ/TR)</w:t>
-      </w:r>
-    </w:p>
-    <w:p>
-      <w:pPr>
-        <w:pStyle w:val="Listeavsnitt"/>
-        <w:numPr>
-          <w:ilvl w:val="0"/>
-          <w:numId w:val="5"/>
-        </w:numPr>
-        <w:rPr>
-          <w:lang w:val="en-GB"/>
-        </w:rPr>
-      </w:pPr>
-      <w:r>
-        <w:rPr>
-          <w:lang w:val="en-GB"/>
-        </w:rPr>
-        <w:t>132-TRP-494-</w:t>
-      </w:r>
-      <w:r>
-        <w:rPr>
-          <w:lang w:val="en-GB"/>
-        </w:rPr>
-        <w:t>TAC-12: DCA: CAP (SQ with IP/MQ)</w:t>
-      </w:r>
-    </w:p>
-    <w:p>
-      <w:pPr>
-        <w:pStyle w:val="Listeavsnitt"/>
-        <w:numPr>
-          <w:ilvl w:val="0"/>
-          <w:numId w:val="5"/>
-        </w:numPr>
-        <w:rPr>
-          <w:lang w:val="en-GB"/>
-        </w:rPr>
-      </w:pPr>
-      <w:r>
-        <w:rPr>
-          <w:lang w:val="en-GB"/>
-        </w:rPr>
-        <w:t>132-TRP-494-</w:t>
-      </w:r>
-      <w:r>
-        <w:rPr>
-          <w:lang w:val="en-GB"/>
-        </w:rPr>
-        <w:t>TAC-11: OCA: SWEEP (SQ with IP/MQ)</w:t>
+        <w:t xml:space="preserve"> will be accepted into the conversion course.</w:t>
       </w:r>
     </w:p>
     <w:p>
@@ -5107,14 +5013,14 @@
           <w:lang w:val="en-GB"/>
         </w:rPr>
       </w:pPr>
-      <w:bookmarkStart w:id="8" w:name="_Toc24315355"/>
+      <w:bookmarkStart w:id="9" w:name="_Toc24315355"/>
       <w:r>
         <w:rPr>
           <w:lang w:val="en-GB"/>
         </w:rPr>
         <w:t>General regulations</w:t>
       </w:r>
-      <w:bookmarkEnd w:id="8"/>
+      <w:bookmarkEnd w:id="9"/>
     </w:p>
     <w:p>
       <w:pPr>
@@ -5127,20 +5033,22 @@
           <w:lang w:val="en-GB"/>
         </w:rPr>
       </w:pPr>
-      <w:bookmarkStart w:id="9" w:name="_Toc24315356"/>
+      <w:bookmarkStart w:id="10" w:name="_Toc24315356"/>
+      <w:proofErr w:type="spellStart"/>
       <w:r>
         <w:rPr>
           <w:lang w:val="en-GB"/>
         </w:rPr>
         <w:t>Self Qualification</w:t>
       </w:r>
+      <w:proofErr w:type="spellEnd"/>
       <w:r>
         <w:rPr>
           <w:lang w:val="en-GB"/>
         </w:rPr>
         <w:t xml:space="preserve"> (SQ)</w:t>
       </w:r>
-      <w:bookmarkEnd w:id="9"/>
+      <w:bookmarkEnd w:id="10"/>
     </w:p>
     <w:p>
       <w:pPr>
@@ -5153,7 +5061,21 @@
         <w:rPr>
           <w:lang w:val="en-GB"/>
         </w:rPr>
-        <w:t>‘Self Qualification’ or SQ lessons are intended to be conducted without an Instructor Pilot. For Initial Qualification Training (IQT), all SQ lessons are to be conducted offline, not connected to the 132</w:t>
+        <w:t>‘</w:t>
+      </w:r>
+      <w:proofErr w:type="spellStart"/>
+      <w:r>
+        <w:rPr>
+          <w:lang w:val="en-GB"/>
+        </w:rPr>
+        <w:t>Self Qualification</w:t>
+      </w:r>
+      <w:proofErr w:type="spellEnd"/>
+      <w:r>
+        <w:rPr>
+          <w:lang w:val="en-GB"/>
+        </w:rPr>
+        <w:t>’ or SQ lessons are intended to be conducted without an Instructor Pilot. For Initial Qualification Training (IQT), all SQ lessons are to be conducted offline, not connected to the 132</w:t>
       </w:r>
       <w:r>
         <w:rPr>
@@ -5305,15 +5227,14 @@
           <w:lang w:val="en-GB"/>
         </w:rPr>
       </w:pPr>
-      <w:bookmarkStart w:id="10" w:name="_Toc24315357"/>
-      <w:r>
-        <w:rPr>
-          <w:lang w:val="en-GB"/>
-        </w:rPr>
-        <w:lastRenderedPageBreak/>
+      <w:bookmarkStart w:id="11" w:name="_Toc24315357"/>
+      <w:r>
+        <w:rPr>
+          <w:lang w:val="en-GB"/>
+        </w:rPr>
         <w:t>IP Lessons</w:t>
       </w:r>
-      <w:bookmarkEnd w:id="10"/>
+      <w:bookmarkEnd w:id="11"/>
     </w:p>
     <w:p>
       <w:pPr>
@@ -5386,12 +5307,14 @@
         </w:rPr>
         <w:t xml:space="preserve">Instructor time is one of the </w:t>
       </w:r>
+      <w:proofErr w:type="spellStart"/>
       <w:r>
         <w:rPr>
           <w:lang w:val="en-GB"/>
         </w:rPr>
         <w:t>scarcestresources</w:t>
       </w:r>
+      <w:proofErr w:type="spellEnd"/>
       <w:r>
         <w:rPr>
           <w:lang w:val="en-GB"/>
@@ -5571,7 +5494,7 @@
           <w:lang w:val="en-GB"/>
         </w:rPr>
       </w:pPr>
-      <w:bookmarkStart w:id="11" w:name="_Toc24315358"/>
+      <w:bookmarkStart w:id="12" w:name="_Toc24315358"/>
       <w:r>
         <w:rPr>
           <w:lang w:val="en-GB"/>
@@ -5584,7 +5507,7 @@
         </w:rPr>
         <w:t xml:space="preserve"> / pace through training program</w:t>
       </w:r>
-      <w:bookmarkEnd w:id="11"/>
+      <w:bookmarkEnd w:id="12"/>
     </w:p>
     <w:p>
       <w:pPr>
@@ -6123,7 +6046,6 @@
         </w:numPr>
       </w:pPr>
       <w:r>
-        <w:lastRenderedPageBreak/>
         <w:t>ACT and SAT lessons can be flown with another MQ pilot or an IP as described in the lesson.</w:t>
       </w:r>
     </w:p>
@@ -6222,14 +6144,15 @@
           <w:lang w:val="en-GB"/>
         </w:rPr>
       </w:pPr>
-      <w:bookmarkStart w:id="12" w:name="_Toc24315359"/>
-      <w:r>
-        <w:rPr>
-          <w:lang w:val="en-GB"/>
-        </w:rPr>
+      <w:bookmarkStart w:id="13" w:name="_Toc24315359"/>
+      <w:r>
+        <w:rPr>
+          <w:lang w:val="en-GB"/>
+        </w:rPr>
+        <w:lastRenderedPageBreak/>
         <w:t>Standards</w:t>
       </w:r>
-      <w:bookmarkEnd w:id="12"/>
+      <w:bookmarkEnd w:id="13"/>
     </w:p>
     <w:p>
       <w:pPr>
@@ -6281,11 +6204,33 @@
         </w:rPr>
         <w:t xml:space="preserve">a </w:t>
       </w:r>
-      <w:r>
-        <w:rPr>
-          <w:lang w:val="en-GB"/>
-        </w:rPr>
-        <w:t>flightplan on the eventpage on the 132</w:t>
+      <w:proofErr w:type="spellStart"/>
+      <w:r>
+        <w:rPr>
+          <w:lang w:val="en-GB"/>
+        </w:rPr>
+        <w:t>flightplan</w:t>
+      </w:r>
+      <w:proofErr w:type="spellEnd"/>
+      <w:r>
+        <w:rPr>
+          <w:lang w:val="en-GB"/>
+        </w:rPr>
+        <w:t xml:space="preserve"> on the </w:t>
+      </w:r>
+      <w:proofErr w:type="spellStart"/>
+      <w:r>
+        <w:rPr>
+          <w:lang w:val="en-GB"/>
+        </w:rPr>
+        <w:t>eventpage</w:t>
+      </w:r>
+      <w:proofErr w:type="spellEnd"/>
+      <w:r>
+        <w:rPr>
+          <w:lang w:val="en-GB"/>
+        </w:rPr>
+        <w:t xml:space="preserve"> on the 132</w:t>
       </w:r>
       <w:r>
         <w:rPr>
@@ -6417,7 +6362,7 @@
           <w:lang w:val="en-GB"/>
         </w:rPr>
       </w:pPr>
-      <w:bookmarkStart w:id="13" w:name="_Toc24315360"/>
+      <w:bookmarkStart w:id="14" w:name="_Toc24315360"/>
       <w:r>
         <w:rPr>
           <w:lang w:val="en-GB"/>
@@ -6436,7 +6381,7 @@
         </w:rPr>
         <w:t>progress</w:t>
       </w:r>
-      <w:bookmarkEnd w:id="13"/>
+      <w:bookmarkEnd w:id="14"/>
     </w:p>
     <w:p>
       <w:pPr>
@@ -6578,14 +6523,14 @@
           <w:lang w:val="en-GB"/>
         </w:rPr>
       </w:pPr>
-      <w:bookmarkStart w:id="14" w:name="_Toc24315361"/>
+      <w:bookmarkStart w:id="15" w:name="_Toc24315361"/>
       <w:r>
         <w:rPr>
           <w:lang w:val="en-GB"/>
         </w:rPr>
         <w:t>Qualification levels</w:t>
       </w:r>
-      <w:bookmarkEnd w:id="14"/>
+      <w:bookmarkEnd w:id="15"/>
     </w:p>
     <w:p>
       <w:pPr>
@@ -6963,14 +6908,14 @@
           <w:lang w:val="en-GB"/>
         </w:rPr>
       </w:pPr>
-      <w:bookmarkStart w:id="15" w:name="_Toc24315362"/>
+      <w:bookmarkStart w:id="16" w:name="_Toc24315362"/>
       <w:r>
         <w:rPr>
           <w:lang w:val="en-GB"/>
         </w:rPr>
         <w:t>Grading</w:t>
       </w:r>
-      <w:bookmarkEnd w:id="15"/>
+      <w:bookmarkEnd w:id="16"/>
     </w:p>
     <w:p>
       <w:pPr>
@@ -7026,7 +6971,6 @@
         <w:rPr>
           <w:lang w:val="en-GB"/>
         </w:rPr>
-        <w:lastRenderedPageBreak/>
         <w:t>The overall grades should be understood as follows:</w:t>
       </w:r>
     </w:p>
@@ -7175,6 +7119,7 @@
           <w:b/>
           <w:lang w:val="en-GB"/>
         </w:rPr>
+        <w:lastRenderedPageBreak/>
         <w:t>(Q) Qualified:</w:t>
       </w:r>
       <w:r>
@@ -7212,7 +7157,7 @@
           <w:lang w:val="en-GB"/>
         </w:rPr>
       </w:pPr>
-      <w:bookmarkStart w:id="16" w:name="_Toc24315363"/>
+      <w:bookmarkStart w:id="17" w:name="_Toc24315363"/>
       <w:r>
         <w:rPr>
           <w:lang w:val="en-GB"/>
@@ -7225,7 +7170,7 @@
         </w:rPr>
         <w:t>Training programs</w:t>
       </w:r>
-      <w:bookmarkEnd w:id="16"/>
+      <w:bookmarkEnd w:id="17"/>
     </w:p>
     <w:p>
       <w:pPr>
@@ -7234,7 +7179,7 @@
           <w:lang w:val="en-GB"/>
         </w:rPr>
       </w:pPr>
-      <w:bookmarkStart w:id="17" w:name="_Toc24315364"/>
+      <w:bookmarkStart w:id="18" w:name="_Toc24315364"/>
       <w:r>
         <w:rPr>
           <w:lang w:val="en-GB"/>
@@ -7247,7 +7192,7 @@
         </w:rPr>
         <w:t>Initial Qualification Training (IQT)</w:t>
       </w:r>
-      <w:bookmarkEnd w:id="17"/>
+      <w:bookmarkEnd w:id="18"/>
     </w:p>
     <w:p>
       <w:pPr>
@@ -7390,7 +7335,7 @@
           <w:lang w:val="en-GB"/>
         </w:rPr>
       </w:pPr>
-      <w:bookmarkStart w:id="18" w:name="_Toc24315365"/>
+      <w:bookmarkStart w:id="19" w:name="_Toc24315365"/>
     </w:p>
     <w:p>
       <w:pPr>
@@ -7431,7 +7376,7 @@
         </w:rPr>
         <w:t>Mission Qualification Training (MQT)</w:t>
       </w:r>
-      <w:bookmarkEnd w:id="18"/>
+      <w:bookmarkEnd w:id="19"/>
     </w:p>
     <w:p>
       <w:pPr>
@@ -7545,14 +7490,14 @@
           <w:lang w:val="en-GB"/>
         </w:rPr>
       </w:pPr>
-      <w:bookmarkStart w:id="19" w:name="_Toc24315366"/>
+      <w:bookmarkStart w:id="20" w:name="_Toc24315366"/>
       <w:r>
         <w:rPr>
           <w:lang w:val="en-GB"/>
         </w:rPr>
         <w:t>Continuation Training</w:t>
       </w:r>
-      <w:bookmarkEnd w:id="19"/>
+      <w:bookmarkEnd w:id="20"/>
     </w:p>
     <w:p>
       <w:pPr>
@@ -7682,7 +7627,6 @@
         <w:rPr>
           <w:lang w:val="en-GB"/>
         </w:rPr>
-        <w:lastRenderedPageBreak/>
         <w:t>The next parts are Air Combat Tactics (ACT) and Surface Attack Tactics (SAT). They can be taken in either order. The last part is Suppression of Enemy Air Defences (SEAD). In order to conduct SEAD training, a pilot in the 388</w:t>
       </w:r>
       <w:r>
@@ -7732,6 +7676,7 @@
         <w:rPr>
           <w:lang w:val="en-GB"/>
         </w:rPr>
+        <w:lastRenderedPageBreak/>
         <w:t>Surface Attack Tactics (SAT) contains 4 different lessons placing the student pilot in various A-G mission types: CAS, AR, SCAR.</w:t>
       </w:r>
     </w:p>
@@ -7785,14 +7730,14 @@
           <w:lang w:val="en-GB"/>
         </w:rPr>
       </w:pPr>
-      <w:bookmarkStart w:id="20" w:name="_Toc24315367"/>
+      <w:bookmarkStart w:id="21" w:name="_Toc24315367"/>
       <w:r>
         <w:rPr>
           <w:lang w:val="en-GB"/>
         </w:rPr>
         <w:t>Upgrades</w:t>
       </w:r>
-      <w:bookmarkEnd w:id="20"/>
+      <w:bookmarkEnd w:id="21"/>
     </w:p>
     <w:p>
       <w:pPr>
@@ -7851,7 +7796,7 @@
           <w:lang w:val="en-GB"/>
         </w:rPr>
       </w:pPr>
-      <w:bookmarkStart w:id="21" w:name="_Toc24315368"/>
+      <w:bookmarkStart w:id="22" w:name="_Toc24315368"/>
       <w:r>
         <w:rPr>
           <w:lang w:val="en-GB"/>
@@ -7882,7 +7827,7 @@
         </w:rPr>
         <w:t>pgrade (2FLUG)</w:t>
       </w:r>
-      <w:bookmarkEnd w:id="21"/>
+      <w:bookmarkEnd w:id="22"/>
     </w:p>
     <w:p>
       <w:pPr>
@@ -8091,7 +8036,7 @@
           <w:lang w:val="en-GB"/>
         </w:rPr>
       </w:pPr>
-      <w:bookmarkStart w:id="22" w:name="_Toc24315369"/>
+      <w:bookmarkStart w:id="23" w:name="_Toc24315369"/>
       <w:r>
         <w:rPr>
           <w:lang w:val="en-GB"/>
@@ -8128,7 +8073,7 @@
         </w:rPr>
         <w:t>pgrade (4FLUG)</w:t>
       </w:r>
-      <w:bookmarkEnd w:id="22"/>
+      <w:bookmarkEnd w:id="23"/>
     </w:p>
     <w:p>
       <w:pPr>
@@ -8275,7 +8220,7 @@
           <w:lang w:val="en-GB"/>
         </w:rPr>
       </w:pPr>
-      <w:bookmarkStart w:id="23" w:name="_Toc24315370"/>
+      <w:bookmarkStart w:id="24" w:name="_Toc24315370"/>
       <w:r>
         <w:rPr>
           <w:lang w:val="en-GB"/>
@@ -8288,7 +8233,7 @@
         </w:rPr>
         <w:t>FAC(A)</w:t>
       </w:r>
-      <w:bookmarkEnd w:id="23"/>
+      <w:bookmarkEnd w:id="24"/>
     </w:p>
     <w:p>
       <w:pPr>
@@ -8420,75 +8365,75 @@
           <w:lang w:val="en-GB"/>
         </w:rPr>
       </w:pPr>
-      <w:bookmarkStart w:id="24" w:name="_Toc24315371"/>
+      <w:bookmarkStart w:id="25" w:name="_Toc24315371"/>
+      <w:r>
+        <w:rPr>
+          <w:lang w:val="en-GB"/>
+        </w:rPr>
+        <w:t xml:space="preserve">4.4.4. </w:t>
+      </w:r>
+      <w:r>
+        <w:rPr>
+          <w:lang w:val="en-GB"/>
+        </w:rPr>
+        <w:t xml:space="preserve">Aggressor </w:t>
+      </w:r>
+      <w:r>
+        <w:rPr>
+          <w:lang w:val="en-GB"/>
+        </w:rPr>
+        <w:t>P</w:t>
+      </w:r>
+      <w:r>
+        <w:rPr>
+          <w:lang w:val="en-GB"/>
+        </w:rPr>
+        <w:t>ilot</w:t>
+      </w:r>
+      <w:bookmarkEnd w:id="25"/>
+    </w:p>
+    <w:p>
+      <w:pPr>
+        <w:rPr>
+          <w:lang w:val="en-GB"/>
+        </w:rPr>
+      </w:pPr>
+      <w:r>
+        <w:rPr>
+          <w:lang w:val="en-GB"/>
+        </w:rPr>
+        <w:t>To be developed later.</w:t>
+      </w:r>
+    </w:p>
+    <w:p>
+      <w:pPr>
+        <w:rPr>
+          <w:b/>
+          <w:lang w:val="en-GB"/>
+        </w:rPr>
+      </w:pPr>
+    </w:p>
+    <w:p>
+      <w:pPr>
+        <w:rPr>
+          <w:b/>
+          <w:lang w:val="en-GB"/>
+        </w:rPr>
+      </w:pPr>
+    </w:p>
+    <w:p>
+      <w:pPr>
+        <w:pStyle w:val="Overskrift3"/>
+        <w:rPr>
+          <w:lang w:val="en-GB"/>
+        </w:rPr>
+      </w:pPr>
+      <w:bookmarkStart w:id="26" w:name="_Toc24315372"/>
       <w:r>
         <w:rPr>
           <w:lang w:val="en-GB"/>
         </w:rPr>
         <w:lastRenderedPageBreak/>
-        <w:t xml:space="preserve">4.4.4. </w:t>
-      </w:r>
-      <w:r>
-        <w:rPr>
-          <w:lang w:val="en-GB"/>
-        </w:rPr>
-        <w:t xml:space="preserve">Aggressor </w:t>
-      </w:r>
-      <w:r>
-        <w:rPr>
-          <w:lang w:val="en-GB"/>
-        </w:rPr>
-        <w:t>P</w:t>
-      </w:r>
-      <w:r>
-        <w:rPr>
-          <w:lang w:val="en-GB"/>
-        </w:rPr>
-        <w:t>ilot</w:t>
-      </w:r>
-      <w:bookmarkEnd w:id="24"/>
-    </w:p>
-    <w:p>
-      <w:pPr>
-        <w:rPr>
-          <w:lang w:val="en-GB"/>
-        </w:rPr>
-      </w:pPr>
-      <w:r>
-        <w:rPr>
-          <w:lang w:val="en-GB"/>
-        </w:rPr>
-        <w:t>To be developed later.</w:t>
-      </w:r>
-    </w:p>
-    <w:p>
-      <w:pPr>
-        <w:rPr>
-          <w:b/>
-          <w:lang w:val="en-GB"/>
-        </w:rPr>
-      </w:pPr>
-    </w:p>
-    <w:p>
-      <w:pPr>
-        <w:rPr>
-          <w:b/>
-          <w:lang w:val="en-GB"/>
-        </w:rPr>
-      </w:pPr>
-    </w:p>
-    <w:p>
-      <w:pPr>
-        <w:pStyle w:val="Overskrift3"/>
-        <w:rPr>
-          <w:lang w:val="en-GB"/>
-        </w:rPr>
-      </w:pPr>
-      <w:bookmarkStart w:id="25" w:name="_Toc24315372"/>
-      <w:r>
-        <w:rPr>
-          <w:lang w:val="en-GB"/>
-        </w:rPr>
         <w:t xml:space="preserve">4.4.5. </w:t>
       </w:r>
       <w:r>
@@ -8497,7 +8442,7 @@
         </w:rPr>
         <w:t>Mission Commander</w:t>
       </w:r>
-      <w:bookmarkEnd w:id="25"/>
+      <w:bookmarkEnd w:id="26"/>
     </w:p>
     <w:p>
       <w:pPr>
@@ -8768,8 +8713,6 @@
           <w:lang w:val="en-GB"/>
         </w:rPr>
       </w:pPr>
-      <w:bookmarkStart w:id="26" w:name="_GoBack"/>
-      <w:bookmarkEnd w:id="26"/>
     </w:p>
     <w:p>
       <w:pPr>
@@ -8854,15 +8797,15 @@
 </file>
 
 <file path=word/endnotes.xml><?xml version="1.0" encoding="utf-8"?>
-<w:endnotes xmlns:ve="http://schemas.openxmlformats.org/markup-compatibility/2006" xmlns:o="urn:schemas-microsoft-com:office:office" xmlns:r="http://schemas.openxmlformats.org/officeDocument/2006/relationships" xmlns:m="http://schemas.openxmlformats.org/officeDocument/2006/math" xmlns:v="urn:schemas-microsoft-com:vml" xmlns:wp="http://schemas.openxmlformats.org/drawingml/2006/wordprocessingDrawing" xmlns:w10="urn:schemas-microsoft-com:office:word" xmlns:w="http://schemas.openxmlformats.org/wordprocessingml/2006/main" xmlns:wne="http://schemas.microsoft.com/office/word/2006/wordml">
-  <w:endnote w:type="separator" w:id="0">
+<w:endnotes xmlns:wpc="http://schemas.microsoft.com/office/word/2010/wordprocessingCanvas" xmlns:cx="http://schemas.microsoft.com/office/drawing/2014/chartex" xmlns:cx1="http://schemas.microsoft.com/office/drawing/2015/9/8/chartex" xmlns:cx2="http://schemas.microsoft.com/office/drawing/2015/10/21/chartex" xmlns:cx3="http://schemas.microsoft.com/office/drawing/2016/5/9/chartex" xmlns:cx4="http://schemas.microsoft.com/office/drawing/2016/5/10/chartex" xmlns:cx5="http://schemas.microsoft.com/office/drawing/2016/5/11/chartex" xmlns:cx6="http://schemas.microsoft.com/office/drawing/2016/5/12/chartex" xmlns:cx7="http://schemas.microsoft.com/office/drawing/2016/5/13/chartex" xmlns:cx8="http://schemas.microsoft.com/office/drawing/2016/5/14/chartex" xmlns:mc="http://schemas.openxmlformats.org/markup-compatibility/2006" xmlns:aink="http://schemas.microsoft.com/office/drawing/2016/ink" xmlns:am3d="http://schemas.microsoft.com/office/drawing/2017/model3d" xmlns:o="urn:schemas-microsoft-com:office:office" xmlns:r="http://schemas.openxmlformats.org/officeDocument/2006/relationships" xmlns:m="http://schemas.openxmlformats.org/officeDocument/2006/math" xmlns:v="urn:schemas-microsoft-com:vml" xmlns:wp14="http://schemas.microsoft.com/office/word/2010/wordprocessingDrawing" xmlns:wp="http://schemas.openxmlformats.org/drawingml/2006/wordprocessingDrawing" xmlns:w10="urn:schemas-microsoft-com:office:word" xmlns:w="http://schemas.openxmlformats.org/wordprocessingml/2006/main" xmlns:w14="http://schemas.microsoft.com/office/word/2010/wordml" xmlns:w15="http://schemas.microsoft.com/office/word/2012/wordml" xmlns:w16cid="http://schemas.microsoft.com/office/word/2016/wordml/cid" xmlns:w16se="http://schemas.microsoft.com/office/word/2015/wordml/symex" xmlns:wpg="http://schemas.microsoft.com/office/word/2010/wordprocessingGroup" xmlns:wpi="http://schemas.microsoft.com/office/word/2010/wordprocessingInk" xmlns:wne="http://schemas.microsoft.com/office/word/2006/wordml" xmlns:wps="http://schemas.microsoft.com/office/word/2010/wordprocessingShape" mc:Ignorable="w14 w15 w16se w16cid wp14">
+  <w:endnote w:type="separator" w:id="-1">
     <w:p>
       <w:r>
         <w:separator/>
       </w:r>
     </w:p>
   </w:endnote>
-  <w:endnote w:type="continuationSeparator" w:id="1">
+  <w:endnote w:type="continuationSeparator" w:id="0">
     <w:p>
       <w:r>
         <w:continuationSeparator/>
@@ -8873,7 +8816,7 @@
 </file>
 
 <file path=word/footer1.xml><?xml version="1.0" encoding="utf-8"?>
-<w:ftr xmlns:ve="http://schemas.openxmlformats.org/markup-compatibility/2006" xmlns:o="urn:schemas-microsoft-com:office:office" xmlns:r="http://schemas.openxmlformats.org/officeDocument/2006/relationships" xmlns:m="http://schemas.openxmlformats.org/officeDocument/2006/math" xmlns:v="urn:schemas-microsoft-com:vml" xmlns:wp="http://schemas.openxmlformats.org/drawingml/2006/wordprocessingDrawing" xmlns:w10="urn:schemas-microsoft-com:office:word" xmlns:w="http://schemas.openxmlformats.org/wordprocessingml/2006/main" xmlns:wne="http://schemas.microsoft.com/office/word/2006/wordml">
+<w:ftr xmlns:wpc="http://schemas.microsoft.com/office/word/2010/wordprocessingCanvas" xmlns:cx="http://schemas.microsoft.com/office/drawing/2014/chartex" xmlns:cx1="http://schemas.microsoft.com/office/drawing/2015/9/8/chartex" xmlns:cx2="http://schemas.microsoft.com/office/drawing/2015/10/21/chartex" xmlns:cx3="http://schemas.microsoft.com/office/drawing/2016/5/9/chartex" xmlns:cx4="http://schemas.microsoft.com/office/drawing/2016/5/10/chartex" xmlns:cx5="http://schemas.microsoft.com/office/drawing/2016/5/11/chartex" xmlns:cx6="http://schemas.microsoft.com/office/drawing/2016/5/12/chartex" xmlns:cx7="http://schemas.microsoft.com/office/drawing/2016/5/13/chartex" xmlns:cx8="http://schemas.microsoft.com/office/drawing/2016/5/14/chartex" xmlns:mc="http://schemas.openxmlformats.org/markup-compatibility/2006" xmlns:aink="http://schemas.microsoft.com/office/drawing/2016/ink" xmlns:am3d="http://schemas.microsoft.com/office/drawing/2017/model3d" xmlns:o="urn:schemas-microsoft-com:office:office" xmlns:r="http://schemas.openxmlformats.org/officeDocument/2006/relationships" xmlns:m="http://schemas.openxmlformats.org/officeDocument/2006/math" xmlns:v="urn:schemas-microsoft-com:vml" xmlns:wp14="http://schemas.microsoft.com/office/word/2010/wordprocessingDrawing" xmlns:wp="http://schemas.openxmlformats.org/drawingml/2006/wordprocessingDrawing" xmlns:w10="urn:schemas-microsoft-com:office:word" xmlns:w="http://schemas.openxmlformats.org/wordprocessingml/2006/main" xmlns:w14="http://schemas.microsoft.com/office/word/2010/wordml" xmlns:w15="http://schemas.microsoft.com/office/word/2012/wordml" xmlns:w16cid="http://schemas.microsoft.com/office/word/2016/wordml/cid" xmlns:w16se="http://schemas.microsoft.com/office/word/2015/wordml/symex" xmlns:wpg="http://schemas.microsoft.com/office/word/2010/wordprocessingGroup" xmlns:wpi="http://schemas.microsoft.com/office/word/2010/wordprocessingInk" xmlns:wne="http://schemas.microsoft.com/office/word/2006/wordml" xmlns:wps="http://schemas.microsoft.com/office/word/2010/wordprocessingShape" mc:Ignorable="w14 w15 w16se w16cid wp14">
   <w:p>
     <w:pPr>
       <w:pStyle w:val="Bunntekst"/>
@@ -8915,6 +8858,7 @@
           <w:docPartUnique/>
         </w:docPartObj>
       </w:sdtPr>
+      <w:sdtEndPr/>
       <w:sdtContent>
         <w:sdt>
           <w:sdtPr>
@@ -8927,6 +8871,7 @@
               <w:docPartUnique/>
             </w:docPartObj>
           </w:sdtPr>
+          <w:sdtEndPr/>
           <w:sdtContent>
             <w:r>
               <w:rPr>
@@ -8969,7 +8914,7 @@
                 <w:noProof/>
                 <w:color w:val="969696" w:themeColor="accent3"/>
               </w:rPr>
-              <w:t>2</w:t>
+              <w:t>10</w:t>
             </w:r>
             <w:r>
               <w:rPr>
@@ -9043,15 +8988,15 @@
 </file>
 
 <file path=word/footnotes.xml><?xml version="1.0" encoding="utf-8"?>
-<w:footnotes xmlns:ve="http://schemas.openxmlformats.org/markup-compatibility/2006" xmlns:o="urn:schemas-microsoft-com:office:office" xmlns:r="http://schemas.openxmlformats.org/officeDocument/2006/relationships" xmlns:m="http://schemas.openxmlformats.org/officeDocument/2006/math" xmlns:v="urn:schemas-microsoft-com:vml" xmlns:wp="http://schemas.openxmlformats.org/drawingml/2006/wordprocessingDrawing" xmlns:w10="urn:schemas-microsoft-com:office:word" xmlns:w="http://schemas.openxmlformats.org/wordprocessingml/2006/main" xmlns:wne="http://schemas.microsoft.com/office/word/2006/wordml">
-  <w:footnote w:type="separator" w:id="0">
+<w:footnotes xmlns:wpc="http://schemas.microsoft.com/office/word/2010/wordprocessingCanvas" xmlns:cx="http://schemas.microsoft.com/office/drawing/2014/chartex" xmlns:cx1="http://schemas.microsoft.com/office/drawing/2015/9/8/chartex" xmlns:cx2="http://schemas.microsoft.com/office/drawing/2015/10/21/chartex" xmlns:cx3="http://schemas.microsoft.com/office/drawing/2016/5/9/chartex" xmlns:cx4="http://schemas.microsoft.com/office/drawing/2016/5/10/chartex" xmlns:cx5="http://schemas.microsoft.com/office/drawing/2016/5/11/chartex" xmlns:cx6="http://schemas.microsoft.com/office/drawing/2016/5/12/chartex" xmlns:cx7="http://schemas.microsoft.com/office/drawing/2016/5/13/chartex" xmlns:cx8="http://schemas.microsoft.com/office/drawing/2016/5/14/chartex" xmlns:mc="http://schemas.openxmlformats.org/markup-compatibility/2006" xmlns:aink="http://schemas.microsoft.com/office/drawing/2016/ink" xmlns:am3d="http://schemas.microsoft.com/office/drawing/2017/model3d" xmlns:o="urn:schemas-microsoft-com:office:office" xmlns:r="http://schemas.openxmlformats.org/officeDocument/2006/relationships" xmlns:m="http://schemas.openxmlformats.org/officeDocument/2006/math" xmlns:v="urn:schemas-microsoft-com:vml" xmlns:wp14="http://schemas.microsoft.com/office/word/2010/wordprocessingDrawing" xmlns:wp="http://schemas.openxmlformats.org/drawingml/2006/wordprocessingDrawing" xmlns:w10="urn:schemas-microsoft-com:office:word" xmlns:w="http://schemas.openxmlformats.org/wordprocessingml/2006/main" xmlns:w14="http://schemas.microsoft.com/office/word/2010/wordml" xmlns:w15="http://schemas.microsoft.com/office/word/2012/wordml" xmlns:w16cid="http://schemas.microsoft.com/office/word/2016/wordml/cid" xmlns:w16se="http://schemas.microsoft.com/office/word/2015/wordml/symex" xmlns:wpg="http://schemas.microsoft.com/office/word/2010/wordprocessingGroup" xmlns:wpi="http://schemas.microsoft.com/office/word/2010/wordprocessingInk" xmlns:wne="http://schemas.microsoft.com/office/word/2006/wordml" xmlns:wps="http://schemas.microsoft.com/office/word/2010/wordprocessingShape" mc:Ignorable="w14 w15 w16se w16cid wp14">
+  <w:footnote w:type="separator" w:id="-1">
     <w:p>
       <w:r>
         <w:separator/>
       </w:r>
     </w:p>
   </w:footnote>
-  <w:footnote w:type="continuationSeparator" w:id="1">
+  <w:footnote w:type="continuationSeparator" w:id="0">
     <w:p>
       <w:r>
         <w:continuationSeparator/>
@@ -9062,7 +9007,7 @@
 </file>
 
 <file path=word/header1.xml><?xml version="1.0" encoding="utf-8"?>
-<w:hdr xmlns:ve="http://schemas.openxmlformats.org/markup-compatibility/2006" xmlns:o="urn:schemas-microsoft-com:office:office" xmlns:r="http://schemas.openxmlformats.org/officeDocument/2006/relationships" xmlns:m="http://schemas.openxmlformats.org/officeDocument/2006/math" xmlns:v="urn:schemas-microsoft-com:vml" xmlns:wp="http://schemas.openxmlformats.org/drawingml/2006/wordprocessingDrawing" xmlns:w10="urn:schemas-microsoft-com:office:word" xmlns:w="http://schemas.openxmlformats.org/wordprocessingml/2006/main" xmlns:wne="http://schemas.microsoft.com/office/word/2006/wordml">
+<w:hdr xmlns:wpc="http://schemas.microsoft.com/office/word/2010/wordprocessingCanvas" xmlns:cx="http://schemas.microsoft.com/office/drawing/2014/chartex" xmlns:cx1="http://schemas.microsoft.com/office/drawing/2015/9/8/chartex" xmlns:cx2="http://schemas.microsoft.com/office/drawing/2015/10/21/chartex" xmlns:cx3="http://schemas.microsoft.com/office/drawing/2016/5/9/chartex" xmlns:cx4="http://schemas.microsoft.com/office/drawing/2016/5/10/chartex" xmlns:cx5="http://schemas.microsoft.com/office/drawing/2016/5/11/chartex" xmlns:cx6="http://schemas.microsoft.com/office/drawing/2016/5/12/chartex" xmlns:cx7="http://schemas.microsoft.com/office/drawing/2016/5/13/chartex" xmlns:cx8="http://schemas.microsoft.com/office/drawing/2016/5/14/chartex" xmlns:mc="http://schemas.openxmlformats.org/markup-compatibility/2006" xmlns:aink="http://schemas.microsoft.com/office/drawing/2016/ink" xmlns:am3d="http://schemas.microsoft.com/office/drawing/2017/model3d" xmlns:o="urn:schemas-microsoft-com:office:office" xmlns:r="http://schemas.openxmlformats.org/officeDocument/2006/relationships" xmlns:m="http://schemas.openxmlformats.org/officeDocument/2006/math" xmlns:v="urn:schemas-microsoft-com:vml" xmlns:wp14="http://schemas.microsoft.com/office/word/2010/wordprocessingDrawing" xmlns:wp="http://schemas.openxmlformats.org/drawingml/2006/wordprocessingDrawing" xmlns:w10="urn:schemas-microsoft-com:office:word" xmlns:w="http://schemas.openxmlformats.org/wordprocessingml/2006/main" xmlns:w14="http://schemas.microsoft.com/office/word/2010/wordml" xmlns:w15="http://schemas.microsoft.com/office/word/2012/wordml" xmlns:w16cid="http://schemas.microsoft.com/office/word/2016/wordml/cid" xmlns:w16se="http://schemas.microsoft.com/office/word/2015/wordml/symex" xmlns:wpg="http://schemas.microsoft.com/office/word/2010/wordprocessingGroup" xmlns:wpi="http://schemas.microsoft.com/office/word/2010/wordprocessingInk" xmlns:wne="http://schemas.microsoft.com/office/word/2006/wordml" xmlns:wps="http://schemas.microsoft.com/office/word/2010/wordprocessingShape" mc:Ignorable="w14 w15 w16se w16cid wp14">
   <w:p>
     <w:pPr>
       <w:pStyle w:val="Topptekst"/>
@@ -9087,7 +9032,7 @@
         <w:lang w:val="nb-NO" w:eastAsia="nb-NO"/>
       </w:rPr>
       <w:drawing>
-        <wp:inline distT="0" distB="0" distL="0" distR="0">
+        <wp:inline distT="0" distB="0" distL="0" distR="0" wp14:anchorId="19BF16D2" wp14:editId="52DB31DB">
           <wp:extent cx="406827" cy="416772"/>
           <wp:effectExtent l="19050" t="0" r="0" b="0"/>
           <wp:docPr id="3" name="Bilde 2" descr="132nd Official logo v2.png"/>
@@ -9134,6 +9079,7 @@
         <w:dataBinding w:prefixMappings="xmlns:ns0='http://schemas.openxmlformats.org/officeDocument/2006/extended-properties' " w:xpath="/ns0:Properties[1]/ns0:Company[1]" w:storeItemID="{6668398D-A668-4E3E-A5EB-62B293D839F1}"/>
         <w:text/>
       </w:sdtPr>
+      <w:sdtEndPr/>
       <w:sdtContent>
         <w:r>
           <w:rPr>
@@ -9162,6 +9108,7 @@
         <w:dataBinding w:prefixMappings="xmlns:ns0='http://purl.org/dc/elements/1.1/' xmlns:ns1='http://schemas.openxmlformats.org/package/2006/metadata/core-properties' " w:xpath="/ns1:coreProperties[1]/ns1:category[1]" w:storeItemID="{6C3C8BC8-F283-45AE-878A-BAB7291924A1}"/>
         <w:text/>
       </w:sdtPr>
+      <w:sdtEndPr/>
       <w:sdtContent>
         <w:r>
           <w:rPr>
@@ -9176,8 +9123,8 @@
 </file>
 
 <file path=word/numbering.xml><?xml version="1.0" encoding="utf-8"?>
-<w:numbering xmlns:ve="http://schemas.openxmlformats.org/markup-compatibility/2006" xmlns:o="urn:schemas-microsoft-com:office:office" xmlns:r="http://schemas.openxmlformats.org/officeDocument/2006/relationships" xmlns:m="http://schemas.openxmlformats.org/officeDocument/2006/math" xmlns:v="urn:schemas-microsoft-com:vml" xmlns:wp="http://schemas.openxmlformats.org/drawingml/2006/wordprocessingDrawing" xmlns:w10="urn:schemas-microsoft-com:office:word" xmlns:w="http://schemas.openxmlformats.org/wordprocessingml/2006/main" xmlns:wne="http://schemas.microsoft.com/office/word/2006/wordml">
-  <w:abstractNum w:abstractNumId="0">
+<w:numbering xmlns:wpc="http://schemas.microsoft.com/office/word/2010/wordprocessingCanvas" xmlns:cx="http://schemas.microsoft.com/office/drawing/2014/chartex" xmlns:cx1="http://schemas.microsoft.com/office/drawing/2015/9/8/chartex" xmlns:cx2="http://schemas.microsoft.com/office/drawing/2015/10/21/chartex" xmlns:cx3="http://schemas.microsoft.com/office/drawing/2016/5/9/chartex" xmlns:cx4="http://schemas.microsoft.com/office/drawing/2016/5/10/chartex" xmlns:cx5="http://schemas.microsoft.com/office/drawing/2016/5/11/chartex" xmlns:cx6="http://schemas.microsoft.com/office/drawing/2016/5/12/chartex" xmlns:cx7="http://schemas.microsoft.com/office/drawing/2016/5/13/chartex" xmlns:cx8="http://schemas.microsoft.com/office/drawing/2016/5/14/chartex" xmlns:mc="http://schemas.openxmlformats.org/markup-compatibility/2006" xmlns:aink="http://schemas.microsoft.com/office/drawing/2016/ink" xmlns:am3d="http://schemas.microsoft.com/office/drawing/2017/model3d" xmlns:o="urn:schemas-microsoft-com:office:office" xmlns:r="http://schemas.openxmlformats.org/officeDocument/2006/relationships" xmlns:m="http://schemas.openxmlformats.org/officeDocument/2006/math" xmlns:v="urn:schemas-microsoft-com:vml" xmlns:wp14="http://schemas.microsoft.com/office/word/2010/wordprocessingDrawing" xmlns:wp="http://schemas.openxmlformats.org/drawingml/2006/wordprocessingDrawing" xmlns:w10="urn:schemas-microsoft-com:office:word" xmlns:w="http://schemas.openxmlformats.org/wordprocessingml/2006/main" xmlns:w14="http://schemas.microsoft.com/office/word/2010/wordml" xmlns:w15="http://schemas.microsoft.com/office/word/2012/wordml" xmlns:w16cid="http://schemas.microsoft.com/office/word/2016/wordml/cid" xmlns:w16se="http://schemas.microsoft.com/office/word/2015/wordml/symex" xmlns:wpg="http://schemas.microsoft.com/office/word/2010/wordprocessingGroup" xmlns:wpi="http://schemas.microsoft.com/office/word/2010/wordprocessingInk" xmlns:wne="http://schemas.microsoft.com/office/word/2006/wordml" xmlns:wps="http://schemas.microsoft.com/office/word/2010/wordprocessingShape" mc:Ignorable="w14 w15 w16se w16cid wp14">
+  <w:abstractNum w:abstractNumId="0" w15:restartNumberingAfterBreak="0">
     <w:nsid w:val="01275E52"/>
     <w:multiLevelType w:val="hybridMultilevel"/>
     <w:tmpl w:val="87900BB8"/>
@@ -9290,7 +9237,7 @@
       </w:rPr>
     </w:lvl>
   </w:abstractNum>
-  <w:abstractNum w:abstractNumId="1">
+  <w:abstractNum w:abstractNumId="1" w15:restartNumberingAfterBreak="0">
     <w:nsid w:val="04223E89"/>
     <w:multiLevelType w:val="hybridMultilevel"/>
     <w:tmpl w:val="ADB69B04"/>
@@ -9403,7 +9350,7 @@
       </w:rPr>
     </w:lvl>
   </w:abstractNum>
-  <w:abstractNum w:abstractNumId="2">
+  <w:abstractNum w:abstractNumId="2" w15:restartNumberingAfterBreak="0">
     <w:nsid w:val="05AD64DA"/>
     <w:multiLevelType w:val="hybridMultilevel"/>
     <w:tmpl w:val="45D44FD6"/>
@@ -9489,7 +9436,7 @@
       </w:pPr>
     </w:lvl>
   </w:abstractNum>
-  <w:abstractNum w:abstractNumId="3">
+  <w:abstractNum w:abstractNumId="3" w15:restartNumberingAfterBreak="0">
     <w:nsid w:val="145A006B"/>
     <w:multiLevelType w:val="hybridMultilevel"/>
     <w:tmpl w:val="B3BCA57E"/>
@@ -9602,7 +9549,7 @@
       </w:rPr>
     </w:lvl>
   </w:abstractNum>
-  <w:abstractNum w:abstractNumId="4">
+  <w:abstractNum w:abstractNumId="4" w15:restartNumberingAfterBreak="0">
     <w:nsid w:val="259D35D5"/>
     <w:multiLevelType w:val="hybridMultilevel"/>
     <w:tmpl w:val="152E0EDA"/>
@@ -9715,7 +9662,7 @@
       </w:rPr>
     </w:lvl>
   </w:abstractNum>
-  <w:abstractNum w:abstractNumId="5">
+  <w:abstractNum w:abstractNumId="5" w15:restartNumberingAfterBreak="0">
     <w:nsid w:val="2D76470A"/>
     <w:multiLevelType w:val="hybridMultilevel"/>
     <w:tmpl w:val="08FE4724"/>
@@ -9828,7 +9775,7 @@
       </w:rPr>
     </w:lvl>
   </w:abstractNum>
-  <w:abstractNum w:abstractNumId="6">
+  <w:abstractNum w:abstractNumId="6" w15:restartNumberingAfterBreak="0">
     <w:nsid w:val="31537403"/>
     <w:multiLevelType w:val="hybridMultilevel"/>
     <w:tmpl w:val="C2084B56"/>
@@ -9941,7 +9888,7 @@
       </w:rPr>
     </w:lvl>
   </w:abstractNum>
-  <w:abstractNum w:abstractNumId="7">
+  <w:abstractNum w:abstractNumId="7" w15:restartNumberingAfterBreak="0">
     <w:nsid w:val="38FD7F27"/>
     <w:multiLevelType w:val="hybridMultilevel"/>
     <w:tmpl w:val="BDD63084"/>
@@ -10054,7 +10001,7 @@
       </w:rPr>
     </w:lvl>
   </w:abstractNum>
-  <w:abstractNum w:abstractNumId="8">
+  <w:abstractNum w:abstractNumId="8" w15:restartNumberingAfterBreak="0">
     <w:nsid w:val="4035710E"/>
     <w:multiLevelType w:val="hybridMultilevel"/>
     <w:tmpl w:val="08445FA0"/>
@@ -10167,7 +10114,7 @@
       </w:rPr>
     </w:lvl>
   </w:abstractNum>
-  <w:abstractNum w:abstractNumId="9">
+  <w:abstractNum w:abstractNumId="9" w15:restartNumberingAfterBreak="0">
     <w:nsid w:val="56386AD8"/>
     <w:multiLevelType w:val="hybridMultilevel"/>
     <w:tmpl w:val="3EF80858"/>
@@ -10280,7 +10227,7 @@
       </w:rPr>
     </w:lvl>
   </w:abstractNum>
-  <w:abstractNum w:abstractNumId="10">
+  <w:abstractNum w:abstractNumId="10" w15:restartNumberingAfterBreak="0">
     <w:nsid w:val="566A5F4D"/>
     <w:multiLevelType w:val="hybridMultilevel"/>
     <w:tmpl w:val="4866EE18"/>
@@ -10393,7 +10340,7 @@
       </w:rPr>
     </w:lvl>
   </w:abstractNum>
-  <w:abstractNum w:abstractNumId="11">
+  <w:abstractNum w:abstractNumId="11" w15:restartNumberingAfterBreak="0">
     <w:nsid w:val="5DAE2D91"/>
     <w:multiLevelType w:val="multilevel"/>
     <w:tmpl w:val="E3DE3C36"/>
@@ -10506,7 +10453,7 @@
       </w:rPr>
     </w:lvl>
   </w:abstractNum>
-  <w:abstractNum w:abstractNumId="12">
+  <w:abstractNum w:abstractNumId="12" w15:restartNumberingAfterBreak="0">
     <w:nsid w:val="76B31298"/>
     <w:multiLevelType w:val="hybridMultilevel"/>
     <w:tmpl w:val="4A52C210"/>
@@ -10663,7 +10610,7 @@
 </file>
 
 <file path=word/styles.xml><?xml version="1.0" encoding="utf-8"?>
-<w:styles xmlns:r="http://schemas.openxmlformats.org/officeDocument/2006/relationships" xmlns:w="http://schemas.openxmlformats.org/wordprocessingml/2006/main">
+<w:styles xmlns:mc="http://schemas.openxmlformats.org/markup-compatibility/2006" xmlns:r="http://schemas.openxmlformats.org/officeDocument/2006/relationships" xmlns:w="http://schemas.openxmlformats.org/wordprocessingml/2006/main" xmlns:w14="http://schemas.microsoft.com/office/word/2010/wordml" xmlns:w15="http://schemas.microsoft.com/office/word/2012/wordml" xmlns:w16cid="http://schemas.microsoft.com/office/word/2016/wordml/cid" xmlns:w16se="http://schemas.microsoft.com/office/word/2015/wordml/symex" mc:Ignorable="w14 w15 w16se w16cid">
   <w:docDefaults>
     <w:rPrDefault>
       <w:rPr>
@@ -10677,144 +10624,383 @@
       </w:pPr>
     </w:pPrDefault>
   </w:docDefaults>
-  <w:latentStyles w:defLockedState="0" w:defUIPriority="99" w:defSemiHidden="1" w:defUnhideWhenUsed="1" w:defQFormat="0" w:count="267">
-    <w:lsdException w:name="Normal" w:semiHidden="0" w:uiPriority="0" w:unhideWhenUsed="0" w:qFormat="1"/>
-    <w:lsdException w:name="heading 1" w:semiHidden="0" w:uiPriority="9" w:unhideWhenUsed="0" w:qFormat="1"/>
-    <w:lsdException w:name="heading 2" w:uiPriority="9" w:qFormat="1"/>
-    <w:lsdException w:name="heading 3" w:uiPriority="9" w:qFormat="1"/>
-    <w:lsdException w:name="heading 4" w:uiPriority="9" w:qFormat="1"/>
-    <w:lsdException w:name="heading 5" w:uiPriority="9" w:qFormat="1"/>
-    <w:lsdException w:name="heading 6" w:uiPriority="9" w:qFormat="1"/>
-    <w:lsdException w:name="heading 7" w:uiPriority="9" w:qFormat="1"/>
-    <w:lsdException w:name="heading 8" w:uiPriority="9" w:qFormat="1"/>
-    <w:lsdException w:name="heading 9" w:uiPriority="9" w:qFormat="1"/>
-    <w:lsdException w:name="toc 1" w:uiPriority="39"/>
-    <w:lsdException w:name="toc 2" w:uiPriority="39"/>
-    <w:lsdException w:name="toc 3" w:uiPriority="39"/>
-    <w:lsdException w:name="toc 4" w:uiPriority="39"/>
-    <w:lsdException w:name="toc 5" w:uiPriority="39"/>
-    <w:lsdException w:name="toc 6" w:uiPriority="39"/>
-    <w:lsdException w:name="toc 7" w:uiPriority="39"/>
-    <w:lsdException w:name="toc 8" w:uiPriority="39"/>
-    <w:lsdException w:name="toc 9" w:uiPriority="39"/>
-    <w:lsdException w:name="caption" w:uiPriority="35" w:qFormat="1"/>
-    <w:lsdException w:name="Title" w:semiHidden="0" w:uiPriority="10" w:unhideWhenUsed="0" w:qFormat="1"/>
-    <w:lsdException w:name="Default Paragraph Font" w:uiPriority="1"/>
-    <w:lsdException w:name="Subtitle" w:semiHidden="0" w:uiPriority="11" w:unhideWhenUsed="0" w:qFormat="1"/>
-    <w:lsdException w:name="Strong" w:semiHidden="0" w:uiPriority="22" w:unhideWhenUsed="0" w:qFormat="1"/>
-    <w:lsdException w:name="Emphasis" w:semiHidden="0" w:uiPriority="0" w:unhideWhenUsed="0" w:qFormat="1"/>
-    <w:lsdException w:name="Table Grid" w:semiHidden="0" w:uiPriority="39" w:unhideWhenUsed="0"/>
-    <w:lsdException w:name="Placeholder Text" w:unhideWhenUsed="0"/>
-    <w:lsdException w:name="No Spacing" w:semiHidden="0" w:uiPriority="1" w:unhideWhenUsed="0" w:qFormat="1"/>
-    <w:lsdException w:name="Light Shading" w:semiHidden="0" w:uiPriority="60" w:unhideWhenUsed="0"/>
-    <w:lsdException w:name="Light List" w:semiHidden="0" w:uiPriority="61" w:unhideWhenUsed="0"/>
-    <w:lsdException w:name="Light Grid" w:semiHidden="0" w:uiPriority="62" w:unhideWhenUsed="0"/>
-    <w:lsdException w:name="Medium Shading 1" w:semiHidden="0" w:uiPriority="63" w:unhideWhenUsed="0"/>
-    <w:lsdException w:name="Medium Shading 2" w:semiHidden="0" w:uiPriority="64" w:unhideWhenUsed="0"/>
-    <w:lsdException w:name="Medium List 1" w:semiHidden="0" w:uiPriority="65" w:unhideWhenUsed="0"/>
-    <w:lsdException w:name="Medium List 2" w:semiHidden="0" w:uiPriority="66" w:unhideWhenUsed="0"/>
-    <w:lsdException w:name="Medium Grid 1" w:semiHidden="0" w:uiPriority="67" w:unhideWhenUsed="0"/>
-    <w:lsdException w:name="Medium Grid 2" w:semiHidden="0" w:uiPriority="68" w:unhideWhenUsed="0"/>
-    <w:lsdException w:name="Medium Grid 3" w:semiHidden="0" w:uiPriority="69" w:unhideWhenUsed="0"/>
-    <w:lsdException w:name="Dark List" w:semiHidden="0" w:uiPriority="70" w:unhideWhenUsed="0"/>
-    <w:lsdException w:name="Colorful Shading" w:semiHidden="0" w:uiPriority="71" w:unhideWhenUsed="0"/>
-    <w:lsdException w:name="Colorful List" w:semiHidden="0" w:uiPriority="72" w:unhideWhenUsed="0"/>
-    <w:lsdException w:name="Colorful Grid" w:semiHidden="0" w:uiPriority="73" w:unhideWhenUsed="0"/>
-    <w:lsdException w:name="Light Shading Accent 1" w:semiHidden="0" w:uiPriority="60" w:unhideWhenUsed="0"/>
-    <w:lsdException w:name="Light List Accent 1" w:semiHidden="0" w:uiPriority="61" w:unhideWhenUsed="0"/>
-    <w:lsdException w:name="Light Grid Accent 1" w:semiHidden="0" w:uiPriority="62" w:unhideWhenUsed="0"/>
-    <w:lsdException w:name="Medium Shading 1 Accent 1" w:semiHidden="0" w:uiPriority="63" w:unhideWhenUsed="0"/>
-    <w:lsdException w:name="Medium Shading 2 Accent 1" w:semiHidden="0" w:uiPriority="64" w:unhideWhenUsed="0"/>
-    <w:lsdException w:name="Medium List 1 Accent 1" w:semiHidden="0" w:uiPriority="65" w:unhideWhenUsed="0"/>
-    <w:lsdException w:name="Revision" w:unhideWhenUsed="0"/>
-    <w:lsdException w:name="List Paragraph" w:semiHidden="0" w:uiPriority="34" w:unhideWhenUsed="0" w:qFormat="1"/>
-    <w:lsdException w:name="Quote" w:semiHidden="0" w:uiPriority="29" w:unhideWhenUsed="0" w:qFormat="1"/>
-    <w:lsdException w:name="Intense Quote" w:semiHidden="0" w:uiPriority="30" w:unhideWhenUsed="0" w:qFormat="1"/>
-    <w:lsdException w:name="Medium List 2 Accent 1" w:semiHidden="0" w:uiPriority="66" w:unhideWhenUsed="0"/>
-    <w:lsdException w:name="Medium Grid 1 Accent 1" w:semiHidden="0" w:uiPriority="67" w:unhideWhenUsed="0"/>
-    <w:lsdException w:name="Medium Grid 2 Accent 1" w:semiHidden="0" w:uiPriority="68" w:unhideWhenUsed="0"/>
-    <w:lsdException w:name="Medium Grid 3 Accent 1" w:semiHidden="0" w:uiPriority="69" w:unhideWhenUsed="0"/>
-    <w:lsdException w:name="Dark List Accent 1" w:semiHidden="0" w:uiPriority="70" w:unhideWhenUsed="0"/>
-    <w:lsdException w:name="Colorful Shading Accent 1" w:semiHidden="0" w:uiPriority="71" w:unhideWhenUsed="0"/>
-    <w:lsdException w:name="Colorful List Accent 1" w:semiHidden="0" w:uiPriority="72" w:unhideWhenUsed="0"/>
-    <w:lsdException w:name="Colorful Grid Accent 1" w:semiHidden="0" w:uiPriority="73" w:unhideWhenUsed="0"/>
-    <w:lsdException w:name="Light Shading Accent 2" w:semiHidden="0" w:uiPriority="60" w:unhideWhenUsed="0"/>
-    <w:lsdException w:name="Light List Accent 2" w:semiHidden="0" w:uiPriority="61" w:unhideWhenUsed="0"/>
-    <w:lsdException w:name="Light Grid Accent 2" w:semiHidden="0" w:uiPriority="62" w:unhideWhenUsed="0"/>
-    <w:lsdException w:name="Medium Shading 1 Accent 2" w:semiHidden="0" w:uiPriority="63" w:unhideWhenUsed="0"/>
-    <w:lsdException w:name="Medium Shading 2 Accent 2" w:semiHidden="0" w:uiPriority="64" w:unhideWhenUsed="0"/>
-    <w:lsdException w:name="Medium List 1 Accent 2" w:semiHidden="0" w:uiPriority="65" w:unhideWhenUsed="0"/>
-    <w:lsdException w:name="Medium List 2 Accent 2" w:semiHidden="0" w:uiPriority="66" w:unhideWhenUsed="0"/>
-    <w:lsdException w:name="Medium Grid 1 Accent 2" w:semiHidden="0" w:uiPriority="67" w:unhideWhenUsed="0"/>
-    <w:lsdException w:name="Medium Grid 2 Accent 2" w:semiHidden="0" w:uiPriority="68" w:unhideWhenUsed="0"/>
-    <w:lsdException w:name="Medium Grid 3 Accent 2" w:semiHidden="0" w:uiPriority="69" w:unhideWhenUsed="0"/>
-    <w:lsdException w:name="Dark List Accent 2" w:semiHidden="0" w:uiPriority="70" w:unhideWhenUsed="0"/>
-    <w:lsdException w:name="Colorful Shading Accent 2" w:semiHidden="0" w:uiPriority="71" w:unhideWhenUsed="0"/>
-    <w:lsdException w:name="Colorful List Accent 2" w:semiHidden="0" w:uiPriority="72" w:unhideWhenUsed="0"/>
-    <w:lsdException w:name="Colorful Grid Accent 2" w:semiHidden="0" w:uiPriority="73" w:unhideWhenUsed="0"/>
-    <w:lsdException w:name="Light Shading Accent 3" w:semiHidden="0" w:uiPriority="60" w:unhideWhenUsed="0"/>
-    <w:lsdException w:name="Light List Accent 3" w:semiHidden="0" w:uiPriority="61" w:unhideWhenUsed="0"/>
-    <w:lsdException w:name="Light Grid Accent 3" w:semiHidden="0" w:uiPriority="62" w:unhideWhenUsed="0"/>
-    <w:lsdException w:name="Medium Shading 1 Accent 3" w:semiHidden="0" w:uiPriority="63" w:unhideWhenUsed="0"/>
-    <w:lsdException w:name="Medium Shading 2 Accent 3" w:semiHidden="0" w:uiPriority="64" w:unhideWhenUsed="0"/>
-    <w:lsdException w:name="Medium List 1 Accent 3" w:semiHidden="0" w:uiPriority="65" w:unhideWhenUsed="0"/>
-    <w:lsdException w:name="Medium List 2 Accent 3" w:semiHidden="0" w:uiPriority="66" w:unhideWhenUsed="0"/>
-    <w:lsdException w:name="Medium Grid 1 Accent 3" w:semiHidden="0" w:uiPriority="67" w:unhideWhenUsed="0"/>
-    <w:lsdException w:name="Medium Grid 2 Accent 3" w:semiHidden="0" w:uiPriority="68" w:unhideWhenUsed="0"/>
-    <w:lsdException w:name="Medium Grid 3 Accent 3" w:semiHidden="0" w:uiPriority="69" w:unhideWhenUsed="0"/>
-    <w:lsdException w:name="Dark List Accent 3" w:semiHidden="0" w:uiPriority="70" w:unhideWhenUsed="0"/>
-    <w:lsdException w:name="Colorful Shading Accent 3" w:semiHidden="0" w:uiPriority="71" w:unhideWhenUsed="0"/>
-    <w:lsdException w:name="Colorful List Accent 3" w:semiHidden="0" w:uiPriority="72" w:unhideWhenUsed="0"/>
-    <w:lsdException w:name="Colorful Grid Accent 3" w:semiHidden="0" w:uiPriority="73" w:unhideWhenUsed="0"/>
-    <w:lsdException w:name="Light Shading Accent 4" w:semiHidden="0" w:uiPriority="60" w:unhideWhenUsed="0"/>
-    <w:lsdException w:name="Light List Accent 4" w:semiHidden="0" w:uiPriority="61" w:unhideWhenUsed="0"/>
-    <w:lsdException w:name="Light Grid Accent 4" w:semiHidden="0" w:uiPriority="62" w:unhideWhenUsed="0"/>
-    <w:lsdException w:name="Medium Shading 1 Accent 4" w:semiHidden="0" w:uiPriority="63" w:unhideWhenUsed="0"/>
-    <w:lsdException w:name="Medium Shading 2 Accent 4" w:semiHidden="0" w:uiPriority="64" w:unhideWhenUsed="0"/>
-    <w:lsdException w:name="Medium List 1 Accent 4" w:semiHidden="0" w:uiPriority="65" w:unhideWhenUsed="0"/>
-    <w:lsdException w:name="Medium List 2 Accent 4" w:semiHidden="0" w:uiPriority="66" w:unhideWhenUsed="0"/>
-    <w:lsdException w:name="Medium Grid 1 Accent 4" w:semiHidden="0" w:uiPriority="67" w:unhideWhenUsed="0"/>
-    <w:lsdException w:name="Medium Grid 2 Accent 4" w:semiHidden="0" w:uiPriority="68" w:unhideWhenUsed="0"/>
-    <w:lsdException w:name="Medium Grid 3 Accent 4" w:semiHidden="0" w:uiPriority="69" w:unhideWhenUsed="0"/>
-    <w:lsdException w:name="Dark List Accent 4" w:semiHidden="0" w:uiPriority="70" w:unhideWhenUsed="0"/>
-    <w:lsdException w:name="Colorful Shading Accent 4" w:semiHidden="0" w:uiPriority="71" w:unhideWhenUsed="0"/>
-    <w:lsdException w:name="Colorful List Accent 4" w:semiHidden="0" w:uiPriority="72" w:unhideWhenUsed="0"/>
-    <w:lsdException w:name="Colorful Grid Accent 4" w:semiHidden="0" w:uiPriority="73" w:unhideWhenUsed="0"/>
-    <w:lsdException w:name="Light Shading Accent 5" w:semiHidden="0" w:uiPriority="60" w:unhideWhenUsed="0"/>
-    <w:lsdException w:name="Light List Accent 5" w:semiHidden="0" w:uiPriority="61" w:unhideWhenUsed="0"/>
-    <w:lsdException w:name="Light Grid Accent 5" w:semiHidden="0" w:uiPriority="62" w:unhideWhenUsed="0"/>
-    <w:lsdException w:name="Medium Shading 1 Accent 5" w:semiHidden="0" w:uiPriority="63" w:unhideWhenUsed="0"/>
-    <w:lsdException w:name="Medium Shading 2 Accent 5" w:semiHidden="0" w:uiPriority="64" w:unhideWhenUsed="0"/>
-    <w:lsdException w:name="Medium List 1 Accent 5" w:semiHidden="0" w:uiPriority="65" w:unhideWhenUsed="0"/>
-    <w:lsdException w:name="Medium List 2 Accent 5" w:semiHidden="0" w:uiPriority="66" w:unhideWhenUsed="0"/>
-    <w:lsdException w:name="Medium Grid 1 Accent 5" w:semiHidden="0" w:uiPriority="67" w:unhideWhenUsed="0"/>
-    <w:lsdException w:name="Medium Grid 2 Accent 5" w:semiHidden="0" w:uiPriority="68" w:unhideWhenUsed="0"/>
-    <w:lsdException w:name="Medium Grid 3 Accent 5" w:semiHidden="0" w:uiPriority="69" w:unhideWhenUsed="0"/>
-    <w:lsdException w:name="Dark List Accent 5" w:semiHidden="0" w:uiPriority="70" w:unhideWhenUsed="0"/>
-    <w:lsdException w:name="Colorful Shading Accent 5" w:semiHidden="0" w:uiPriority="71" w:unhideWhenUsed="0"/>
-    <w:lsdException w:name="Colorful List Accent 5" w:semiHidden="0" w:uiPriority="72" w:unhideWhenUsed="0"/>
-    <w:lsdException w:name="Colorful Grid Accent 5" w:semiHidden="0" w:uiPriority="73" w:unhideWhenUsed="0"/>
-    <w:lsdException w:name="Light Shading Accent 6" w:semiHidden="0" w:uiPriority="60" w:unhideWhenUsed="0"/>
-    <w:lsdException w:name="Light List Accent 6" w:semiHidden="0" w:uiPriority="61" w:unhideWhenUsed="0"/>
-    <w:lsdException w:name="Light Grid Accent 6" w:semiHidden="0" w:uiPriority="62" w:unhideWhenUsed="0"/>
-    <w:lsdException w:name="Medium Shading 1 Accent 6" w:semiHidden="0" w:uiPriority="63" w:unhideWhenUsed="0"/>
-    <w:lsdException w:name="Medium Shading 2 Accent 6" w:semiHidden="0" w:uiPriority="64" w:unhideWhenUsed="0"/>
-    <w:lsdException w:name="Medium List 1 Accent 6" w:semiHidden="0" w:uiPriority="65" w:unhideWhenUsed="0"/>
-    <w:lsdException w:name="Medium List 2 Accent 6" w:semiHidden="0" w:uiPriority="66" w:unhideWhenUsed="0"/>
-    <w:lsdException w:name="Medium Grid 1 Accent 6" w:semiHidden="0" w:uiPriority="67" w:unhideWhenUsed="0"/>
-    <w:lsdException w:name="Medium Grid 2 Accent 6" w:semiHidden="0" w:uiPriority="68" w:unhideWhenUsed="0"/>
-    <w:lsdException w:name="Medium Grid 3 Accent 6" w:semiHidden="0" w:uiPriority="69" w:unhideWhenUsed="0"/>
-    <w:lsdException w:name="Dark List Accent 6" w:semiHidden="0" w:uiPriority="70" w:unhideWhenUsed="0"/>
-    <w:lsdException w:name="Colorful Shading Accent 6" w:semiHidden="0" w:uiPriority="71" w:unhideWhenUsed="0"/>
-    <w:lsdException w:name="Colorful List Accent 6" w:semiHidden="0" w:uiPriority="72" w:unhideWhenUsed="0"/>
-    <w:lsdException w:name="Colorful Grid Accent 6" w:semiHidden="0" w:uiPriority="73" w:unhideWhenUsed="0"/>
-    <w:lsdException w:name="Subtle Emphasis" w:semiHidden="0" w:uiPriority="19" w:unhideWhenUsed="0" w:qFormat="1"/>
-    <w:lsdException w:name="Intense Emphasis" w:semiHidden="0" w:uiPriority="21" w:unhideWhenUsed="0" w:qFormat="1"/>
-    <w:lsdException w:name="Subtle Reference" w:semiHidden="0" w:uiPriority="31" w:unhideWhenUsed="0" w:qFormat="1"/>
-    <w:lsdException w:name="Intense Reference" w:semiHidden="0" w:uiPriority="32" w:unhideWhenUsed="0" w:qFormat="1"/>
-    <w:lsdException w:name="Book Title" w:semiHidden="0" w:uiPriority="33" w:unhideWhenUsed="0" w:qFormat="1"/>
-    <w:lsdException w:name="Bibliography" w:uiPriority="37"/>
-    <w:lsdException w:name="TOC Heading" w:uiPriority="39" w:qFormat="1"/>
+  <w:latentStyles w:defLockedState="0" w:defUIPriority="99" w:defSemiHidden="0" w:defUnhideWhenUsed="0" w:defQFormat="0" w:count="376">
+    <w:lsdException w:name="Normal" w:uiPriority="0" w:qFormat="1"/>
+    <w:lsdException w:name="heading 1" w:uiPriority="9" w:qFormat="1"/>
+    <w:lsdException w:name="heading 2" w:semiHidden="1" w:uiPriority="9" w:unhideWhenUsed="1" w:qFormat="1"/>
+    <w:lsdException w:name="heading 3" w:semiHidden="1" w:uiPriority="9" w:unhideWhenUsed="1" w:qFormat="1"/>
+    <w:lsdException w:name="heading 4" w:semiHidden="1" w:uiPriority="9" w:unhideWhenUsed="1" w:qFormat="1"/>
+    <w:lsdException w:name="heading 5" w:semiHidden="1" w:uiPriority="9" w:unhideWhenUsed="1" w:qFormat="1"/>
+    <w:lsdException w:name="heading 6" w:semiHidden="1" w:uiPriority="9" w:unhideWhenUsed="1" w:qFormat="1"/>
+    <w:lsdException w:name="heading 7" w:semiHidden="1" w:uiPriority="9" w:unhideWhenUsed="1" w:qFormat="1"/>
+    <w:lsdException w:name="heading 8" w:semiHidden="1" w:uiPriority="9" w:unhideWhenUsed="1" w:qFormat="1"/>
+    <w:lsdException w:name="heading 9" w:semiHidden="1" w:uiPriority="9" w:unhideWhenUsed="1" w:qFormat="1"/>
+    <w:lsdException w:name="index 1" w:semiHidden="1" w:unhideWhenUsed="1"/>
+    <w:lsdException w:name="index 2" w:semiHidden="1" w:unhideWhenUsed="1"/>
+    <w:lsdException w:name="index 3" w:semiHidden="1" w:unhideWhenUsed="1"/>
+    <w:lsdException w:name="index 4" w:semiHidden="1" w:unhideWhenUsed="1"/>
+    <w:lsdException w:name="index 5" w:semiHidden="1" w:unhideWhenUsed="1"/>
+    <w:lsdException w:name="index 6" w:semiHidden="1" w:unhideWhenUsed="1"/>
+    <w:lsdException w:name="index 7" w:semiHidden="1" w:unhideWhenUsed="1"/>
+    <w:lsdException w:name="index 8" w:semiHidden="1" w:unhideWhenUsed="1"/>
+    <w:lsdException w:name="index 9" w:semiHidden="1" w:unhideWhenUsed="1"/>
+    <w:lsdException w:name="toc 1" w:semiHidden="1" w:uiPriority="39" w:unhideWhenUsed="1"/>
+    <w:lsdException w:name="toc 2" w:semiHidden="1" w:uiPriority="39" w:unhideWhenUsed="1"/>
+    <w:lsdException w:name="toc 3" w:semiHidden="1" w:uiPriority="39" w:unhideWhenUsed="1"/>
+    <w:lsdException w:name="toc 4" w:semiHidden="1" w:uiPriority="39" w:unhideWhenUsed="1"/>
+    <w:lsdException w:name="toc 5" w:semiHidden="1" w:uiPriority="39" w:unhideWhenUsed="1"/>
+    <w:lsdException w:name="toc 6" w:semiHidden="1" w:uiPriority="39" w:unhideWhenUsed="1"/>
+    <w:lsdException w:name="toc 7" w:semiHidden="1" w:uiPriority="39" w:unhideWhenUsed="1"/>
+    <w:lsdException w:name="toc 8" w:semiHidden="1" w:uiPriority="39" w:unhideWhenUsed="1"/>
+    <w:lsdException w:name="toc 9" w:semiHidden="1" w:uiPriority="39" w:unhideWhenUsed="1"/>
+    <w:lsdException w:name="Normal Indent" w:semiHidden="1" w:unhideWhenUsed="1"/>
+    <w:lsdException w:name="footnote text" w:semiHidden="1" w:unhideWhenUsed="1"/>
+    <w:lsdException w:name="annotation text" w:semiHidden="1" w:unhideWhenUsed="1"/>
+    <w:lsdException w:name="header" w:semiHidden="1" w:unhideWhenUsed="1"/>
+    <w:lsdException w:name="footer" w:semiHidden="1" w:unhideWhenUsed="1"/>
+    <w:lsdException w:name="index heading" w:semiHidden="1" w:unhideWhenUsed="1"/>
+    <w:lsdException w:name="caption" w:semiHidden="1" w:uiPriority="35" w:unhideWhenUsed="1" w:qFormat="1"/>
+    <w:lsdException w:name="table of figures" w:semiHidden="1" w:unhideWhenUsed="1"/>
+    <w:lsdException w:name="envelope address" w:semiHidden="1" w:unhideWhenUsed="1"/>
+    <w:lsdException w:name="envelope return" w:semiHidden="1" w:unhideWhenUsed="1"/>
+    <w:lsdException w:name="footnote reference" w:semiHidden="1" w:unhideWhenUsed="1"/>
+    <w:lsdException w:name="annotation reference" w:semiHidden="1" w:unhideWhenUsed="1"/>
+    <w:lsdException w:name="line number" w:semiHidden="1" w:unhideWhenUsed="1"/>
+    <w:lsdException w:name="page number" w:semiHidden="1" w:unhideWhenUsed="1"/>
+    <w:lsdException w:name="endnote reference" w:semiHidden="1" w:unhideWhenUsed="1"/>
+    <w:lsdException w:name="endnote text" w:semiHidden="1" w:unhideWhenUsed="1"/>
+    <w:lsdException w:name="table of authorities" w:semiHidden="1" w:unhideWhenUsed="1"/>
+    <w:lsdException w:name="macro" w:semiHidden="1" w:unhideWhenUsed="1"/>
+    <w:lsdException w:name="toa heading" w:semiHidden="1" w:unhideWhenUsed="1"/>
+    <w:lsdException w:name="List" w:semiHidden="1" w:unhideWhenUsed="1"/>
+    <w:lsdException w:name="List Bullet" w:semiHidden="1" w:unhideWhenUsed="1"/>
+    <w:lsdException w:name="List Number" w:semiHidden="1" w:unhideWhenUsed="1"/>
+    <w:lsdException w:name="List 2" w:semiHidden="1" w:unhideWhenUsed="1"/>
+    <w:lsdException w:name="List 3" w:semiHidden="1" w:unhideWhenUsed="1"/>
+    <w:lsdException w:name="List 4" w:semiHidden="1" w:unhideWhenUsed="1"/>
+    <w:lsdException w:name="List 5" w:semiHidden="1" w:unhideWhenUsed="1"/>
+    <w:lsdException w:name="List Bullet 2" w:semiHidden="1" w:unhideWhenUsed="1"/>
+    <w:lsdException w:name="List Bullet 3" w:semiHidden="1" w:unhideWhenUsed="1"/>
+    <w:lsdException w:name="List Bullet 4" w:semiHidden="1" w:unhideWhenUsed="1"/>
+    <w:lsdException w:name="List Bullet 5" w:semiHidden="1" w:unhideWhenUsed="1"/>
+    <w:lsdException w:name="List Number 2" w:semiHidden="1" w:unhideWhenUsed="1"/>
+    <w:lsdException w:name="List Number 3" w:semiHidden="1" w:unhideWhenUsed="1"/>
+    <w:lsdException w:name="List Number 4" w:semiHidden="1" w:unhideWhenUsed="1"/>
+    <w:lsdException w:name="List Number 5" w:semiHidden="1" w:unhideWhenUsed="1"/>
+    <w:lsdException w:name="Title" w:uiPriority="10" w:qFormat="1"/>
+    <w:lsdException w:name="Closing" w:semiHidden="1" w:unhideWhenUsed="1"/>
+    <w:lsdException w:name="Signature" w:semiHidden="1" w:unhideWhenUsed="1"/>
+    <w:lsdException w:name="Default Paragraph Font" w:semiHidden="1" w:uiPriority="1" w:unhideWhenUsed="1"/>
+    <w:lsdException w:name="Body Text" w:semiHidden="1" w:unhideWhenUsed="1"/>
+    <w:lsdException w:name="Body Text Indent" w:semiHidden="1" w:unhideWhenUsed="1"/>
+    <w:lsdException w:name="List Continue" w:semiHidden="1" w:unhideWhenUsed="1"/>
+    <w:lsdException w:name="List Continue 2" w:semiHidden="1" w:unhideWhenUsed="1"/>
+    <w:lsdException w:name="List Continue 3" w:semiHidden="1" w:unhideWhenUsed="1"/>
+    <w:lsdException w:name="List Continue 4" w:semiHidden="1" w:unhideWhenUsed="1"/>
+    <w:lsdException w:name="List Continue 5" w:semiHidden="1" w:unhideWhenUsed="1"/>
+    <w:lsdException w:name="Message Header" w:semiHidden="1" w:unhideWhenUsed="1"/>
+    <w:lsdException w:name="Subtitle" w:uiPriority="11" w:qFormat="1"/>
+    <w:lsdException w:name="Salutation" w:semiHidden="1" w:unhideWhenUsed="1"/>
+    <w:lsdException w:name="Date" w:semiHidden="1" w:unhideWhenUsed="1"/>
+    <w:lsdException w:name="Body Text First Indent" w:semiHidden="1" w:unhideWhenUsed="1"/>
+    <w:lsdException w:name="Body Text First Indent 2" w:semiHidden="1" w:unhideWhenUsed="1"/>
+    <w:lsdException w:name="Note Heading" w:semiHidden="1" w:unhideWhenUsed="1"/>
+    <w:lsdException w:name="Body Text 2" w:semiHidden="1" w:unhideWhenUsed="1"/>
+    <w:lsdException w:name="Body Text 3" w:semiHidden="1" w:unhideWhenUsed="1"/>
+    <w:lsdException w:name="Body Text Indent 2" w:semiHidden="1" w:unhideWhenUsed="1"/>
+    <w:lsdException w:name="Body Text Indent 3" w:semiHidden="1" w:unhideWhenUsed="1"/>
+    <w:lsdException w:name="Block Text" w:semiHidden="1" w:unhideWhenUsed="1"/>
+    <w:lsdException w:name="Hyperlink" w:semiHidden="1" w:unhideWhenUsed="1"/>
+    <w:lsdException w:name="FollowedHyperlink" w:semiHidden="1" w:unhideWhenUsed="1"/>
+    <w:lsdException w:name="Strong" w:uiPriority="22" w:qFormat="1"/>
+    <w:lsdException w:name="Emphasis" w:uiPriority="0" w:qFormat="1"/>
+    <w:lsdException w:name="Document Map" w:semiHidden="1" w:unhideWhenUsed="1"/>
+    <w:lsdException w:name="Plain Text" w:semiHidden="1" w:unhideWhenUsed="1"/>
+    <w:lsdException w:name="E-mail Signature" w:semiHidden="1" w:unhideWhenUsed="1"/>
+    <w:lsdException w:name="HTML Top of Form" w:semiHidden="1" w:unhideWhenUsed="1"/>
+    <w:lsdException w:name="HTML Bottom of Form" w:semiHidden="1" w:unhideWhenUsed="1"/>
+    <w:lsdException w:name="Normal (Web)" w:semiHidden="1" w:unhideWhenUsed="1"/>
+    <w:lsdException w:name="HTML Acronym" w:semiHidden="1" w:unhideWhenUsed="1"/>
+    <w:lsdException w:name="HTML Address" w:semiHidden="1" w:unhideWhenUsed="1"/>
+    <w:lsdException w:name="HTML Cite" w:semiHidden="1" w:unhideWhenUsed="1"/>
+    <w:lsdException w:name="HTML Code" w:semiHidden="1" w:unhideWhenUsed="1"/>
+    <w:lsdException w:name="HTML Definition" w:semiHidden="1" w:unhideWhenUsed="1"/>
+    <w:lsdException w:name="HTML Keyboard" w:semiHidden="1" w:unhideWhenUsed="1"/>
+    <w:lsdException w:name="HTML Preformatted" w:semiHidden="1" w:unhideWhenUsed="1"/>
+    <w:lsdException w:name="HTML Sample" w:semiHidden="1" w:unhideWhenUsed="1"/>
+    <w:lsdException w:name="HTML Typewriter" w:semiHidden="1" w:unhideWhenUsed="1"/>
+    <w:lsdException w:name="HTML Variable" w:semiHidden="1" w:unhideWhenUsed="1"/>
+    <w:lsdException w:name="Normal Table" w:semiHidden="1" w:unhideWhenUsed="1"/>
+    <w:lsdException w:name="annotation subject" w:semiHidden="1" w:unhideWhenUsed="1"/>
+    <w:lsdException w:name="No List" w:semiHidden="1" w:unhideWhenUsed="1"/>
+    <w:lsdException w:name="Outline List 1" w:semiHidden="1" w:unhideWhenUsed="1"/>
+    <w:lsdException w:name="Outline List 2" w:semiHidden="1" w:unhideWhenUsed="1"/>
+    <w:lsdException w:name="Outline List 3" w:semiHidden="1" w:unhideWhenUsed="1"/>
+    <w:lsdException w:name="Table Simple 1" w:semiHidden="1" w:unhideWhenUsed="1"/>
+    <w:lsdException w:name="Table Simple 2" w:semiHidden="1" w:unhideWhenUsed="1"/>
+    <w:lsdException w:name="Table Simple 3" w:semiHidden="1" w:unhideWhenUsed="1"/>
+    <w:lsdException w:name="Table Classic 1" w:semiHidden="1" w:unhideWhenUsed="1"/>
+    <w:lsdException w:name="Table Classic 2" w:semiHidden="1" w:unhideWhenUsed="1"/>
+    <w:lsdException w:name="Table Classic 3" w:semiHidden="1" w:unhideWhenUsed="1"/>
+    <w:lsdException w:name="Table Classic 4" w:semiHidden="1" w:unhideWhenUsed="1"/>
+    <w:lsdException w:name="Table Colorful 1" w:semiHidden="1" w:unhideWhenUsed="1"/>
+    <w:lsdException w:name="Table Colorful 2" w:semiHidden="1" w:unhideWhenUsed="1"/>
+    <w:lsdException w:name="Table Colorful 3" w:semiHidden="1" w:unhideWhenUsed="1"/>
+    <w:lsdException w:name="Table Columns 1" w:semiHidden="1" w:unhideWhenUsed="1"/>
+    <w:lsdException w:name="Table Columns 2" w:semiHidden="1" w:unhideWhenUsed="1"/>
+    <w:lsdException w:name="Table Columns 3" w:semiHidden="1" w:unhideWhenUsed="1"/>
+    <w:lsdException w:name="Table Columns 4" w:semiHidden="1" w:unhideWhenUsed="1"/>
+    <w:lsdException w:name="Table Columns 5" w:semiHidden="1" w:unhideWhenUsed="1"/>
+    <w:lsdException w:name="Table Grid 1" w:semiHidden="1" w:unhideWhenUsed="1"/>
+    <w:lsdException w:name="Table Grid 2" w:semiHidden="1" w:unhideWhenUsed="1"/>
+    <w:lsdException w:name="Table Grid 3" w:semiHidden="1" w:unhideWhenUsed="1"/>
+    <w:lsdException w:name="Table Grid 4" w:semiHidden="1" w:unhideWhenUsed="1"/>
+    <w:lsdException w:name="Table Grid 5" w:semiHidden="1" w:unhideWhenUsed="1"/>
+    <w:lsdException w:name="Table Grid 6" w:semiHidden="1" w:unhideWhenUsed="1"/>
+    <w:lsdException w:name="Table Grid 7" w:semiHidden="1" w:unhideWhenUsed="1"/>
+    <w:lsdException w:name="Table Grid 8" w:semiHidden="1" w:unhideWhenUsed="1"/>
+    <w:lsdException w:name="Table List 1" w:semiHidden="1" w:unhideWhenUsed="1"/>
+    <w:lsdException w:name="Table List 2" w:semiHidden="1" w:unhideWhenUsed="1"/>
+    <w:lsdException w:name="Table List 3" w:semiHidden="1" w:unhideWhenUsed="1"/>
+    <w:lsdException w:name="Table List 4" w:semiHidden="1" w:unhideWhenUsed="1"/>
+    <w:lsdException w:name="Table List 5" w:semiHidden="1" w:unhideWhenUsed="1"/>
+    <w:lsdException w:name="Table List 6" w:semiHidden="1" w:unhideWhenUsed="1"/>
+    <w:lsdException w:name="Table List 7" w:semiHidden="1" w:unhideWhenUsed="1"/>
+    <w:lsdException w:name="Table List 8" w:semiHidden="1" w:unhideWhenUsed="1"/>
+    <w:lsdException w:name="Table 3D effects 1" w:semiHidden="1" w:unhideWhenUsed="1"/>
+    <w:lsdException w:name="Table 3D effects 2" w:semiHidden="1" w:unhideWhenUsed="1"/>
+    <w:lsdException w:name="Table 3D effects 3" w:semiHidden="1" w:unhideWhenUsed="1"/>
+    <w:lsdException w:name="Table Contemporary" w:semiHidden="1" w:unhideWhenUsed="1"/>
+    <w:lsdException w:name="Table Elegant" w:semiHidden="1" w:unhideWhenUsed="1"/>
+    <w:lsdException w:name="Table Professional" w:semiHidden="1" w:unhideWhenUsed="1"/>
+    <w:lsdException w:name="Table Subtle 1" w:semiHidden="1" w:unhideWhenUsed="1"/>
+    <w:lsdException w:name="Table Subtle 2" w:semiHidden="1" w:unhideWhenUsed="1"/>
+    <w:lsdException w:name="Table Web 1" w:semiHidden="1" w:unhideWhenUsed="1"/>
+    <w:lsdException w:name="Table Web 2" w:semiHidden="1" w:unhideWhenUsed="1"/>
+    <w:lsdException w:name="Table Web 3" w:semiHidden="1" w:unhideWhenUsed="1"/>
+    <w:lsdException w:name="Balloon Text" w:semiHidden="1" w:unhideWhenUsed="1"/>
+    <w:lsdException w:name="Table Grid" w:semiHidden="1" w:uiPriority="39" w:unhideWhenUsed="1"/>
+    <w:lsdException w:name="Table Theme" w:semiHidden="1" w:unhideWhenUsed="1"/>
+    <w:lsdException w:name="Placeholder Text" w:semiHidden="1"/>
+    <w:lsdException w:name="No Spacing" w:uiPriority="1" w:qFormat="1"/>
+    <w:lsdException w:name="Light Shading" w:uiPriority="60"/>
+    <w:lsdException w:name="Light List" w:uiPriority="61"/>
+    <w:lsdException w:name="Light Grid" w:uiPriority="62"/>
+    <w:lsdException w:name="Medium Shading 1" w:uiPriority="63"/>
+    <w:lsdException w:name="Medium Shading 2" w:uiPriority="64"/>
+    <w:lsdException w:name="Medium List 1" w:uiPriority="65"/>
+    <w:lsdException w:name="Medium List 2" w:uiPriority="66"/>
+    <w:lsdException w:name="Medium Grid 1" w:uiPriority="67"/>
+    <w:lsdException w:name="Medium Grid 2" w:uiPriority="68"/>
+    <w:lsdException w:name="Medium Grid 3" w:uiPriority="69"/>
+    <w:lsdException w:name="Dark List" w:uiPriority="70"/>
+    <w:lsdException w:name="Colorful Shading" w:uiPriority="71"/>
+    <w:lsdException w:name="Colorful List" w:uiPriority="72"/>
+    <w:lsdException w:name="Colorful Grid" w:uiPriority="73"/>
+    <w:lsdException w:name="Light Shading Accent 1" w:uiPriority="60"/>
+    <w:lsdException w:name="Light List Accent 1" w:uiPriority="61"/>
+    <w:lsdException w:name="Light Grid Accent 1" w:uiPriority="62"/>
+    <w:lsdException w:name="Medium Shading 1 Accent 1" w:uiPriority="63"/>
+    <w:lsdException w:name="Medium Shading 2 Accent 1" w:uiPriority="64"/>
+    <w:lsdException w:name="Medium List 1 Accent 1" w:uiPriority="65"/>
+    <w:lsdException w:name="Revision" w:semiHidden="1"/>
+    <w:lsdException w:name="List Paragraph" w:uiPriority="34" w:qFormat="1"/>
+    <w:lsdException w:name="Quote" w:uiPriority="29" w:qFormat="1"/>
+    <w:lsdException w:name="Intense Quote" w:uiPriority="30" w:qFormat="1"/>
+    <w:lsdException w:name="Medium List 2 Accent 1" w:uiPriority="66"/>
+    <w:lsdException w:name="Medium Grid 1 Accent 1" w:uiPriority="67"/>
+    <w:lsdException w:name="Medium Grid 2 Accent 1" w:uiPriority="68"/>
+    <w:lsdException w:name="Medium Grid 3 Accent 1" w:uiPriority="69"/>
+    <w:lsdException w:name="Dark List Accent 1" w:uiPriority="70"/>
+    <w:lsdException w:name="Colorful Shading Accent 1" w:uiPriority="71"/>
+    <w:lsdException w:name="Colorful List Accent 1" w:uiPriority="72"/>
+    <w:lsdException w:name="Colorful Grid Accent 1" w:uiPriority="73"/>
+    <w:lsdException w:name="Light Shading Accent 2" w:uiPriority="60"/>
+    <w:lsdException w:name="Light List Accent 2" w:uiPriority="61"/>
+    <w:lsdException w:name="Light Grid Accent 2" w:uiPriority="62"/>
+    <w:lsdException w:name="Medium Shading 1 Accent 2" w:uiPriority="63"/>
+    <w:lsdException w:name="Medium Shading 2 Accent 2" w:uiPriority="64"/>
+    <w:lsdException w:name="Medium List 1 Accent 2" w:uiPriority="65"/>
+    <w:lsdException w:name="Medium List 2 Accent 2" w:uiPriority="66"/>
+    <w:lsdException w:name="Medium Grid 1 Accent 2" w:uiPriority="67"/>
+    <w:lsdException w:name="Medium Grid 2 Accent 2" w:uiPriority="68"/>
+    <w:lsdException w:name="Medium Grid 3 Accent 2" w:uiPriority="69"/>
+    <w:lsdException w:name="Dark List Accent 2" w:uiPriority="70"/>
+    <w:lsdException w:name="Colorful Shading Accent 2" w:uiPriority="71"/>
+    <w:lsdException w:name="Colorful List Accent 2" w:uiPriority="72"/>
+    <w:lsdException w:name="Colorful Grid Accent 2" w:uiPriority="73"/>
+    <w:lsdException w:name="Light Shading Accent 3" w:uiPriority="60"/>
+    <w:lsdException w:name="Light List Accent 3" w:uiPriority="61"/>
+    <w:lsdException w:name="Light Grid Accent 3" w:uiPriority="62"/>
+    <w:lsdException w:name="Medium Shading 1 Accent 3" w:uiPriority="63"/>
+    <w:lsdException w:name="Medium Shading 2 Accent 3" w:uiPriority="64"/>
+    <w:lsdException w:name="Medium List 1 Accent 3" w:uiPriority="65"/>
+    <w:lsdException w:name="Medium List 2 Accent 3" w:uiPriority="66"/>
+    <w:lsdException w:name="Medium Grid 1 Accent 3" w:uiPriority="67"/>
+    <w:lsdException w:name="Medium Grid 2 Accent 3" w:uiPriority="68"/>
+    <w:lsdException w:name="Medium Grid 3 Accent 3" w:uiPriority="69"/>
+    <w:lsdException w:name="Dark List Accent 3" w:uiPriority="70"/>
+    <w:lsdException w:name="Colorful Shading Accent 3" w:uiPriority="71"/>
+    <w:lsdException w:name="Colorful List Accent 3" w:uiPriority="72"/>
+    <w:lsdException w:name="Colorful Grid Accent 3" w:uiPriority="73"/>
+    <w:lsdException w:name="Light Shading Accent 4" w:uiPriority="60"/>
+    <w:lsdException w:name="Light List Accent 4" w:uiPriority="61"/>
+    <w:lsdException w:name="Light Grid Accent 4" w:uiPriority="62"/>
+    <w:lsdException w:name="Medium Shading 1 Accent 4" w:uiPriority="63"/>
+    <w:lsdException w:name="Medium Shading 2 Accent 4" w:uiPriority="64"/>
+    <w:lsdException w:name="Medium List 1 Accent 4" w:uiPriority="65"/>
+    <w:lsdException w:name="Medium List 2 Accent 4" w:uiPriority="66"/>
+    <w:lsdException w:name="Medium Grid 1 Accent 4" w:uiPriority="67"/>
+    <w:lsdException w:name="Medium Grid 2 Accent 4" w:uiPriority="68"/>
+    <w:lsdException w:name="Medium Grid 3 Accent 4" w:uiPriority="69"/>
+    <w:lsdException w:name="Dark List Accent 4" w:uiPriority="70"/>
+    <w:lsdException w:name="Colorful Shading Accent 4" w:uiPriority="71"/>
+    <w:lsdException w:name="Colorful List Accent 4" w:uiPriority="72"/>
+    <w:lsdException w:name="Colorful Grid Accent 4" w:uiPriority="73"/>
+    <w:lsdException w:name="Light Shading Accent 5" w:uiPriority="60"/>
+    <w:lsdException w:name="Light List Accent 5" w:uiPriority="61"/>
+    <w:lsdException w:name="Light Grid Accent 5" w:uiPriority="62"/>
+    <w:lsdException w:name="Medium Shading 1 Accent 5" w:uiPriority="63"/>
+    <w:lsdException w:name="Medium Shading 2 Accent 5" w:uiPriority="64"/>
+    <w:lsdException w:name="Medium List 1 Accent 5" w:uiPriority="65"/>
+    <w:lsdException w:name="Medium List 2 Accent 5" w:uiPriority="66"/>
+    <w:lsdException w:name="Medium Grid 1 Accent 5" w:uiPriority="67"/>
+    <w:lsdException w:name="Medium Grid 2 Accent 5" w:uiPriority="68"/>
+    <w:lsdException w:name="Medium Grid 3 Accent 5" w:uiPriority="69"/>
+    <w:lsdException w:name="Dark List Accent 5" w:uiPriority="70"/>
+    <w:lsdException w:name="Colorful Shading Accent 5" w:uiPriority="71"/>
+    <w:lsdException w:name="Colorful List Accent 5" w:uiPriority="72"/>
+    <w:lsdException w:name="Colorful Grid Accent 5" w:uiPriority="73"/>
+    <w:lsdException w:name="Light Shading Accent 6" w:uiPriority="60"/>
+    <w:lsdException w:name="Light List Accent 6" w:uiPriority="61"/>
+    <w:lsdException w:name="Light Grid Accent 6" w:uiPriority="62"/>
+    <w:lsdException w:name="Medium Shading 1 Accent 6" w:uiPriority="63"/>
+    <w:lsdException w:name="Medium Shading 2 Accent 6" w:uiPriority="64"/>
+    <w:lsdException w:name="Medium List 1 Accent 6" w:uiPriority="65"/>
+    <w:lsdException w:name="Medium List 2 Accent 6" w:uiPriority="66"/>
+    <w:lsdException w:name="Medium Grid 1 Accent 6" w:uiPriority="67"/>
+    <w:lsdException w:name="Medium Grid 2 Accent 6" w:uiPriority="68"/>
+    <w:lsdException w:name="Medium Grid 3 Accent 6" w:uiPriority="69"/>
+    <w:lsdException w:name="Dark List Accent 6" w:uiPriority="70"/>
+    <w:lsdException w:name="Colorful Shading Accent 6" w:uiPriority="71"/>
+    <w:lsdException w:name="Colorful List Accent 6" w:uiPriority="72"/>
+    <w:lsdException w:name="Colorful Grid Accent 6" w:uiPriority="73"/>
+    <w:lsdException w:name="Subtle Emphasis" w:uiPriority="19" w:qFormat="1"/>
+    <w:lsdException w:name="Intense Emphasis" w:uiPriority="21" w:qFormat="1"/>
+    <w:lsdException w:name="Subtle Reference" w:uiPriority="31" w:qFormat="1"/>
+    <w:lsdException w:name="Intense Reference" w:uiPriority="32" w:qFormat="1"/>
+    <w:lsdException w:name="Book Title" w:uiPriority="33" w:qFormat="1"/>
+    <w:lsdException w:name="Bibliography" w:semiHidden="1" w:uiPriority="37" w:unhideWhenUsed="1"/>
+    <w:lsdException w:name="TOC Heading" w:semiHidden="1" w:uiPriority="39" w:unhideWhenUsed="1" w:qFormat="1"/>
+    <w:lsdException w:name="Plain Table 1" w:uiPriority="41"/>
+    <w:lsdException w:name="Plain Table 2" w:uiPriority="42"/>
+    <w:lsdException w:name="Plain Table 3" w:uiPriority="43"/>
+    <w:lsdException w:name="Plain Table 4" w:uiPriority="44"/>
+    <w:lsdException w:name="Plain Table 5" w:uiPriority="45"/>
+    <w:lsdException w:name="Grid Table Light" w:uiPriority="40"/>
+    <w:lsdException w:name="Grid Table 1 Light" w:uiPriority="46"/>
+    <w:lsdException w:name="Grid Table 2" w:uiPriority="47"/>
+    <w:lsdException w:name="Grid Table 3" w:uiPriority="48"/>
+    <w:lsdException w:name="Grid Table 4" w:uiPriority="49"/>
+    <w:lsdException w:name="Grid Table 5 Dark" w:uiPriority="50"/>
+    <w:lsdException w:name="Grid Table 6 Colorful" w:uiPriority="51"/>
+    <w:lsdException w:name="Grid Table 7 Colorful" w:uiPriority="52"/>
+    <w:lsdException w:name="Grid Table 1 Light Accent 1" w:uiPriority="46"/>
+    <w:lsdException w:name="Grid Table 2 Accent 1" w:uiPriority="47"/>
+    <w:lsdException w:name="Grid Table 3 Accent 1" w:uiPriority="48"/>
+    <w:lsdException w:name="Grid Table 4 Accent 1" w:uiPriority="49"/>
+    <w:lsdException w:name="Grid Table 5 Dark Accent 1" w:uiPriority="50"/>
+    <w:lsdException w:name="Grid Table 6 Colorful Accent 1" w:uiPriority="51"/>
+    <w:lsdException w:name="Grid Table 7 Colorful Accent 1" w:uiPriority="52"/>
+    <w:lsdException w:name="Grid Table 1 Light Accent 2" w:uiPriority="46"/>
+    <w:lsdException w:name="Grid Table 2 Accent 2" w:uiPriority="47"/>
+    <w:lsdException w:name="Grid Table 3 Accent 2" w:uiPriority="48"/>
+    <w:lsdException w:name="Grid Table 4 Accent 2" w:uiPriority="49"/>
+    <w:lsdException w:name="Grid Table 5 Dark Accent 2" w:uiPriority="50"/>
+    <w:lsdException w:name="Grid Table 6 Colorful Accent 2" w:uiPriority="51"/>
+    <w:lsdException w:name="Grid Table 7 Colorful Accent 2" w:uiPriority="52"/>
+    <w:lsdException w:name="Grid Table 1 Light Accent 3" w:uiPriority="46"/>
+    <w:lsdException w:name="Grid Table 2 Accent 3" w:uiPriority="47"/>
+    <w:lsdException w:name="Grid Table 3 Accent 3" w:uiPriority="48"/>
+    <w:lsdException w:name="Grid Table 4 Accent 3" w:uiPriority="49"/>
+    <w:lsdException w:name="Grid Table 5 Dark Accent 3" w:uiPriority="50"/>
+    <w:lsdException w:name="Grid Table 6 Colorful Accent 3" w:uiPriority="51"/>
+    <w:lsdException w:name="Grid Table 7 Colorful Accent 3" w:uiPriority="52"/>
+    <w:lsdException w:name="Grid Table 1 Light Accent 4" w:uiPriority="46"/>
+    <w:lsdException w:name="Grid Table 2 Accent 4" w:uiPriority="47"/>
+    <w:lsdException w:name="Grid Table 3 Accent 4" w:uiPriority="48"/>
+    <w:lsdException w:name="Grid Table 4 Accent 4" w:uiPriority="49"/>
+    <w:lsdException w:name="Grid Table 5 Dark Accent 4" w:uiPriority="50"/>
+    <w:lsdException w:name="Grid Table 6 Colorful Accent 4" w:uiPriority="51"/>
+    <w:lsdException w:name="Grid Table 7 Colorful Accent 4" w:uiPriority="52"/>
+    <w:lsdException w:name="Grid Table 1 Light Accent 5" w:uiPriority="46"/>
+    <w:lsdException w:name="Grid Table 2 Accent 5" w:uiPriority="47"/>
+    <w:lsdException w:name="Grid Table 3 Accent 5" w:uiPriority="48"/>
+    <w:lsdException w:name="Grid Table 4 Accent 5" w:uiPriority="49"/>
+    <w:lsdException w:name="Grid Table 5 Dark Accent 5" w:uiPriority="50"/>
+    <w:lsdException w:name="Grid Table 6 Colorful Accent 5" w:uiPriority="51"/>
+    <w:lsdException w:name="Grid Table 7 Colorful Accent 5" w:uiPriority="52"/>
+    <w:lsdException w:name="Grid Table 1 Light Accent 6" w:uiPriority="46"/>
+    <w:lsdException w:name="Grid Table 2 Accent 6" w:uiPriority="47"/>
+    <w:lsdException w:name="Grid Table 3 Accent 6" w:uiPriority="48"/>
+    <w:lsdException w:name="Grid Table 4 Accent 6" w:uiPriority="49"/>
+    <w:lsdException w:name="Grid Table 5 Dark Accent 6" w:uiPriority="50"/>
+    <w:lsdException w:name="Grid Table 6 Colorful Accent 6" w:uiPriority="51"/>
+    <w:lsdException w:name="Grid Table 7 Colorful Accent 6" w:uiPriority="52"/>
+    <w:lsdException w:name="List Table 1 Light" w:uiPriority="46"/>
+    <w:lsdException w:name="List Table 2" w:uiPriority="47"/>
+    <w:lsdException w:name="List Table 3" w:uiPriority="48"/>
+    <w:lsdException w:name="List Table 4" w:uiPriority="49"/>
+    <w:lsdException w:name="List Table 5 Dark" w:uiPriority="50"/>
+    <w:lsdException w:name="List Table 6 Colorful" w:uiPriority="51"/>
+    <w:lsdException w:name="List Table 7 Colorful" w:uiPriority="52"/>
+    <w:lsdException w:name="List Table 1 Light Accent 1" w:uiPriority="46"/>
+    <w:lsdException w:name="List Table 2 Accent 1" w:uiPriority="47"/>
+    <w:lsdException w:name="List Table 3 Accent 1" w:uiPriority="48"/>
+    <w:lsdException w:name="List Table 4 Accent 1" w:uiPriority="49"/>
+    <w:lsdException w:name="List Table 5 Dark Accent 1" w:uiPriority="50"/>
+    <w:lsdException w:name="List Table 6 Colorful Accent 1" w:uiPriority="51"/>
+    <w:lsdException w:name="List Table 7 Colorful Accent 1" w:uiPriority="52"/>
+    <w:lsdException w:name="List Table 1 Light Accent 2" w:uiPriority="46"/>
+    <w:lsdException w:name="List Table 2 Accent 2" w:uiPriority="47"/>
+    <w:lsdException w:name="List Table 3 Accent 2" w:uiPriority="48"/>
+    <w:lsdException w:name="List Table 4 Accent 2" w:uiPriority="49"/>
+    <w:lsdException w:name="List Table 5 Dark Accent 2" w:uiPriority="50"/>
+    <w:lsdException w:name="List Table 6 Colorful Accent 2" w:uiPriority="51"/>
+    <w:lsdException w:name="List Table 7 Colorful Accent 2" w:uiPriority="52"/>
+    <w:lsdException w:name="List Table 1 Light Accent 3" w:uiPriority="46"/>
+    <w:lsdException w:name="List Table 2 Accent 3" w:uiPriority="47"/>
+    <w:lsdException w:name="List Table 3 Accent 3" w:uiPriority="48"/>
+    <w:lsdException w:name="List Table 4 Accent 3" w:uiPriority="49"/>
+    <w:lsdException w:name="List Table 5 Dark Accent 3" w:uiPriority="50"/>
+    <w:lsdException w:name="List Table 6 Colorful Accent 3" w:uiPriority="51"/>
+    <w:lsdException w:name="List Table 7 Colorful Accent 3" w:uiPriority="52"/>
+    <w:lsdException w:name="List Table 1 Light Accent 4" w:uiPriority="46"/>
+    <w:lsdException w:name="List Table 2 Accent 4" w:uiPriority="47"/>
+    <w:lsdException w:name="List Table 3 Accent 4" w:uiPriority="48"/>
+    <w:lsdException w:name="List Table 4 Accent 4" w:uiPriority="49"/>
+    <w:lsdException w:name="List Table 5 Dark Accent 4" w:uiPriority="50"/>
+    <w:lsdException w:name="List Table 6 Colorful Accent 4" w:uiPriority="51"/>
+    <w:lsdException w:name="List Table 7 Colorful Accent 4" w:uiPriority="52"/>
+    <w:lsdException w:name="List Table 1 Light Accent 5" w:uiPriority="46"/>
+    <w:lsdException w:name="List Table 2 Accent 5" w:uiPriority="47"/>
+    <w:lsdException w:name="List Table 3 Accent 5" w:uiPriority="48"/>
+    <w:lsdException w:name="List Table 4 Accent 5" w:uiPriority="49"/>
+    <w:lsdException w:name="List Table 5 Dark Accent 5" w:uiPriority="50"/>
+    <w:lsdException w:name="List Table 6 Colorful Accent 5" w:uiPriority="51"/>
+    <w:lsdException w:name="List Table 7 Colorful Accent 5" w:uiPriority="52"/>
+    <w:lsdException w:name="List Table 1 Light Accent 6" w:uiPriority="46"/>
+    <w:lsdException w:name="List Table 2 Accent 6" w:uiPriority="47"/>
+    <w:lsdException w:name="List Table 3 Accent 6" w:uiPriority="48"/>
+    <w:lsdException w:name="List Table 4 Accent 6" w:uiPriority="49"/>
+    <w:lsdException w:name="List Table 5 Dark Accent 6" w:uiPriority="50"/>
+    <w:lsdException w:name="List Table 6 Colorful Accent 6" w:uiPriority="51"/>
+    <w:lsdException w:name="List Table 7 Colorful Accent 6" w:uiPriority="52"/>
+    <w:lsdException w:name="Mention" w:semiHidden="1" w:unhideWhenUsed="1"/>
+    <w:lsdException w:name="Smart Hyperlink" w:semiHidden="1" w:unhideWhenUsed="1"/>
+    <w:lsdException w:name="Hashtag" w:semiHidden="1" w:unhideWhenUsed="1"/>
+    <w:lsdException w:name="Unresolved Mention" w:semiHidden="1" w:unhideWhenUsed="1"/>
+    <w:lsdException w:name="Smart Link" w:semiHidden="1" w:unhideWhenUsed="1"/>
   </w:latentStyles>
   <w:style w:type="paragraph" w:default="1" w:styleId="Normal">
     <w:name w:val="Normal"/>
@@ -10987,7 +11173,6 @@
     <w:uiPriority w:val="99"/>
     <w:semiHidden/>
     <w:unhideWhenUsed/>
-    <w:qFormat/>
     <w:tblPr>
       <w:tblInd w:w="0" w:type="dxa"/>
       <w:tblCellMar>
@@ -11393,7 +11578,6 @@
       <w:spacing w:after="0"/>
     </w:pPr>
     <w:tblPr>
-      <w:tblInd w:w="0" w:type="dxa"/>
       <w:tblBorders>
         <w:top w:val="single" w:sz="4" w:space="0" w:color="auto"/>
         <w:left w:val="single" w:sz="4" w:space="0" w:color="auto"/>
@@ -11402,12 +11586,6 @@
         <w:insideH w:val="single" w:sz="4" w:space="0" w:color="auto"/>
         <w:insideV w:val="single" w:sz="4" w:space="0" w:color="auto"/>
       </w:tblBorders>
-      <w:tblCellMar>
-        <w:top w:w="0" w:type="dxa"/>
-        <w:left w:w="108" w:type="dxa"/>
-        <w:bottom w:w="0" w:type="dxa"/>
-        <w:right w:w="108" w:type="dxa"/>
-      </w:tblCellMar>
     </w:tblPr>
   </w:style>
   <w:style w:type="table" w:customStyle="1" w:styleId="PlainTable31">
@@ -11421,13 +11599,6 @@
     <w:tblPr>
       <w:tblStyleRowBandSize w:val="1"/>
       <w:tblStyleColBandSize w:val="1"/>
-      <w:tblInd w:w="0" w:type="dxa"/>
-      <w:tblCellMar>
-        <w:top w:w="0" w:type="dxa"/>
-        <w:left w:w="108" w:type="dxa"/>
-        <w:bottom w:w="0" w:type="dxa"/>
-        <w:right w:w="108" w:type="dxa"/>
-      </w:tblCellMar>
     </w:tblPr>
     <w:tblStylePr w:type="firstRow">
       <w:rPr>
@@ -11617,17 +11788,10 @@
     <w:tblPr>
       <w:tblStyleRowBandSize w:val="1"/>
       <w:tblStyleColBandSize w:val="1"/>
-      <w:tblInd w:w="0" w:type="dxa"/>
       <w:tblBorders>
         <w:top w:val="single" w:sz="8" w:space="0" w:color="000000" w:themeColor="text1"/>
         <w:bottom w:val="single" w:sz="8" w:space="0" w:color="000000" w:themeColor="text1"/>
       </w:tblBorders>
-      <w:tblCellMar>
-        <w:top w:w="0" w:type="dxa"/>
-        <w:left w:w="108" w:type="dxa"/>
-        <w:bottom w:w="0" w:type="dxa"/>
-        <w:right w:w="108" w:type="dxa"/>
-      </w:tblCellMar>
     </w:tblPr>
     <w:tblStylePr w:type="firstRow">
       <w:pPr>
@@ -11970,7 +12134,7 @@
   <a:extraClrSchemeLst/>
   <a:extLst>
     <a:ext uri="{05A4C25C-085E-4340-85A3-A5531E510DB2}">
-      <thm15:themeFamily xmlns:thm15="http://schemas.microsoft.com/office/thememl/2012/main" xmlns="" name="Office Theme" id="{62F939B6-93AF-4DB8-9C6B-D6C7DFDC589F}" vid="{4A3C46E8-61CC-4603-A589-7422A47A8E4A}"/>
+      <thm15:themeFamily xmlns:thm15="http://schemas.microsoft.com/office/thememl/2012/main" name="Office Theme" id="{62F939B6-93AF-4DB8-9C6B-D6C7DFDC589F}" vid="{4A3C46E8-61CC-4603-A589-7422A47A8E4A}"/>
     </a:ext>
   </a:extLst>
 </a:theme>
@@ -11978,7 +12142,7 @@
 
 <file path=customXml/item1.xml><?xml version="1.0" encoding="utf-8"?>
 <CoverPageProperties xmlns="http://schemas.microsoft.com/office/2006/coverPageProps">
-  <PublishDate>2019-10-15T00:00:00</PublishDate>
+  <PublishDate>2019-12-15T00:00:00</PublishDate>
   <Abstract/>
   <CompanyAddress>www.132virtualwing.org</CompanyAddress>
   <CompanyPhone/>
@@ -12000,7 +12164,7 @@
 </file>
 
 <file path=customXml/itemProps2.xml><?xml version="1.0" encoding="utf-8"?>
-<ds:datastoreItem xmlns:ds="http://schemas.openxmlformats.org/officeDocument/2006/customXml" ds:itemID="{3A1CCC62-9F24-4C30-A2F1-B6774B301403}">
+<ds:datastoreItem xmlns:ds="http://schemas.openxmlformats.org/officeDocument/2006/customXml" ds:itemID="{10EE8720-A6C8-4188-8D16-C86FF6803913}">
   <ds:schemaRefs>
     <ds:schemaRef ds:uri="http://schemas.openxmlformats.org/officeDocument/2006/bibliography"/>
   </ds:schemaRefs>

</xml_diff>

<commit_message>
chg: Updated Welcome letter/training instructions IAW Trollefs comment
</commit_message>
<xml_diff>
--- a/132-388 Welcome letter - training instructions.docx
+++ b/132-388 Welcome letter - training instructions.docx
@@ -2,6 +2,8 @@
 <file path=word/document.xml><?xml version="1.0" encoding="utf-8"?>
 <w:document xmlns:wpc="http://schemas.microsoft.com/office/word/2010/wordprocessingCanvas" xmlns:cx="http://schemas.microsoft.com/office/drawing/2014/chartex" xmlns:cx1="http://schemas.microsoft.com/office/drawing/2015/9/8/chartex" xmlns:cx2="http://schemas.microsoft.com/office/drawing/2015/10/21/chartex" xmlns:cx3="http://schemas.microsoft.com/office/drawing/2016/5/9/chartex" xmlns:cx4="http://schemas.microsoft.com/office/drawing/2016/5/10/chartex" xmlns:cx5="http://schemas.microsoft.com/office/drawing/2016/5/11/chartex" xmlns:cx6="http://schemas.microsoft.com/office/drawing/2016/5/12/chartex" xmlns:cx7="http://schemas.microsoft.com/office/drawing/2016/5/13/chartex" xmlns:cx8="http://schemas.microsoft.com/office/drawing/2016/5/14/chartex" xmlns:mc="http://schemas.openxmlformats.org/markup-compatibility/2006" xmlns:aink="http://schemas.microsoft.com/office/drawing/2016/ink" xmlns:am3d="http://schemas.microsoft.com/office/drawing/2017/model3d" xmlns:o="urn:schemas-microsoft-com:office:office" xmlns:r="http://schemas.openxmlformats.org/officeDocument/2006/relationships" xmlns:m="http://schemas.openxmlformats.org/officeDocument/2006/math" xmlns:v="urn:schemas-microsoft-com:vml" xmlns:wp14="http://schemas.microsoft.com/office/word/2010/wordprocessingDrawing" xmlns:wp="http://schemas.openxmlformats.org/drawingml/2006/wordprocessingDrawing" xmlns:w10="urn:schemas-microsoft-com:office:word" xmlns:w="http://schemas.openxmlformats.org/wordprocessingml/2006/main" xmlns:w14="http://schemas.microsoft.com/office/word/2010/wordml" xmlns:w15="http://schemas.microsoft.com/office/word/2012/wordml" xmlns:w16cid="http://schemas.microsoft.com/office/word/2016/wordml/cid" xmlns:w16se="http://schemas.microsoft.com/office/word/2015/wordml/symex" xmlns:wpg="http://schemas.microsoft.com/office/word/2010/wordprocessingGroup" xmlns:wpi="http://schemas.microsoft.com/office/word/2010/wordprocessingInk" xmlns:wne="http://schemas.microsoft.com/office/word/2006/wordml" xmlns:wps="http://schemas.microsoft.com/office/word/2010/wordprocessingShape" mc:Ignorable="w14 w15 w16se w16cid wp14">
   <w:body>
+    <w:bookmarkStart w:id="0" w:name="_GoBack" w:displacedByCustomXml="next"/>
+    <w:bookmarkEnd w:id="0" w:displacedByCustomXml="next"/>
     <w:sdt>
       <w:sdtPr>
         <w:id w:val="746380763"/>
@@ -33,7 +35,7 @@
                   <w:lang w:val="nb-NO" w:eastAsia="nb-NO"/>
                 </w:rPr>
                 <w:drawing>
-                  <wp:inline distT="0" distB="0" distL="0" distR="0" wp14:anchorId="71E40E20" wp14:editId="54FECE58">
+                  <wp:inline distT="0" distB="0" distL="0" distR="0" wp14:anchorId="0E03F1E8" wp14:editId="48640475">
                     <wp:extent cx="1845904" cy="1891025"/>
                     <wp:effectExtent l="0" t="0" r="0" b="0"/>
                     <wp:docPr id="2" name="Picture 2"/>
@@ -305,7 +307,7 @@
                   <w:lang w:val="nb-NO" w:eastAsia="nb-NO"/>
                 </w:rPr>
                 <w:drawing>
-                  <wp:inline distT="0" distB="0" distL="0" distR="0" wp14:anchorId="4E3EF563" wp14:editId="6058B4A0">
+                  <wp:inline distT="0" distB="0" distL="0" distR="0" wp14:anchorId="400BD8AB" wp14:editId="2183DBA2">
                     <wp:extent cx="1277855" cy="1524000"/>
                     <wp:effectExtent l="19050" t="0" r="0" b="0"/>
                     <wp:docPr id="1" name="Bilde 1"/>
@@ -410,7 +412,7 @@
               <w:noProof/>
               <w:color w:val="DDDDDD" w:themeColor="accent1"/>
             </w:rPr>
-            <w:pict w14:anchorId="461639EA">
+            <w:pict w14:anchorId="5A8DA294">
               <v:shapetype id="_x0000_t202" coordsize="21600,21600" o:spt="202" path="m,l,21600r21600,l21600,xe">
                 <v:stroke joinstyle="miter"/>
                 <v:path gradientshapeok="t" o:connecttype="rect"/>
@@ -463,39 +465,7 @@
                             <w:rStyle w:val="Hyperkobling"/>
                             <w:color w:val="808080" w:themeColor="accent4"/>
                           </w:rPr>
-                          <w:t>Creative Commons Attribution-</w:t>
-                        </w:r>
-                        <w:proofErr w:type="spellStart"/>
-                        <w:r>
-                          <w:rPr>
-                            <w:rStyle w:val="Hyperkobling"/>
-                            <w:color w:val="808080" w:themeColor="accent4"/>
-                          </w:rPr>
-                          <w:t>ShareAlike</w:t>
-                        </w:r>
-                        <w:proofErr w:type="spellEnd"/>
-                        <w:r>
-                          <w:rPr>
-                            <w:rStyle w:val="Hyperkobling"/>
-                            <w:color w:val="808080" w:themeColor="accent4"/>
-                          </w:rPr>
-                          <w:t xml:space="preserve"> 3.0 </w:t>
-                        </w:r>
-                        <w:proofErr w:type="spellStart"/>
-                        <w:r>
-                          <w:rPr>
-                            <w:rStyle w:val="Hyperkobling"/>
-                            <w:color w:val="808080" w:themeColor="accent4"/>
-                          </w:rPr>
-                          <w:t>Unported</w:t>
-                        </w:r>
-                        <w:proofErr w:type="spellEnd"/>
-                        <w:r>
-                          <w:rPr>
-                            <w:rStyle w:val="Hyperkobling"/>
-                            <w:color w:val="808080" w:themeColor="accent4"/>
-                          </w:rPr>
-                          <w:t xml:space="preserve"> License</w:t>
+                          <w:t>Creative Commons Attribution-ShareAlike 3.0 Unported License</w:t>
                         </w:r>
                       </w:hyperlink>
                       <w:r>
@@ -915,33 +885,8 @@
                     <w:color w:val="000000" w:themeColor="text1"/>
                     <w:lang w:val="en-GB"/>
                   </w:rPr>
-                  <w:t xml:space="preserve">Neck, </w:t>
+                  <w:t>Neck, Ashilta, Trollef</w:t>
                 </w:r>
-                <w:proofErr w:type="spellStart"/>
-                <w:r>
-                  <w:rPr>
-                    <w:color w:val="000000" w:themeColor="text1"/>
-                    <w:lang w:val="en-GB"/>
-                  </w:rPr>
-                  <w:t>Ashilta</w:t>
-                </w:r>
-                <w:proofErr w:type="spellEnd"/>
-                <w:r>
-                  <w:rPr>
-                    <w:color w:val="000000" w:themeColor="text1"/>
-                    <w:lang w:val="en-GB"/>
-                  </w:rPr>
-                  <w:t xml:space="preserve">, </w:t>
-                </w:r>
-                <w:proofErr w:type="spellStart"/>
-                <w:r>
-                  <w:rPr>
-                    <w:color w:val="000000" w:themeColor="text1"/>
-                    <w:lang w:val="en-GB"/>
-                  </w:rPr>
-                  <w:t>Trollef</w:t>
-                </w:r>
-                <w:proofErr w:type="spellEnd"/>
                 <w:r>
                   <w:rPr>
                     <w:color w:val="000000" w:themeColor="text1"/>
@@ -3165,7 +3110,7 @@
                 <w:noProof/>
                 <w:webHidden/>
               </w:rPr>
-              <w:t>10</w:t>
+              <w:t>11</w:t>
             </w:r>
             <w:r>
               <w:rPr>
@@ -3255,7 +3200,7 @@
                 <w:noProof/>
                 <w:webHidden/>
               </w:rPr>
-              <w:t>10</w:t>
+              <w:t>11</w:t>
             </w:r>
             <w:r>
               <w:rPr>
@@ -3388,7 +3333,7 @@
           <w:szCs w:val="32"/>
         </w:rPr>
       </w:pPr>
-      <w:bookmarkStart w:id="0" w:name="_Toc405989125"/>
+      <w:bookmarkStart w:id="1" w:name="_Toc405989125"/>
       <w:r>
         <w:br w:type="page"/>
       </w:r>
@@ -3397,13 +3342,13 @@
       <w:pPr>
         <w:pStyle w:val="Overskrift1"/>
       </w:pPr>
-      <w:bookmarkStart w:id="1" w:name="_Toc24315349"/>
+      <w:bookmarkStart w:id="2" w:name="_Toc24315349"/>
       <w:r>
         <w:lastRenderedPageBreak/>
         <w:t>Introduction</w:t>
       </w:r>
-      <w:bookmarkEnd w:id="0"/>
       <w:bookmarkEnd w:id="1"/>
+      <w:bookmarkEnd w:id="2"/>
     </w:p>
     <w:p>
       <w:pPr>
@@ -3422,13 +3367,7 @@
         <w:t xml:space="preserve"> This </w:t>
       </w:r>
       <w:r>
-        <w:t>document</w:t>
-      </w:r>
-      <w:r>
-        <w:t xml:space="preserve"> </w:t>
-      </w:r>
-      <w:r>
-        <w:t>describes necessary information for new 388</w:t>
+        <w:t>documentdescribes necessary information for new 388</w:t>
       </w:r>
       <w:r>
         <w:rPr>
@@ -3500,9 +3439,6 @@
         <w:t>Pilot responsibility:</w:t>
       </w:r>
       <w:r>
-        <w:t xml:space="preserve"> </w:t>
-      </w:r>
-      <w:r>
         <w:t>Read these instructions closely. If you do not want to be a part of the squadron on these terms, please let any of the IP’s know. By starting training you accept these instructions and are part of the squadron on these terms.</w:t>
       </w:r>
     </w:p>
@@ -3545,15 +3481,7 @@
         <w:t xml:space="preserve"> Instructor Pilots/Squadron Commander may approve deviations from this regulation</w:t>
       </w:r>
       <w:r>
-        <w:t>,</w:t>
-      </w:r>
-      <w:r>
-        <w:t xml:space="preserve"> </w:t>
-      </w:r>
-      <w:bookmarkStart w:id="2" w:name="_GoBack"/>
-      <w:bookmarkEnd w:id="2"/>
-      <w:r>
-        <w:t>provided that</w:t>
+        <w:t>,provided that</w:t>
       </w:r>
       <w:r>
         <w:t xml:space="preserve"> the integrity of the training program is not compromised</w:t>
@@ -3592,9 +3520,6 @@
         <w:t xml:space="preserve"> to</w:t>
       </w:r>
       <w:r>
-        <w:t xml:space="preserve"> </w:t>
-      </w:r>
-      <w:r>
         <w:t>388</w:t>
       </w:r>
       <w:r>
@@ -3889,7 +3814,6 @@
           <w:lang w:val="en-GB"/>
         </w:rPr>
       </w:pPr>
-      <w:proofErr w:type="spellStart"/>
       <w:r>
         <w:rPr>
           <w:b/>
@@ -3910,7 +3834,6 @@
         </w:rPr>
         <w:t>Composite</w:t>
       </w:r>
-      <w:proofErr w:type="spellEnd"/>
       <w:r>
         <w:rPr>
           <w:lang w:val="en-GB"/>
@@ -4432,12 +4355,6 @@
         <w:rPr>
           <w:lang w:val="en-GB"/>
         </w:rPr>
-        <w:t xml:space="preserve"> </w:t>
-      </w:r>
-      <w:r>
-        <w:rPr>
-          <w:lang w:val="en-GB"/>
-        </w:rPr>
         <w:t>MQ</w:t>
       </w:r>
       <w:r>
@@ -4450,19 +4367,7 @@
         <w:rPr>
           <w:lang w:val="en-GB"/>
         </w:rPr>
-        <w:t xml:space="preserve"> graduated pilot going through</w:t>
-      </w:r>
-      <w:r>
-        <w:rPr>
-          <w:lang w:val="en-GB"/>
-        </w:rPr>
-        <w:t xml:space="preserve"> </w:t>
-      </w:r>
-      <w:r>
-        <w:rPr>
-          <w:lang w:val="en-GB"/>
-        </w:rPr>
-        <w:t xml:space="preserve">continuation training. Is used to show who </w:t>
+        <w:t xml:space="preserve"> graduated pilot going throughcontinuation training. Is used to show who </w:t>
       </w:r>
       <w:r>
         <w:rPr>
@@ -4746,12 +4651,6 @@
         <w:rPr>
           <w:lang w:val="en-GB"/>
         </w:rPr>
-        <w:t xml:space="preserve"> </w:t>
-      </w:r>
-      <w:r>
-        <w:rPr>
-          <w:lang w:val="en-GB"/>
-        </w:rPr>
         <w:t>min</w:t>
       </w:r>
       <w:r>
@@ -5034,14 +4933,12 @@
         </w:rPr>
       </w:pPr>
       <w:bookmarkStart w:id="10" w:name="_Toc24315356"/>
-      <w:proofErr w:type="spellStart"/>
       <w:r>
         <w:rPr>
           <w:lang w:val="en-GB"/>
         </w:rPr>
         <w:t>Self Qualification</w:t>
       </w:r>
-      <w:proofErr w:type="spellEnd"/>
       <w:r>
         <w:rPr>
           <w:lang w:val="en-GB"/>
@@ -5061,21 +4958,7 @@
         <w:rPr>
           <w:lang w:val="en-GB"/>
         </w:rPr>
-        <w:t>‘</w:t>
-      </w:r>
-      <w:proofErr w:type="spellStart"/>
-      <w:r>
-        <w:rPr>
-          <w:lang w:val="en-GB"/>
-        </w:rPr>
-        <w:t>Self Qualification</w:t>
-      </w:r>
-      <w:proofErr w:type="spellEnd"/>
-      <w:r>
-        <w:rPr>
-          <w:lang w:val="en-GB"/>
-        </w:rPr>
-        <w:t>’ or SQ lessons are intended to be conducted without an Instructor Pilot. For Initial Qualification Training (IQT), all SQ lessons are to be conducted offline, not connected to the 132</w:t>
+        <w:t>‘Self Qualification’ or SQ lessons are intended to be conducted without an Instructor Pilot. For Initial Qualification Training (IQT), all SQ lessons are to be conducted offline, not connected to the 132</w:t>
       </w:r>
       <w:r>
         <w:rPr>
@@ -5307,14 +5190,12 @@
         </w:rPr>
         <w:t xml:space="preserve">Instructor time is one of the </w:t>
       </w:r>
-      <w:proofErr w:type="spellStart"/>
       <w:r>
         <w:rPr>
           <w:lang w:val="en-GB"/>
         </w:rPr>
         <w:t>scarcestresources</w:t>
       </w:r>
-      <w:proofErr w:type="spellEnd"/>
       <w:r>
         <w:rPr>
           <w:lang w:val="en-GB"/>
@@ -5531,6 +5412,13 @@
       </w:r>
       <w:r>
         <w:rPr>
+          <w:vertAlign w:val="superscript"/>
+          <w:lang w:val="en-GB"/>
+        </w:rPr>
+        <w:t xml:space="preserve"> </w:t>
+      </w:r>
+      <w:r>
+        <w:rPr>
           <w:lang w:val="en-GB"/>
         </w:rPr>
         <w:t xml:space="preserve">normally </w:t>
@@ -5677,19 +5565,7 @@
         <w:rPr>
           <w:lang w:val="en-GB"/>
         </w:rPr>
-        <w:t xml:space="preserve"> that prevents attendance in the training</w:t>
-      </w:r>
-      <w:r>
-        <w:rPr>
-          <w:lang w:val="en-GB"/>
-        </w:rPr>
-        <w:t xml:space="preserve"> </w:t>
-      </w:r>
-      <w:r>
-        <w:rPr>
-          <w:lang w:val="en-GB"/>
-        </w:rPr>
-        <w:t xml:space="preserve">program for a shorter or longer term. If the trainee understands that he is not able to follow the expected progress he should immediately let the IPs of the squadron </w:t>
+        <w:t xml:space="preserve"> that prevents attendance in the trainingprogram for a shorter or longer term. If the trainee understands that he is not able to follow the expected progress he should immediately let the IPs of the squadron </w:t>
       </w:r>
       <w:r>
         <w:rPr>
@@ -6019,9 +5895,6 @@
         <w:t>SAT- 3 FL training, SAT-4 Armed</w:t>
       </w:r>
       <w:r>
-        <w:t xml:space="preserve"> </w:t>
-      </w:r>
-      <w:r>
         <w:t>Reconnaissance</w:t>
       </w:r>
       <w:r>
@@ -6104,14 +5977,6 @@
       </w:r>
       <w:r>
         <w:rPr>
-          <w:b/>
-          <w:bCs/>
-          <w:lang w:val="en-GB"/>
-        </w:rPr>
-        <w:t xml:space="preserve"> </w:t>
-      </w:r>
-      <w:r>
-        <w:rPr>
           <w:lang w:val="en-GB"/>
         </w:rPr>
         <w:t>It is possible to graduate a lot sooner based on availability and initiative from pilots.</w:t>
@@ -6204,33 +6069,11 @@
         </w:rPr>
         <w:t xml:space="preserve">a </w:t>
       </w:r>
-      <w:proofErr w:type="spellStart"/>
-      <w:r>
-        <w:rPr>
-          <w:lang w:val="en-GB"/>
-        </w:rPr>
-        <w:t>flightplan</w:t>
-      </w:r>
-      <w:proofErr w:type="spellEnd"/>
-      <w:r>
-        <w:rPr>
-          <w:lang w:val="en-GB"/>
-        </w:rPr>
-        <w:t xml:space="preserve"> on the </w:t>
-      </w:r>
-      <w:proofErr w:type="spellStart"/>
-      <w:r>
-        <w:rPr>
-          <w:lang w:val="en-GB"/>
-        </w:rPr>
-        <w:t>eventpage</w:t>
-      </w:r>
-      <w:proofErr w:type="spellEnd"/>
-      <w:r>
-        <w:rPr>
-          <w:lang w:val="en-GB"/>
-        </w:rPr>
-        <w:t xml:space="preserve"> on the 132</w:t>
+      <w:r>
+        <w:rPr>
+          <w:lang w:val="en-GB"/>
+        </w:rPr>
+        <w:t>flightplan on the eventpage on the 132</w:t>
       </w:r>
       <w:r>
         <w:rPr>
@@ -6339,6 +6182,79 @@
     </w:p>
     <w:p>
       <w:pPr>
+        <w:pStyle w:val="Listeavsnitt"/>
+        <w:numPr>
+          <w:ilvl w:val="0"/>
+          <w:numId w:val="4"/>
+        </w:numPr>
+        <w:rPr>
+          <w:lang w:val="en-GB"/>
+        </w:rPr>
+      </w:pPr>
+      <w:r>
+        <w:rPr>
+          <w:lang w:val="en-GB"/>
+        </w:rPr>
+        <w:t>All pilots starting training will complete training including 2ship FLUG within progress as stated in section 2.3</w:t>
+      </w:r>
+      <w:r>
+        <w:rPr>
+          <w:lang w:val="en-GB"/>
+        </w:rPr>
+        <w:t>.</w:t>
+      </w:r>
+    </w:p>
+    <w:p>
+      <w:pPr>
+        <w:pStyle w:val="Listeavsnitt"/>
+        <w:numPr>
+          <w:ilvl w:val="0"/>
+          <w:numId w:val="4"/>
+        </w:numPr>
+        <w:rPr>
+          <w:lang w:val="en-GB"/>
+        </w:rPr>
+      </w:pPr>
+      <w:r>
+        <w:rPr>
+          <w:lang w:val="en-GB"/>
+        </w:rPr>
+        <w:t>All pilots are expected to progress the training toward 4ship FLUG and Mission Commander.</w:t>
+      </w:r>
+    </w:p>
+    <w:p>
+      <w:pPr>
+        <w:pStyle w:val="Listeavsnitt"/>
+        <w:numPr>
+          <w:ilvl w:val="0"/>
+          <w:numId w:val="4"/>
+        </w:numPr>
+        <w:rPr>
+          <w:lang w:val="en-GB"/>
+        </w:rPr>
+      </w:pPr>
+      <w:r>
+        <w:rPr>
+          <w:lang w:val="en-GB"/>
+        </w:rPr>
+        <w:t>Goal for all 388</w:t>
+      </w:r>
+      <w:r>
+        <w:rPr>
+          <w:vertAlign w:val="superscript"/>
+          <w:lang w:val="en-GB"/>
+        </w:rPr>
+        <w:t>th</w:t>
+      </w:r>
+      <w:r>
+        <w:rPr>
+          <w:lang w:val="en-GB"/>
+        </w:rPr>
+        <w:t xml:space="preserve"> pilots is to be 4ship FL and Mission Commander qualified.</w:t>
+      </w:r>
+    </w:p>
+    <w:p>
+      <w:pPr>
         <w:rPr>
           <w:lang w:val="en-GB"/>
         </w:rPr>
@@ -6481,6 +6397,7 @@
         <w:rPr>
           <w:b/>
           <w:bCs/>
+          <w:u w:val="single"/>
           <w:lang w:val="en-GB"/>
         </w:rPr>
         <w:t xml:space="preserve"> </w:t>
@@ -7021,6 +6938,7 @@
           <w:b/>
           <w:lang w:val="en-GB"/>
         </w:rPr>
+        <w:lastRenderedPageBreak/>
         <w:t>(U) Unqualified:</w:t>
       </w:r>
       <w:r>
@@ -7076,19 +6994,7 @@
         <w:rPr>
           <w:lang w:val="en-GB"/>
         </w:rPr>
-        <w:t xml:space="preserve"> to train and focus extra on. IP will fill in the instructor feedback and</w:t>
-      </w:r>
-      <w:r>
-        <w:rPr>
-          <w:lang w:val="en-GB"/>
-        </w:rPr>
-        <w:t xml:space="preserve"> </w:t>
-      </w:r>
-      <w:r>
-        <w:rPr>
-          <w:lang w:val="en-GB"/>
-        </w:rPr>
-        <w:t xml:space="preserve">provide details on what the pilot </w:t>
+        <w:t xml:space="preserve"> to train and focus extra on. IP will fill in the instructor feedback andprovide details on what the pilot </w:t>
       </w:r>
       <w:r>
         <w:rPr>
@@ -7119,15 +7025,7 @@
           <w:b/>
           <w:lang w:val="en-GB"/>
         </w:rPr>
-        <w:lastRenderedPageBreak/>
         <w:t>(Q) Qualified:</w:t>
-      </w:r>
-      <w:r>
-        <w:rPr>
-          <w:b/>
-          <w:lang w:val="en-GB"/>
-        </w:rPr>
-        <w:t xml:space="preserve"> </w:t>
       </w:r>
       <w:r>
         <w:rPr>
@@ -7609,6 +7507,7 @@
         <w:rPr>
           <w:lang w:val="en-GB"/>
         </w:rPr>
+        <w:lastRenderedPageBreak/>
         <w:t>Continuation training is separated into 4 parts. The first part is a self-qualification phase for weapons, avionics, sensors and items not covered during the IQT and MQT.</w:t>
       </w:r>
     </w:p>
@@ -7676,7 +7575,6 @@
         <w:rPr>
           <w:lang w:val="en-GB"/>
         </w:rPr>
-        <w:lastRenderedPageBreak/>
         <w:t>Surface Attack Tactics (SAT) contains 4 different lessons placing the student pilot in various A-G mission types: CAS, AR, SCAR.</w:t>
       </w:r>
     </w:p>
@@ -8433,7 +8331,6 @@
         <w:rPr>
           <w:lang w:val="en-GB"/>
         </w:rPr>
-        <w:lastRenderedPageBreak/>
         <w:t xml:space="preserve">4.4.5. </w:t>
       </w:r>
       <w:r>
@@ -8914,7 +8811,7 @@
                 <w:noProof/>
                 <w:color w:val="969696" w:themeColor="accent3"/>
               </w:rPr>
-              <w:t>10</w:t>
+              <w:t>7</w:t>
             </w:r>
             <w:r>
               <w:rPr>
@@ -8967,7 +8864,7 @@
                 <w:noProof/>
                 <w:color w:val="969696" w:themeColor="accent3"/>
               </w:rPr>
-              <w:t>10</w:t>
+              <w:t>11</w:t>
             </w:r>
             <w:r>
               <w:rPr>
@@ -9032,7 +8929,7 @@
         <w:lang w:val="nb-NO" w:eastAsia="nb-NO"/>
       </w:rPr>
       <w:drawing>
-        <wp:inline distT="0" distB="0" distL="0" distR="0" wp14:anchorId="19BF16D2" wp14:editId="52DB31DB">
+        <wp:inline distT="0" distB="0" distL="0" distR="0" wp14:anchorId="332F299D" wp14:editId="335C29DA">
           <wp:extent cx="406827" cy="416772"/>
           <wp:effectExtent l="19050" t="0" r="0" b="0"/>
           <wp:docPr id="3" name="Bilde 2" descr="132nd Official logo v2.png"/>
@@ -12164,7 +12061,7 @@
 </file>
 
 <file path=customXml/itemProps2.xml><?xml version="1.0" encoding="utf-8"?>
-<ds:datastoreItem xmlns:ds="http://schemas.openxmlformats.org/officeDocument/2006/customXml" ds:itemID="{10EE8720-A6C8-4188-8D16-C86FF6803913}">
+<ds:datastoreItem xmlns:ds="http://schemas.openxmlformats.org/officeDocument/2006/customXml" ds:itemID="{8557BBE0-623C-4DB9-BD06-052A11D5E8FE}">
   <ds:schemaRefs>
     <ds:schemaRef ds:uri="http://schemas.openxmlformats.org/officeDocument/2006/bibliography"/>
   </ds:schemaRefs>

</xml_diff>